<commit_message>
Add support for ILIAS 5 and update documentation
</commit_message>
<xml_diff>
--- a/doc/Documentation.docx
+++ b/doc/Documentation.docx
@@ -225,13 +225,19 @@
               <w:rPr>
                 <w:lang w:val="en-GB"/>
               </w:rPr>
-              <w:t>12</w:t>
+              <w:t>07</w:t>
             </w:r>
             <w:r>
               <w:rPr>
                 <w:lang w:val="en-GB"/>
               </w:rPr>
-              <w:t>.2014</w:t>
+              <w:t>.</w:t>
+            </w:r>
+            <w:r>
+              <w:rPr>
+                <w:lang w:val="en-GB"/>
+              </w:rPr>
+              <w:t>2015</w:t>
             </w:r>
           </w:p>
         </w:tc>
@@ -273,7 +279,13 @@
               <w:rPr>
                 <w:lang w:val="en-GB"/>
               </w:rPr>
-              <w:t>1.0</w:t>
+              <w:t>1.</w:t>
+            </w:r>
+            <w:r>
+              <w:rPr>
+                <w:lang w:val="en-GB"/>
+              </w:rPr>
+              <w:t>1</w:t>
             </w:r>
           </w:p>
         </w:tc>
@@ -528,6 +540,7 @@
                 <w:sz w:val="22"/>
                 <w:lang w:val="en-GB"/>
               </w:rPr>
+              <w:lastRenderedPageBreak/>
               <w:br w:type="page"/>
             </w:r>
             <w:r>
@@ -655,6 +668,76 @@
           </w:p>
         </w:tc>
       </w:tr>
+      <w:tr>
+        <w:tc>
+          <w:tcPr>
+            <w:cnfStyle w:val="001000000000" w:firstRow="0" w:lastRow="0" w:firstColumn="1" w:lastColumn="0" w:oddVBand="0" w:evenVBand="0" w:oddHBand="0" w:evenHBand="0" w:firstRowFirstColumn="0" w:firstRowLastColumn="0" w:lastRowFirstColumn="0" w:lastRowLastColumn="0"/>
+            <w:tcW w:w="1289" w:type="dxa"/>
+          </w:tcPr>
+          <w:p>
+            <w:pPr>
+              <w:spacing w:line="276" w:lineRule="auto"/>
+              <w:rPr>
+                <w:lang w:val="en-GB"/>
+              </w:rPr>
+            </w:pPr>
+            <w:r>
+              <w:rPr>
+                <w:lang w:val="en-GB"/>
+              </w:rPr>
+              <w:t>1.1</w:t>
+            </w:r>
+          </w:p>
+        </w:tc>
+        <w:tc>
+          <w:tcPr>
+            <w:tcW w:w="3007" w:type="dxa"/>
+          </w:tcPr>
+          <w:p>
+            <w:pPr>
+              <w:spacing w:line="276" w:lineRule="auto"/>
+              <w:cnfStyle w:val="000000000000" w:firstRow="0" w:lastRow="0" w:firstColumn="0" w:lastColumn="0" w:oddVBand="0" w:evenVBand="0" w:oddHBand="0" w:evenHBand="0" w:firstRowFirstColumn="0" w:firstRowLastColumn="0" w:lastRowFirstColumn="0" w:lastRowLastColumn="0"/>
+              <w:rPr>
+                <w:lang w:val="en-GB"/>
+              </w:rPr>
+            </w:pPr>
+            <w:r>
+              <w:rPr>
+                <w:lang w:val="en-GB"/>
+              </w:rPr>
+              <w:t xml:space="preserve">Stefan </w:t>
+            </w:r>
+            <w:proofErr w:type="spellStart"/>
+            <w:r>
+              <w:rPr>
+                <w:lang w:val="en-GB"/>
+              </w:rPr>
+              <w:t>Wanzenried</w:t>
+            </w:r>
+            <w:proofErr w:type="spellEnd"/>
+          </w:p>
+        </w:tc>
+        <w:tc>
+          <w:tcPr>
+            <w:tcW w:w="5168" w:type="dxa"/>
+          </w:tcPr>
+          <w:p>
+            <w:pPr>
+              <w:spacing w:line="276" w:lineRule="auto"/>
+              <w:cnfStyle w:val="000000000000" w:firstRow="0" w:lastRow="0" w:firstColumn="0" w:lastColumn="0" w:oddVBand="0" w:evenVBand="0" w:oddHBand="0" w:evenHBand="0" w:firstRowFirstColumn="0" w:firstRowLastColumn="0" w:lastRowFirstColumn="0" w:lastRowLastColumn="0"/>
+              <w:rPr>
+                <w:lang w:val="en-GB"/>
+              </w:rPr>
+            </w:pPr>
+            <w:r>
+              <w:rPr>
+                <w:lang w:val="en-GB"/>
+              </w:rPr>
+              <w:t>Updates when using Plugin with ILIAS 5.x</w:t>
+            </w:r>
+          </w:p>
+        </w:tc>
+      </w:tr>
     </w:tbl>
     <w:p>
       <w:pPr>
@@ -711,8 +794,6 @@
           <w:szCs w:val="36"/>
         </w:rPr>
       </w:pPr>
-      <w:bookmarkStart w:id="1" w:name="_GoBack"/>
-      <w:bookmarkEnd w:id="1"/>
     </w:p>
     <w:p>
       <w:pPr>
@@ -1437,7 +1518,7 @@
         <w:rPr>
           <w:noProof/>
         </w:rPr>
-        <w:t>9</w:t>
+        <w:t>10</w:t>
       </w:r>
       <w:r>
         <w:rPr>
@@ -2670,16 +2751,16 @@
       <w:pPr>
         <w:pStyle w:val="berschrift1"/>
       </w:pPr>
-      <w:bookmarkStart w:id="2" w:name="_Toc280877324"/>
-      <w:bookmarkStart w:id="3" w:name="_Toc280880964"/>
-      <w:bookmarkStart w:id="4" w:name="_Toc280881567"/>
+      <w:bookmarkStart w:id="1" w:name="_Toc280877324"/>
+      <w:bookmarkStart w:id="2" w:name="_Toc280880964"/>
+      <w:bookmarkStart w:id="3" w:name="_Toc280881567"/>
       <w:r>
         <w:lastRenderedPageBreak/>
         <w:t>Introduction</w:t>
       </w:r>
+      <w:bookmarkEnd w:id="1"/>
       <w:bookmarkEnd w:id="2"/>
       <w:bookmarkEnd w:id="3"/>
-      <w:bookmarkEnd w:id="4"/>
     </w:p>
     <w:p>
       <w:pPr>
@@ -3124,9 +3205,9 @@
           <w:lang w:val="en-GB"/>
         </w:rPr>
       </w:pPr>
-      <w:bookmarkStart w:id="5" w:name="_Toc280877325"/>
-      <w:bookmarkStart w:id="6" w:name="_Toc280880965"/>
-      <w:bookmarkStart w:id="7" w:name="_Toc280881568"/>
+      <w:bookmarkStart w:id="4" w:name="_Toc280877325"/>
+      <w:bookmarkStart w:id="5" w:name="_Toc280880965"/>
+      <w:bookmarkStart w:id="6" w:name="_Toc280881568"/>
       <w:r>
         <w:rPr>
           <w:lang w:val="en-GB"/>
@@ -3134,23 +3215,23 @@
         <w:lastRenderedPageBreak/>
         <w:t>Installation</w:t>
       </w:r>
+      <w:bookmarkEnd w:id="4"/>
       <w:bookmarkEnd w:id="5"/>
       <w:bookmarkEnd w:id="6"/>
-      <w:bookmarkEnd w:id="7"/>
     </w:p>
     <w:p>
       <w:pPr>
         <w:pStyle w:val="berschrift2"/>
       </w:pPr>
-      <w:bookmarkStart w:id="8" w:name="_Toc280877326"/>
-      <w:bookmarkStart w:id="9" w:name="_Toc280880966"/>
-      <w:bookmarkStart w:id="10" w:name="_Toc280881569"/>
+      <w:bookmarkStart w:id="7" w:name="_Toc280877326"/>
+      <w:bookmarkStart w:id="8" w:name="_Toc280880966"/>
+      <w:bookmarkStart w:id="9" w:name="_Toc280881569"/>
       <w:r>
         <w:t>Preparing ILIAS Core Patches</w:t>
       </w:r>
+      <w:bookmarkEnd w:id="7"/>
       <w:bookmarkEnd w:id="8"/>
       <w:bookmarkEnd w:id="9"/>
-      <w:bookmarkEnd w:id="10"/>
     </w:p>
     <w:p>
       <w:r>
@@ -3200,9 +3281,9 @@
       <w:pPr>
         <w:pStyle w:val="berschrift2"/>
       </w:pPr>
-      <w:bookmarkStart w:id="11" w:name="_Toc280877327"/>
-      <w:bookmarkStart w:id="12" w:name="_Toc280880967"/>
-      <w:bookmarkStart w:id="13" w:name="_Toc280881570"/>
+      <w:bookmarkStart w:id="10" w:name="_Toc280877327"/>
+      <w:bookmarkStart w:id="11" w:name="_Toc280880967"/>
+      <w:bookmarkStart w:id="12" w:name="_Toc280881570"/>
       <w:r>
         <w:t xml:space="preserve">Install </w:t>
       </w:r>
@@ -3212,9 +3293,9 @@
       <w:r>
         <w:t xml:space="preserve"> using GIT</w:t>
       </w:r>
+      <w:bookmarkEnd w:id="10"/>
       <w:bookmarkEnd w:id="11"/>
       <w:bookmarkEnd w:id="12"/>
-      <w:bookmarkEnd w:id="13"/>
     </w:p>
     <w:p>
       <w:r>
@@ -3718,9 +3799,9 @@
       <w:pPr>
         <w:pStyle w:val="berschrift2"/>
       </w:pPr>
-      <w:bookmarkStart w:id="14" w:name="_Toc280877328"/>
-      <w:bookmarkStart w:id="15" w:name="_Toc280880968"/>
-      <w:bookmarkStart w:id="16" w:name="_Toc280881571"/>
+      <w:bookmarkStart w:id="13" w:name="_Toc280877328"/>
+      <w:bookmarkStart w:id="14" w:name="_Toc280880968"/>
+      <w:bookmarkStart w:id="15" w:name="_Toc280881571"/>
       <w:r>
         <w:t xml:space="preserve">Install </w:t>
       </w:r>
@@ -3730,9 +3811,9 @@
       <w:r>
         <w:t xml:space="preserve"> plugins</w:t>
       </w:r>
+      <w:bookmarkEnd w:id="13"/>
       <w:bookmarkEnd w:id="14"/>
       <w:bookmarkEnd w:id="15"/>
-      <w:bookmarkEnd w:id="16"/>
     </w:p>
     <w:p>
       <w:r>
@@ -3755,15 +3836,15 @@
       <w:pPr>
         <w:pStyle w:val="berschrift3"/>
       </w:pPr>
-      <w:bookmarkStart w:id="17" w:name="_Toc280877329"/>
-      <w:bookmarkStart w:id="18" w:name="_Toc280880969"/>
-      <w:bookmarkStart w:id="19" w:name="_Toc280881572"/>
+      <w:bookmarkStart w:id="16" w:name="_Toc280877329"/>
+      <w:bookmarkStart w:id="17" w:name="_Toc280880969"/>
+      <w:bookmarkStart w:id="18" w:name="_Toc280881572"/>
       <w:r>
         <w:t>Plugins</w:t>
       </w:r>
+      <w:bookmarkEnd w:id="16"/>
       <w:bookmarkEnd w:id="17"/>
       <w:bookmarkEnd w:id="18"/>
-      <w:bookmarkEnd w:id="19"/>
     </w:p>
     <w:tbl>
       <w:tblPr>
@@ -3874,15 +3955,15 @@
       <w:pPr>
         <w:pStyle w:val="berschrift3"/>
       </w:pPr>
-      <w:bookmarkStart w:id="20" w:name="_Toc280877330"/>
-      <w:bookmarkStart w:id="21" w:name="_Toc280880970"/>
-      <w:bookmarkStart w:id="22" w:name="_Toc280881573"/>
+      <w:bookmarkStart w:id="19" w:name="_Toc280877330"/>
+      <w:bookmarkStart w:id="20" w:name="_Toc280880970"/>
+      <w:bookmarkStart w:id="21" w:name="_Toc280881573"/>
       <w:r>
         <w:t>Services</w:t>
       </w:r>
+      <w:bookmarkEnd w:id="19"/>
       <w:bookmarkEnd w:id="20"/>
       <w:bookmarkEnd w:id="21"/>
-      <w:bookmarkEnd w:id="22"/>
     </w:p>
     <w:p>
       <w:r>
@@ -4084,9 +4165,9 @@
       <w:pPr>
         <w:pStyle w:val="berschrift2"/>
       </w:pPr>
-      <w:bookmarkStart w:id="23" w:name="_Toc280877331"/>
-      <w:bookmarkStart w:id="24" w:name="_Toc280880971"/>
-      <w:bookmarkStart w:id="25" w:name="_Toc280881574"/>
+      <w:bookmarkStart w:id="22" w:name="_Toc280877331"/>
+      <w:bookmarkStart w:id="23" w:name="_Toc280880971"/>
+      <w:bookmarkStart w:id="24" w:name="_Toc280881574"/>
       <w:r>
         <w:t xml:space="preserve">Add </w:t>
       </w:r>
@@ -4098,9 +4179,9 @@
       <w:r>
         <w:t xml:space="preserve"> Entry</w:t>
       </w:r>
+      <w:bookmarkEnd w:id="22"/>
       <w:bookmarkEnd w:id="23"/>
       <w:bookmarkEnd w:id="24"/>
-      <w:bookmarkEnd w:id="25"/>
     </w:p>
     <w:p>
       <w:r>
@@ -4237,7 +4318,13 @@
     </w:p>
     <w:p>
       <w:r>
-        <w:t xml:space="preserve">Here we click on: Add Entry and in the following form we choose the type “Dropdown”. After this we will see the settings mask of the new dropdown. We choose a name, e.g. “Certificates”, and choose the option “Use Arrow Image” afterwards use the button “Save and close”. And you will be back on the </w:t>
+        <w:t xml:space="preserve">Here we click on: Add Entry and in the following form we choose the type “Dropdown”. After this we will see the settings mask of the new dropdown. We choose a name, e.g. “Certificates”, and choose the option “Use Arrow Image” afterwards use the button “Save and close”. </w:t>
+      </w:r>
+      <w:r>
+        <w:t>You will</w:t>
+      </w:r>
+      <w:r>
+        <w:t xml:space="preserve"> be back on the </w:t>
       </w:r>
       <w:proofErr w:type="spellStart"/>
       <w:r>
@@ -4252,316 +4339,637 @@
       <w:r>
         <w:t>Choose the newly created certificate entry's actions button and go to “Edit entries”. Here we will add three new entries.</w:t>
       </w:r>
+      <w:r>
+        <w:t xml:space="preserve"> </w:t>
+      </w:r>
     </w:p>
     <w:p>
       <w:r>
+        <w:t xml:space="preserve">First we add the entry where each user will later be able to see all his certificates: Click on </w:t>
+      </w:r>
+      <w:r>
+        <w:t>“</w:t>
+      </w:r>
+      <w:r>
+        <w:t>Add entry</w:t>
+      </w:r>
+      <w:r>
+        <w:t>”</w:t>
+      </w:r>
+      <w:r>
+        <w:t xml:space="preserve"> and configure the entry according to the following table:</w:t>
+      </w:r>
+    </w:p>
+    <w:tbl>
+      <w:tblPr>
+        <w:tblStyle w:val="FarbigesRaster-Akzent2"/>
+        <w:tblW w:w="0" w:type="auto"/>
+        <w:tblLook w:val="04A0" w:firstRow="1" w:lastRow="0" w:firstColumn="1" w:lastColumn="0" w:noHBand="0" w:noVBand="1"/>
+      </w:tblPr>
+      <w:tblGrid>
+        <w:gridCol w:w="2943"/>
+        <w:gridCol w:w="6267"/>
+      </w:tblGrid>
+      <w:tr>
+        <w:trPr>
+          <w:cnfStyle w:val="100000000000" w:firstRow="1" w:lastRow="0" w:firstColumn="0" w:lastColumn="0" w:oddVBand="0" w:evenVBand="0" w:oddHBand="0" w:evenHBand="0" w:firstRowFirstColumn="0" w:firstRowLastColumn="0" w:lastRowFirstColumn="0" w:lastRowLastColumn="0"/>
+        </w:trPr>
+        <w:tc>
+          <w:tcPr>
+            <w:cnfStyle w:val="001000000000" w:firstRow="0" w:lastRow="0" w:firstColumn="1" w:lastColumn="0" w:oddVBand="0" w:evenVBand="0" w:oddHBand="0" w:evenHBand="0" w:firstRowFirstColumn="0" w:firstRowLastColumn="0" w:lastRowFirstColumn="0" w:lastRowLastColumn="0"/>
+            <w:tcW w:w="2943" w:type="dxa"/>
+          </w:tcPr>
+          <w:p>
+            <w:r>
+              <w:lastRenderedPageBreak/>
+              <w:t>Setting</w:t>
+            </w:r>
+          </w:p>
+        </w:tc>
+        <w:tc>
+          <w:tcPr>
+            <w:tcW w:w="6267" w:type="dxa"/>
+          </w:tcPr>
+          <w:p>
+            <w:pPr>
+              <w:cnfStyle w:val="100000000000" w:firstRow="1" w:lastRow="0" w:firstColumn="0" w:lastColumn="0" w:oddVBand="0" w:evenVBand="0" w:oddHBand="0" w:evenHBand="0" w:firstRowFirstColumn="0" w:firstRowLastColumn="0" w:lastRowFirstColumn="0" w:lastRowLastColumn="0"/>
+            </w:pPr>
+            <w:r>
+              <w:t>Configuration</w:t>
+            </w:r>
+          </w:p>
+        </w:tc>
+      </w:tr>
+      <w:tr>
+        <w:trPr>
+          <w:cnfStyle w:val="000000100000" w:firstRow="0" w:lastRow="0" w:firstColumn="0" w:lastColumn="0" w:oddVBand="0" w:evenVBand="0" w:oddHBand="1" w:evenHBand="0" w:firstRowFirstColumn="0" w:firstRowLastColumn="0" w:lastRowFirstColumn="0" w:lastRowLastColumn="0"/>
+        </w:trPr>
+        <w:tc>
+          <w:tcPr>
+            <w:cnfStyle w:val="001000000000" w:firstRow="0" w:lastRow="0" w:firstColumn="1" w:lastColumn="0" w:oddVBand="0" w:evenVBand="0" w:oddHBand="0" w:evenHBand="0" w:firstRowFirstColumn="0" w:firstRowLastColumn="0" w:lastRowFirstColumn="0" w:lastRowLastColumn="0"/>
+            <w:tcW w:w="2943" w:type="dxa"/>
+          </w:tcPr>
+          <w:p>
+            <w:r>
+              <w:t>Select Access Type</w:t>
+            </w:r>
+          </w:p>
+        </w:tc>
+        <w:tc>
+          <w:tcPr>
+            <w:tcW w:w="6267" w:type="dxa"/>
+          </w:tcPr>
+          <w:p>
+            <w:pPr>
+              <w:cnfStyle w:val="000000100000" w:firstRow="0" w:lastRow="0" w:firstColumn="0" w:lastColumn="0" w:oddVBand="0" w:evenVBand="0" w:oddHBand="1" w:evenHBand="0" w:firstRowFirstColumn="0" w:firstRowLastColumn="0" w:lastRowFirstColumn="0" w:lastRowLastColumn="0"/>
+            </w:pPr>
+            <w:r>
+              <w:t>No Access Control</w:t>
+            </w:r>
+          </w:p>
+        </w:tc>
+      </w:tr>
+      <w:tr>
+        <w:trPr>
+          <w:cnfStyle w:val="000000010000" w:firstRow="0" w:lastRow="0" w:firstColumn="0" w:lastColumn="0" w:oddVBand="0" w:evenVBand="0" w:oddHBand="0" w:evenHBand="1" w:firstRowFirstColumn="0" w:firstRowLastColumn="0" w:lastRowFirstColumn="0" w:lastRowLastColumn="0"/>
+        </w:trPr>
+        <w:tc>
+          <w:tcPr>
+            <w:cnfStyle w:val="001000000000" w:firstRow="0" w:lastRow="0" w:firstColumn="1" w:lastColumn="0" w:oddVBand="0" w:evenVBand="0" w:oddHBand="0" w:evenHBand="0" w:firstRowFirstColumn="0" w:firstRowLastColumn="0" w:lastRowFirstColumn="0" w:lastRowLastColumn="0"/>
+            <w:tcW w:w="2943" w:type="dxa"/>
+          </w:tcPr>
+          <w:p>
+            <w:r>
+              <w:t>Title</w:t>
+            </w:r>
+          </w:p>
+        </w:tc>
+        <w:tc>
+          <w:tcPr>
+            <w:tcW w:w="6267" w:type="dxa"/>
+          </w:tcPr>
+          <w:p>
+            <w:pPr>
+              <w:cnfStyle w:val="000000010000" w:firstRow="0" w:lastRow="0" w:firstColumn="0" w:lastColumn="0" w:oddVBand="0" w:evenVBand="0" w:oddHBand="0" w:evenHBand="1" w:firstRowFirstColumn="0" w:firstRowLastColumn="0" w:lastRowFirstColumn="0" w:lastRowLastColumn="0"/>
+            </w:pPr>
+            <w:r>
+              <w:t>Something similar to “My Certificates”</w:t>
+            </w:r>
+          </w:p>
+        </w:tc>
+      </w:tr>
+      <w:tr>
+        <w:trPr>
+          <w:cnfStyle w:val="000000100000" w:firstRow="0" w:lastRow="0" w:firstColumn="0" w:lastColumn="0" w:oddVBand="0" w:evenVBand="0" w:oddHBand="1" w:evenHBand="0" w:firstRowFirstColumn="0" w:firstRowLastColumn="0" w:lastRowFirstColumn="0" w:lastRowLastColumn="0"/>
+        </w:trPr>
+        <w:tc>
+          <w:tcPr>
+            <w:cnfStyle w:val="001000000000" w:firstRow="0" w:lastRow="0" w:firstColumn="1" w:lastColumn="0" w:oddVBand="0" w:evenVBand="0" w:oddHBand="0" w:evenHBand="0" w:firstRowFirstColumn="0" w:firstRowLastColumn="0" w:lastRowFirstColumn="0" w:lastRowLastColumn="0"/>
+            <w:tcW w:w="2943" w:type="dxa"/>
+          </w:tcPr>
+          <w:p>
+            <w:r>
+              <w:t>GUI Classes, comma-separated</w:t>
+            </w:r>
+          </w:p>
+        </w:tc>
+        <w:tc>
+          <w:tcPr>
+            <w:tcW w:w="6267" w:type="dxa"/>
+          </w:tcPr>
+          <w:p>
+            <w:pPr>
+              <w:cnfStyle w:val="000000100000" w:firstRow="0" w:lastRow="0" w:firstColumn="0" w:lastColumn="0" w:oddVBand="0" w:evenVBand="0" w:oddHBand="1" w:evenHBand="0" w:firstRowFirstColumn="0" w:firstRowLastColumn="0" w:lastRowFirstColumn="0" w:lastRowLastColumn="0"/>
+            </w:pPr>
+            <w:r>
+              <w:t xml:space="preserve">ILIAS </w:t>
+            </w:r>
+            <w:r>
+              <w:rPr>
+                <w:b/>
+              </w:rPr>
+              <w:t>4.x</w:t>
+            </w:r>
+            <w:r>
+              <w:t xml:space="preserve">: </w:t>
+            </w:r>
+            <w:proofErr w:type="spellStart"/>
+            <w:r>
+              <w:t>ilRouterGUI</w:t>
+            </w:r>
+            <w:proofErr w:type="gramStart"/>
+            <w:r>
+              <w:t>,srCertificateUserGUI</w:t>
+            </w:r>
+            <w:proofErr w:type="spellEnd"/>
+            <w:proofErr w:type="gramEnd"/>
+            <w:r>
+              <w:br/>
+              <w:t>ILIAS</w:t>
+            </w:r>
+            <w:r>
+              <w:rPr>
+                <w:b/>
+              </w:rPr>
+              <w:t xml:space="preserve"> 5.x</w:t>
+            </w:r>
+            <w:r>
+              <w:t xml:space="preserve">: </w:t>
+            </w:r>
+            <w:proofErr w:type="spellStart"/>
+            <w:r>
+              <w:t>ilUIPluginRouterGUI,srCertificateUserGUI</w:t>
+            </w:r>
+            <w:proofErr w:type="spellEnd"/>
+          </w:p>
+        </w:tc>
+      </w:tr>
+    </w:tbl>
+    <w:p/>
+    <w:p>
+      <w:r>
+        <w:t xml:space="preserve">Hit “Save &amp; Close” and make sure that you are back at “Certificate </w:t>
+      </w:r>
+      <w:r>
+        <w:sym w:font="Wingdings" w:char="F0E0"/>
+      </w:r>
+      <w:r>
+        <w:t xml:space="preserve"> Edit Entries” where you should see the newly created entry. Let’s create two more entries following the same procedure:</w:t>
+      </w:r>
+    </w:p>
+    <w:tbl>
+      <w:tblPr>
+        <w:tblStyle w:val="FarbigesRaster-Akzent2"/>
+        <w:tblW w:w="0" w:type="auto"/>
+        <w:tblLook w:val="04A0" w:firstRow="1" w:lastRow="0" w:firstColumn="1" w:lastColumn="0" w:noHBand="0" w:noVBand="1"/>
+      </w:tblPr>
+      <w:tblGrid>
+        <w:gridCol w:w="2943"/>
+        <w:gridCol w:w="6267"/>
+      </w:tblGrid>
+      <w:tr>
+        <w:trPr>
+          <w:cnfStyle w:val="100000000000" w:firstRow="1" w:lastRow="0" w:firstColumn="0" w:lastColumn="0" w:oddVBand="0" w:evenVBand="0" w:oddHBand="0" w:evenHBand="0" w:firstRowFirstColumn="0" w:firstRowLastColumn="0" w:lastRowFirstColumn="0" w:lastRowLastColumn="0"/>
+        </w:trPr>
+        <w:tc>
+          <w:tcPr>
+            <w:cnfStyle w:val="001000000000" w:firstRow="0" w:lastRow="0" w:firstColumn="1" w:lastColumn="0" w:oddVBand="0" w:evenVBand="0" w:oddHBand="0" w:evenHBand="0" w:firstRowFirstColumn="0" w:firstRowLastColumn="0" w:lastRowFirstColumn="0" w:lastRowLastColumn="0"/>
+            <w:tcW w:w="2943" w:type="dxa"/>
+          </w:tcPr>
+          <w:p>
+            <w:r>
+              <w:t>Setting</w:t>
+            </w:r>
+          </w:p>
+        </w:tc>
+        <w:tc>
+          <w:tcPr>
+            <w:tcW w:w="6267" w:type="dxa"/>
+          </w:tcPr>
+          <w:p>
+            <w:pPr>
+              <w:cnfStyle w:val="100000000000" w:firstRow="1" w:lastRow="0" w:firstColumn="0" w:lastColumn="0" w:oddVBand="0" w:evenVBand="0" w:oddHBand="0" w:evenHBand="0" w:firstRowFirstColumn="0" w:firstRowLastColumn="0" w:lastRowFirstColumn="0" w:lastRowLastColumn="0"/>
+            </w:pPr>
+            <w:r>
+              <w:t>Configuration</w:t>
+            </w:r>
+          </w:p>
+        </w:tc>
+      </w:tr>
+      <w:tr>
+        <w:trPr>
+          <w:cnfStyle w:val="000000100000" w:firstRow="0" w:lastRow="0" w:firstColumn="0" w:lastColumn="0" w:oddVBand="0" w:evenVBand="0" w:oddHBand="1" w:evenHBand="0" w:firstRowFirstColumn="0" w:firstRowLastColumn="0" w:lastRowFirstColumn="0" w:lastRowLastColumn="0"/>
+        </w:trPr>
+        <w:tc>
+          <w:tcPr>
+            <w:cnfStyle w:val="001000000000" w:firstRow="0" w:lastRow="0" w:firstColumn="1" w:lastColumn="0" w:oddVBand="0" w:evenVBand="0" w:oddHBand="0" w:evenHBand="0" w:firstRowFirstColumn="0" w:firstRowLastColumn="0" w:lastRowFirstColumn="0" w:lastRowLastColumn="0"/>
+            <w:tcW w:w="2943" w:type="dxa"/>
+          </w:tcPr>
+          <w:p>
+            <w:r>
+              <w:t>Select Access Type</w:t>
+            </w:r>
+          </w:p>
+        </w:tc>
+        <w:tc>
+          <w:tcPr>
+            <w:tcW w:w="6267" w:type="dxa"/>
+          </w:tcPr>
+          <w:p>
+            <w:pPr>
+              <w:cnfStyle w:val="000000100000" w:firstRow="0" w:lastRow="0" w:firstColumn="0" w:lastColumn="0" w:oddVBand="0" w:evenVBand="0" w:oddHBand="1" w:evenHBand="0" w:firstRowFirstColumn="0" w:firstRowLastColumn="0" w:lastRowFirstColumn="0" w:lastRowLastColumn="0"/>
+            </w:pPr>
+            <w:r>
+              <w:t xml:space="preserve">Restrict to Role </w:t>
+            </w:r>
+            <w:r>
+              <w:sym w:font="Wingdings" w:char="F0E0"/>
+            </w:r>
+            <w:r>
+              <w:t xml:space="preserve"> Administrator</w:t>
+            </w:r>
+          </w:p>
+        </w:tc>
+      </w:tr>
+      <w:tr>
+        <w:trPr>
+          <w:cnfStyle w:val="000000010000" w:firstRow="0" w:lastRow="0" w:firstColumn="0" w:lastColumn="0" w:oddVBand="0" w:evenVBand="0" w:oddHBand="0" w:evenHBand="1" w:firstRowFirstColumn="0" w:firstRowLastColumn="0" w:lastRowFirstColumn="0" w:lastRowLastColumn="0"/>
+        </w:trPr>
+        <w:tc>
+          <w:tcPr>
+            <w:cnfStyle w:val="001000000000" w:firstRow="0" w:lastRow="0" w:firstColumn="1" w:lastColumn="0" w:oddVBand="0" w:evenVBand="0" w:oddHBand="0" w:evenHBand="0" w:firstRowFirstColumn="0" w:firstRowLastColumn="0" w:lastRowFirstColumn="0" w:lastRowLastColumn="0"/>
+            <w:tcW w:w="2943" w:type="dxa"/>
+          </w:tcPr>
+          <w:p>
+            <w:r>
+              <w:t>Title</w:t>
+            </w:r>
+          </w:p>
+        </w:tc>
+        <w:tc>
+          <w:tcPr>
+            <w:tcW w:w="6267" w:type="dxa"/>
+          </w:tcPr>
+          <w:p>
+            <w:pPr>
+              <w:cnfStyle w:val="000000010000" w:firstRow="0" w:lastRow="0" w:firstColumn="0" w:lastColumn="0" w:oddVBand="0" w:evenVBand="0" w:oddHBand="0" w:evenHBand="1" w:firstRowFirstColumn="0" w:firstRowLastColumn="0" w:lastRowFirstColumn="0" w:lastRowLastColumn="0"/>
+            </w:pPr>
+            <w:r>
+              <w:t>Something similar to “Administrate Certificates“”</w:t>
+            </w:r>
+          </w:p>
+        </w:tc>
+      </w:tr>
+      <w:tr>
+        <w:trPr>
+          <w:cnfStyle w:val="000000100000" w:firstRow="0" w:lastRow="0" w:firstColumn="0" w:lastColumn="0" w:oddVBand="0" w:evenVBand="0" w:oddHBand="1" w:evenHBand="0" w:firstRowFirstColumn="0" w:firstRowLastColumn="0" w:lastRowFirstColumn="0" w:lastRowLastColumn="0"/>
+        </w:trPr>
+        <w:tc>
+          <w:tcPr>
+            <w:cnfStyle w:val="001000000000" w:firstRow="0" w:lastRow="0" w:firstColumn="1" w:lastColumn="0" w:oddVBand="0" w:evenVBand="0" w:oddHBand="0" w:evenHBand="0" w:firstRowFirstColumn="0" w:firstRowLastColumn="0" w:lastRowFirstColumn="0" w:lastRowLastColumn="0"/>
+            <w:tcW w:w="2943" w:type="dxa"/>
+          </w:tcPr>
+          <w:p>
+            <w:r>
+              <w:t>GUI Classes, comma-separated</w:t>
+            </w:r>
+          </w:p>
+        </w:tc>
+        <w:tc>
+          <w:tcPr>
+            <w:tcW w:w="6267" w:type="dxa"/>
+          </w:tcPr>
+          <w:p>
+            <w:pPr>
+              <w:cnfStyle w:val="000000100000" w:firstRow="0" w:lastRow="0" w:firstColumn="0" w:lastColumn="0" w:oddVBand="0" w:evenVBand="0" w:oddHBand="1" w:evenHBand="0" w:firstRowFirstColumn="0" w:firstRowLastColumn="0" w:lastRowFirstColumn="0" w:lastRowLastColumn="0"/>
+            </w:pPr>
+            <w:r>
+              <w:t xml:space="preserve">ILIAS </w:t>
+            </w:r>
+            <w:r>
+              <w:rPr>
+                <w:b/>
+              </w:rPr>
+              <w:t>4.x</w:t>
+            </w:r>
+            <w:r>
+              <w:t xml:space="preserve">: </w:t>
+            </w:r>
+            <w:proofErr w:type="spellStart"/>
+            <w:r>
+              <w:t>ilRouterGUI</w:t>
+            </w:r>
+            <w:proofErr w:type="spellEnd"/>
+            <w:r>
+              <w:t>,</w:t>
+            </w:r>
+            <w:r>
+              <w:t xml:space="preserve"> </w:t>
+            </w:r>
+            <w:proofErr w:type="spellStart"/>
+            <w:r>
+              <w:t>srCertificateAdministrationGUI</w:t>
+            </w:r>
+            <w:proofErr w:type="spellEnd"/>
+            <w:r>
+              <w:br/>
+              <w:t>ILIAS</w:t>
+            </w:r>
+            <w:r>
+              <w:rPr>
+                <w:b/>
+              </w:rPr>
+              <w:t xml:space="preserve"> 5.x</w:t>
+            </w:r>
+            <w:r>
+              <w:t xml:space="preserve">: </w:t>
+            </w:r>
+            <w:proofErr w:type="spellStart"/>
+            <w:r>
+              <w:t>ilUIPluginRouterGUI</w:t>
+            </w:r>
+            <w:proofErr w:type="spellEnd"/>
+            <w:r>
+              <w:t>,</w:t>
+            </w:r>
+            <w:r>
+              <w:t xml:space="preserve"> </w:t>
+            </w:r>
+            <w:proofErr w:type="spellStart"/>
+            <w:r>
+              <w:t>srCertificateAdministrationGUI</w:t>
+            </w:r>
+            <w:proofErr w:type="spellEnd"/>
+          </w:p>
+        </w:tc>
+      </w:tr>
+    </w:tbl>
+    <w:p/>
+    <w:tbl>
+      <w:tblPr>
+        <w:tblStyle w:val="FarbigesRaster-Akzent2"/>
+        <w:tblW w:w="0" w:type="auto"/>
+        <w:tblLook w:val="04A0" w:firstRow="1" w:lastRow="0" w:firstColumn="1" w:lastColumn="0" w:noHBand="0" w:noVBand="1"/>
+      </w:tblPr>
+      <w:tblGrid>
+        <w:gridCol w:w="2943"/>
+        <w:gridCol w:w="6267"/>
+      </w:tblGrid>
+      <w:tr>
+        <w:trPr>
+          <w:cnfStyle w:val="100000000000" w:firstRow="1" w:lastRow="0" w:firstColumn="0" w:lastColumn="0" w:oddVBand="0" w:evenVBand="0" w:oddHBand="0" w:evenHBand="0" w:firstRowFirstColumn="0" w:firstRowLastColumn="0" w:lastRowFirstColumn="0" w:lastRowLastColumn="0"/>
+        </w:trPr>
+        <w:tc>
+          <w:tcPr>
+            <w:cnfStyle w:val="001000000000" w:firstRow="0" w:lastRow="0" w:firstColumn="1" w:lastColumn="0" w:oddVBand="0" w:evenVBand="0" w:oddHBand="0" w:evenHBand="0" w:firstRowFirstColumn="0" w:firstRowLastColumn="0" w:lastRowFirstColumn="0" w:lastRowLastColumn="0"/>
+            <w:tcW w:w="2943" w:type="dxa"/>
+          </w:tcPr>
+          <w:p>
+            <w:r>
+              <w:t>Setting</w:t>
+            </w:r>
+          </w:p>
+        </w:tc>
+        <w:tc>
+          <w:tcPr>
+            <w:tcW w:w="6267" w:type="dxa"/>
+          </w:tcPr>
+          <w:p>
+            <w:pPr>
+              <w:cnfStyle w:val="100000000000" w:firstRow="1" w:lastRow="0" w:firstColumn="0" w:lastColumn="0" w:oddVBand="0" w:evenVBand="0" w:oddHBand="0" w:evenHBand="0" w:firstRowFirstColumn="0" w:firstRowLastColumn="0" w:lastRowFirstColumn="0" w:lastRowLastColumn="0"/>
+            </w:pPr>
+            <w:r>
+              <w:t>Configuration</w:t>
+            </w:r>
+          </w:p>
+        </w:tc>
+      </w:tr>
+      <w:tr>
+        <w:trPr>
+          <w:cnfStyle w:val="000000100000" w:firstRow="0" w:lastRow="0" w:firstColumn="0" w:lastColumn="0" w:oddVBand="0" w:evenVBand="0" w:oddHBand="1" w:evenHBand="0" w:firstRowFirstColumn="0" w:firstRowLastColumn="0" w:lastRowFirstColumn="0" w:lastRowLastColumn="0"/>
+        </w:trPr>
+        <w:tc>
+          <w:tcPr>
+            <w:cnfStyle w:val="001000000000" w:firstRow="0" w:lastRow="0" w:firstColumn="1" w:lastColumn="0" w:oddVBand="0" w:evenVBand="0" w:oddHBand="0" w:evenHBand="0" w:firstRowFirstColumn="0" w:firstRowLastColumn="0" w:lastRowFirstColumn="0" w:lastRowLastColumn="0"/>
+            <w:tcW w:w="2943" w:type="dxa"/>
+          </w:tcPr>
+          <w:p>
+            <w:r>
+              <w:t>Select Access Type</w:t>
+            </w:r>
+          </w:p>
+        </w:tc>
+        <w:tc>
+          <w:tcPr>
+            <w:tcW w:w="6267" w:type="dxa"/>
+          </w:tcPr>
+          <w:p>
+            <w:pPr>
+              <w:cnfStyle w:val="000000100000" w:firstRow="0" w:lastRow="0" w:firstColumn="0" w:lastColumn="0" w:oddVBand="0" w:evenVBand="0" w:oddHBand="1" w:evenHBand="0" w:firstRowFirstColumn="0" w:firstRowLastColumn="0" w:lastRowFirstColumn="0" w:lastRowLastColumn="0"/>
+            </w:pPr>
+            <w:r>
+              <w:t xml:space="preserve">Restrict to Role </w:t>
+            </w:r>
+            <w:r>
+              <w:sym w:font="Wingdings" w:char="F0E0"/>
+            </w:r>
+            <w:r>
+              <w:t xml:space="preserve"> Administrator</w:t>
+            </w:r>
+          </w:p>
+        </w:tc>
+      </w:tr>
+      <w:tr>
+        <w:trPr>
+          <w:cnfStyle w:val="000000010000" w:firstRow="0" w:lastRow="0" w:firstColumn="0" w:lastColumn="0" w:oddVBand="0" w:evenVBand="0" w:oddHBand="0" w:evenHBand="1" w:firstRowFirstColumn="0" w:firstRowLastColumn="0" w:lastRowFirstColumn="0" w:lastRowLastColumn="0"/>
+        </w:trPr>
+        <w:tc>
+          <w:tcPr>
+            <w:cnfStyle w:val="001000000000" w:firstRow="0" w:lastRow="0" w:firstColumn="1" w:lastColumn="0" w:oddVBand="0" w:evenVBand="0" w:oddHBand="0" w:evenHBand="0" w:firstRowFirstColumn="0" w:firstRowLastColumn="0" w:lastRowFirstColumn="0" w:lastRowLastColumn="0"/>
+            <w:tcW w:w="2943" w:type="dxa"/>
+          </w:tcPr>
+          <w:p>
+            <w:r>
+              <w:t>Title</w:t>
+            </w:r>
+          </w:p>
+        </w:tc>
+        <w:tc>
+          <w:tcPr>
+            <w:tcW w:w="6267" w:type="dxa"/>
+          </w:tcPr>
+          <w:p>
+            <w:pPr>
+              <w:cnfStyle w:val="000000010000" w:firstRow="0" w:lastRow="0" w:firstColumn="0" w:lastColumn="0" w:oddVBand="0" w:evenVBand="0" w:oddHBand="0" w:evenHBand="1" w:firstRowFirstColumn="0" w:firstRowLastColumn="0" w:lastRowFirstColumn="0" w:lastRowLastColumn="0"/>
+            </w:pPr>
+            <w:r>
+              <w:t>Something similar to “Certificate Types“”</w:t>
+            </w:r>
+          </w:p>
+        </w:tc>
+      </w:tr>
+      <w:tr>
+        <w:trPr>
+          <w:cnfStyle w:val="000000100000" w:firstRow="0" w:lastRow="0" w:firstColumn="0" w:lastColumn="0" w:oddVBand="0" w:evenVBand="0" w:oddHBand="1" w:evenHBand="0" w:firstRowFirstColumn="0" w:firstRowLastColumn="0" w:lastRowFirstColumn="0" w:lastRowLastColumn="0"/>
+        </w:trPr>
+        <w:tc>
+          <w:tcPr>
+            <w:cnfStyle w:val="001000000000" w:firstRow="0" w:lastRow="0" w:firstColumn="1" w:lastColumn="0" w:oddVBand="0" w:evenVBand="0" w:oddHBand="0" w:evenHBand="0" w:firstRowFirstColumn="0" w:firstRowLastColumn="0" w:lastRowFirstColumn="0" w:lastRowLastColumn="0"/>
+            <w:tcW w:w="2943" w:type="dxa"/>
+          </w:tcPr>
+          <w:p>
+            <w:r>
+              <w:t>GUI Classes, comma-separated</w:t>
+            </w:r>
+          </w:p>
+        </w:tc>
+        <w:tc>
+          <w:tcPr>
+            <w:tcW w:w="6267" w:type="dxa"/>
+          </w:tcPr>
+          <w:p>
+            <w:pPr>
+              <w:cnfStyle w:val="000000100000" w:firstRow="0" w:lastRow="0" w:firstColumn="0" w:lastColumn="0" w:oddVBand="0" w:evenVBand="0" w:oddHBand="1" w:evenHBand="0" w:firstRowFirstColumn="0" w:firstRowLastColumn="0" w:lastRowFirstColumn="0" w:lastRowLastColumn="0"/>
+            </w:pPr>
+            <w:r>
+              <w:t xml:space="preserve">ILIAS </w:t>
+            </w:r>
+            <w:r>
+              <w:rPr>
+                <w:b/>
+              </w:rPr>
+              <w:t>4.x</w:t>
+            </w:r>
+            <w:r>
+              <w:t xml:space="preserve">: </w:t>
+            </w:r>
+            <w:proofErr w:type="spellStart"/>
+            <w:r>
+              <w:t>ilRouterGUI</w:t>
+            </w:r>
+            <w:proofErr w:type="spellEnd"/>
+            <w:r>
+              <w:t>,</w:t>
+            </w:r>
+            <w:r>
+              <w:t xml:space="preserve"> </w:t>
+            </w:r>
+            <w:proofErr w:type="spellStart"/>
+            <w:r>
+              <w:t>srCertificateTypeGUI</w:t>
+            </w:r>
+            <w:proofErr w:type="spellEnd"/>
+            <w:r>
+              <w:br/>
+              <w:t>ILIAS</w:t>
+            </w:r>
+            <w:r>
+              <w:rPr>
+                <w:b/>
+              </w:rPr>
+              <w:t xml:space="preserve"> 5.x</w:t>
+            </w:r>
+            <w:r>
+              <w:t xml:space="preserve">: </w:t>
+            </w:r>
+            <w:proofErr w:type="spellStart"/>
+            <w:r>
+              <w:t>ilUIPluginRouterGUI</w:t>
+            </w:r>
+            <w:proofErr w:type="spellEnd"/>
+            <w:r>
+              <w:t>,</w:t>
+            </w:r>
+            <w:r>
+              <w:t xml:space="preserve"> </w:t>
+            </w:r>
+            <w:proofErr w:type="spellStart"/>
+            <w:r>
+              <w:t>srCertificateTypeGUI</w:t>
+            </w:r>
+            <w:proofErr w:type="spellEnd"/>
+          </w:p>
+        </w:tc>
+      </w:tr>
+    </w:tbl>
+    <w:p/>
+    <w:p>
+      <w:r>
         <w:lastRenderedPageBreak/>
-        <w:t>First we add the entry where each user will later be able to see all his certificates: Click on Add entry and choose the type “</w:t>
-      </w:r>
-      <w:proofErr w:type="spellStart"/>
-      <w:r>
-        <w:t>ilCtrl</w:t>
-      </w:r>
-      <w:proofErr w:type="spellEnd"/>
-      <w:r>
-        <w:t>”. For this first entry choose:</w:t>
+        <w:t>The second entry allows Administrators to administrate certificates from all users in ILIAS. The third entry is needed to create and manage additional certificate types. Feel free to change permissions and titles according to your needs.</w:t>
       </w:r>
     </w:p>
     <w:p>
       <w:pPr>
-        <w:pStyle w:val="Listenabsatz"/>
-        <w:numPr>
-          <w:ilvl w:val="0"/>
-          <w:numId w:val="32"/>
-        </w:numPr>
-      </w:pPr>
-      <w:r>
-        <w:t>“Select Access Type” to be “No Access Control”</w:t>
+        <w:rPr>
+          <w:b/>
+        </w:rPr>
+      </w:pPr>
+      <w:r>
+        <w:rPr>
+          <w:b/>
+        </w:rPr>
+        <w:t>Note that the GUI classes are different depending on the ILIAS version. If you updated ILIAS from 4.x to 5.x you must edit these entries so that the links are working correctly.</w:t>
       </w:r>
     </w:p>
     <w:p>
       <w:pPr>
-        <w:pStyle w:val="Listenabsatz"/>
-        <w:numPr>
-          <w:ilvl w:val="0"/>
-          <w:numId w:val="32"/>
-        </w:numPr>
-      </w:pPr>
-      <w:r>
-        <w:t>“Title” to be something similar to “My Certificates”</w:t>
+        <w:rPr>
+          <w:lang w:val="de-CH" w:eastAsia="de-DE"/>
+        </w:rPr>
+      </w:pPr>
+      <w:r>
+        <w:t>In the following screen shot you can see an example configuration</w:t>
+      </w:r>
+      <w:r>
+        <w:t>.</w:t>
+      </w:r>
+      <w:r>
+        <w:t xml:space="preserve"> </w:t>
+      </w:r>
+      <w:r>
+        <w:t xml:space="preserve">Also take a look at the </w:t>
+      </w:r>
+      <w:proofErr w:type="spellStart"/>
+      <w:r>
+        <w:t>MainMenu</w:t>
+      </w:r>
+      <w:proofErr w:type="spellEnd"/>
+      <w:r>
+        <w:t xml:space="preserve"> with the newly created dropdown and the sub-entries:</w:t>
       </w:r>
     </w:p>
     <w:p>
-      <w:pPr>
-        <w:pStyle w:val="Listenabsatz"/>
-        <w:numPr>
-          <w:ilvl w:val="0"/>
-          <w:numId w:val="32"/>
-        </w:numPr>
-      </w:pPr>
-      <w:r>
-        <w:t>“GUI Classes, comma-separated” to be exactly: “</w:t>
-      </w:r>
-      <w:proofErr w:type="spellStart"/>
-      <w:r>
-        <w:t>ilRouterGUI</w:t>
-      </w:r>
-      <w:proofErr w:type="gramStart"/>
-      <w:r>
-        <w:t>,srCertificateUserGUI</w:t>
-      </w:r>
-      <w:proofErr w:type="spellEnd"/>
-      <w:proofErr w:type="gramEnd"/>
-      <w:r>
-        <w:t>”. The field should turn green if everything's ok.</w:t>
-      </w:r>
-    </w:p>
-    <w:p>
-      <w:pPr>
-        <w:pStyle w:val="Listenabsatz"/>
-        <w:numPr>
-          <w:ilvl w:val="0"/>
-          <w:numId w:val="32"/>
-        </w:numPr>
-      </w:pPr>
-      <w:r>
-        <w:t>Save.</w:t>
-      </w:r>
-    </w:p>
-    <w:p>
-      <w:r>
-        <w:t xml:space="preserve">Make sure you are back at “Certificate </w:t>
-      </w:r>
-      <w:r>
-        <w:rPr>
-          <w:rFonts w:ascii="Times New Roman" w:hAnsi="Times New Roman" w:cs="Times New Roman"/>
-        </w:rPr>
-        <w:t>→</w:t>
-      </w:r>
-      <w:r>
-        <w:t xml:space="preserve"> Edit Entries”. Secondly we add the entry where administrators will be able to see all certificates: Click on Add entry and choose the type “</w:t>
-      </w:r>
-      <w:proofErr w:type="spellStart"/>
-      <w:r>
-        <w:t>ilCtrl</w:t>
-      </w:r>
-      <w:proofErr w:type="spellEnd"/>
-      <w:r>
-        <w:t>”. For this first entry choose:</w:t>
-      </w:r>
-    </w:p>
-    <w:p>
-      <w:pPr>
-        <w:pStyle w:val="Listenabsatz"/>
-        <w:numPr>
-          <w:ilvl w:val="0"/>
-          <w:numId w:val="33"/>
-        </w:numPr>
-      </w:pPr>
-      <w:r>
-        <w:t xml:space="preserve">“Select Access Type” to be “Restrict to Role </w:t>
-      </w:r>
-      <w:r>
-        <w:rPr>
-          <w:rFonts w:ascii="Times New Roman" w:hAnsi="Times New Roman" w:cs="Times New Roman"/>
-        </w:rPr>
-        <w:t>→</w:t>
-      </w:r>
-      <w:r>
-        <w:t xml:space="preserve"> Administrator” </w:t>
-      </w:r>
-    </w:p>
-    <w:p>
-      <w:pPr>
-        <w:pStyle w:val="Listenabsatz"/>
-        <w:numPr>
-          <w:ilvl w:val="0"/>
-          <w:numId w:val="33"/>
-        </w:numPr>
-      </w:pPr>
-      <w:r>
-        <w:t>“Title” to be something similar to “</w:t>
-      </w:r>
-      <w:r>
-        <w:t>Administrate</w:t>
-      </w:r>
-      <w:r>
-        <w:t xml:space="preserve"> Certificates”</w:t>
-      </w:r>
-    </w:p>
-    <w:p>
-      <w:pPr>
-        <w:pStyle w:val="Listenabsatz"/>
-        <w:numPr>
-          <w:ilvl w:val="0"/>
-          <w:numId w:val="33"/>
-        </w:numPr>
-        <w:rPr>
-          <w:lang w:val="de-CH" w:eastAsia="de-DE"/>
-        </w:rPr>
-      </w:pPr>
-      <w:r>
-        <w:t>“GUI Classes, comma-separated” to be exactly: “</w:t>
-      </w:r>
-      <w:proofErr w:type="spellStart"/>
-      <w:r>
-        <w:t>ilRouterGUI</w:t>
-      </w:r>
-      <w:proofErr w:type="gramStart"/>
-      <w:r>
-        <w:t>,srCertificateAdministrationGUI</w:t>
-      </w:r>
-      <w:proofErr w:type="spellEnd"/>
-      <w:proofErr w:type="gramEnd"/>
-      <w:r>
-        <w:t>”. The field should turn green if everything's ok.</w:t>
-      </w:r>
-    </w:p>
-    <w:p>
-      <w:pPr>
-        <w:pStyle w:val="Listenabsatz"/>
-        <w:numPr>
-          <w:ilvl w:val="0"/>
-          <w:numId w:val="33"/>
-        </w:numPr>
-        <w:rPr>
-          <w:lang w:val="de-CH" w:eastAsia="de-DE"/>
-        </w:rPr>
-      </w:pPr>
-      <w:r>
-        <w:t>Save</w:t>
-      </w:r>
-    </w:p>
-    <w:p>
-      <w:r>
-        <w:t xml:space="preserve">Make sure you are back at “Certificate </w:t>
-      </w:r>
-      <w:r>
-        <w:rPr>
-          <w:rFonts w:ascii="Times New Roman" w:hAnsi="Times New Roman" w:cs="Times New Roman"/>
-        </w:rPr>
-        <w:t>→</w:t>
-      </w:r>
-      <w:r>
-        <w:t xml:space="preserve"> Edit Entries”. Thirdly we add the entry where administrators will be able to define certificate types, these include the layout of the certificates and other configurations: Click on Add entry and choose the type “</w:t>
-      </w:r>
-      <w:proofErr w:type="spellStart"/>
-      <w:r>
-        <w:t>ilCtrl</w:t>
-      </w:r>
-      <w:proofErr w:type="spellEnd"/>
-      <w:r>
-        <w:t>”. For this first entry choose:</w:t>
-      </w:r>
-    </w:p>
-    <w:p>
-      <w:pPr>
-        <w:pStyle w:val="Listenabsatz"/>
-        <w:numPr>
-          <w:ilvl w:val="0"/>
-          <w:numId w:val="34"/>
-        </w:numPr>
-      </w:pPr>
-      <w:r>
-        <w:t xml:space="preserve">“Select Access Type” to be “Restrict to Role </w:t>
-      </w:r>
-      <w:r>
-        <w:rPr>
-          <w:rFonts w:ascii="Times New Roman" w:hAnsi="Times New Roman" w:cs="Times New Roman"/>
-        </w:rPr>
-        <w:t>→</w:t>
-      </w:r>
-      <w:r>
-        <w:t xml:space="preserve"> Administrator” </w:t>
-      </w:r>
-    </w:p>
-    <w:p>
-      <w:pPr>
-        <w:pStyle w:val="Listenabsatz"/>
-        <w:numPr>
-          <w:ilvl w:val="0"/>
-          <w:numId w:val="34"/>
-        </w:numPr>
-      </w:pPr>
-      <w:r>
-        <w:t>“Title” to be something similar to “Certificate Types”</w:t>
-      </w:r>
-    </w:p>
-    <w:p>
-      <w:pPr>
-        <w:pStyle w:val="Listenabsatz"/>
-        <w:numPr>
-          <w:ilvl w:val="0"/>
-          <w:numId w:val="34"/>
-        </w:numPr>
-      </w:pPr>
-      <w:r>
-        <w:t>“GUI Classes, comma-separated” to be exactly: “</w:t>
-      </w:r>
-      <w:proofErr w:type="spellStart"/>
-      <w:r>
-        <w:t>ilRouterGUI</w:t>
-      </w:r>
-      <w:proofErr w:type="gramStart"/>
-      <w:r>
-        <w:t>,srCertificateTypeGUI</w:t>
-      </w:r>
-      <w:proofErr w:type="spellEnd"/>
-      <w:proofErr w:type="gramEnd"/>
-      <w:r>
-        <w:t>”. The field should turn green if everything's ok.</w:t>
-      </w:r>
-    </w:p>
-    <w:p>
-      <w:pPr>
-        <w:pStyle w:val="Listenabsatz"/>
-        <w:numPr>
-          <w:ilvl w:val="0"/>
-          <w:numId w:val="34"/>
-        </w:numPr>
-      </w:pPr>
-      <w:r>
-        <w:t>Save</w:t>
-      </w:r>
-    </w:p>
-    <w:p>
-      <w:pPr>
-        <w:rPr>
-          <w:lang w:val="de-CH" w:eastAsia="de-DE"/>
-        </w:rPr>
-      </w:pPr>
-      <w:r>
-        <w:t>In the following screen shot you can see an example configuration</w:t>
-      </w:r>
-      <w:r>
-        <w:t>.</w:t>
-      </w:r>
-      <w:r>
-        <w:t xml:space="preserve"> </w:t>
-      </w:r>
-      <w:r>
-        <w:t xml:space="preserve">Also take a look at the </w:t>
-      </w:r>
-      <w:proofErr w:type="spellStart"/>
-      <w:r>
-        <w:t>MainMenu</w:t>
-      </w:r>
-      <w:proofErr w:type="spellEnd"/>
-      <w:r>
-        <w:t xml:space="preserve"> with the newly created dropdown and the sub-entries:</w:t>
-      </w:r>
-    </w:p>
-    <w:p>
+      <w:bookmarkStart w:id="25" w:name="_GoBack"/>
       <w:r>
         <w:rPr>
           <w:noProof/>
           <w:lang w:val="de-DE" w:eastAsia="de-DE"/>
         </w:rPr>
-        <w:lastRenderedPageBreak/>
         <w:drawing>
-          <wp:inline distT="0" distB="0" distL="0" distR="0" wp14:anchorId="0CAD4AAA" wp14:editId="2E967E0C">
-            <wp:extent cx="5760720" cy="6994626"/>
-            <wp:effectExtent l="0" t="0" r="5080" b="0"/>
+          <wp:inline distT="0" distB="0" distL="0" distR="0" wp14:anchorId="0CAD4AAA" wp14:editId="0F50DB85">
+            <wp:extent cx="5336848" cy="6479963"/>
+            <wp:effectExtent l="0" t="0" r="0" b="0"/>
             <wp:docPr id="8" name="Bild 3"/>
             <wp:cNvGraphicFramePr>
               <a:graphicFrameLocks xmlns:a="http://schemas.openxmlformats.org/drawingml/2006/main" noChangeAspect="1"/>
@@ -4591,7 +4999,7 @@
                   <pic:spPr bwMode="auto">
                     <a:xfrm>
                       <a:off x="0" y="0"/>
-                      <a:ext cx="5760720" cy="6994626"/>
+                      <a:ext cx="5337525" cy="6480785"/>
                     </a:xfrm>
                     <a:prstGeom prst="rect">
                       <a:avLst/>
@@ -4607,6 +5015,7 @@
           </wp:inline>
         </w:drawing>
       </w:r>
+      <w:bookmarkEnd w:id="25"/>
     </w:p>
     <w:p>
       <w:pPr>
@@ -4616,6 +5025,7 @@
       <w:bookmarkStart w:id="27" w:name="_Toc280880972"/>
       <w:bookmarkStart w:id="28" w:name="_Toc280881575"/>
       <w:r>
+        <w:lastRenderedPageBreak/>
         <w:t xml:space="preserve">Installing the </w:t>
       </w:r>
       <w:proofErr w:type="spellStart"/>
@@ -4664,11 +5074,7 @@
       </w:r>
       <w:proofErr w:type="spellEnd"/>
       <w:r>
-        <w:t xml:space="preserve"> </w:t>
-      </w:r>
-      <w:r>
-        <w:lastRenderedPageBreak/>
-        <w:t xml:space="preserve">and some other Linux </w:t>
+        <w:t xml:space="preserve"> and some other Linux </w:t>
       </w:r>
       <w:r>
         <w:t>distributions.</w:t>
@@ -7324,15 +7730,7 @@
         <w:sz w:val="15"/>
         <w:szCs w:val="15"/>
       </w:rPr>
-      <w:t>Documentatio</w:t>
-    </w:r>
-    <w:r>
-      <w:rPr>
-        <w:rFonts w:cs="Helvetica"/>
-        <w:sz w:val="15"/>
-        <w:szCs w:val="15"/>
-      </w:rPr>
-      <w:t>n</w:t>
+      <w:t>Documentation</w:t>
     </w:r>
     <w:r>
       <w:rPr>
@@ -7405,7 +7803,7 @@
         <w:sz w:val="15"/>
         <w:szCs w:val="15"/>
       </w:rPr>
-      <w:t>12</w:t>
+      <w:t>2</w:t>
     </w:r>
     <w:r>
       <w:rPr>
@@ -17424,7 +17822,7 @@
 </file>
 
 <file path=customXml/itemProps1.xml><?xml version="1.0" encoding="utf-8"?>
-<ds:datastoreItem xmlns:ds="http://schemas.openxmlformats.org/officeDocument/2006/customXml" ds:itemID="{5F7834DE-30FB-D642-B1AF-33FB0262CDF8}">
+<ds:datastoreItem xmlns:ds="http://schemas.openxmlformats.org/officeDocument/2006/customXml" ds:itemID="{3BDE57B1-3F02-EB44-ABB1-0CA19EC49D2A}">
   <ds:schemaRefs>
     <ds:schemaRef ds:uri="http://schemas.openxmlformats.org/officeDocument/2006/bibliography"/>
   </ds:schemaRefs>

</xml_diff>

<commit_message>
Small updates to documentation
</commit_message>
<xml_diff>
--- a/doc/Documentation.docx
+++ b/doc/Documentation.docx
@@ -4357,7 +4357,21 @@
         <w:t>”</w:t>
       </w:r>
       <w:r>
-        <w:t xml:space="preserve"> and configure the entry according to the following table:</w:t>
+        <w:t xml:space="preserve"> </w:t>
+      </w:r>
+      <w:r>
+        <w:t>and choose “</w:t>
+      </w:r>
+      <w:proofErr w:type="spellStart"/>
+      <w:r>
+        <w:t>ilCtrl</w:t>
+      </w:r>
+      <w:proofErr w:type="spellEnd"/>
+      <w:r>
+        <w:t>” as Type. C</w:t>
+      </w:r>
+      <w:r>
+        <w:t>onfigure the entry according to the following table:</w:t>
       </w:r>
     </w:p>
     <w:tbl>
@@ -4679,18 +4693,15 @@
             <w:r>
               <w:t>ilRouterGUI</w:t>
             </w:r>
+            <w:proofErr w:type="gramStart"/>
+            <w:r>
+              <w:t>,</w:t>
+            </w:r>
+            <w:r>
+              <w:t>srCertificateAdministrationGUI</w:t>
+            </w:r>
             <w:proofErr w:type="spellEnd"/>
-            <w:r>
-              <w:t>,</w:t>
-            </w:r>
-            <w:r>
-              <w:t xml:space="preserve"> </w:t>
-            </w:r>
-            <w:proofErr w:type="spellStart"/>
-            <w:r>
-              <w:t>srCertificateAdministrationGUI</w:t>
-            </w:r>
-            <w:proofErr w:type="spellEnd"/>
+            <w:proofErr w:type="gramEnd"/>
             <w:r>
               <w:br/>
               <w:t>ILIAS</w:t>
@@ -4706,16 +4717,10 @@
             </w:r>
             <w:proofErr w:type="spellStart"/>
             <w:r>
-              <w:t>ilUIPluginRouterGUI</w:t>
-            </w:r>
-            <w:proofErr w:type="spellEnd"/>
-            <w:r>
-              <w:t>,</w:t>
-            </w:r>
-            <w:r>
-              <w:t xml:space="preserve"> </w:t>
-            </w:r>
-            <w:proofErr w:type="spellStart"/>
+              <w:t>ilUIPluginRouterGUI,</w:t>
+            </w:r>
+            <w:bookmarkStart w:id="25" w:name="_GoBack"/>
+            <w:bookmarkEnd w:id="25"/>
             <w:r>
               <w:t>srCertificateAdministrationGUI</w:t>
             </w:r>
@@ -4867,18 +4872,15 @@
             <w:r>
               <w:t>ilRouterGUI</w:t>
             </w:r>
+            <w:proofErr w:type="gramStart"/>
+            <w:r>
+              <w:t>,</w:t>
+            </w:r>
+            <w:r>
+              <w:t>srCertificateTypeGUI</w:t>
+            </w:r>
             <w:proofErr w:type="spellEnd"/>
-            <w:r>
-              <w:t>,</w:t>
-            </w:r>
-            <w:r>
-              <w:t xml:space="preserve"> </w:t>
-            </w:r>
-            <w:proofErr w:type="spellStart"/>
-            <w:r>
-              <w:t>srCertificateTypeGUI</w:t>
-            </w:r>
-            <w:proofErr w:type="spellEnd"/>
+            <w:proofErr w:type="gramEnd"/>
             <w:r>
               <w:br/>
               <w:t>ILIAS</w:t>
@@ -4894,16 +4896,8 @@
             </w:r>
             <w:proofErr w:type="spellStart"/>
             <w:r>
-              <w:t>ilUIPluginRouterGUI</w:t>
-            </w:r>
-            <w:proofErr w:type="spellEnd"/>
-            <w:r>
-              <w:t>,</w:t>
-            </w:r>
-            <w:r>
-              <w:t xml:space="preserve"> </w:t>
-            </w:r>
-            <w:proofErr w:type="spellStart"/>
+              <w:t>ilUIPluginRouterGUI,</w:t>
+            </w:r>
             <w:r>
               <w:t>srCertificateTypeGUI</w:t>
             </w:r>
@@ -4960,7 +4954,6 @@
       </w:r>
     </w:p>
     <w:p>
-      <w:bookmarkStart w:id="25" w:name="_GoBack"/>
       <w:r>
         <w:rPr>
           <w:noProof/>
@@ -5015,7 +5008,6 @@
           </wp:inline>
         </w:drawing>
       </w:r>
-      <w:bookmarkEnd w:id="25"/>
     </w:p>
     <w:p>
       <w:pPr>
@@ -7803,7 +7795,7 @@
         <w:sz w:val="15"/>
         <w:szCs w:val="15"/>
       </w:rPr>
-      <w:t>2</w:t>
+      <w:t>9</w:t>
     </w:r>
     <w:r>
       <w:rPr>
@@ -17822,7 +17814,7 @@
 </file>
 
 <file path=customXml/itemProps1.xml><?xml version="1.0" encoding="utf-8"?>
-<ds:datastoreItem xmlns:ds="http://schemas.openxmlformats.org/officeDocument/2006/customXml" ds:itemID="{3BDE57B1-3F02-EB44-ABB1-0CA19EC49D2A}">
+<ds:datastoreItem xmlns:ds="http://schemas.openxmlformats.org/officeDocument/2006/customXml" ds:itemID="{1631719B-88F1-E542-9CA8-4FCEB7AB0AB3}">
   <ds:schemaRefs>
     <ds:schemaRef ds:uri="http://schemas.openxmlformats.org/officeDocument/2006/bibliography"/>
   </ds:schemaRefs>

</xml_diff>

<commit_message>
Update documentation for upcoming v. 1.3
</commit_message>
<xml_diff>
--- a/doc/Documentation.docx
+++ b/doc/Documentation.docx
@@ -213,7 +213,7 @@
               <w:rPr>
                 <w:lang w:val="en-GB"/>
               </w:rPr>
-              <w:t>22</w:t>
+              <w:t>21</w:t>
             </w:r>
             <w:r>
               <w:rPr>
@@ -225,7 +225,7 @@
               <w:rPr>
                 <w:lang w:val="en-GB"/>
               </w:rPr>
-              <w:t>07</w:t>
+              <w:t>09</w:t>
             </w:r>
             <w:r>
               <w:rPr>
@@ -285,7 +285,7 @@
               <w:rPr>
                 <w:lang w:val="en-GB"/>
               </w:rPr>
-              <w:t>1</w:t>
+              <w:t>2</w:t>
             </w:r>
           </w:p>
         </w:tc>
@@ -375,58 +375,14 @@
               <w:rPr>
                 <w:lang w:val="en-GB"/>
               </w:rPr>
-              <w:t xml:space="preserve">Oskar </w:t>
-            </w:r>
-            <w:proofErr w:type="spellStart"/>
+              <w:t>Oskar Truffer</w:t>
+            </w:r>
             <w:r>
               <w:rPr>
                 <w:lang w:val="en-GB"/>
               </w:rPr>
-              <w:t>Truffer</w:t>
-            </w:r>
-            <w:proofErr w:type="spellEnd"/>
-            <w:r>
-              <w:rPr>
-                <w:lang w:val="en-GB"/>
-              </w:rPr>
-              <w:t xml:space="preserve">, </w:t>
-            </w:r>
-            <w:proofErr w:type="spellStart"/>
-            <w:r>
-              <w:rPr>
-                <w:lang w:val="en-GB"/>
-              </w:rPr>
-              <w:t>studer</w:t>
-            </w:r>
-            <w:proofErr w:type="spellEnd"/>
-            <w:r>
-              <w:rPr>
-                <w:lang w:val="en-GB"/>
-              </w:rPr>
-              <w:t xml:space="preserve"> + </w:t>
-            </w:r>
-            <w:proofErr w:type="spellStart"/>
-            <w:r>
-              <w:rPr>
-                <w:lang w:val="en-GB"/>
-              </w:rPr>
-              <w:t>raimann</w:t>
-            </w:r>
-            <w:proofErr w:type="spellEnd"/>
-            <w:r>
-              <w:rPr>
-                <w:lang w:val="en-GB"/>
-              </w:rPr>
-              <w:t xml:space="preserve"> </w:t>
-            </w:r>
-            <w:proofErr w:type="spellStart"/>
-            <w:r>
-              <w:rPr>
-                <w:lang w:val="en-GB"/>
-              </w:rPr>
-              <w:t>ag</w:t>
-            </w:r>
-            <w:proofErr w:type="spellEnd"/>
+              <w:t>, studer + raimann ag</w:t>
+            </w:r>
           </w:p>
           <w:p>
             <w:pPr>
@@ -440,58 +396,8 @@
               <w:rPr>
                 <w:lang w:val="en-GB"/>
               </w:rPr>
-              <w:t xml:space="preserve">Stefan </w:t>
-            </w:r>
-            <w:proofErr w:type="spellStart"/>
-            <w:r>
-              <w:rPr>
-                <w:lang w:val="en-GB"/>
-              </w:rPr>
-              <w:t>Wanzenried</w:t>
-            </w:r>
-            <w:proofErr w:type="spellEnd"/>
-            <w:r>
-              <w:rPr>
-                <w:lang w:val="en-GB"/>
-              </w:rPr>
-              <w:t xml:space="preserve">, </w:t>
-            </w:r>
-            <w:proofErr w:type="spellStart"/>
-            <w:r>
-              <w:rPr>
-                <w:lang w:val="en-GB"/>
-              </w:rPr>
-              <w:t>studer</w:t>
-            </w:r>
-            <w:proofErr w:type="spellEnd"/>
-            <w:r>
-              <w:rPr>
-                <w:lang w:val="en-GB"/>
-              </w:rPr>
-              <w:t xml:space="preserve"> + </w:t>
-            </w:r>
-            <w:proofErr w:type="spellStart"/>
-            <w:r>
-              <w:rPr>
-                <w:lang w:val="en-GB"/>
-              </w:rPr>
-              <w:t>raimann</w:t>
-            </w:r>
-            <w:proofErr w:type="spellEnd"/>
-            <w:r>
-              <w:rPr>
-                <w:lang w:val="en-GB"/>
-              </w:rPr>
-              <w:t xml:space="preserve"> </w:t>
-            </w:r>
-            <w:proofErr w:type="spellStart"/>
-            <w:r>
-              <w:rPr>
-                <w:lang w:val="en-GB"/>
-              </w:rPr>
-              <w:t>ag</w:t>
-            </w:r>
-            <w:proofErr w:type="spellEnd"/>
+              <w:t>Stefan Wanzenried, studer + raimann ag</w:t>
+            </w:r>
           </w:p>
         </w:tc>
       </w:tr>
@@ -637,14 +543,12 @@
               </w:rPr>
               <w:t xml:space="preserve"> </w:t>
             </w:r>
-            <w:proofErr w:type="spellStart"/>
             <w:r>
               <w:rPr>
                 <w:lang w:val="en-GB"/>
               </w:rPr>
               <w:t>Wanzenried</w:t>
             </w:r>
-            <w:proofErr w:type="spellEnd"/>
           </w:p>
         </w:tc>
         <w:tc>
@@ -705,16 +609,8 @@
               <w:rPr>
                 <w:lang w:val="en-GB"/>
               </w:rPr>
-              <w:t xml:space="preserve">Stefan </w:t>
-            </w:r>
-            <w:proofErr w:type="spellStart"/>
-            <w:r>
-              <w:rPr>
-                <w:lang w:val="en-GB"/>
-              </w:rPr>
-              <w:t>Wanzenried</w:t>
-            </w:r>
-            <w:proofErr w:type="spellEnd"/>
+              <w:t>Stefan Wanzenried</w:t>
+            </w:r>
           </w:p>
         </w:tc>
         <w:tc>
@@ -738,6 +634,70 @@
           </w:p>
         </w:tc>
       </w:tr>
+      <w:tr>
+        <w:tc>
+          <w:tcPr>
+            <w:cnfStyle w:val="001000000000" w:firstRow="0" w:lastRow="0" w:firstColumn="1" w:lastColumn="0" w:oddVBand="0" w:evenVBand="0" w:oddHBand="0" w:evenHBand="0" w:firstRowFirstColumn="0" w:firstRowLastColumn="0" w:lastRowFirstColumn="0" w:lastRowLastColumn="0"/>
+            <w:tcW w:w="1289" w:type="dxa"/>
+          </w:tcPr>
+          <w:p>
+            <w:pPr>
+              <w:spacing w:line="276" w:lineRule="auto"/>
+              <w:rPr>
+                <w:lang w:val="en-GB"/>
+              </w:rPr>
+            </w:pPr>
+            <w:r>
+              <w:rPr>
+                <w:lang w:val="en-GB"/>
+              </w:rPr>
+              <w:t>1.2</w:t>
+            </w:r>
+          </w:p>
+        </w:tc>
+        <w:tc>
+          <w:tcPr>
+            <w:tcW w:w="3007" w:type="dxa"/>
+          </w:tcPr>
+          <w:p>
+            <w:pPr>
+              <w:spacing w:line="276" w:lineRule="auto"/>
+              <w:cnfStyle w:val="000000000000" w:firstRow="0" w:lastRow="0" w:firstColumn="0" w:lastColumn="0" w:oddVBand="0" w:evenVBand="0" w:oddHBand="0" w:evenHBand="0" w:firstRowFirstColumn="0" w:firstRowLastColumn="0" w:lastRowFirstColumn="0" w:lastRowLastColumn="0"/>
+              <w:rPr>
+                <w:lang w:val="en-GB"/>
+              </w:rPr>
+            </w:pPr>
+            <w:r>
+              <w:rPr>
+                <w:lang w:val="en-GB"/>
+              </w:rPr>
+              <w:t>Stefan Wanzenried</w:t>
+            </w:r>
+          </w:p>
+        </w:tc>
+        <w:tc>
+          <w:tcPr>
+            <w:tcW w:w="5168" w:type="dxa"/>
+          </w:tcPr>
+          <w:p>
+            <w:pPr>
+              <w:spacing w:line="276" w:lineRule="auto"/>
+              <w:cnfStyle w:val="000000000000" w:firstRow="0" w:lastRow="0" w:firstColumn="0" w:lastColumn="0" w:oddVBand="0" w:evenVBand="0" w:oddHBand="0" w:evenHBand="0" w:firstRowFirstColumn="0" w:firstRowLastColumn="0" w:lastRowFirstColumn="0" w:lastRowLastColumn="0"/>
+              <w:rPr>
+                <w:lang w:val="en-GB"/>
+              </w:rPr>
+            </w:pPr>
+            <w:r>
+              <w:rPr>
+                <w:lang w:val="en-GB"/>
+              </w:rPr>
+              <w:t>Describe new features introduced with plugin version 1.3</w:t>
+            </w:r>
+            <w:bookmarkStart w:id="0" w:name="_GoBack"/>
+            <w:bookmarkEnd w:id="0"/>
+          </w:p>
+        </w:tc>
+      </w:tr>
     </w:tbl>
     <w:p>
       <w:pPr>
@@ -775,7 +735,7 @@
           <w:szCs w:val="36"/>
         </w:rPr>
       </w:pPr>
-      <w:bookmarkStart w:id="0" w:name="_Toc404363163"/>
+      <w:bookmarkStart w:id="1" w:name="_Toc404363163"/>
       <w:r>
         <w:rPr>
           <w:sz w:val="36"/>
@@ -784,7 +744,7 @@
         <w:lastRenderedPageBreak/>
         <w:t>Table of contents</w:t>
       </w:r>
-      <w:bookmarkEnd w:id="0"/>
+      <w:bookmarkEnd w:id="1"/>
     </w:p>
     <w:p>
       <w:pPr>
@@ -868,7 +828,7 @@
         <w:rPr>
           <w:noProof/>
         </w:rPr>
-        <w:instrText xml:space="preserve"> PAGEREF _Toc280881567 \h </w:instrText>
+        <w:instrText xml:space="preserve"> PAGEREF _Toc304456546 \h </w:instrText>
       </w:r>
       <w:r>
         <w:rPr>
@@ -885,7 +845,7 @@
         <w:rPr>
           <w:noProof/>
         </w:rPr>
-        <w:t>4</w:t>
+        <w:t>5</w:t>
       </w:r>
       <w:r>
         <w:rPr>
@@ -948,7 +908,7 @@
         <w:rPr>
           <w:noProof/>
         </w:rPr>
-        <w:instrText xml:space="preserve"> PAGEREF _Toc280881568 \h </w:instrText>
+        <w:instrText xml:space="preserve"> PAGEREF _Toc304456547 \h </w:instrText>
       </w:r>
       <w:r>
         <w:rPr>
@@ -965,7 +925,7 @@
         <w:rPr>
           <w:noProof/>
         </w:rPr>
-        <w:t>5</w:t>
+        <w:t>6</w:t>
       </w:r>
       <w:r>
         <w:rPr>
@@ -1027,7 +987,7 @@
         <w:rPr>
           <w:noProof/>
         </w:rPr>
-        <w:instrText xml:space="preserve"> PAGEREF _Toc280881569 \h </w:instrText>
+        <w:instrText xml:space="preserve"> PAGEREF _Toc304456548 \h </w:instrText>
       </w:r>
       <w:r>
         <w:rPr>
@@ -1044,7 +1004,7 @@
         <w:rPr>
           <w:noProof/>
         </w:rPr>
-        <w:t>5</w:t>
+        <w:t>6</w:t>
       </w:r>
       <w:r>
         <w:rPr>
@@ -1106,7 +1066,7 @@
         <w:rPr>
           <w:noProof/>
         </w:rPr>
-        <w:instrText xml:space="preserve"> PAGEREF _Toc280881570 \h </w:instrText>
+        <w:instrText xml:space="preserve"> PAGEREF _Toc304456549 \h </w:instrText>
       </w:r>
       <w:r>
         <w:rPr>
@@ -1123,7 +1083,7 @@
         <w:rPr>
           <w:noProof/>
         </w:rPr>
-        <w:t>5</w:t>
+        <w:t>6</w:t>
       </w:r>
       <w:r>
         <w:rPr>
@@ -1185,7 +1145,7 @@
         <w:rPr>
           <w:noProof/>
         </w:rPr>
-        <w:instrText xml:space="preserve"> PAGEREF _Toc280881571 \h </w:instrText>
+        <w:instrText xml:space="preserve"> PAGEREF _Toc304456550 \h </w:instrText>
       </w:r>
       <w:r>
         <w:rPr>
@@ -1202,7 +1162,7 @@
         <w:rPr>
           <w:noProof/>
         </w:rPr>
-        <w:t>6</w:t>
+        <w:t>7</w:t>
       </w:r>
       <w:r>
         <w:rPr>
@@ -1264,7 +1224,7 @@
         <w:rPr>
           <w:noProof/>
         </w:rPr>
-        <w:instrText xml:space="preserve"> PAGEREF _Toc280881572 \h </w:instrText>
+        <w:instrText xml:space="preserve"> PAGEREF _Toc304456551 \h </w:instrText>
       </w:r>
       <w:r>
         <w:rPr>
@@ -1281,7 +1241,7 @@
         <w:rPr>
           <w:noProof/>
         </w:rPr>
-        <w:t>6</w:t>
+        <w:t>7</w:t>
       </w:r>
       <w:r>
         <w:rPr>
@@ -1343,7 +1303,7 @@
         <w:rPr>
           <w:noProof/>
         </w:rPr>
-        <w:instrText xml:space="preserve"> PAGEREF _Toc280881573 \h </w:instrText>
+        <w:instrText xml:space="preserve"> PAGEREF _Toc304456552 \h </w:instrText>
       </w:r>
       <w:r>
         <w:rPr>
@@ -1360,7 +1320,7 @@
         <w:rPr>
           <w:noProof/>
         </w:rPr>
-        <w:t>6</w:t>
+        <w:t>7</w:t>
       </w:r>
       <w:r>
         <w:rPr>
@@ -1422,7 +1382,7 @@
         <w:rPr>
           <w:noProof/>
         </w:rPr>
-        <w:instrText xml:space="preserve"> PAGEREF _Toc280881574 \h </w:instrText>
+        <w:instrText xml:space="preserve"> PAGEREF _Toc304456553 \h </w:instrText>
       </w:r>
       <w:r>
         <w:rPr>
@@ -1439,7 +1399,7 @@
         <w:rPr>
           <w:noProof/>
         </w:rPr>
-        <w:t>7</w:t>
+        <w:t>8</w:t>
       </w:r>
       <w:r>
         <w:rPr>
@@ -1501,7 +1461,7 @@
         <w:rPr>
           <w:noProof/>
         </w:rPr>
-        <w:instrText xml:space="preserve"> PAGEREF _Toc280881575 \h </w:instrText>
+        <w:instrText xml:space="preserve"> PAGEREF _Toc304456554 \h </w:instrText>
       </w:r>
       <w:r>
         <w:rPr>
@@ -1518,7 +1478,7 @@
         <w:rPr>
           <w:noProof/>
         </w:rPr>
-        <w:t>10</w:t>
+        <w:t>11</w:t>
       </w:r>
       <w:r>
         <w:rPr>
@@ -1579,7 +1539,7 @@
         <w:rPr>
           <w:noProof/>
         </w:rPr>
-        <w:instrText xml:space="preserve"> PAGEREF _Toc280881576 \h </w:instrText>
+        <w:instrText xml:space="preserve"> PAGEREF _Toc304456555 \h </w:instrText>
       </w:r>
       <w:r>
         <w:rPr>
@@ -1596,7 +1556,7 @@
         <w:rPr>
           <w:noProof/>
         </w:rPr>
-        <w:t>10</w:t>
+        <w:t>11</w:t>
       </w:r>
       <w:r>
         <w:rPr>
@@ -1658,7 +1618,7 @@
         <w:rPr>
           <w:noProof/>
         </w:rPr>
-        <w:instrText xml:space="preserve"> PAGEREF _Toc280881577 \h </w:instrText>
+        <w:instrText xml:space="preserve"> PAGEREF _Toc304456556 \h </w:instrText>
       </w:r>
       <w:r>
         <w:rPr>
@@ -1675,7 +1635,7 @@
         <w:rPr>
           <w:noProof/>
         </w:rPr>
-        <w:t>10</w:t>
+        <w:t>11</w:t>
       </w:r>
       <w:r>
         <w:rPr>
@@ -1737,7 +1697,7 @@
         <w:rPr>
           <w:noProof/>
         </w:rPr>
-        <w:instrText xml:space="preserve"> PAGEREF _Toc280881578 \h </w:instrText>
+        <w:instrText xml:space="preserve"> PAGEREF _Toc304456557 \h </w:instrText>
       </w:r>
       <w:r>
         <w:rPr>
@@ -1754,7 +1714,7 @@
         <w:rPr>
           <w:noProof/>
         </w:rPr>
-        <w:t>11</w:t>
+        <w:t>13</w:t>
       </w:r>
       <w:r>
         <w:rPr>
@@ -1816,7 +1776,7 @@
         <w:rPr>
           <w:noProof/>
         </w:rPr>
-        <w:instrText xml:space="preserve"> PAGEREF _Toc280881579 \h </w:instrText>
+        <w:instrText xml:space="preserve"> PAGEREF _Toc304456558 \h </w:instrText>
       </w:r>
       <w:r>
         <w:rPr>
@@ -1833,7 +1793,7 @@
         <w:rPr>
           <w:noProof/>
         </w:rPr>
-        <w:t>11</w:t>
+        <w:t>13</w:t>
       </w:r>
       <w:r>
         <w:rPr>
@@ -1895,7 +1855,7 @@
         <w:rPr>
           <w:noProof/>
         </w:rPr>
-        <w:instrText xml:space="preserve"> PAGEREF _Toc280881580 \h </w:instrText>
+        <w:instrText xml:space="preserve"> PAGEREF _Toc304456559 \h </w:instrText>
       </w:r>
       <w:r>
         <w:rPr>
@@ -1912,7 +1872,7 @@
         <w:rPr>
           <w:noProof/>
         </w:rPr>
-        <w:t>12</w:t>
+        <w:t>14</w:t>
       </w:r>
       <w:r>
         <w:rPr>
@@ -1974,7 +1934,7 @@
         <w:rPr>
           <w:noProof/>
         </w:rPr>
-        <w:instrText xml:space="preserve"> PAGEREF _Toc280881581 \h </w:instrText>
+        <w:instrText xml:space="preserve"> PAGEREF _Toc304456560 \h </w:instrText>
       </w:r>
       <w:r>
         <w:rPr>
@@ -1991,7 +1951,7 @@
         <w:rPr>
           <w:noProof/>
         </w:rPr>
-        <w:t>13</w:t>
+        <w:t>15</w:t>
       </w:r>
       <w:r>
         <w:rPr>
@@ -2053,7 +2013,7 @@
         <w:rPr>
           <w:noProof/>
         </w:rPr>
-        <w:instrText xml:space="preserve"> PAGEREF _Toc280881582 \h </w:instrText>
+        <w:instrText xml:space="preserve"> PAGEREF _Toc304456561 \h </w:instrText>
       </w:r>
       <w:r>
         <w:rPr>
@@ -2070,7 +2030,86 @@
         <w:rPr>
           <w:noProof/>
         </w:rPr>
-        <w:t>15</w:t>
+        <w:t>17</w:t>
+      </w:r>
+      <w:r>
+        <w:rPr>
+          <w:noProof/>
+        </w:rPr>
+        <w:fldChar w:fldCharType="end"/>
+      </w:r>
+    </w:p>
+    <w:p>
+      <w:pPr>
+        <w:pStyle w:val="Verzeichnis3"/>
+        <w:tabs>
+          <w:tab w:val="left" w:pos="1125"/>
+          <w:tab w:val="right" w:leader="dot" w:pos="9060"/>
+        </w:tabs>
+        <w:rPr>
+          <w:rFonts w:asciiTheme="minorHAnsi" w:eastAsiaTheme="minorEastAsia" w:hAnsiTheme="minorHAnsi"/>
+          <w:noProof/>
+          <w:sz w:val="24"/>
+          <w:szCs w:val="24"/>
+          <w:lang w:val="de-CH" w:eastAsia="ja-JP"/>
+        </w:rPr>
+      </w:pPr>
+      <w:r>
+        <w:rPr>
+          <w:noProof/>
+        </w:rPr>
+        <w:t>3.2.5</w:t>
+      </w:r>
+      <w:r>
+        <w:rPr>
+          <w:rFonts w:asciiTheme="minorHAnsi" w:eastAsiaTheme="minorEastAsia" w:hAnsiTheme="minorHAnsi"/>
+          <w:noProof/>
+          <w:sz w:val="24"/>
+          <w:szCs w:val="24"/>
+          <w:lang w:val="de-CH" w:eastAsia="ja-JP"/>
+        </w:rPr>
+        <w:tab/>
+      </w:r>
+      <w:r>
+        <w:rPr>
+          <w:noProof/>
+        </w:rPr>
+        <w:t>Signatures</w:t>
+      </w:r>
+      <w:r>
+        <w:rPr>
+          <w:noProof/>
+        </w:rPr>
+        <w:tab/>
+      </w:r>
+      <w:r>
+        <w:rPr>
+          <w:noProof/>
+        </w:rPr>
+        <w:fldChar w:fldCharType="begin"/>
+      </w:r>
+      <w:r>
+        <w:rPr>
+          <w:noProof/>
+        </w:rPr>
+        <w:instrText xml:space="preserve"> PAGEREF _Toc304456562 \h </w:instrText>
+      </w:r>
+      <w:r>
+        <w:rPr>
+          <w:noProof/>
+        </w:rPr>
+      </w:r>
+      <w:r>
+        <w:rPr>
+          <w:noProof/>
+        </w:rPr>
+        <w:fldChar w:fldCharType="separate"/>
+      </w:r>
+      <w:r>
+        <w:rPr>
+          <w:noProof/>
+        </w:rPr>
+        <w:t>20</w:t>
       </w:r>
       <w:r>
         <w:rPr>
@@ -2132,7 +2171,7 @@
         <w:rPr>
           <w:noProof/>
         </w:rPr>
-        <w:instrText xml:space="preserve"> PAGEREF _Toc280881583 \h </w:instrText>
+        <w:instrText xml:space="preserve"> PAGEREF _Toc304456563 \h </w:instrText>
       </w:r>
       <w:r>
         <w:rPr>
@@ -2149,7 +2188,7 @@
         <w:rPr>
           <w:noProof/>
         </w:rPr>
-        <w:t>18</w:t>
+        <w:t>21</w:t>
       </w:r>
       <w:r>
         <w:rPr>
@@ -2211,7 +2250,7 @@
         <w:rPr>
           <w:noProof/>
         </w:rPr>
-        <w:instrText xml:space="preserve"> PAGEREF _Toc280881584 \h </w:instrText>
+        <w:instrText xml:space="preserve"> PAGEREF _Toc304456564 \h </w:instrText>
       </w:r>
       <w:r>
         <w:rPr>
@@ -2228,7 +2267,7 @@
         <w:rPr>
           <w:noProof/>
         </w:rPr>
-        <w:t>18</w:t>
+        <w:t>21</w:t>
       </w:r>
       <w:r>
         <w:rPr>
@@ -2290,7 +2329,7 @@
         <w:rPr>
           <w:noProof/>
         </w:rPr>
-        <w:instrText xml:space="preserve"> PAGEREF _Toc280881585 \h </w:instrText>
+        <w:instrText xml:space="preserve"> PAGEREF _Toc304456565 \h </w:instrText>
       </w:r>
       <w:r>
         <w:rPr>
@@ -2307,7 +2346,7 @@
         <w:rPr>
           <w:noProof/>
         </w:rPr>
-        <w:t>19</w:t>
+        <w:t>21</w:t>
       </w:r>
       <w:r>
         <w:rPr>
@@ -2369,7 +2408,7 @@
         <w:rPr>
           <w:noProof/>
         </w:rPr>
-        <w:instrText xml:space="preserve"> PAGEREF _Toc280881586 \h </w:instrText>
+        <w:instrText xml:space="preserve"> PAGEREF _Toc304456566 \h </w:instrText>
       </w:r>
       <w:r>
         <w:rPr>
@@ -2386,7 +2425,7 @@
         <w:rPr>
           <w:noProof/>
         </w:rPr>
-        <w:t>20</w:t>
+        <w:t>22</w:t>
       </w:r>
       <w:r>
         <w:rPr>
@@ -2448,7 +2487,7 @@
         <w:rPr>
           <w:noProof/>
         </w:rPr>
-        <w:instrText xml:space="preserve"> PAGEREF _Toc280881587 \h </w:instrText>
+        <w:instrText xml:space="preserve"> PAGEREF _Toc304456567 \h </w:instrText>
       </w:r>
       <w:r>
         <w:rPr>
@@ -2465,7 +2504,7 @@
         <w:rPr>
           <w:noProof/>
         </w:rPr>
-        <w:t>20</w:t>
+        <w:t>23</w:t>
       </w:r>
       <w:r>
         <w:rPr>
@@ -2527,7 +2566,7 @@
         <w:rPr>
           <w:noProof/>
         </w:rPr>
-        <w:instrText xml:space="preserve"> PAGEREF _Toc280881588 \h </w:instrText>
+        <w:instrText xml:space="preserve"> PAGEREF _Toc304456568 \h </w:instrText>
       </w:r>
       <w:r>
         <w:rPr>
@@ -2544,7 +2583,7 @@
         <w:rPr>
           <w:noProof/>
         </w:rPr>
-        <w:t>20</w:t>
+        <w:t>23</w:t>
       </w:r>
       <w:r>
         <w:rPr>
@@ -2606,7 +2645,7 @@
         <w:rPr>
           <w:noProof/>
         </w:rPr>
-        <w:instrText xml:space="preserve"> PAGEREF _Toc280881589 \h </w:instrText>
+        <w:instrText xml:space="preserve"> PAGEREF _Toc304456569 \h </w:instrText>
       </w:r>
       <w:r>
         <w:rPr>
@@ -2623,7 +2662,86 @@
         <w:rPr>
           <w:noProof/>
         </w:rPr>
-        <w:t>21</w:t>
+        <w:t>24</w:t>
+      </w:r>
+      <w:r>
+        <w:rPr>
+          <w:noProof/>
+        </w:rPr>
+        <w:fldChar w:fldCharType="end"/>
+      </w:r>
+    </w:p>
+    <w:p>
+      <w:pPr>
+        <w:pStyle w:val="Verzeichnis3"/>
+        <w:tabs>
+          <w:tab w:val="left" w:pos="1125"/>
+          <w:tab w:val="right" w:leader="dot" w:pos="9060"/>
+        </w:tabs>
+        <w:rPr>
+          <w:rFonts w:asciiTheme="minorHAnsi" w:eastAsiaTheme="minorEastAsia" w:hAnsiTheme="minorHAnsi"/>
+          <w:noProof/>
+          <w:sz w:val="24"/>
+          <w:szCs w:val="24"/>
+          <w:lang w:val="de-CH" w:eastAsia="ja-JP"/>
+        </w:rPr>
+      </w:pPr>
+      <w:r>
+        <w:rPr>
+          <w:noProof/>
+        </w:rPr>
+        <w:t>3.4.1</w:t>
+      </w:r>
+      <w:r>
+        <w:rPr>
+          <w:rFonts w:asciiTheme="minorHAnsi" w:eastAsiaTheme="minorEastAsia" w:hAnsiTheme="minorHAnsi"/>
+          <w:noProof/>
+          <w:sz w:val="24"/>
+          <w:szCs w:val="24"/>
+          <w:lang w:val="de-CH" w:eastAsia="ja-JP"/>
+        </w:rPr>
+        <w:tab/>
+      </w:r>
+      <w:r>
+        <w:rPr>
+          <w:noProof/>
+        </w:rPr>
+        <w:t>Call back a certificate</w:t>
+      </w:r>
+      <w:r>
+        <w:rPr>
+          <w:noProof/>
+        </w:rPr>
+        <w:tab/>
+      </w:r>
+      <w:r>
+        <w:rPr>
+          <w:noProof/>
+        </w:rPr>
+        <w:fldChar w:fldCharType="begin"/>
+      </w:r>
+      <w:r>
+        <w:rPr>
+          <w:noProof/>
+        </w:rPr>
+        <w:instrText xml:space="preserve"> PAGEREF _Toc304456570 \h </w:instrText>
+      </w:r>
+      <w:r>
+        <w:rPr>
+          <w:noProof/>
+        </w:rPr>
+      </w:r>
+      <w:r>
+        <w:rPr>
+          <w:noProof/>
+        </w:rPr>
+        <w:fldChar w:fldCharType="separate"/>
+      </w:r>
+      <w:r>
+        <w:rPr>
+          <w:noProof/>
+        </w:rPr>
+        <w:t>25</w:t>
       </w:r>
       <w:r>
         <w:rPr>
@@ -2685,7 +2803,7 @@
         <w:rPr>
           <w:noProof/>
         </w:rPr>
-        <w:instrText xml:space="preserve"> PAGEREF _Toc280881590 \h </w:instrText>
+        <w:instrText xml:space="preserve"> PAGEREF _Toc304456571 \h </w:instrText>
       </w:r>
       <w:r>
         <w:rPr>
@@ -2702,7 +2820,7 @@
         <w:rPr>
           <w:noProof/>
         </w:rPr>
-        <w:t>22</w:t>
+        <w:t>25</w:t>
       </w:r>
       <w:r>
         <w:rPr>
@@ -2744,6 +2862,7 @@
         <w:rPr>
           <w:lang w:val="en-GB"/>
         </w:rPr>
+        <w:lastRenderedPageBreak/>
         <w:br w:type="page"/>
       </w:r>
     </w:p>
@@ -2751,16 +2870,16 @@
       <w:pPr>
         <w:pStyle w:val="berschrift1"/>
       </w:pPr>
-      <w:bookmarkStart w:id="1" w:name="_Toc280877324"/>
-      <w:bookmarkStart w:id="2" w:name="_Toc280880964"/>
-      <w:bookmarkStart w:id="3" w:name="_Toc280881567"/>
+      <w:bookmarkStart w:id="2" w:name="_Toc280877324"/>
+      <w:bookmarkStart w:id="3" w:name="_Toc280880964"/>
+      <w:bookmarkStart w:id="4" w:name="_Toc304456546"/>
       <w:r>
         <w:lastRenderedPageBreak/>
         <w:t>Introduction</w:t>
       </w:r>
-      <w:bookmarkEnd w:id="1"/>
       <w:bookmarkEnd w:id="2"/>
       <w:bookmarkEnd w:id="3"/>
+      <w:bookmarkEnd w:id="4"/>
     </w:p>
     <w:p>
       <w:pPr>
@@ -2841,7 +2960,6 @@
         <w:t xml:space="preserve">Generate pretty PDF layouts with </w:t>
       </w:r>
       <w:hyperlink r:id="rId9" w:history="1">
-        <w:proofErr w:type="spellStart"/>
         <w:r>
           <w:rPr>
             <w:rStyle w:val="Link"/>
@@ -2849,7 +2967,6 @@
           </w:rPr>
           <w:t>JasperReports</w:t>
         </w:r>
-        <w:proofErr w:type="spellEnd"/>
       </w:hyperlink>
       <w:r>
         <w:rPr>
@@ -3205,9 +3322,9 @@
           <w:lang w:val="en-GB"/>
         </w:rPr>
       </w:pPr>
-      <w:bookmarkStart w:id="4" w:name="_Toc280877325"/>
-      <w:bookmarkStart w:id="5" w:name="_Toc280880965"/>
-      <w:bookmarkStart w:id="6" w:name="_Toc280881568"/>
+      <w:bookmarkStart w:id="5" w:name="_Toc280877325"/>
+      <w:bookmarkStart w:id="6" w:name="_Toc280880965"/>
+      <w:bookmarkStart w:id="7" w:name="_Toc304456547"/>
       <w:r>
         <w:rPr>
           <w:lang w:val="en-GB"/>
@@ -3215,23 +3332,23 @@
         <w:lastRenderedPageBreak/>
         <w:t>Installation</w:t>
       </w:r>
-      <w:bookmarkEnd w:id="4"/>
       <w:bookmarkEnd w:id="5"/>
       <w:bookmarkEnd w:id="6"/>
+      <w:bookmarkEnd w:id="7"/>
     </w:p>
     <w:p>
       <w:pPr>
         <w:pStyle w:val="berschrift2"/>
       </w:pPr>
-      <w:bookmarkStart w:id="7" w:name="_Toc280877326"/>
-      <w:bookmarkStart w:id="8" w:name="_Toc280880966"/>
-      <w:bookmarkStart w:id="9" w:name="_Toc280881569"/>
+      <w:bookmarkStart w:id="8" w:name="_Toc280877326"/>
+      <w:bookmarkStart w:id="9" w:name="_Toc280880966"/>
+      <w:bookmarkStart w:id="10" w:name="_Toc304456548"/>
       <w:r>
         <w:t>Preparing ILIAS Core Patches</w:t>
       </w:r>
-      <w:bookmarkEnd w:id="7"/>
       <w:bookmarkEnd w:id="8"/>
       <w:bookmarkEnd w:id="9"/>
+      <w:bookmarkEnd w:id="10"/>
     </w:p>
     <w:p>
       <w:r>
@@ -3256,15 +3373,7 @@
         <w:t>t</w:t>
       </w:r>
       <w:r>
-        <w:t xml:space="preserve">he </w:t>
-      </w:r>
-      <w:proofErr w:type="spellStart"/>
-      <w:r>
-        <w:t>GitHub</w:t>
-      </w:r>
-      <w:proofErr w:type="spellEnd"/>
-      <w:r>
-        <w:t xml:space="preserve"> ReadMe:</w:t>
+        <w:t>he GitHub ReadMe:</w:t>
       </w:r>
     </w:p>
     <w:p>
@@ -3281,9 +3390,9 @@
       <w:pPr>
         <w:pStyle w:val="berschrift2"/>
       </w:pPr>
-      <w:bookmarkStart w:id="10" w:name="_Toc280877327"/>
-      <w:bookmarkStart w:id="11" w:name="_Toc280880967"/>
-      <w:bookmarkStart w:id="12" w:name="_Toc280881570"/>
+      <w:bookmarkStart w:id="11" w:name="_Toc280877327"/>
+      <w:bookmarkStart w:id="12" w:name="_Toc280880967"/>
+      <w:bookmarkStart w:id="13" w:name="_Toc304456549"/>
       <w:r>
         <w:t xml:space="preserve">Install </w:t>
       </w:r>
@@ -3293,9 +3402,9 @@
       <w:r>
         <w:t xml:space="preserve"> using GIT</w:t>
       </w:r>
-      <w:bookmarkEnd w:id="10"/>
       <w:bookmarkEnd w:id="11"/>
       <w:bookmarkEnd w:id="12"/>
+      <w:bookmarkEnd w:id="13"/>
     </w:p>
     <w:p>
       <w:r>
@@ -3343,7 +3452,6 @@
           <w:lang w:val="de-CH" w:eastAsia="de-DE"/>
         </w:rPr>
       </w:pPr>
-      <w:proofErr w:type="spellStart"/>
       <w:r>
         <w:rPr>
           <w:rFonts w:ascii="Courier" w:eastAsia="Calibri" w:hAnsi="Courier" w:cs="Courier"/>
@@ -3351,17 +3459,7 @@
           <w:szCs w:val="20"/>
           <w:lang w:val="de-CH" w:eastAsia="de-DE"/>
         </w:rPr>
-        <w:t>mkdir</w:t>
-      </w:r>
-      <w:proofErr w:type="spellEnd"/>
-      <w:r>
-        <w:rPr>
-          <w:rFonts w:ascii="Courier" w:eastAsia="Calibri" w:hAnsi="Courier" w:cs="Courier"/>
-          <w:color w:val="4F81BD" w:themeColor="accent1"/>
-          <w:szCs w:val="20"/>
-          <w:lang w:val="de-CH" w:eastAsia="de-DE"/>
-        </w:rPr>
-        <w:t xml:space="preserve"> -p</w:t>
+        <w:t>mkdir -p</w:t>
       </w:r>
       <w:r>
         <w:rPr>
@@ -3460,7 +3558,6 @@
           <w:lang w:val="de-CH" w:eastAsia="de-DE"/>
         </w:rPr>
       </w:pPr>
-      <w:proofErr w:type="spellStart"/>
       <w:r>
         <w:rPr>
           <w:rFonts w:ascii="Courier" w:eastAsia="Calibri" w:hAnsi="Courier" w:cs="Courier"/>
@@ -3468,29 +3565,8 @@
           <w:szCs w:val="20"/>
           <w:lang w:val="de-CH" w:eastAsia="de-DE"/>
         </w:rPr>
-        <w:t>git</w:t>
-      </w:r>
-      <w:proofErr w:type="spellEnd"/>
-      <w:r>
-        <w:rPr>
-          <w:rFonts w:ascii="Courier" w:eastAsia="Calibri" w:hAnsi="Courier" w:cs="Courier"/>
-          <w:color w:val="4F81BD" w:themeColor="accent1"/>
-          <w:szCs w:val="20"/>
-          <w:lang w:val="de-CH" w:eastAsia="de-DE"/>
-        </w:rPr>
-        <w:t xml:space="preserve"> </w:t>
-      </w:r>
-      <w:proofErr w:type="spellStart"/>
-      <w:r>
-        <w:rPr>
-          <w:rFonts w:ascii="Courier" w:eastAsia="Calibri" w:hAnsi="Courier" w:cs="Courier"/>
-          <w:color w:val="4F81BD" w:themeColor="accent1"/>
-          <w:szCs w:val="20"/>
-          <w:lang w:val="de-CH" w:eastAsia="de-DE"/>
-        </w:rPr>
-        <w:t>clone</w:t>
-      </w:r>
-      <w:proofErr w:type="spellEnd"/>
+        <w:t>git clone</w:t>
+      </w:r>
       <w:r>
         <w:rPr>
           <w:rFonts w:ascii="Courier" w:eastAsia="Calibri" w:hAnsi="Courier" w:cs="Courier"/>
@@ -3512,15 +3588,7 @@
         <w:t xml:space="preserve"> </w:t>
       </w:r>
       <w:r>
-        <w:t>“</w:t>
-      </w:r>
-      <w:proofErr w:type="spellStart"/>
-      <w:r>
-        <w:t>CertificateEvents</w:t>
-      </w:r>
-      <w:proofErr w:type="spellEnd"/>
-      <w:r>
-        <w:t>”</w:t>
+        <w:t>“CertificateEvents”</w:t>
       </w:r>
       <w:r>
         <w:t xml:space="preserve"> plugin.</w:t>
@@ -3538,46 +3606,14 @@
         <w:shd w:val="clear" w:color="auto" w:fill="EEEEEE"/>
         <w:ind w:left="-289" w:right="289"/>
       </w:pPr>
-      <w:proofErr w:type="spellStart"/>
       <w:r>
         <w:rPr>
           <w:color w:val="4F81BD" w:themeColor="accent1"/>
         </w:rPr>
-        <w:t>mkdir</w:t>
-      </w:r>
-      <w:proofErr w:type="spellEnd"/>
-      <w:r>
-        <w:rPr>
-          <w:color w:val="4F81BD" w:themeColor="accent1"/>
-        </w:rPr>
-        <w:t xml:space="preserve"> -p</w:t>
-      </w:r>
-      <w:r>
-        <w:t xml:space="preserve"> Customizing/global/</w:t>
-      </w:r>
-      <w:proofErr w:type="spellStart"/>
-      <w:r>
-        <w:t>plugins</w:t>
-      </w:r>
-      <w:proofErr w:type="spellEnd"/>
-      <w:r>
-        <w:t>/Services/</w:t>
-      </w:r>
-      <w:proofErr w:type="spellStart"/>
-      <w:r>
-        <w:t>EventHandling</w:t>
-      </w:r>
-      <w:proofErr w:type="spellEnd"/>
-      <w:r>
-        <w:t>/</w:t>
-      </w:r>
-      <w:proofErr w:type="spellStart"/>
-      <w:r>
-        <w:t>EventHook</w:t>
-      </w:r>
-      <w:proofErr w:type="spellEnd"/>
-      <w:r>
-        <w:t xml:space="preserve"> </w:t>
+        <w:t>mkdir -p</w:t>
+      </w:r>
+      <w:r>
+        <w:t xml:space="preserve"> Customizing/global/plugins/Services/EventHandling/EventHook </w:t>
       </w:r>
     </w:p>
     <w:p>
@@ -3599,31 +3635,7 @@
         <w:t>cd</w:t>
       </w:r>
       <w:r>
-        <w:t xml:space="preserve"> Customizing/global/</w:t>
-      </w:r>
-      <w:proofErr w:type="spellStart"/>
-      <w:r>
-        <w:t>plugins</w:t>
-      </w:r>
-      <w:proofErr w:type="spellEnd"/>
-      <w:r>
-        <w:t>/Services/</w:t>
-      </w:r>
-      <w:proofErr w:type="spellStart"/>
-      <w:r>
-        <w:t>EventHandling</w:t>
-      </w:r>
-      <w:proofErr w:type="spellEnd"/>
-      <w:r>
-        <w:t>/</w:t>
-      </w:r>
-      <w:proofErr w:type="spellStart"/>
-      <w:r>
-        <w:t>EventHook</w:t>
-      </w:r>
-      <w:proofErr w:type="spellEnd"/>
-      <w:r>
-        <w:t xml:space="preserve"> </w:t>
+        <w:t xml:space="preserve"> Customizing/global/plugins/Services/EventHandling/EventHook </w:t>
       </w:r>
     </w:p>
     <w:p>
@@ -3638,28 +3650,12 @@
         <w:shd w:val="clear" w:color="auto" w:fill="EEEEEE"/>
         <w:ind w:left="-289" w:right="289"/>
       </w:pPr>
-      <w:proofErr w:type="spellStart"/>
       <w:r>
         <w:rPr>
           <w:color w:val="4F81BD" w:themeColor="accent1"/>
         </w:rPr>
-        <w:t>git</w:t>
-      </w:r>
-      <w:proofErr w:type="spellEnd"/>
-      <w:r>
-        <w:rPr>
-          <w:color w:val="4F81BD" w:themeColor="accent1"/>
-        </w:rPr>
-        <w:t xml:space="preserve"> </w:t>
-      </w:r>
-      <w:proofErr w:type="spellStart"/>
-      <w:r>
-        <w:rPr>
-          <w:color w:val="4F81BD" w:themeColor="accent1"/>
-        </w:rPr>
-        <w:t>clone</w:t>
-      </w:r>
-      <w:proofErr w:type="spellEnd"/>
+        <w:t>git clone</w:t>
+      </w:r>
       <w:r>
         <w:t xml:space="preserve"> https://github.com/studer-raimann/CertificateEvents.git</w:t>
       </w:r>
@@ -3690,15 +3686,7 @@
         <w:t>→</w:t>
       </w:r>
       <w:r>
-        <w:t xml:space="preserve"> Plugins”. If the steps mentioned above were executed correctly you should see the two plugins “Certificate” and “</w:t>
-      </w:r>
-      <w:proofErr w:type="spellStart"/>
-      <w:r>
-        <w:t>CertificateEvents</w:t>
-      </w:r>
-      <w:proofErr w:type="spellEnd"/>
-      <w:r>
-        <w:t xml:space="preserve">”. Use the actions menu to install and activate the plugins. Make sure you activate </w:t>
+        <w:t xml:space="preserve"> Plugins”. If the steps mentioned above were executed correctly you should see the two plugins “Certificate” and “CertificateEvents”. Use the actions menu to install and activate the plugins. Make sure you activate </w:t>
       </w:r>
       <w:r>
         <w:t>the plugins in the following order:</w:t>
@@ -3712,11 +3700,9 @@
           <w:numId w:val="36"/>
         </w:numPr>
       </w:pPr>
-      <w:proofErr w:type="spellStart"/>
       <w:r>
         <w:t>CertificateEvents</w:t>
       </w:r>
-      <w:proofErr w:type="spellEnd"/>
     </w:p>
     <w:p>
       <w:pPr>
@@ -3799,9 +3785,9 @@
       <w:pPr>
         <w:pStyle w:val="berschrift2"/>
       </w:pPr>
-      <w:bookmarkStart w:id="13" w:name="_Toc280877328"/>
-      <w:bookmarkStart w:id="14" w:name="_Toc280880968"/>
-      <w:bookmarkStart w:id="15" w:name="_Toc280881571"/>
+      <w:bookmarkStart w:id="14" w:name="_Toc280877328"/>
+      <w:bookmarkStart w:id="15" w:name="_Toc280880968"/>
+      <w:bookmarkStart w:id="16" w:name="_Toc304456550"/>
       <w:r>
         <w:t xml:space="preserve">Install </w:t>
       </w:r>
@@ -3811,9 +3797,9 @@
       <w:r>
         <w:t xml:space="preserve"> plugins</w:t>
       </w:r>
-      <w:bookmarkEnd w:id="13"/>
       <w:bookmarkEnd w:id="14"/>
       <w:bookmarkEnd w:id="15"/>
+      <w:bookmarkEnd w:id="16"/>
     </w:p>
     <w:p>
       <w:r>
@@ -3836,15 +3822,15 @@
       <w:pPr>
         <w:pStyle w:val="berschrift3"/>
       </w:pPr>
-      <w:bookmarkStart w:id="16" w:name="_Toc280877329"/>
-      <w:bookmarkStart w:id="17" w:name="_Toc280880969"/>
-      <w:bookmarkStart w:id="18" w:name="_Toc280881572"/>
+      <w:bookmarkStart w:id="17" w:name="_Toc280877329"/>
+      <w:bookmarkStart w:id="18" w:name="_Toc280880969"/>
+      <w:bookmarkStart w:id="19" w:name="_Toc304456551"/>
       <w:r>
         <w:t>Plugins</w:t>
       </w:r>
-      <w:bookmarkEnd w:id="16"/>
       <w:bookmarkEnd w:id="17"/>
       <w:bookmarkEnd w:id="18"/>
+      <w:bookmarkEnd w:id="19"/>
     </w:p>
     <w:tbl>
       <w:tblPr>
@@ -3929,11 +3915,9 @@
             <w:tcW w:w="2268" w:type="dxa"/>
           </w:tcPr>
           <w:p>
-            <w:proofErr w:type="spellStart"/>
             <w:r>
               <w:t>CtrlMainMenu</w:t>
             </w:r>
-            <w:proofErr w:type="spellEnd"/>
           </w:p>
         </w:tc>
         <w:tc>
@@ -3955,15 +3939,15 @@
       <w:pPr>
         <w:pStyle w:val="berschrift3"/>
       </w:pPr>
-      <w:bookmarkStart w:id="19" w:name="_Toc280877330"/>
-      <w:bookmarkStart w:id="20" w:name="_Toc280880970"/>
-      <w:bookmarkStart w:id="21" w:name="_Toc280881573"/>
+      <w:bookmarkStart w:id="20" w:name="_Toc280877330"/>
+      <w:bookmarkStart w:id="21" w:name="_Toc280880970"/>
+      <w:bookmarkStart w:id="22" w:name="_Toc304456552"/>
       <w:r>
         <w:t>Services</w:t>
       </w:r>
-      <w:bookmarkEnd w:id="19"/>
       <w:bookmarkEnd w:id="20"/>
       <w:bookmarkEnd w:id="21"/>
+      <w:bookmarkEnd w:id="22"/>
     </w:p>
     <w:p>
       <w:r>
@@ -4103,11 +4087,9 @@
             <w:tcW w:w="2268" w:type="dxa"/>
           </w:tcPr>
           <w:p>
-            <w:proofErr w:type="spellStart"/>
             <w:r>
               <w:t>ActiveRecord</w:t>
             </w:r>
-            <w:proofErr w:type="spellEnd"/>
           </w:p>
         </w:tc>
         <w:tc>
@@ -4139,11 +4121,9 @@
             <w:tcW w:w="2268" w:type="dxa"/>
           </w:tcPr>
           <w:p>
-            <w:proofErr w:type="spellStart"/>
             <w:r>
               <w:t>RouterService</w:t>
             </w:r>
-            <w:proofErr w:type="spellEnd"/>
           </w:p>
         </w:tc>
         <w:tc>
@@ -4165,23 +4145,15 @@
       <w:pPr>
         <w:pStyle w:val="berschrift2"/>
       </w:pPr>
-      <w:bookmarkStart w:id="22" w:name="_Toc280877331"/>
-      <w:bookmarkStart w:id="23" w:name="_Toc280880971"/>
-      <w:bookmarkStart w:id="24" w:name="_Toc280881574"/>
-      <w:r>
-        <w:t xml:space="preserve">Add </w:t>
-      </w:r>
-      <w:proofErr w:type="spellStart"/>
-      <w:r>
-        <w:t>MainMenu</w:t>
-      </w:r>
-      <w:proofErr w:type="spellEnd"/>
-      <w:r>
-        <w:t xml:space="preserve"> Entry</w:t>
-      </w:r>
-      <w:bookmarkEnd w:id="22"/>
+      <w:bookmarkStart w:id="23" w:name="_Toc280877331"/>
+      <w:bookmarkStart w:id="24" w:name="_Toc280880971"/>
+      <w:bookmarkStart w:id="25" w:name="_Toc304456553"/>
+      <w:r>
+        <w:t>Add MainMenu Entry</w:t>
+      </w:r>
       <w:bookmarkEnd w:id="23"/>
       <w:bookmarkEnd w:id="24"/>
+      <w:bookmarkEnd w:id="25"/>
     </w:p>
     <w:p>
       <w:r>
@@ -4205,11 +4177,9 @@
       <w:r>
         <w:t xml:space="preserve"> will add a new dropdown menu in the ILIAS </w:t>
       </w:r>
-      <w:proofErr w:type="spellStart"/>
       <w:r>
         <w:t>MainMenu</w:t>
       </w:r>
-      <w:proofErr w:type="spellEnd"/>
       <w:r>
         <w:t>, where users and administrators can see and manage their certificates.</w:t>
       </w:r>
@@ -4234,15 +4204,7 @@
         <w:t>→</w:t>
       </w:r>
       <w:r>
-        <w:t xml:space="preserve"> </w:t>
-      </w:r>
-      <w:proofErr w:type="spellStart"/>
-      <w:r>
-        <w:t>CtrlMainMenu</w:t>
-      </w:r>
-      <w:proofErr w:type="spellEnd"/>
-      <w:r>
-        <w:t xml:space="preserve"> Action</w:t>
+        <w:t xml:space="preserve"> CtrlMainMenu Action</w:t>
       </w:r>
       <w:r>
         <w:t>s</w:t>
@@ -4324,15 +4286,7 @@
         <w:t>You will</w:t>
       </w:r>
       <w:r>
-        <w:t xml:space="preserve"> be back on the </w:t>
-      </w:r>
-      <w:proofErr w:type="spellStart"/>
-      <w:r>
-        <w:t>CtrlMainMenu</w:t>
-      </w:r>
-      <w:proofErr w:type="spellEnd"/>
-      <w:r>
-        <w:t xml:space="preserve"> configuration page as shown above but with one additional entry. </w:t>
+        <w:t xml:space="preserve"> be back on the CtrlMainMenu configuration page as shown above but with one additional entry. </w:t>
       </w:r>
     </w:p>
     <w:p>
@@ -4345,6 +4299,7 @@
     </w:p>
     <w:p>
       <w:r>
+        <w:lastRenderedPageBreak/>
         <w:t xml:space="preserve">First we add the entry where each user will later be able to see all his certificates: Click on </w:t>
       </w:r>
       <w:r>
@@ -4381,7 +4336,6 @@
           </w:tcPr>
           <w:p>
             <w:r>
-              <w:lastRenderedPageBreak/>
               <w:t>Setting</w:t>
             </w:r>
           </w:p>
@@ -4491,18 +4445,8 @@
               <w:t>4.x</w:t>
             </w:r>
             <w:r>
-              <w:t xml:space="preserve">: </w:t>
-            </w:r>
-            <w:proofErr w:type="spellStart"/>
-            <w:r>
-              <w:t>ilRouterGUI</w:t>
-            </w:r>
-            <w:proofErr w:type="gramStart"/>
-            <w:r>
-              <w:t>,srCertificateUserGUI</w:t>
-            </w:r>
-            <w:proofErr w:type="spellEnd"/>
-            <w:proofErr w:type="gramEnd"/>
+              <w:t>: ilRouterGUI,srCertificateUserGUI</w:t>
+            </w:r>
             <w:r>
               <w:br/>
               <w:t>ILIAS</w:t>
@@ -4514,13 +4458,8 @@
               <w:t xml:space="preserve"> 5.x</w:t>
             </w:r>
             <w:r>
-              <w:t xml:space="preserve">: </w:t>
-            </w:r>
-            <w:proofErr w:type="spellStart"/>
-            <w:r>
-              <w:t>ilUIPluginRouterGUI,srCertificateUserGUI</w:t>
-            </w:r>
-            <w:proofErr w:type="spellEnd"/>
+              <w:t>: ilUIPluginRouterGUI,srCertificateUserGUI</w:t>
+            </w:r>
           </w:p>
         </w:tc>
       </w:tr>
@@ -4673,24 +4612,11 @@
               <w:t>4.x</w:t>
             </w:r>
             <w:r>
-              <w:t xml:space="preserve">: </w:t>
-            </w:r>
-            <w:proofErr w:type="spellStart"/>
-            <w:r>
-              <w:t>ilRouterGUI</w:t>
-            </w:r>
-            <w:proofErr w:type="spellEnd"/>
-            <w:r>
-              <w:t>,</w:t>
-            </w:r>
-            <w:r>
-              <w:t xml:space="preserve"> </w:t>
-            </w:r>
-            <w:proofErr w:type="spellStart"/>
-            <w:r>
-              <w:t>srCertificateAdministrationGUI</w:t>
-            </w:r>
-            <w:proofErr w:type="spellEnd"/>
+              <w:t>: ilRouterGUI,</w:t>
+            </w:r>
+            <w:r>
+              <w:t xml:space="preserve"> srCertificateAdministrationGUI</w:t>
+            </w:r>
             <w:r>
               <w:br/>
               <w:t>ILIAS</w:t>
@@ -4702,24 +4628,11 @@
               <w:t xml:space="preserve"> 5.x</w:t>
             </w:r>
             <w:r>
-              <w:t xml:space="preserve">: </w:t>
-            </w:r>
-            <w:proofErr w:type="spellStart"/>
-            <w:r>
-              <w:t>ilUIPluginRouterGUI</w:t>
-            </w:r>
-            <w:proofErr w:type="spellEnd"/>
-            <w:r>
-              <w:t>,</w:t>
-            </w:r>
-            <w:r>
-              <w:t xml:space="preserve"> </w:t>
-            </w:r>
-            <w:proofErr w:type="spellStart"/>
-            <w:r>
-              <w:t>srCertificateAdministrationGUI</w:t>
-            </w:r>
-            <w:proofErr w:type="spellEnd"/>
+              <w:t>: ilUIPluginRouterGUI,</w:t>
+            </w:r>
+            <w:r>
+              <w:t xml:space="preserve"> srCertificateAdministrationGUI</w:t>
+            </w:r>
           </w:p>
         </w:tc>
       </w:tr>
@@ -4861,24 +4774,11 @@
               <w:t>4.x</w:t>
             </w:r>
             <w:r>
-              <w:t xml:space="preserve">: </w:t>
-            </w:r>
-            <w:proofErr w:type="spellStart"/>
-            <w:r>
-              <w:t>ilRouterGUI</w:t>
-            </w:r>
-            <w:proofErr w:type="spellEnd"/>
-            <w:r>
-              <w:t>,</w:t>
-            </w:r>
-            <w:r>
-              <w:t xml:space="preserve"> </w:t>
-            </w:r>
-            <w:proofErr w:type="spellStart"/>
-            <w:r>
-              <w:t>srCertificateTypeGUI</w:t>
-            </w:r>
-            <w:proofErr w:type="spellEnd"/>
+              <w:t>: ilRouterGUI,</w:t>
+            </w:r>
+            <w:r>
+              <w:t xml:space="preserve"> srCertificateTypeGUI</w:t>
+            </w:r>
             <w:r>
               <w:br/>
               <w:t>ILIAS</w:t>
@@ -4890,24 +4790,11 @@
               <w:t xml:space="preserve"> 5.x</w:t>
             </w:r>
             <w:r>
-              <w:t xml:space="preserve">: </w:t>
-            </w:r>
-            <w:proofErr w:type="spellStart"/>
-            <w:r>
-              <w:t>ilUIPluginRouterGUI</w:t>
-            </w:r>
-            <w:proofErr w:type="spellEnd"/>
-            <w:r>
-              <w:t>,</w:t>
-            </w:r>
-            <w:r>
-              <w:t xml:space="preserve"> </w:t>
-            </w:r>
-            <w:proofErr w:type="spellStart"/>
-            <w:r>
-              <w:t>srCertificateTypeGUI</w:t>
-            </w:r>
-            <w:proofErr w:type="spellEnd"/>
+              <w:t>: ilUIPluginRouterGUI,</w:t>
+            </w:r>
+            <w:r>
+              <w:t xml:space="preserve"> srCertificateTypeGUI</w:t>
+            </w:r>
           </w:p>
         </w:tc>
       </w:tr>
@@ -4948,19 +4835,10 @@
         <w:t xml:space="preserve"> </w:t>
       </w:r>
       <w:r>
-        <w:t xml:space="preserve">Also take a look at the </w:t>
-      </w:r>
-      <w:proofErr w:type="spellStart"/>
-      <w:r>
-        <w:t>MainMenu</w:t>
-      </w:r>
-      <w:proofErr w:type="spellEnd"/>
-      <w:r>
-        <w:t xml:space="preserve"> with the newly created dropdown and the sub-entries:</w:t>
-      </w:r>
-    </w:p>
-    <w:p>
-      <w:bookmarkStart w:id="25" w:name="_GoBack"/>
+        <w:t>Also take a look at the MainMenu with the newly created dropdown and the sub-entries:</w:t>
+      </w:r>
+    </w:p>
+    <w:p>
       <w:r>
         <w:rPr>
           <w:noProof/>
@@ -5015,7 +4893,6 @@
           </wp:inline>
         </w:drawing>
       </w:r>
-      <w:bookmarkEnd w:id="25"/>
     </w:p>
     <w:p>
       <w:pPr>
@@ -5023,18 +4900,10 @@
       </w:pPr>
       <w:bookmarkStart w:id="26" w:name="_Toc280877332"/>
       <w:bookmarkStart w:id="27" w:name="_Toc280880972"/>
-      <w:bookmarkStart w:id="28" w:name="_Toc280881575"/>
+      <w:bookmarkStart w:id="28" w:name="_Toc304456554"/>
       <w:r>
         <w:lastRenderedPageBreak/>
-        <w:t xml:space="preserve">Installing the </w:t>
-      </w:r>
-      <w:proofErr w:type="spellStart"/>
-      <w:r>
-        <w:t>Cron</w:t>
-      </w:r>
-      <w:proofErr w:type="spellEnd"/>
-      <w:r>
-        <w:t>-Job</w:t>
+        <w:t>Installing the Cron-Job</w:t>
       </w:r>
       <w:bookmarkEnd w:id="26"/>
       <w:bookmarkEnd w:id="27"/>
@@ -5042,39 +4911,7 @@
     </w:p>
     <w:p>
       <w:r>
-        <w:t xml:space="preserve">After a user of ILIAS has successfully passed a course where a certificate was defined, we want him to receive a certificate. This certificate will be generated by a </w:t>
-      </w:r>
-      <w:proofErr w:type="spellStart"/>
-      <w:r>
-        <w:t>cron</w:t>
-      </w:r>
-      <w:proofErr w:type="spellEnd"/>
-      <w:r>
-        <w:t xml:space="preserve">-job. This documentation will instruct you on how to install the </w:t>
-      </w:r>
-      <w:proofErr w:type="spellStart"/>
-      <w:r>
-        <w:t>cron</w:t>
-      </w:r>
-      <w:proofErr w:type="spellEnd"/>
-      <w:r>
-        <w:t xml:space="preserve">-job on a </w:t>
-      </w:r>
-      <w:proofErr w:type="spellStart"/>
-      <w:r>
-        <w:t>Debian</w:t>
-      </w:r>
-      <w:proofErr w:type="spellEnd"/>
-      <w:r>
-        <w:t xml:space="preserve">/Ubuntu distribution, which might also work for </w:t>
-      </w:r>
-      <w:proofErr w:type="spellStart"/>
-      <w:r>
-        <w:t>CentOS</w:t>
-      </w:r>
-      <w:proofErr w:type="spellEnd"/>
-      <w:r>
-        <w:t xml:space="preserve"> and some other Linux </w:t>
+        <w:t xml:space="preserve">After a user of ILIAS has successfully passed a course where a certificate was defined, we want him to receive a certificate. This certificate will be generated by a cron-job. This documentation will instruct you on how to install the cron-job on a Debian/Ubuntu distribution, which might also work for CentOS and some other Linux </w:t>
       </w:r>
       <w:r>
         <w:t>distributions.</w:t>
@@ -5092,15 +4929,7 @@
         <w:t>,</w:t>
       </w:r>
       <w:r>
-        <w:t xml:space="preserve"> you might want to consult further resources in order to get your </w:t>
-      </w:r>
-      <w:proofErr w:type="spellStart"/>
-      <w:r>
-        <w:t>cron</w:t>
-      </w:r>
-      <w:proofErr w:type="spellEnd"/>
-      <w:r>
-        <w:t>-job running.</w:t>
+        <w:t xml:space="preserve"> you might want to consult further resources in order to get your cron-job running.</w:t>
       </w:r>
     </w:p>
     <w:p>
@@ -5133,44 +4962,8 @@
         <w:rPr>
           <w:b/>
         </w:rPr>
-        <w:t>/</w:t>
-      </w:r>
-      <w:proofErr w:type="spellStart"/>
-      <w:r>
-        <w:rPr>
-          <w:b/>
-        </w:rPr>
-        <w:t>etc</w:t>
-      </w:r>
-      <w:proofErr w:type="spellEnd"/>
-      <w:r>
-        <w:rPr>
-          <w:b/>
-        </w:rPr>
-        <w:t>/</w:t>
-      </w:r>
-      <w:proofErr w:type="spellStart"/>
-      <w:r>
-        <w:rPr>
-          <w:b/>
-        </w:rPr>
-        <w:t>cron.d</w:t>
-      </w:r>
-      <w:proofErr w:type="spellEnd"/>
-      <w:r>
-        <w:rPr>
-          <w:b/>
-        </w:rPr>
-        <w:t>/</w:t>
-      </w:r>
-      <w:proofErr w:type="spellStart"/>
-      <w:r>
-        <w:rPr>
-          <w:b/>
-        </w:rPr>
-        <w:t>ilias_cert_cron</w:t>
-      </w:r>
-      <w:proofErr w:type="spellEnd"/>
+        <w:t>/etc/cron.d/ilias_cert_cron</w:t>
+      </w:r>
       <w:r>
         <w:rPr>
           <w:b/>
@@ -5233,92 +5026,70 @@
         <w:rPr>
           <w:rFonts w:ascii="Courier" w:hAnsi="Courier"/>
         </w:rPr>
-        <w:t xml:space="preserve">*/15 * * * * www-data </w:t>
-      </w:r>
-      <w:proofErr w:type="spellStart"/>
+        <w:t xml:space="preserve">*/15 * * * * www-data php </w:t>
+      </w:r>
       <w:r>
         <w:rPr>
           <w:rFonts w:ascii="Courier" w:hAnsi="Courier"/>
         </w:rPr>
-        <w:t>php</w:t>
-      </w:r>
-      <w:proofErr w:type="spellEnd"/>
-      <w:r>
-        <w:rPr>
-          <w:rFonts w:ascii="Courier" w:hAnsi="Courier"/>
-        </w:rPr>
+        <w:t>[ILIAS_ROOT_PATH]/Customizing/global/plugins/Services/UIComponent/UserInterfaceHook/Certificate/classes/class.srCertificateCron.php [USER] [PASSWORD] [CLIENT_ID]</w:t>
+      </w:r>
+    </w:p>
+    <w:p/>
+    <w:p>
+      <w:r>
+        <w:t xml:space="preserve">Replace the </w:t>
+      </w:r>
+      <w:r>
+        <w:t>four</w:t>
+      </w:r>
+      <w:r>
+        <w:t xml:space="preserve"> variables [ILIAS_ROOT_PATH], [USER], [PASSWORD] and [CLIENT_ID] according to </w:t>
+      </w:r>
+      <w:r>
+        <w:t xml:space="preserve">the </w:t>
+      </w:r>
+      <w:r>
+        <w:t xml:space="preserve">appropriate </w:t>
+      </w:r>
+      <w:r>
+        <w:t>values of your installation</w:t>
+      </w:r>
+      <w:r>
+        <w:t xml:space="preserve">. Make sure that the user </w:t>
+      </w:r>
+      <w:r>
+        <w:t>has</w:t>
+      </w:r>
+      <w:r>
+        <w:t xml:space="preserve"> administration permissions</w:t>
+      </w:r>
+      <w:r>
+        <w:t xml:space="preserve"> in ILIAS, e.g. using the “root” user</w:t>
+      </w:r>
+      <w:r>
+        <w:t>.</w:t>
+      </w:r>
+      <w:r>
+        <w:t xml:space="preserve"> If you can't remember your client </w:t>
+      </w:r>
+      <w:r>
+        <w:t>ID</w:t>
+      </w:r>
+      <w:r>
+        <w:t>,</w:t>
+      </w:r>
+      <w:r>
         <w:t xml:space="preserve"> </w:t>
       </w:r>
       <w:r>
-        <w:rPr>
-          <w:rFonts w:ascii="Courier" w:hAnsi="Courier"/>
-        </w:rPr>
-        <w:t>[ILIAS_ROOT_PATH]/Customizing/global/plugins/Services/UIComponent/UserInterfaceHook/Certificate/classes/class.srCertificateCron.php [USER] [PASSWORD] [CLIENT_ID]</w:t>
-      </w:r>
-    </w:p>
-    <w:p/>
-    <w:p>
-      <w:r>
-        <w:t xml:space="preserve">Replace the </w:t>
-      </w:r>
-      <w:r>
-        <w:t>four</w:t>
-      </w:r>
-      <w:r>
-        <w:t xml:space="preserve"> variables [ILIAS_ROOT_PATH], [USER], [PASSWORD] and [CLIENT_ID] according to </w:t>
-      </w:r>
-      <w:r>
-        <w:t xml:space="preserve">the </w:t>
-      </w:r>
-      <w:r>
-        <w:t xml:space="preserve">appropriate </w:t>
-      </w:r>
-      <w:r>
-        <w:t>values of your installation</w:t>
-      </w:r>
-      <w:r>
-        <w:t xml:space="preserve">. Make sure that the user </w:t>
-      </w:r>
-      <w:r>
-        <w:t>has</w:t>
-      </w:r>
-      <w:r>
-        <w:t xml:space="preserve"> administration permissions</w:t>
-      </w:r>
-      <w:r>
-        <w:t xml:space="preserve"> in ILIAS, e.g. using the “root” user</w:t>
-      </w:r>
-      <w:r>
-        <w:t>.</w:t>
-      </w:r>
-      <w:r>
-        <w:t xml:space="preserve"> If you can't remember your client </w:t>
-      </w:r>
-      <w:r>
-        <w:t>ID</w:t>
-      </w:r>
-      <w:r>
-        <w:t>,</w:t>
-      </w:r>
-      <w:r>
-        <w:t xml:space="preserve"> </w:t>
-      </w:r>
-      <w:r>
         <w:t>open the</w:t>
       </w:r>
       <w:r>
-        <w:t xml:space="preserve"> ILIAS setup (you can find it under yourdomain.com/setup/</w:t>
-      </w:r>
-      <w:proofErr w:type="spellStart"/>
-      <w:r>
-        <w:t>set</w:t>
-      </w:r>
-      <w:r>
-        <w:t>up.php</w:t>
-      </w:r>
-      <w:proofErr w:type="spellEnd"/>
-      <w:r>
-        <w:t>).</w:t>
+        <w:t xml:space="preserve"> ILIAS setup (you can find it under yourdomain.com/setup/set</w:t>
+      </w:r>
+      <w:r>
+        <w:t>up.php).</w:t>
       </w:r>
     </w:p>
     <w:p>
@@ -5344,7 +5115,7 @@
       </w:pPr>
       <w:bookmarkStart w:id="29" w:name="_Toc280877333"/>
       <w:bookmarkStart w:id="30" w:name="_Toc280880973"/>
-      <w:bookmarkStart w:id="31" w:name="_Toc280881576"/>
+      <w:bookmarkStart w:id="31" w:name="_Toc304456555"/>
       <w:r>
         <w:t>User Manual</w:t>
       </w:r>
@@ -5358,7 +5129,7 @@
       </w:pPr>
       <w:bookmarkStart w:id="32" w:name="_Toc280877334"/>
       <w:bookmarkStart w:id="33" w:name="_Toc280880974"/>
-      <w:bookmarkStart w:id="34" w:name="_Toc280881577"/>
+      <w:bookmarkStart w:id="34" w:name="_Toc304456556"/>
       <w:r>
         <w:t>Plugin configuration</w:t>
       </w:r>
@@ -5374,6 +5145,339 @@
         <w:t>o the plugin administration and open the configuration for the Certificate plugin. Modify the default configuration according to your needs:</w:t>
       </w:r>
     </w:p>
+    <w:tbl>
+      <w:tblPr>
+        <w:tblStyle w:val="FarbigesRaster-Akzent2"/>
+        <w:tblW w:w="0" w:type="auto"/>
+        <w:tblLook w:val="04A0" w:firstRow="1" w:lastRow="0" w:firstColumn="1" w:lastColumn="0" w:noHBand="0" w:noVBand="1"/>
+      </w:tblPr>
+      <w:tblGrid>
+        <w:gridCol w:w="3227"/>
+        <w:gridCol w:w="5983"/>
+      </w:tblGrid>
+      <w:tr>
+        <w:trPr>
+          <w:cnfStyle w:val="100000000000" w:firstRow="1" w:lastRow="0" w:firstColumn="0" w:lastColumn="0" w:oddVBand="0" w:evenVBand="0" w:oddHBand="0" w:evenHBand="0" w:firstRowFirstColumn="0" w:firstRowLastColumn="0" w:lastRowFirstColumn="0" w:lastRowLastColumn="0"/>
+        </w:trPr>
+        <w:tc>
+          <w:tcPr>
+            <w:cnfStyle w:val="001000000000" w:firstRow="0" w:lastRow="0" w:firstColumn="1" w:lastColumn="0" w:oddVBand="0" w:evenVBand="0" w:oddHBand="0" w:evenHBand="0" w:firstRowFirstColumn="0" w:firstRowLastColumn="0" w:lastRowFirstColumn="0" w:lastRowLastColumn="0"/>
+            <w:tcW w:w="3227" w:type="dxa"/>
+          </w:tcPr>
+          <w:p>
+            <w:r>
+              <w:t>Setting</w:t>
+            </w:r>
+          </w:p>
+        </w:tc>
+        <w:tc>
+          <w:tcPr>
+            <w:tcW w:w="5983" w:type="dxa"/>
+          </w:tcPr>
+          <w:p>
+            <w:pPr>
+              <w:cnfStyle w:val="100000000000" w:firstRow="1" w:lastRow="0" w:firstColumn="0" w:lastColumn="0" w:oddVBand="0" w:evenVBand="0" w:oddHBand="0" w:evenHBand="0" w:firstRowFirstColumn="0" w:firstRowLastColumn="0" w:lastRowFirstColumn="0" w:lastRowLastColumn="0"/>
+            </w:pPr>
+            <w:r>
+              <w:t>Description</w:t>
+            </w:r>
+          </w:p>
+        </w:tc>
+      </w:tr>
+      <w:tr>
+        <w:trPr>
+          <w:cnfStyle w:val="000000100000" w:firstRow="0" w:lastRow="0" w:firstColumn="0" w:lastColumn="0" w:oddVBand="0" w:evenVBand="0" w:oddHBand="1" w:evenHBand="0" w:firstRowFirstColumn="0" w:firstRowLastColumn="0" w:lastRowFirstColumn="0" w:lastRowLastColumn="0"/>
+        </w:trPr>
+        <w:tc>
+          <w:tcPr>
+            <w:cnfStyle w:val="001000000000" w:firstRow="0" w:lastRow="0" w:firstColumn="1" w:lastColumn="0" w:oddVBand="0" w:evenVBand="0" w:oddHBand="0" w:evenHBand="0" w:firstRowFirstColumn="0" w:firstRowLastColumn="0" w:lastRowFirstColumn="0" w:lastRowLastColumn="0"/>
+            <w:tcW w:w="3227" w:type="dxa"/>
+          </w:tcPr>
+          <w:p>
+            <w:r>
+              <w:t>Enable support for course templates</w:t>
+            </w:r>
+          </w:p>
+        </w:tc>
+        <w:tc>
+          <w:tcPr>
+            <w:tcW w:w="5983" w:type="dxa"/>
+          </w:tcPr>
+          <w:p>
+            <w:pPr>
+              <w:cnfStyle w:val="000000100000" w:firstRow="0" w:lastRow="0" w:firstColumn="0" w:lastColumn="0" w:oddVBand="0" w:evenVBand="0" w:oddHBand="1" w:evenHBand="0" w:firstRowFirstColumn="0" w:firstRowLastColumn="0" w:lastRowFirstColumn="0" w:lastRowLastColumn="0"/>
+            </w:pPr>
+            <w:r>
+              <w:t>If enabled, the plugin offers additional certificate settings depending if a course is marked as "course template".</w:t>
+            </w:r>
+          </w:p>
+        </w:tc>
+      </w:tr>
+      <w:tr>
+        <w:trPr>
+          <w:cnfStyle w:val="000000010000" w:firstRow="0" w:lastRow="0" w:firstColumn="0" w:lastColumn="0" w:oddVBand="0" w:evenVBand="0" w:oddHBand="0" w:evenHBand="1" w:firstRowFirstColumn="0" w:firstRowLastColumn="0" w:lastRowFirstColumn="0" w:lastRowLastColumn="0"/>
+        </w:trPr>
+        <w:tc>
+          <w:tcPr>
+            <w:cnfStyle w:val="001000000000" w:firstRow="0" w:lastRow="0" w:firstColumn="1" w:lastColumn="0" w:oddVBand="0" w:evenVBand="0" w:oddHBand="0" w:evenHBand="0" w:firstRowFirstColumn="0" w:firstRowLastColumn="0" w:lastRowFirstColumn="0" w:lastRowLastColumn="0"/>
+            <w:tcW w:w="3227" w:type="dxa"/>
+          </w:tcPr>
+          <w:p>
+            <w:r>
+              <w:t>Print Date/Times on Certificate in UTC-Timezone</w:t>
+            </w:r>
+          </w:p>
+        </w:tc>
+        <w:tc>
+          <w:tcPr>
+            <w:tcW w:w="5983" w:type="dxa"/>
+          </w:tcPr>
+          <w:p>
+            <w:pPr>
+              <w:cnfStyle w:val="000000010000" w:firstRow="0" w:lastRow="0" w:firstColumn="0" w:lastColumn="0" w:oddVBand="0" w:evenVBand="0" w:oddHBand="0" w:evenHBand="1" w:firstRowFirstColumn="0" w:firstRowLastColumn="0" w:lastRowFirstColumn="0" w:lastRowLastColumn="0"/>
+            </w:pPr>
+          </w:p>
+        </w:tc>
+      </w:tr>
+      <w:tr>
+        <w:trPr>
+          <w:cnfStyle w:val="000000100000" w:firstRow="0" w:lastRow="0" w:firstColumn="0" w:lastColumn="0" w:oddVBand="0" w:evenVBand="0" w:oddHBand="1" w:evenHBand="0" w:firstRowFirstColumn="0" w:firstRowLastColumn="0" w:lastRowFirstColumn="0" w:lastRowLastColumn="0"/>
+        </w:trPr>
+        <w:tc>
+          <w:tcPr>
+            <w:cnfStyle w:val="001000000000" w:firstRow="0" w:lastRow="0" w:firstColumn="1" w:lastColumn="0" w:oddVBand="0" w:evenVBand="0" w:oddHBand="0" w:evenHBand="0" w:firstRowFirstColumn="0" w:firstRowLastColumn="0" w:lastRowFirstColumn="0" w:lastRowLastColumn="0"/>
+            <w:tcW w:w="3227" w:type="dxa"/>
+          </w:tcPr>
+          <w:p>
+            <w:r>
+              <w:lastRenderedPageBreak/>
+              <w:t>Date Format</w:t>
+            </w:r>
+          </w:p>
+        </w:tc>
+        <w:tc>
+          <w:tcPr>
+            <w:tcW w:w="5983" w:type="dxa"/>
+          </w:tcPr>
+          <w:p>
+            <w:pPr>
+              <w:cnfStyle w:val="000000100000" w:firstRow="0" w:lastRow="0" w:firstColumn="0" w:lastColumn="0" w:oddVBand="0" w:evenVBand="0" w:oddHBand="1" w:evenHBand="0" w:firstRowFirstColumn="0" w:firstRowLastColumn="0" w:lastRowFirstColumn="0" w:lastRowLastColumn="0"/>
+            </w:pPr>
+            <w:r>
+              <w:t>Date format used to format all dates from the standard placeholders</w:t>
+            </w:r>
+          </w:p>
+        </w:tc>
+      </w:tr>
+      <w:tr>
+        <w:trPr>
+          <w:cnfStyle w:val="000000010000" w:firstRow="0" w:lastRow="0" w:firstColumn="0" w:lastColumn="0" w:oddVBand="0" w:evenVBand="0" w:oddHBand="0" w:evenHBand="1" w:firstRowFirstColumn="0" w:firstRowLastColumn="0" w:lastRowFirstColumn="0" w:lastRowLastColumn="0"/>
+        </w:trPr>
+        <w:tc>
+          <w:tcPr>
+            <w:cnfStyle w:val="001000000000" w:firstRow="0" w:lastRow="0" w:firstColumn="1" w:lastColumn="0" w:oddVBand="0" w:evenVBand="0" w:oddHBand="0" w:evenHBand="0" w:firstRowFirstColumn="0" w:firstRowLastColumn="0" w:lastRowFirstColumn="0" w:lastRowLastColumn="0"/>
+            <w:tcW w:w="3227" w:type="dxa"/>
+          </w:tcPr>
+          <w:p>
+            <w:r>
+              <w:t>Datetime Format</w:t>
+            </w:r>
+          </w:p>
+        </w:tc>
+        <w:tc>
+          <w:tcPr>
+            <w:tcW w:w="5983" w:type="dxa"/>
+          </w:tcPr>
+          <w:p>
+            <w:pPr>
+              <w:cnfStyle w:val="000000010000" w:firstRow="0" w:lastRow="0" w:firstColumn="0" w:lastColumn="0" w:oddVBand="0" w:evenVBand="0" w:oddHBand="0" w:evenHBand="1" w:firstRowFirstColumn="0" w:firstRowLastColumn="0" w:lastRowFirstColumn="0" w:lastRowLastColumn="0"/>
+            </w:pPr>
+            <w:r>
+              <w:t>Date format used to format all dates with time from the standard placeholders</w:t>
+            </w:r>
+          </w:p>
+        </w:tc>
+      </w:tr>
+      <w:tr>
+        <w:trPr>
+          <w:cnfStyle w:val="000000100000" w:firstRow="0" w:lastRow="0" w:firstColumn="0" w:lastColumn="0" w:oddVBand="0" w:evenVBand="0" w:oddHBand="1" w:evenHBand="0" w:firstRowFirstColumn="0" w:firstRowLastColumn="0" w:lastRowFirstColumn="0" w:lastRowLastColumn="0"/>
+        </w:trPr>
+        <w:tc>
+          <w:tcPr>
+            <w:cnfStyle w:val="001000000000" w:firstRow="0" w:lastRow="0" w:firstColumn="1" w:lastColumn="0" w:oddVBand="0" w:evenVBand="0" w:oddHBand="0" w:evenHBand="0" w:firstRowFirstColumn="0" w:firstRowLastColumn="0" w:lastRowFirstColumn="0" w:lastRowLastColumn="0"/>
+            <w:tcW w:w="3227" w:type="dxa"/>
+          </w:tcPr>
+          <w:p>
+            <w:r>
+              <w:t>Time Range Certificate PDF generation (in seconds)</w:t>
+            </w:r>
+          </w:p>
+        </w:tc>
+        <w:tc>
+          <w:tcPr>
+            <w:tcW w:w="5983" w:type="dxa"/>
+          </w:tcPr>
+          <w:p>
+            <w:pPr>
+              <w:cnfStyle w:val="000000100000" w:firstRow="0" w:lastRow="0" w:firstColumn="0" w:lastColumn="0" w:oddVBand="0" w:evenVBand="0" w:oddHBand="1" w:evenHBand="0" w:firstRowFirstColumn="0" w:firstRowLastColumn="0" w:lastRowFirstColumn="0" w:lastRowLastColumn="0"/>
+            </w:pPr>
+            <w:r>
+              <w:t>You can set a time range in seconds to invoke the PDF generation of a certificate. If you enter zero, the PDF is generated right after the user passed the course. Note that possible notifications are also sent after the given time range.</w:t>
+            </w:r>
+          </w:p>
+        </w:tc>
+      </w:tr>
+      <w:tr>
+        <w:trPr>
+          <w:cnfStyle w:val="000000010000" w:firstRow="0" w:lastRow="0" w:firstColumn="0" w:lastColumn="0" w:oddVBand="0" w:evenVBand="0" w:oddHBand="0" w:evenHBand="1" w:firstRowFirstColumn="0" w:firstRowLastColumn="0" w:lastRowFirstColumn="0" w:lastRowLastColumn="0"/>
+        </w:trPr>
+        <w:tc>
+          <w:tcPr>
+            <w:cnfStyle w:val="001000000000" w:firstRow="0" w:lastRow="0" w:firstColumn="1" w:lastColumn="0" w:oddVBand="0" w:evenVBand="0" w:oddHBand="0" w:evenHBand="0" w:firstRowFirstColumn="0" w:firstRowLastColumn="0" w:lastRowFirstColumn="0" w:lastRowLastColumn="0"/>
+            <w:tcW w:w="3227" w:type="dxa"/>
+          </w:tcPr>
+          <w:p>
+            <w:r>
+              <w:t>Path to Hook-Class</w:t>
+            </w:r>
+          </w:p>
+        </w:tc>
+        <w:tc>
+          <w:tcPr>
+            <w:tcW w:w="5983" w:type="dxa"/>
+          </w:tcPr>
+          <w:p>
+            <w:pPr>
+              <w:cnfStyle w:val="000000010000" w:firstRow="0" w:lastRow="0" w:firstColumn="0" w:lastColumn="0" w:oddVBand="0" w:evenVBand="0" w:oddHBand="0" w:evenHBand="1" w:firstRowFirstColumn="0" w:firstRowLastColumn="0" w:lastRowFirstColumn="0" w:lastRowLastColumn="0"/>
+            </w:pPr>
+            <w:r>
+              <w:t>Path to the class 'srCertificateCustomHooks', e.g. './Customizing/global/Certificate/class.srCertificateCustomHooks.php'.</w:t>
+            </w:r>
+            <w:r>
+              <w:br/>
+              <w:t>This class can be used to modify the standard behaviour of this plugin at various points. Must extend srCertificateHooks (see class description for more information).</w:t>
+            </w:r>
+          </w:p>
+        </w:tc>
+      </w:tr>
+      <w:tr>
+        <w:trPr>
+          <w:cnfStyle w:val="000000100000" w:firstRow="0" w:lastRow="0" w:firstColumn="0" w:lastColumn="0" w:oddVBand="0" w:evenVBand="0" w:oddHBand="1" w:evenHBand="0" w:firstRowFirstColumn="0" w:firstRowLastColumn="0" w:lastRowFirstColumn="0" w:lastRowLastColumn="0"/>
+        </w:trPr>
+        <w:tc>
+          <w:tcPr>
+            <w:cnfStyle w:val="001000000000" w:firstRow="0" w:lastRow="0" w:firstColumn="1" w:lastColumn="0" w:oddVBand="0" w:evenVBand="0" w:oddHBand="0" w:evenHBand="0" w:firstRowFirstColumn="0" w:firstRowLastColumn="0" w:lastRowFirstColumn="0" w:lastRowLastColumn="0"/>
+            <w:tcW w:w="3227" w:type="dxa"/>
+          </w:tcPr>
+          <w:p>
+            <w:r>
+              <w:t>Callback E-Mail</w:t>
+            </w:r>
+          </w:p>
+        </w:tc>
+        <w:tc>
+          <w:tcPr>
+            <w:tcW w:w="5983" w:type="dxa"/>
+          </w:tcPr>
+          <w:p>
+            <w:pPr>
+              <w:cnfStyle w:val="000000100000" w:firstRow="0" w:lastRow="0" w:firstColumn="0" w:lastColumn="0" w:oddVBand="0" w:evenVBand="0" w:oddHBand="1" w:evenHBand="0" w:firstRowFirstColumn="0" w:firstRowLastColumn="0" w:lastRowFirstColumn="0" w:lastRowLastColumn="0"/>
+            </w:pPr>
+            <w:r>
+              <w:t>E-Mail will be sent to this address whenever a certificate is called back.</w:t>
+            </w:r>
+          </w:p>
+        </w:tc>
+      </w:tr>
+      <w:tr>
+        <w:trPr>
+          <w:cnfStyle w:val="000000010000" w:firstRow="0" w:lastRow="0" w:firstColumn="0" w:lastColumn="0" w:oddVBand="0" w:evenVBand="0" w:oddHBand="0" w:evenHBand="1" w:firstRowFirstColumn="0" w:firstRowLastColumn="0" w:lastRowFirstColumn="0" w:lastRowLastColumn="0"/>
+        </w:trPr>
+        <w:tc>
+          <w:tcPr>
+            <w:cnfStyle w:val="001000000000" w:firstRow="0" w:lastRow="0" w:firstColumn="1" w:lastColumn="0" w:oddVBand="0" w:evenVBand="0" w:oddHBand="0" w:evenHBand="0" w:firstRowFirstColumn="0" w:firstRowLastColumn="0" w:lastRowFirstColumn="0" w:lastRowLastColumn="0"/>
+            <w:tcW w:w="3227" w:type="dxa"/>
+          </w:tcPr>
+          <w:p>
+            <w:r>
+              <w:t>Free Space Warning (MB)</w:t>
+            </w:r>
+          </w:p>
+        </w:tc>
+        <w:tc>
+          <w:tcPr>
+            <w:tcW w:w="5983" w:type="dxa"/>
+          </w:tcPr>
+          <w:p>
+            <w:pPr>
+              <w:cnfStyle w:val="000000010000" w:firstRow="0" w:lastRow="0" w:firstColumn="0" w:lastColumn="0" w:oddVBand="0" w:evenVBand="0" w:oddHBand="0" w:evenHBand="1" w:firstRowFirstColumn="0" w:firstRowLastColumn="0" w:lastRowFirstColumn="0" w:lastRowLastColumn="0"/>
+            </w:pPr>
+            <w:r>
+              <w:t>Send a warning to the system administrator when the amount of free space for the certificate creation is lower than this value.</w:t>
+            </w:r>
+          </w:p>
+        </w:tc>
+      </w:tr>
+      <w:tr>
+        <w:trPr>
+          <w:cnfStyle w:val="000000100000" w:firstRow="0" w:lastRow="0" w:firstColumn="0" w:lastColumn="0" w:oddVBand="0" w:evenVBand="0" w:oddHBand="1" w:evenHBand="0" w:firstRowFirstColumn="0" w:firstRowLastColumn="0" w:lastRowFirstColumn="0" w:lastRowLastColumn="0"/>
+        </w:trPr>
+        <w:tc>
+          <w:tcPr>
+            <w:cnfStyle w:val="001000000000" w:firstRow="0" w:lastRow="0" w:firstColumn="1" w:lastColumn="0" w:oddVBand="0" w:evenVBand="0" w:oddHBand="0" w:evenHBand="0" w:firstRowFirstColumn="0" w:firstRowLastColumn="0" w:lastRowFirstColumn="0" w:lastRowLastColumn="0"/>
+            <w:tcW w:w="3227" w:type="dxa"/>
+          </w:tcPr>
+          <w:p>
+            <w:r>
+              <w:t>Administrate Certificate Types</w:t>
+            </w:r>
+          </w:p>
+        </w:tc>
+        <w:tc>
+          <w:tcPr>
+            <w:tcW w:w="5983" w:type="dxa"/>
+          </w:tcPr>
+          <w:p>
+            <w:pPr>
+              <w:cnfStyle w:val="000000100000" w:firstRow="0" w:lastRow="0" w:firstColumn="0" w:lastColumn="0" w:oddVBand="0" w:evenVBand="0" w:oddHBand="1" w:evenHBand="0" w:firstRowFirstColumn="0" w:firstRowLastColumn="0" w:lastRowFirstColumn="0" w:lastRowLastColumn="0"/>
+            </w:pPr>
+            <w:r>
+              <w:t>Select roles that are able to administrate certificate types.</w:t>
+            </w:r>
+          </w:p>
+        </w:tc>
+      </w:tr>
+      <w:tr>
+        <w:trPr>
+          <w:cnfStyle w:val="000000010000" w:firstRow="0" w:lastRow="0" w:firstColumn="0" w:lastColumn="0" w:oddVBand="0" w:evenVBand="0" w:oddHBand="0" w:evenHBand="1" w:firstRowFirstColumn="0" w:firstRowLastColumn="0" w:lastRowFirstColumn="0" w:lastRowLastColumn="0"/>
+        </w:trPr>
+        <w:tc>
+          <w:tcPr>
+            <w:cnfStyle w:val="001000000000" w:firstRow="0" w:lastRow="0" w:firstColumn="1" w:lastColumn="0" w:oddVBand="0" w:evenVBand="0" w:oddHBand="0" w:evenHBand="0" w:firstRowFirstColumn="0" w:firstRowLastColumn="0" w:lastRowFirstColumn="0" w:lastRowLastColumn="0"/>
+            <w:tcW w:w="3227" w:type="dxa"/>
+          </w:tcPr>
+          <w:p>
+            <w:r>
+              <w:t>Administrate Certificates</w:t>
+            </w:r>
+          </w:p>
+        </w:tc>
+        <w:tc>
+          <w:tcPr>
+            <w:tcW w:w="5983" w:type="dxa"/>
+          </w:tcPr>
+          <w:p>
+            <w:pPr>
+              <w:cnfStyle w:val="000000010000" w:firstRow="0" w:lastRow="0" w:firstColumn="0" w:lastColumn="0" w:oddVBand="0" w:evenVBand="0" w:oddHBand="0" w:evenHBand="1" w:firstRowFirstColumn="0" w:firstRowLastColumn="0" w:lastRowFirstColumn="0" w:lastRowLastColumn="0"/>
+            </w:pPr>
+            <w:r>
+              <w:t>Select roles that are allowed to globally search and download certificates.</w:t>
+            </w:r>
+          </w:p>
+        </w:tc>
+      </w:tr>
+    </w:tbl>
+    <w:p/>
     <w:p>
       <w:r>
         <w:rPr>
@@ -5437,7 +5541,7 @@
       </w:pPr>
       <w:bookmarkStart w:id="35" w:name="_Toc280877335"/>
       <w:bookmarkStart w:id="36" w:name="_Toc280880975"/>
-      <w:bookmarkStart w:id="37" w:name="_Toc280881578"/>
+      <w:bookmarkStart w:id="37" w:name="_Toc304456557"/>
       <w:r>
         <w:t>Certificate types</w:t>
       </w:r>
@@ -5471,7 +5575,7 @@
       </w:pPr>
       <w:bookmarkStart w:id="38" w:name="_Toc280877336"/>
       <w:bookmarkStart w:id="39" w:name="_Toc280880976"/>
-      <w:bookmarkStart w:id="40" w:name="_Toc280881579"/>
+      <w:bookmarkStart w:id="40" w:name="_Toc304456558"/>
       <w:r>
         <w:t>General settings</w:t>
       </w:r>
@@ -5481,15 +5585,7 @@
     </w:p>
     <w:p>
       <w:r>
-        <w:t xml:space="preserve">Open the GUI for managing the Certificate types over the previous installed </w:t>
-      </w:r>
-      <w:proofErr w:type="spellStart"/>
-      <w:r>
-        <w:t>MainMenu</w:t>
-      </w:r>
-      <w:proofErr w:type="spellEnd"/>
-      <w:r>
-        <w:t xml:space="preserve"> entry. Edit the “Default Certificate” type.</w:t>
+        <w:t>Open the GUI for managing the Certificate types over the previous installed MainMenu entry. Edit the “Default Certificate” type.</w:t>
       </w:r>
     </w:p>
     <w:p>
@@ -5555,7 +5651,7 @@
       </w:pPr>
       <w:bookmarkStart w:id="41" w:name="_Toc280877337"/>
       <w:bookmarkStart w:id="42" w:name="_Toc280880977"/>
-      <w:bookmarkStart w:id="43" w:name="_Toc280881580"/>
+      <w:bookmarkStart w:id="43" w:name="_Toc304456559"/>
       <w:r>
         <w:t>Template</w:t>
       </w:r>
@@ -5568,19 +5664,11 @@
         <w:t xml:space="preserve">The certificate template defines the layout of the PDF file. Although the plugin is designed to support multiple template types, it is recommended to use “Jasper Report”. This type allows designing nice PDF layouts with the help of the software </w:t>
       </w:r>
       <w:hyperlink r:id="rId22" w:history="1">
-        <w:proofErr w:type="spellStart"/>
         <w:r>
           <w:rPr>
             <w:rStyle w:val="Link"/>
           </w:rPr>
-          <w:t>Jaspersoft</w:t>
-        </w:r>
-        <w:proofErr w:type="spellEnd"/>
-        <w:r>
-          <w:rPr>
-            <w:rStyle w:val="Link"/>
-          </w:rPr>
-          <w:t xml:space="preserve"> Studio</w:t>
+          <w:t>Jaspersoft Studio</w:t>
         </w:r>
       </w:hyperlink>
       <w:r>
@@ -5601,15 +5689,7 @@
         </w:numPr>
       </w:pPr>
       <w:r>
-        <w:t xml:space="preserve">Download the Default Template file. This </w:t>
-      </w:r>
-      <w:proofErr w:type="spellStart"/>
-      <w:r>
-        <w:t>jrxml</w:t>
-      </w:r>
-      <w:proofErr w:type="spellEnd"/>
-      <w:r>
-        <w:t xml:space="preserve"> file contains a sample XML structure which you can customize further by adding text, images and placeholders</w:t>
+        <w:t>Download the Default Template file. This jrxml file contains a sample XML structure which you can customize further by adding text, images and placeholders</w:t>
       </w:r>
     </w:p>
     <w:p>
@@ -5623,24 +5703,11 @@
       <w:r>
         <w:t xml:space="preserve">Open the </w:t>
       </w:r>
-      <w:proofErr w:type="spellStart"/>
-      <w:r>
-        <w:t>jrxml</w:t>
-      </w:r>
-      <w:proofErr w:type="spellEnd"/>
-      <w:r>
-        <w:t xml:space="preserve"> file</w:t>
-      </w:r>
-      <w:r>
-        <w:t xml:space="preserve"> with “</w:t>
-      </w:r>
-      <w:proofErr w:type="spellStart"/>
-      <w:r>
-        <w:t>Jaspersoft</w:t>
-      </w:r>
-      <w:proofErr w:type="spellEnd"/>
-      <w:r>
-        <w:t xml:space="preserve"> Studio”. </w:t>
+      <w:r>
+        <w:t>jrxml file</w:t>
+      </w:r>
+      <w:r>
+        <w:t xml:space="preserve"> with “Jaspersoft Studio”. </w:t>
       </w:r>
       <w:r>
         <w:t>Make your modifications and save the file.</w:t>
@@ -5655,15 +5722,7 @@
         </w:numPr>
       </w:pPr>
       <w:r>
-        <w:t xml:space="preserve">Upload the </w:t>
-      </w:r>
-      <w:proofErr w:type="spellStart"/>
-      <w:r>
-        <w:t>jrxml</w:t>
-      </w:r>
-      <w:proofErr w:type="spellEnd"/>
-      <w:r>
-        <w:t xml:space="preserve"> file again</w:t>
+        <w:t>Upload the jrxml file again</w:t>
       </w:r>
     </w:p>
     <w:p>
@@ -5749,15 +5808,7 @@
     </w:p>
     <w:p>
       <w:r>
-        <w:t xml:space="preserve">The screenshot below shows the </w:t>
-      </w:r>
-      <w:proofErr w:type="spellStart"/>
-      <w:r>
-        <w:t>Jaspersoft</w:t>
-      </w:r>
-      <w:proofErr w:type="spellEnd"/>
-      <w:r>
-        <w:t xml:space="preserve"> Studio with the default template:</w:t>
+        <w:t>The screenshot below shows the Jaspersoft Studio with the default template:</w:t>
       </w:r>
     </w:p>
     <w:p>
@@ -5822,7 +5873,7 @@
       </w:pPr>
       <w:bookmarkStart w:id="44" w:name="_Toc280877338"/>
       <w:bookmarkStart w:id="45" w:name="_Toc280880978"/>
-      <w:bookmarkStart w:id="46" w:name="_Toc280881581"/>
+      <w:bookmarkStart w:id="46" w:name="_Toc304456560"/>
       <w:r>
         <w:t>Settings</w:t>
       </w:r>
@@ -6176,7 +6227,7 @@
       </w:pPr>
       <w:bookmarkStart w:id="47" w:name="_Toc280877339"/>
       <w:bookmarkStart w:id="48" w:name="_Toc280880979"/>
-      <w:bookmarkStart w:id="49" w:name="_Toc280881582"/>
+      <w:bookmarkStart w:id="49" w:name="_Toc304456561"/>
       <w:r>
         <w:t>Placeholders</w:t>
       </w:r>
@@ -6186,28 +6237,7 @@
     </w:p>
     <w:p>
       <w:r>
-        <w:t xml:space="preserve">Placeholders are variables you can use in your certificate template, e.g. </w:t>
-      </w:r>
-      <w:proofErr w:type="gramStart"/>
-      <w:r>
-        <w:t>a .</w:t>
-      </w:r>
-      <w:proofErr w:type="spellStart"/>
-      <w:r>
-        <w:t>jrxml</w:t>
-      </w:r>
-      <w:proofErr w:type="spellEnd"/>
-      <w:proofErr w:type="gramEnd"/>
-      <w:r>
-        <w:t xml:space="preserve"> file for the </w:t>
-      </w:r>
-      <w:proofErr w:type="spellStart"/>
-      <w:r>
-        <w:t>JasperSoft</w:t>
-      </w:r>
-      <w:proofErr w:type="spellEnd"/>
-      <w:r>
-        <w:t xml:space="preserve"> Studio. A placeholder variable is replaced by a value at runtime, when generating the certificate PDF. The plugin offers a decent amount of so called “Standard placeholders”. These placeholders come out of the box. Beside those placeholders, you are also free to create your own placeholders, which are fillable by a course administrator when defining a certificate on course level.</w:t>
+        <w:t>Placeholders are variables you can use in your certificate template, e.g. a .jrxml file for the JasperSoft Studio. A placeholder variable is replaced by a value at runtime, when generating the certificate PDF. The plugin offers a decent amount of so called “Standard placeholders”. These placeholders come out of the box. Beside those placeholders, you are also free to create your own placeholders, which are fillable by a course administrator when defining a certificate on course level.</w:t>
       </w:r>
     </w:p>
     <w:p>
@@ -6580,21 +6610,7 @@
               <w:rPr>
                 <w:rFonts w:ascii="Courier New" w:hAnsi="Courier New" w:cs="Courier New"/>
               </w:rPr>
-              <w:t>[[</w:t>
-            </w:r>
-            <w:proofErr w:type="gramStart"/>
-            <w:r>
-              <w:rPr>
-                <w:rFonts w:ascii="Courier New" w:hAnsi="Courier New" w:cs="Courier New"/>
-              </w:rPr>
-              <w:t>trainer</w:t>
-            </w:r>
-            <w:proofErr w:type="gramEnd"/>
-            <w:r>
-              <w:rPr>
-                <w:rFonts w:ascii="Courier New" w:hAnsi="Courier New" w:cs="Courier New"/>
-              </w:rPr>
-              <w:t>]]</w:t>
+              <w:t>[[trainer]]</w:t>
             </w:r>
           </w:p>
           <w:p>
@@ -6790,17 +6806,209 @@
     </w:p>
     <w:p>
       <w:pPr>
+        <w:pStyle w:val="berschrift3"/>
+      </w:pPr>
+      <w:bookmarkStart w:id="50" w:name="_Toc304456562"/>
+      <w:r>
+        <w:t>Signatures</w:t>
+      </w:r>
+      <w:bookmarkEnd w:id="50"/>
+    </w:p>
+    <w:p>
+      <w:r>
+        <w:t xml:space="preserve">This feature is mainly useful if your certificate should display a signature dynamically. The certificate type can hold multiple signatures. </w:t>
+      </w:r>
+      <w:r>
+        <w:t xml:space="preserve">Signatures consist of a signature image, firstname and lastname of a person. </w:t>
+      </w:r>
+      <w:r>
+        <w:t xml:space="preserve">When defining a </w:t>
+      </w:r>
+      <w:r>
+        <w:t>certificate</w:t>
+      </w:r>
+      <w:r>
+        <w:t>, you can choose the si</w:t>
+      </w:r>
+      <w:r>
+        <w:t>gnature that should be used</w:t>
+      </w:r>
+      <w:r>
+        <w:t>. If a signature is selected in the certificate definition, the following placeholders are submitted to the certificate template:</w:t>
+      </w:r>
+    </w:p>
+    <w:p>
+      <w:pPr>
+        <w:pStyle w:val="Listenabsatz"/>
+        <w:numPr>
+          <w:ilvl w:val="0"/>
+          <w:numId w:val="44"/>
+        </w:numPr>
+      </w:pPr>
+      <w:r>
+        <w:rPr>
+          <w:rFonts w:ascii="Courier New" w:hAnsi="Courier New" w:cs="Courier New"/>
+        </w:rPr>
+        <w:t>[[SIGNATURE_FIRSTNAME]]</w:t>
+      </w:r>
+      <w:r>
+        <w:t xml:space="preserve"> Firstname of the person</w:t>
+      </w:r>
+    </w:p>
+    <w:p>
+      <w:pPr>
+        <w:pStyle w:val="Listenabsatz"/>
+        <w:numPr>
+          <w:ilvl w:val="0"/>
+          <w:numId w:val="44"/>
+        </w:numPr>
+      </w:pPr>
+      <w:r>
+        <w:rPr>
+          <w:rFonts w:ascii="Courier New" w:hAnsi="Courier New" w:cs="Courier New"/>
+        </w:rPr>
+        <w:t>[[SIGNATURE_LASTNAME]]</w:t>
+      </w:r>
+      <w:r>
+        <w:t xml:space="preserve"> Lastname of the person</w:t>
+      </w:r>
+    </w:p>
+    <w:p>
+      <w:pPr>
+        <w:pStyle w:val="Listenabsatz"/>
+        <w:numPr>
+          <w:ilvl w:val="0"/>
+          <w:numId w:val="44"/>
+        </w:numPr>
+      </w:pPr>
+      <w:r>
+        <w:rPr>
+          <w:rFonts w:ascii="Courier New" w:hAnsi="Courier New" w:cs="Courier New"/>
+        </w:rPr>
+        <w:t xml:space="preserve">[[SIGNATURE_NAME]] </w:t>
+      </w:r>
+      <w:r>
+        <w:t>Combines first- and lastname</w:t>
+      </w:r>
+    </w:p>
+    <w:p>
+      <w:pPr>
+        <w:pStyle w:val="Listenabsatz"/>
+        <w:numPr>
+          <w:ilvl w:val="0"/>
+          <w:numId w:val="44"/>
+        </w:numPr>
+      </w:pPr>
+      <w:r>
+        <w:rPr>
+          <w:rFonts w:ascii="Courier New" w:hAnsi="Courier New" w:cs="Courier New"/>
+        </w:rPr>
+        <w:t>[[SIGNATURE_IMAGE]]</w:t>
+      </w:r>
+      <w:r>
+        <w:t xml:space="preserve"> Path to the image (without </w:t>
+      </w:r>
+      <w:r>
+        <w:t>file type suffix)</w:t>
+      </w:r>
+    </w:p>
+    <w:p>
+      <w:pPr>
+        <w:pStyle w:val="Listenabsatz"/>
+        <w:numPr>
+          <w:ilvl w:val="0"/>
+          <w:numId w:val="44"/>
+        </w:numPr>
+      </w:pPr>
+      <w:r>
+        <w:rPr>
+          <w:rFonts w:ascii="Courier New" w:hAnsi="Courier New" w:cs="Courier New"/>
+        </w:rPr>
+        <w:t>[[SIGNATURE_IMAGE_SUFFIX]]</w:t>
+      </w:r>
+      <w:r>
+        <w:t xml:space="preserve"> </w:t>
+      </w:r>
+      <w:r>
+        <w:t xml:space="preserve">File type </w:t>
+      </w:r>
+      <w:r>
+        <w:t>Suffix of the image</w:t>
+      </w:r>
+      <w:r>
+        <w:t>, e.g. “jpg”, “svg”, “png”</w:t>
+      </w:r>
+    </w:p>
+    <w:p>
+      <w:r>
+        <w:rPr>
+          <w:noProof/>
+          <w:lang w:val="de-DE" w:eastAsia="de-DE"/>
+        </w:rPr>
+        <w:lastRenderedPageBreak/>
+        <w:drawing>
+          <wp:inline distT="0" distB="0" distL="0" distR="0" wp14:anchorId="4EFB4CE4" wp14:editId="73CCECCA">
+            <wp:extent cx="4320963" cy="2043051"/>
+            <wp:effectExtent l="0" t="0" r="0" b="0"/>
+            <wp:docPr id="9" name="Bild 1"/>
+            <wp:cNvGraphicFramePr>
+              <a:graphicFrameLocks xmlns:a="http://schemas.openxmlformats.org/drawingml/2006/main" noChangeAspect="1"/>
+            </wp:cNvGraphicFramePr>
+            <a:graphic xmlns:a="http://schemas.openxmlformats.org/drawingml/2006/main">
+              <a:graphicData uri="http://schemas.openxmlformats.org/drawingml/2006/picture">
+                <pic:pic xmlns:pic="http://schemas.openxmlformats.org/drawingml/2006/picture">
+                  <pic:nvPicPr>
+                    <pic:cNvPr id="0" name="Picture 1"/>
+                    <pic:cNvPicPr>
+                      <a:picLocks noChangeAspect="1" noChangeArrowheads="1"/>
+                    </pic:cNvPicPr>
+                  </pic:nvPicPr>
+                  <pic:blipFill>
+                    <a:blip r:embed="rId29">
+                      <a:extLst>
+                        <a:ext uri="{28A0092B-C50C-407E-A947-70E740481C1C}">
+                          <a14:useLocalDpi xmlns:a14="http://schemas.microsoft.com/office/drawing/2010/main" val="0"/>
+                        </a:ext>
+                      </a:extLst>
+                    </a:blip>
+                    <a:srcRect/>
+                    <a:stretch>
+                      <a:fillRect/>
+                    </a:stretch>
+                  </pic:blipFill>
+                  <pic:spPr bwMode="auto">
+                    <a:xfrm>
+                      <a:off x="0" y="0"/>
+                      <a:ext cx="4320963" cy="2043051"/>
+                    </a:xfrm>
+                    <a:prstGeom prst="rect">
+                      <a:avLst/>
+                    </a:prstGeom>
+                    <a:noFill/>
+                    <a:ln>
+                      <a:noFill/>
+                    </a:ln>
+                  </pic:spPr>
+                </pic:pic>
+              </a:graphicData>
+            </a:graphic>
+          </wp:inline>
+        </w:drawing>
+      </w:r>
+    </w:p>
+    <w:p>
+      <w:pPr>
         <w:pStyle w:val="berschrift2"/>
       </w:pPr>
-      <w:bookmarkStart w:id="50" w:name="_Toc280877340"/>
-      <w:bookmarkStart w:id="51" w:name="_Toc280880980"/>
-      <w:bookmarkStart w:id="52" w:name="_Toc280881583"/>
+      <w:bookmarkStart w:id="51" w:name="_Toc280877340"/>
+      <w:bookmarkStart w:id="52" w:name="_Toc280880980"/>
+      <w:bookmarkStart w:id="53" w:name="_Toc304456563"/>
       <w:r>
         <w:t>Certificate definitions</w:t>
       </w:r>
-      <w:bookmarkEnd w:id="50"/>
       <w:bookmarkEnd w:id="51"/>
       <w:bookmarkEnd w:id="52"/>
+      <w:bookmarkEnd w:id="53"/>
     </w:p>
     <w:p>
       <w:r>
@@ -6817,15 +7025,15 @@
       <w:pPr>
         <w:pStyle w:val="berschrift3"/>
       </w:pPr>
-      <w:bookmarkStart w:id="53" w:name="_Toc280877341"/>
-      <w:bookmarkStart w:id="54" w:name="_Toc280880981"/>
-      <w:bookmarkStart w:id="55" w:name="_Toc280881584"/>
+      <w:bookmarkStart w:id="54" w:name="_Toc280877341"/>
+      <w:bookmarkStart w:id="55" w:name="_Toc280880981"/>
+      <w:bookmarkStart w:id="56" w:name="_Toc304456564"/>
       <w:r>
         <w:t>Configure certificate for a course</w:t>
       </w:r>
-      <w:bookmarkEnd w:id="53"/>
       <w:bookmarkEnd w:id="54"/>
       <w:bookmarkEnd w:id="55"/>
+      <w:bookmarkEnd w:id="56"/>
     </w:p>
     <w:p>
       <w:r>
@@ -6844,7 +7052,6 @@
           <w:noProof/>
           <w:lang w:val="de-DE" w:eastAsia="de-DE"/>
         </w:rPr>
-        <w:lastRenderedPageBreak/>
         <w:drawing>
           <wp:inline distT="0" distB="0" distL="0" distR="0" wp14:anchorId="03AFD540" wp14:editId="5C873A98">
             <wp:extent cx="3875828" cy="1647024"/>
@@ -6863,7 +7070,7 @@
                     </pic:cNvPicPr>
                   </pic:nvPicPr>
                   <pic:blipFill>
-                    <a:blip r:embed="rId29">
+                    <a:blip r:embed="rId30">
                       <a:extLst>
                         <a:ext uri="{28A0092B-C50C-407E-A947-70E740481C1C}">
                           <a14:useLocalDpi xmlns:a14="http://schemas.microsoft.com/office/drawing/2010/main" val="0"/>
@@ -6910,15 +7117,15 @@
       <w:pPr>
         <w:pStyle w:val="berschrift3"/>
       </w:pPr>
-      <w:bookmarkStart w:id="56" w:name="_Toc280877342"/>
-      <w:bookmarkStart w:id="57" w:name="_Toc280880982"/>
-      <w:bookmarkStart w:id="58" w:name="_Toc280881585"/>
+      <w:bookmarkStart w:id="57" w:name="_Toc280877342"/>
+      <w:bookmarkStart w:id="58" w:name="_Toc280880982"/>
+      <w:bookmarkStart w:id="59" w:name="_Toc304456565"/>
       <w:r>
         <w:t>Settings</w:t>
       </w:r>
-      <w:bookmarkEnd w:id="56"/>
       <w:bookmarkEnd w:id="57"/>
       <w:bookmarkEnd w:id="58"/>
+      <w:bookmarkEnd w:id="59"/>
     </w:p>
     <w:p>
       <w:r>
@@ -6943,11 +7150,12 @@
           <w:noProof/>
           <w:lang w:val="de-DE" w:eastAsia="de-DE"/>
         </w:rPr>
+        <w:lastRenderedPageBreak/>
         <w:drawing>
-          <wp:inline distT="0" distB="0" distL="0" distR="0" wp14:anchorId="1D235E37" wp14:editId="70E2289D">
-            <wp:extent cx="5748655" cy="4089400"/>
-            <wp:effectExtent l="0" t="0" r="0" b="0"/>
-            <wp:docPr id="16" name="Bild 16" descr="Macintosh HD:Users:Wanze:Desktop:Bildschirmfoto 2014-12-22 um 13.29.59.png"/>
+          <wp:inline distT="0" distB="0" distL="0" distR="0" wp14:anchorId="45139F7C" wp14:editId="78429AF9">
+            <wp:extent cx="5759450" cy="5061220"/>
+            <wp:effectExtent l="0" t="0" r="6350" b="0"/>
+            <wp:docPr id="24" name="Bild 2"/>
             <wp:cNvGraphicFramePr>
               <a:graphicFrameLocks xmlns:a="http://schemas.openxmlformats.org/drawingml/2006/main" noChangeAspect="1"/>
             </wp:cNvGraphicFramePr>
@@ -6955,13 +7163,13 @@
               <a:graphicData uri="http://schemas.openxmlformats.org/drawingml/2006/picture">
                 <pic:pic xmlns:pic="http://schemas.openxmlformats.org/drawingml/2006/picture">
                   <pic:nvPicPr>
-                    <pic:cNvPr id="0" name="Picture 3" descr="Macintosh HD:Users:Wanze:Desktop:Bildschirmfoto 2014-12-22 um 13.29.59.png"/>
+                    <pic:cNvPr id="0" name="Picture 2"/>
                     <pic:cNvPicPr>
                       <a:picLocks noChangeAspect="1" noChangeArrowheads="1"/>
                     </pic:cNvPicPr>
                   </pic:nvPicPr>
                   <pic:blipFill>
-                    <a:blip r:embed="rId30">
+                    <a:blip r:embed="rId31">
                       <a:extLst>
                         <a:ext uri="{28A0092B-C50C-407E-A947-70E740481C1C}">
                           <a14:useLocalDpi xmlns:a14="http://schemas.microsoft.com/office/drawing/2010/main" val="0"/>
@@ -6976,7 +7184,7 @@
                   <pic:spPr bwMode="auto">
                     <a:xfrm>
                       <a:off x="0" y="0"/>
-                      <a:ext cx="5748655" cy="4089400"/>
+                      <a:ext cx="5759450" cy="5061220"/>
                     </a:xfrm>
                     <a:prstGeom prst="rect">
                       <a:avLst/>
@@ -6994,36 +7202,56 @@
       </w:r>
     </w:p>
     <w:p>
+      <w:r>
+        <w:rPr>
+          <w:b/>
+        </w:rPr>
+        <w:t>A note to the setting “Enable SCORM Timing”</w:t>
+      </w:r>
+      <w:r>
+        <w:t>: ILIAS calculates the time a user is spending inside a course based on the time difference between two mouse clicks. SCORM modules calculate this time separately and more precise. If your certificate prints the spent time of a user and your course contains SCORM modules, consider enabling this setting. If activated, the plugin will use the calculations from a SCORM module instead of the ILIAS calculation.</w:t>
+      </w:r>
+    </w:p>
+    <w:p>
       <w:pPr>
         <w:pStyle w:val="berschrift3"/>
       </w:pPr>
-      <w:bookmarkStart w:id="59" w:name="_Toc280877343"/>
-      <w:bookmarkStart w:id="60" w:name="_Toc280880983"/>
-      <w:bookmarkStart w:id="61" w:name="_Toc280881586"/>
-      <w:r>
-        <w:lastRenderedPageBreak/>
+      <w:bookmarkStart w:id="60" w:name="_Toc280877343"/>
+      <w:bookmarkStart w:id="61" w:name="_Toc280880983"/>
+      <w:bookmarkStart w:id="62" w:name="_Toc304456566"/>
+      <w:r>
         <w:t>Placeholders</w:t>
       </w:r>
-      <w:bookmarkEnd w:id="59"/>
       <w:bookmarkEnd w:id="60"/>
       <w:bookmarkEnd w:id="61"/>
-    </w:p>
-    <w:p>
-      <w:r>
-        <w:t>If the certificate type has custom placeholders defined, they are now fillable by a course administrator. Again, it depends if the placeholder is marked as “editable” for the course object.</w:t>
+      <w:bookmarkEnd w:id="62"/>
+    </w:p>
+    <w:p>
+      <w:r>
+        <w:t>If the certificate type has custom placeholders</w:t>
+      </w:r>
+      <w:r>
+        <w:t xml:space="preserve"> or signatures</w:t>
+      </w:r>
+      <w:r>
+        <w:t xml:space="preserve"> defined, they are now fillable by a course administrator. Again, it depends if the placeholder is marked as “editable” for the course object.</w:t>
       </w:r>
     </w:p>
     <w:p>
       <w:r>
         <w:t xml:space="preserve">By clicking on “Save &amp; Preview”, a sample certificate is generated containing the real placeholder data. User related data such as name, address, etc. is </w:t>
       </w:r>
-      <w:proofErr w:type="spellStart"/>
-      <w:r>
-        <w:t>anonymized</w:t>
-      </w:r>
-      <w:proofErr w:type="spellEnd"/>
-      <w:r>
-        <w:t>.</w:t>
+      <w:r>
+        <w:t xml:space="preserve">printed </w:t>
+      </w:r>
+      <w:r>
+        <w:t>anonymized.</w:t>
+      </w:r>
+    </w:p>
+    <w:p>
+      <w:r>
+        <w:lastRenderedPageBreak/>
+        <w:t>If the certificate type offers signatures, the desired signature can be selected below the placeholders. If selected, additional placeholders are passed to the certificate template (see section “3.2.5 Signatures” for further information)</w:t>
       </w:r>
     </w:p>
     <w:p>
@@ -7050,7 +7278,7 @@
                     </pic:cNvPicPr>
                   </pic:nvPicPr>
                   <pic:blipFill>
-                    <a:blip r:embed="rId31">
+                    <a:blip r:embed="rId32">
                       <a:extLst>
                         <a:ext uri="{28A0092B-C50C-407E-A947-70E740481C1C}">
                           <a14:useLocalDpi xmlns:a14="http://schemas.microsoft.com/office/drawing/2010/main" val="0"/>
@@ -7086,15 +7314,15 @@
       <w:pPr>
         <w:pStyle w:val="berschrift3"/>
       </w:pPr>
-      <w:bookmarkStart w:id="62" w:name="_Toc280877344"/>
-      <w:bookmarkStart w:id="63" w:name="_Toc280880984"/>
-      <w:bookmarkStart w:id="64" w:name="_Toc280881587"/>
+      <w:bookmarkStart w:id="63" w:name="_Toc280877344"/>
+      <w:bookmarkStart w:id="64" w:name="_Toc280880984"/>
+      <w:bookmarkStart w:id="65" w:name="_Toc304456567"/>
       <w:r>
         <w:t>Show certificates</w:t>
       </w:r>
-      <w:bookmarkEnd w:id="62"/>
       <w:bookmarkEnd w:id="63"/>
       <w:bookmarkEnd w:id="64"/>
+      <w:bookmarkEnd w:id="65"/>
     </w:p>
     <w:p>
       <w:r>
@@ -7123,7 +7351,7 @@
                     </pic:cNvPicPr>
                   </pic:nvPicPr>
                   <pic:blipFill>
-                    <a:blip r:embed="rId32">
+                    <a:blip r:embed="rId33">
                       <a:extLst>
                         <a:ext uri="{28A0092B-C50C-407E-A947-70E740481C1C}">
                           <a14:useLocalDpi xmlns:a14="http://schemas.microsoft.com/office/drawing/2010/main" val="0"/>
@@ -7159,15 +7387,15 @@
       <w:pPr>
         <w:pStyle w:val="berschrift3"/>
       </w:pPr>
-      <w:bookmarkStart w:id="65" w:name="_Toc280877345"/>
-      <w:bookmarkStart w:id="66" w:name="_Toc280880985"/>
-      <w:bookmarkStart w:id="67" w:name="_Toc280881588"/>
+      <w:bookmarkStart w:id="66" w:name="_Toc280877345"/>
+      <w:bookmarkStart w:id="67" w:name="_Toc280880985"/>
+      <w:bookmarkStart w:id="68" w:name="_Toc304456568"/>
       <w:r>
         <w:t>Print new version of a certificate</w:t>
       </w:r>
-      <w:bookmarkEnd w:id="65"/>
       <w:bookmarkEnd w:id="66"/>
       <w:bookmarkEnd w:id="67"/>
+      <w:bookmarkEnd w:id="68"/>
     </w:p>
     <w:p>
       <w:r>
@@ -7195,7 +7423,6 @@
         </w:numPr>
       </w:pPr>
       <w:r>
-        <w:lastRenderedPageBreak/>
         <w:t>Open the ILIAS course where you’d like to regenerate the certificate</w:t>
       </w:r>
     </w:p>
@@ -7226,13 +7453,12 @@
         </w:numPr>
       </w:pPr>
       <w:r>
+        <w:lastRenderedPageBreak/>
         <w:t xml:space="preserve">Remove the “passed” checkbox in the </w:t>
       </w:r>
-      <w:proofErr w:type="gramStart"/>
-      <w:r>
-        <w:t>members</w:t>
-      </w:r>
-      <w:proofErr w:type="gramEnd"/>
+      <w:r>
+        <w:t>member’s</w:t>
+      </w:r>
       <w:r>
         <w:t xml:space="preserve"> table for the member that should receive a new certificate.</w:t>
       </w:r>
@@ -7285,27 +7511,19 @@
       <w:pPr>
         <w:pStyle w:val="berschrift2"/>
       </w:pPr>
-      <w:bookmarkStart w:id="68" w:name="_Toc280877346"/>
-      <w:bookmarkStart w:id="69" w:name="_Toc280880986"/>
-      <w:bookmarkStart w:id="70" w:name="_Toc280881589"/>
+      <w:bookmarkStart w:id="69" w:name="_Toc280877346"/>
+      <w:bookmarkStart w:id="70" w:name="_Toc280880986"/>
+      <w:bookmarkStart w:id="71" w:name="_Toc304456569"/>
       <w:r>
         <w:t>Global certificate administration</w:t>
       </w:r>
-      <w:bookmarkEnd w:id="68"/>
       <w:bookmarkEnd w:id="69"/>
       <w:bookmarkEnd w:id="70"/>
-    </w:p>
-    <w:p>
-      <w:r>
-        <w:t xml:space="preserve">Administrators have the possibility to globally search and download certificates. If you followed the installation section of this manual, we created some new main menu entries with the help of the </w:t>
-      </w:r>
-      <w:proofErr w:type="spellStart"/>
-      <w:r>
-        <w:t>CtrlMainMenu</w:t>
-      </w:r>
-      <w:proofErr w:type="spellEnd"/>
-      <w:r>
-        <w:t xml:space="preserve"> plugin. </w:t>
+      <w:bookmarkEnd w:id="71"/>
+    </w:p>
+    <w:p>
+      <w:r>
+        <w:t xml:space="preserve">Administrators have the possibility to globally search and download certificates. If you followed the installation section of this manual, we created some new main menu entries with the help of the CtrlMainMenu plugin. </w:t>
       </w:r>
       <w:r>
         <w:t>Open the certificate administration by choosing the main menu entry “Administrate Certificates”.</w:t>
@@ -7549,7 +7767,7 @@
                     </pic:cNvPicPr>
                   </pic:nvPicPr>
                   <pic:blipFill>
-                    <a:blip r:embed="rId33">
+                    <a:blip r:embed="rId34">
                       <a:extLst>
                         <a:ext uri="{28A0092B-C50C-407E-A947-70E740481C1C}">
                           <a14:useLocalDpi xmlns:a14="http://schemas.microsoft.com/office/drawing/2010/main" val="0"/>
@@ -7583,17 +7801,50 @@
     </w:p>
     <w:p>
       <w:pPr>
+        <w:pStyle w:val="berschrift3"/>
+      </w:pPr>
+      <w:bookmarkStart w:id="72" w:name="_Toc304456570"/>
+      <w:r>
+        <w:t xml:space="preserve">Call </w:t>
+      </w:r>
+      <w:r>
+        <w:t>b</w:t>
+      </w:r>
+      <w:r>
+        <w:t>ack a certificate</w:t>
+      </w:r>
+      <w:bookmarkEnd w:id="72"/>
+    </w:p>
+    <w:p>
+      <w:r>
+        <w:t>A</w:t>
+      </w:r>
+      <w:r>
+        <w:t>n</w:t>
+      </w:r>
+      <w:r>
+        <w:t xml:space="preserve"> administrator has the possibilit</w:t>
+      </w:r>
+      <w:r>
+        <w:t>y to “call back” a certificate, if the certificate was genera</w:t>
+      </w:r>
+      <w:r>
+        <w:t>ted by mistake. A called back certificate is no longer downloadable by a user or administrator. Additionally, an e-mail address can be configured in the plugin configuration. Whenever a certificate is called back, a notification is sent.</w:t>
+      </w:r>
+    </w:p>
+    <w:p>
+      <w:pPr>
         <w:pStyle w:val="berschrift2"/>
       </w:pPr>
-      <w:bookmarkStart w:id="71" w:name="_Toc280877347"/>
-      <w:bookmarkStart w:id="72" w:name="_Toc280880987"/>
-      <w:bookmarkStart w:id="73" w:name="_Toc280881590"/>
+      <w:bookmarkStart w:id="73" w:name="_Toc280877347"/>
+      <w:bookmarkStart w:id="74" w:name="_Toc280880987"/>
+      <w:bookmarkStart w:id="75" w:name="_Toc304456571"/>
       <w:r>
         <w:t>Overview of received certificates for users</w:t>
       </w:r>
-      <w:bookmarkEnd w:id="71"/>
-      <w:bookmarkEnd w:id="72"/>
       <w:bookmarkEnd w:id="73"/>
+      <w:bookmarkEnd w:id="74"/>
+      <w:bookmarkEnd w:id="75"/>
     </w:p>
     <w:p>
       <w:r>
@@ -7642,7 +7893,7 @@
                     </pic:cNvPicPr>
                   </pic:nvPicPr>
                   <pic:blipFill>
-                    <a:blip r:embed="rId34">
+                    <a:blip r:embed="rId35">
                       <a:extLst>
                         <a:ext uri="{28A0092B-C50C-407E-A947-70E740481C1C}">
                           <a14:useLocalDpi xmlns:a14="http://schemas.microsoft.com/office/drawing/2010/main" val="0"/>
@@ -7675,9 +7926,9 @@
       </w:r>
     </w:p>
     <w:sectPr>
-      <w:headerReference w:type="default" r:id="rId35"/>
-      <w:footerReference w:type="default" r:id="rId36"/>
-      <w:headerReference w:type="first" r:id="rId37"/>
+      <w:headerReference w:type="default" r:id="rId36"/>
+      <w:footerReference w:type="default" r:id="rId37"/>
+      <w:headerReference w:type="first" r:id="rId38"/>
       <w:pgSz w:w="11906" w:h="16838"/>
       <w:pgMar w:top="1418" w:right="1418" w:bottom="1418" w:left="1418" w:header="680" w:footer="907" w:gutter="0"/>
       <w:cols w:space="708"/>
@@ -7868,7 +8119,7 @@
         <w:sz w:val="15"/>
         <w:szCs w:val="15"/>
       </w:rPr>
-      <w:t>22</w:t>
+      <w:t>25</w:t>
     </w:r>
     <w:r>
       <w:rPr>
@@ -8019,25 +8270,16 @@
         <w:szCs w:val="15"/>
       </w:rPr>
       <w:tab/>
+      <w:t>Waldeggstr</w:t>
     </w:r>
-    <w:proofErr w:type="spellStart"/>
     <w:r>
       <w:rPr>
         <w:color w:val="434E59"/>
         <w:sz w:val="15"/>
         <w:szCs w:val="15"/>
       </w:rPr>
-      <w:t>Waldeggstr</w:t>
-    </w:r>
-    <w:r>
-      <w:rPr>
-        <w:color w:val="434E59"/>
-        <w:sz w:val="15"/>
-        <w:szCs w:val="15"/>
-      </w:rPr>
       <w:t>asse</w:t>
     </w:r>
-    <w:proofErr w:type="spellEnd"/>
     <w:r>
       <w:rPr>
         <w:color w:val="434E59"/>
@@ -8337,24 +8579,7 @@
         <w:szCs w:val="15"/>
       </w:rPr>
       <w:tab/>
-    </w:r>
-    <w:proofErr w:type="spellStart"/>
-    <w:r>
-      <w:rPr>
-        <w:color w:val="434E59"/>
-        <w:sz w:val="15"/>
-        <w:szCs w:val="15"/>
-      </w:rPr>
-      <w:t>Waldeggstr</w:t>
-    </w:r>
-    <w:proofErr w:type="spellEnd"/>
-    <w:r>
-      <w:rPr>
-        <w:color w:val="434E59"/>
-        <w:sz w:val="15"/>
-        <w:szCs w:val="15"/>
-      </w:rPr>
-      <w:t xml:space="preserve">. </w:t>
+      <w:t xml:space="preserve">Waldeggstr. </w:t>
     </w:r>
     <w:r>
       <w:rPr>
@@ -9106,6 +9331,119 @@
     </w:lvl>
   </w:abstractNum>
   <w:abstractNum w:abstractNumId="5">
+    <w:nsid w:val="17A42D7C"/>
+    <w:multiLevelType w:val="hybridMultilevel"/>
+    <w:tmpl w:val="74BCAB9C"/>
+    <w:lvl w:ilvl="0" w:tplc="04070001">
+      <w:start w:val="1"/>
+      <w:numFmt w:val="bullet"/>
+      <w:lvlText w:val=""/>
+      <w:lvlJc w:val="left"/>
+      <w:pPr>
+        <w:ind w:left="720" w:hanging="360"/>
+      </w:pPr>
+      <w:rPr>
+        <w:rFonts w:ascii="Symbol" w:hAnsi="Symbol" w:hint="default"/>
+      </w:rPr>
+    </w:lvl>
+    <w:lvl w:ilvl="1" w:tplc="04070003" w:tentative="1">
+      <w:start w:val="1"/>
+      <w:numFmt w:val="bullet"/>
+      <w:lvlText w:val="o"/>
+      <w:lvlJc w:val="left"/>
+      <w:pPr>
+        <w:ind w:left="1440" w:hanging="360"/>
+      </w:pPr>
+      <w:rPr>
+        <w:rFonts w:ascii="Courier New" w:hAnsi="Courier New" w:hint="default"/>
+      </w:rPr>
+    </w:lvl>
+    <w:lvl w:ilvl="2" w:tplc="04070005" w:tentative="1">
+      <w:start w:val="1"/>
+      <w:numFmt w:val="bullet"/>
+      <w:lvlText w:val=""/>
+      <w:lvlJc w:val="left"/>
+      <w:pPr>
+        <w:ind w:left="2160" w:hanging="360"/>
+      </w:pPr>
+      <w:rPr>
+        <w:rFonts w:ascii="Wingdings" w:hAnsi="Wingdings" w:hint="default"/>
+      </w:rPr>
+    </w:lvl>
+    <w:lvl w:ilvl="3" w:tplc="04070001" w:tentative="1">
+      <w:start w:val="1"/>
+      <w:numFmt w:val="bullet"/>
+      <w:lvlText w:val=""/>
+      <w:lvlJc w:val="left"/>
+      <w:pPr>
+        <w:ind w:left="2880" w:hanging="360"/>
+      </w:pPr>
+      <w:rPr>
+        <w:rFonts w:ascii="Symbol" w:hAnsi="Symbol" w:hint="default"/>
+      </w:rPr>
+    </w:lvl>
+    <w:lvl w:ilvl="4" w:tplc="04070003" w:tentative="1">
+      <w:start w:val="1"/>
+      <w:numFmt w:val="bullet"/>
+      <w:lvlText w:val="o"/>
+      <w:lvlJc w:val="left"/>
+      <w:pPr>
+        <w:ind w:left="3600" w:hanging="360"/>
+      </w:pPr>
+      <w:rPr>
+        <w:rFonts w:ascii="Courier New" w:hAnsi="Courier New" w:hint="default"/>
+      </w:rPr>
+    </w:lvl>
+    <w:lvl w:ilvl="5" w:tplc="04070005" w:tentative="1">
+      <w:start w:val="1"/>
+      <w:numFmt w:val="bullet"/>
+      <w:lvlText w:val=""/>
+      <w:lvlJc w:val="left"/>
+      <w:pPr>
+        <w:ind w:left="4320" w:hanging="360"/>
+      </w:pPr>
+      <w:rPr>
+        <w:rFonts w:ascii="Wingdings" w:hAnsi="Wingdings" w:hint="default"/>
+      </w:rPr>
+    </w:lvl>
+    <w:lvl w:ilvl="6" w:tplc="04070001" w:tentative="1">
+      <w:start w:val="1"/>
+      <w:numFmt w:val="bullet"/>
+      <w:lvlText w:val=""/>
+      <w:lvlJc w:val="left"/>
+      <w:pPr>
+        <w:ind w:left="5040" w:hanging="360"/>
+      </w:pPr>
+      <w:rPr>
+        <w:rFonts w:ascii="Symbol" w:hAnsi="Symbol" w:hint="default"/>
+      </w:rPr>
+    </w:lvl>
+    <w:lvl w:ilvl="7" w:tplc="04070003" w:tentative="1">
+      <w:start w:val="1"/>
+      <w:numFmt w:val="bullet"/>
+      <w:lvlText w:val="o"/>
+      <w:lvlJc w:val="left"/>
+      <w:pPr>
+        <w:ind w:left="5760" w:hanging="360"/>
+      </w:pPr>
+      <w:rPr>
+        <w:rFonts w:ascii="Courier New" w:hAnsi="Courier New" w:hint="default"/>
+      </w:rPr>
+    </w:lvl>
+    <w:lvl w:ilvl="8" w:tplc="04070005" w:tentative="1">
+      <w:start w:val="1"/>
+      <w:numFmt w:val="bullet"/>
+      <w:lvlText w:val=""/>
+      <w:lvlJc w:val="left"/>
+      <w:pPr>
+        <w:ind w:left="6480" w:hanging="360"/>
+      </w:pPr>
+      <w:rPr>
+        <w:rFonts w:ascii="Wingdings" w:hAnsi="Wingdings" w:hint="default"/>
+      </w:rPr>
+    </w:lvl>
+  </w:abstractNum>
+  <w:abstractNum w:abstractNumId="6">
     <w:nsid w:val="193F4031"/>
     <w:multiLevelType w:val="multilevel"/>
     <w:tmpl w:val="AEFA44CE"/>
@@ -9254,7 +9592,7 @@
       </w:rPr>
     </w:lvl>
   </w:abstractNum>
-  <w:abstractNum w:abstractNumId="6">
+  <w:abstractNum w:abstractNumId="7">
     <w:nsid w:val="1BD7356B"/>
     <w:multiLevelType w:val="hybridMultilevel"/>
     <w:tmpl w:val="04880E2C"/>
@@ -9367,7 +9705,7 @@
       </w:rPr>
     </w:lvl>
   </w:abstractNum>
-  <w:abstractNum w:abstractNumId="7">
+  <w:abstractNum w:abstractNumId="8">
     <w:nsid w:val="1C5A5D37"/>
     <w:multiLevelType w:val="hybridMultilevel"/>
     <w:tmpl w:val="826A9F98"/>
@@ -9480,7 +9818,7 @@
       </w:rPr>
     </w:lvl>
   </w:abstractNum>
-  <w:abstractNum w:abstractNumId="8">
+  <w:abstractNum w:abstractNumId="9">
     <w:nsid w:val="1F942574"/>
     <w:multiLevelType w:val="hybridMultilevel"/>
     <w:tmpl w:val="A3685F0E"/>
@@ -9593,7 +9931,7 @@
       </w:rPr>
     </w:lvl>
   </w:abstractNum>
-  <w:abstractNum w:abstractNumId="9">
+  <w:abstractNum w:abstractNumId="10">
     <w:nsid w:val="26541596"/>
     <w:multiLevelType w:val="hybridMultilevel"/>
     <w:tmpl w:val="41A0E70A"/>
@@ -9706,7 +10044,7 @@
       </w:rPr>
     </w:lvl>
   </w:abstractNum>
-  <w:abstractNum w:abstractNumId="10">
+  <w:abstractNum w:abstractNumId="11">
     <w:nsid w:val="2BC43568"/>
     <w:multiLevelType w:val="hybridMultilevel"/>
     <w:tmpl w:val="47586A64"/>
@@ -9819,7 +10157,7 @@
       </w:rPr>
     </w:lvl>
   </w:abstractNum>
-  <w:abstractNum w:abstractNumId="11">
+  <w:abstractNum w:abstractNumId="12">
     <w:nsid w:val="2BF87753"/>
     <w:multiLevelType w:val="hybridMultilevel"/>
     <w:tmpl w:val="F6F48E24"/>
@@ -9932,7 +10270,7 @@
       </w:rPr>
     </w:lvl>
   </w:abstractNum>
-  <w:abstractNum w:abstractNumId="12">
+  <w:abstractNum w:abstractNumId="13">
     <w:nsid w:val="2DF41958"/>
     <w:multiLevelType w:val="hybridMultilevel"/>
     <w:tmpl w:val="10B695EC"/>
@@ -10045,7 +10383,7 @@
       </w:rPr>
     </w:lvl>
   </w:abstractNum>
-  <w:abstractNum w:abstractNumId="13">
+  <w:abstractNum w:abstractNumId="14">
     <w:nsid w:val="2E437795"/>
     <w:multiLevelType w:val="hybridMultilevel"/>
     <w:tmpl w:val="C55AA880"/>
@@ -10158,7 +10496,7 @@
       </w:rPr>
     </w:lvl>
   </w:abstractNum>
-  <w:abstractNum w:abstractNumId="14">
+  <w:abstractNum w:abstractNumId="15">
     <w:nsid w:val="2E867A4A"/>
     <w:multiLevelType w:val="hybridMultilevel"/>
     <w:tmpl w:val="9AAAD382"/>
@@ -10271,7 +10609,7 @@
       </w:rPr>
     </w:lvl>
   </w:abstractNum>
-  <w:abstractNum w:abstractNumId="15">
+  <w:abstractNum w:abstractNumId="16">
     <w:nsid w:val="2F557DE3"/>
     <w:multiLevelType w:val="hybridMultilevel"/>
     <w:tmpl w:val="83A287DE"/>
@@ -10384,7 +10722,7 @@
       </w:rPr>
     </w:lvl>
   </w:abstractNum>
-  <w:abstractNum w:abstractNumId="16">
+  <w:abstractNum w:abstractNumId="17">
     <w:nsid w:val="310E22B3"/>
     <w:multiLevelType w:val="hybridMultilevel"/>
     <w:tmpl w:val="C35656BC"/>
@@ -10497,7 +10835,7 @@
       </w:rPr>
     </w:lvl>
   </w:abstractNum>
-  <w:abstractNum w:abstractNumId="17">
+  <w:abstractNum w:abstractNumId="18">
     <w:nsid w:val="326A5C9A"/>
     <w:multiLevelType w:val="hybridMultilevel"/>
     <w:tmpl w:val="20327EA6"/>
@@ -10610,7 +10948,7 @@
       </w:rPr>
     </w:lvl>
   </w:abstractNum>
-  <w:abstractNum w:abstractNumId="18">
+  <w:abstractNum w:abstractNumId="19">
     <w:nsid w:val="34FB4877"/>
     <w:multiLevelType w:val="multilevel"/>
     <w:tmpl w:val="08070025"/>
@@ -10705,7 +11043,7 @@
       </w:pPr>
     </w:lvl>
   </w:abstractNum>
-  <w:abstractNum w:abstractNumId="19">
+  <w:abstractNum w:abstractNumId="20">
     <w:nsid w:val="38DA3EF2"/>
     <w:multiLevelType w:val="hybridMultilevel"/>
     <w:tmpl w:val="11A2DF1C"/>
@@ -10818,7 +11156,7 @@
       </w:rPr>
     </w:lvl>
   </w:abstractNum>
-  <w:abstractNum w:abstractNumId="20">
+  <w:abstractNum w:abstractNumId="21">
     <w:nsid w:val="3A2E3E77"/>
     <w:multiLevelType w:val="hybridMultilevel"/>
     <w:tmpl w:val="14C8C2BE"/>
@@ -10931,7 +11269,7 @@
       </w:rPr>
     </w:lvl>
   </w:abstractNum>
-  <w:abstractNum w:abstractNumId="21">
+  <w:abstractNum w:abstractNumId="22">
     <w:nsid w:val="3F543C87"/>
     <w:multiLevelType w:val="hybridMultilevel"/>
     <w:tmpl w:val="8F702A66"/>
@@ -11017,7 +11355,7 @@
       </w:pPr>
     </w:lvl>
   </w:abstractNum>
-  <w:abstractNum w:abstractNumId="22">
+  <w:abstractNum w:abstractNumId="23">
     <w:nsid w:val="44733A6A"/>
     <w:multiLevelType w:val="hybridMultilevel"/>
     <w:tmpl w:val="5696219E"/>
@@ -11130,7 +11468,7 @@
       </w:rPr>
     </w:lvl>
   </w:abstractNum>
-  <w:abstractNum w:abstractNumId="23">
+  <w:abstractNum w:abstractNumId="24">
     <w:nsid w:val="454F33C7"/>
     <w:multiLevelType w:val="hybridMultilevel"/>
     <w:tmpl w:val="26D072A4"/>
@@ -11216,7 +11554,7 @@
       </w:pPr>
     </w:lvl>
   </w:abstractNum>
-  <w:abstractNum w:abstractNumId="24">
+  <w:abstractNum w:abstractNumId="25">
     <w:nsid w:val="49707FA8"/>
     <w:multiLevelType w:val="hybridMultilevel"/>
     <w:tmpl w:val="6B646EBE"/>
@@ -11329,7 +11667,7 @@
       </w:rPr>
     </w:lvl>
   </w:abstractNum>
-  <w:abstractNum w:abstractNumId="25">
+  <w:abstractNum w:abstractNumId="26">
     <w:nsid w:val="501460CF"/>
     <w:multiLevelType w:val="hybridMultilevel"/>
     <w:tmpl w:val="E0802092"/>
@@ -11442,7 +11780,7 @@
       </w:rPr>
     </w:lvl>
   </w:abstractNum>
-  <w:abstractNum w:abstractNumId="26">
+  <w:abstractNum w:abstractNumId="27">
     <w:nsid w:val="502A3017"/>
     <w:multiLevelType w:val="hybridMultilevel"/>
     <w:tmpl w:val="977C0D26"/>
@@ -11555,7 +11893,7 @@
       </w:rPr>
     </w:lvl>
   </w:abstractNum>
-  <w:abstractNum w:abstractNumId="27">
+  <w:abstractNum w:abstractNumId="28">
     <w:nsid w:val="53C86CAB"/>
     <w:multiLevelType w:val="hybridMultilevel"/>
     <w:tmpl w:val="41A270F4"/>
@@ -11668,7 +12006,7 @@
       </w:rPr>
     </w:lvl>
   </w:abstractNum>
-  <w:abstractNum w:abstractNumId="28">
+  <w:abstractNum w:abstractNumId="29">
     <w:nsid w:val="6027015A"/>
     <w:multiLevelType w:val="hybridMultilevel"/>
     <w:tmpl w:val="5268E08C"/>
@@ -11781,7 +12119,7 @@
       </w:rPr>
     </w:lvl>
   </w:abstractNum>
-  <w:abstractNum w:abstractNumId="29">
+  <w:abstractNum w:abstractNumId="30">
     <w:nsid w:val="65233A7B"/>
     <w:multiLevelType w:val="multilevel"/>
     <w:tmpl w:val="9AB4844C"/>
@@ -11940,7 +12278,7 @@
       </w:rPr>
     </w:lvl>
   </w:abstractNum>
-  <w:abstractNum w:abstractNumId="30">
+  <w:abstractNum w:abstractNumId="31">
     <w:nsid w:val="68CF20D4"/>
     <w:multiLevelType w:val="hybridMultilevel"/>
     <w:tmpl w:val="2E886A80"/>
@@ -12053,7 +12391,7 @@
       </w:rPr>
     </w:lvl>
   </w:abstractNum>
-  <w:abstractNum w:abstractNumId="31">
+  <w:abstractNum w:abstractNumId="32">
     <w:nsid w:val="6AB61729"/>
     <w:multiLevelType w:val="hybridMultilevel"/>
     <w:tmpl w:val="47CE29C0"/>
@@ -12166,7 +12504,7 @@
       </w:rPr>
     </w:lvl>
   </w:abstractNum>
-  <w:abstractNum w:abstractNumId="32">
+  <w:abstractNum w:abstractNumId="33">
     <w:nsid w:val="6F3C24EA"/>
     <w:multiLevelType w:val="hybridMultilevel"/>
     <w:tmpl w:val="A74CBAEA"/>
@@ -12279,7 +12617,7 @@
       </w:rPr>
     </w:lvl>
   </w:abstractNum>
-  <w:abstractNum w:abstractNumId="33">
+  <w:abstractNum w:abstractNumId="34">
     <w:nsid w:val="70874CFB"/>
     <w:multiLevelType w:val="hybridMultilevel"/>
     <w:tmpl w:val="2E0289E2"/>
@@ -12392,7 +12730,7 @@
       </w:rPr>
     </w:lvl>
   </w:abstractNum>
-  <w:abstractNum w:abstractNumId="34">
+  <w:abstractNum w:abstractNumId="35">
     <w:nsid w:val="719C4EE2"/>
     <w:multiLevelType w:val="hybridMultilevel"/>
     <w:tmpl w:val="EB2E0282"/>
@@ -12505,7 +12843,7 @@
       </w:rPr>
     </w:lvl>
   </w:abstractNum>
-  <w:abstractNum w:abstractNumId="35">
+  <w:abstractNum w:abstractNumId="36">
     <w:nsid w:val="71A80365"/>
     <w:multiLevelType w:val="hybridMultilevel"/>
     <w:tmpl w:val="DBEA1F36"/>
@@ -12591,7 +12929,7 @@
       </w:pPr>
     </w:lvl>
   </w:abstractNum>
-  <w:abstractNum w:abstractNumId="36">
+  <w:abstractNum w:abstractNumId="37">
     <w:nsid w:val="73666EE4"/>
     <w:multiLevelType w:val="hybridMultilevel"/>
     <w:tmpl w:val="F678F4A4"/>
@@ -12704,7 +13042,7 @@
       </w:rPr>
     </w:lvl>
   </w:abstractNum>
-  <w:abstractNum w:abstractNumId="37">
+  <w:abstractNum w:abstractNumId="38">
     <w:nsid w:val="774E4A24"/>
     <w:multiLevelType w:val="hybridMultilevel"/>
     <w:tmpl w:val="295893FA"/>
@@ -12817,7 +13155,7 @@
       </w:rPr>
     </w:lvl>
   </w:abstractNum>
-  <w:abstractNum w:abstractNumId="38">
+  <w:abstractNum w:abstractNumId="39">
     <w:nsid w:val="7814745D"/>
     <w:multiLevelType w:val="hybridMultilevel"/>
     <w:tmpl w:val="771292B2"/>
@@ -12906,7 +13244,7 @@
       </w:pPr>
     </w:lvl>
   </w:abstractNum>
-  <w:abstractNum w:abstractNumId="39">
+  <w:abstractNum w:abstractNumId="40">
     <w:nsid w:val="79464064"/>
     <w:multiLevelType w:val="hybridMultilevel"/>
     <w:tmpl w:val="18A001E6"/>
@@ -13019,7 +13357,7 @@
       </w:rPr>
     </w:lvl>
   </w:abstractNum>
-  <w:abstractNum w:abstractNumId="40">
+  <w:abstractNum w:abstractNumId="41">
     <w:nsid w:val="7AFC69DB"/>
     <w:multiLevelType w:val="hybridMultilevel"/>
     <w:tmpl w:val="29480092"/>
@@ -13132,7 +13470,7 @@
       </w:rPr>
     </w:lvl>
   </w:abstractNum>
-  <w:abstractNum w:abstractNumId="41">
+  <w:abstractNum w:abstractNumId="42">
     <w:nsid w:val="7C576D36"/>
     <w:multiLevelType w:val="hybridMultilevel"/>
     <w:tmpl w:val="D966A0AE"/>
@@ -13245,7 +13583,7 @@
       </w:rPr>
     </w:lvl>
   </w:abstractNum>
-  <w:abstractNum w:abstractNumId="42">
+  <w:abstractNum w:abstractNumId="43">
     <w:nsid w:val="7EC1163C"/>
     <w:multiLevelType w:val="hybridMultilevel"/>
     <w:tmpl w:val="52702DEA"/>
@@ -13332,61 +13670,61 @@
     </w:lvl>
   </w:abstractNum>
   <w:num w:numId="1">
+    <w:abstractNumId w:val="40"/>
+  </w:num>
+  <w:num w:numId="2">
+    <w:abstractNumId w:val="20"/>
+  </w:num>
+  <w:num w:numId="3">
+    <w:abstractNumId w:val="25"/>
+  </w:num>
+  <w:num w:numId="4">
+    <w:abstractNumId w:val="19"/>
+  </w:num>
+  <w:num w:numId="5">
+    <w:abstractNumId w:val="38"/>
+  </w:num>
+  <w:num w:numId="6">
+    <w:abstractNumId w:val="18"/>
+  </w:num>
+  <w:num w:numId="7">
+    <w:abstractNumId w:val="24"/>
+  </w:num>
+  <w:num w:numId="8">
+    <w:abstractNumId w:val="13"/>
+  </w:num>
+  <w:num w:numId="9">
     <w:abstractNumId w:val="39"/>
   </w:num>
-  <w:num w:numId="2">
-    <w:abstractNumId w:val="19"/>
+  <w:num w:numId="10">
+    <w:abstractNumId w:val="8"/>
   </w:num>
-  <w:num w:numId="3">
-    <w:abstractNumId w:val="24"/>
+  <w:num w:numId="11">
+    <w:abstractNumId w:val="42"/>
   </w:num>
-  <w:num w:numId="4">
-    <w:abstractNumId w:val="18"/>
+  <w:num w:numId="12">
+    <w:abstractNumId w:val="41"/>
   </w:num>
-  <w:num w:numId="5">
+  <w:num w:numId="13">
+    <w:abstractNumId w:val="12"/>
+  </w:num>
+  <w:num w:numId="14">
     <w:abstractNumId w:val="37"/>
   </w:num>
-  <w:num w:numId="6">
-    <w:abstractNumId w:val="17"/>
-  </w:num>
-  <w:num w:numId="7">
-    <w:abstractNumId w:val="23"/>
-  </w:num>
-  <w:num w:numId="8">
-    <w:abstractNumId w:val="12"/>
-  </w:num>
-  <w:num w:numId="9">
-    <w:abstractNumId w:val="38"/>
-  </w:num>
-  <w:num w:numId="10">
-    <w:abstractNumId w:val="7"/>
-  </w:num>
-  <w:num w:numId="11">
-    <w:abstractNumId w:val="41"/>
-  </w:num>
-  <w:num w:numId="12">
-    <w:abstractNumId w:val="40"/>
-  </w:num>
-  <w:num w:numId="13">
-    <w:abstractNumId w:val="11"/>
-  </w:num>
-  <w:num w:numId="14">
-    <w:abstractNumId w:val="36"/>
-  </w:num>
   <w:num w:numId="15">
-    <w:abstractNumId w:val="27"/>
+    <w:abstractNumId w:val="28"/>
   </w:num>
   <w:num w:numId="16">
-    <w:abstractNumId w:val="30"/>
+    <w:abstractNumId w:val="31"/>
   </w:num>
   <w:num w:numId="17">
-    <w:abstractNumId w:val="6"/>
+    <w:abstractNumId w:val="7"/>
   </w:num>
   <w:num w:numId="18">
     <w:abstractNumId w:val="1"/>
   </w:num>
   <w:num w:numId="19">
-    <w:abstractNumId w:val="25"/>
+    <w:abstractNumId w:val="26"/>
   </w:num>
   <w:num w:numId="20">
     <w:abstractNumId w:val="0"/>
@@ -13395,70 +13733,73 @@
     <w:abstractNumId w:val="4"/>
   </w:num>
   <w:num w:numId="22">
-    <w:abstractNumId w:val="13"/>
+    <w:abstractNumId w:val="14"/>
   </w:num>
   <w:num w:numId="23">
-    <w:abstractNumId w:val="14"/>
+    <w:abstractNumId w:val="15"/>
   </w:num>
   <w:num w:numId="24">
+    <w:abstractNumId w:val="34"/>
+  </w:num>
+  <w:num w:numId="25">
+    <w:abstractNumId w:val="21"/>
+  </w:num>
+  <w:num w:numId="26">
+    <w:abstractNumId w:val="30"/>
+  </w:num>
+  <w:num w:numId="27">
+    <w:abstractNumId w:val="27"/>
+  </w:num>
+  <w:num w:numId="28">
+    <w:abstractNumId w:val="32"/>
+  </w:num>
+  <w:num w:numId="29">
     <w:abstractNumId w:val="33"/>
   </w:num>
-  <w:num w:numId="25">
-    <w:abstractNumId w:val="20"/>
+  <w:num w:numId="30">
+    <w:abstractNumId w:val="6"/>
   </w:num>
-  <w:num w:numId="26">
+  <w:num w:numId="31">
+    <w:abstractNumId w:val="9"/>
+  </w:num>
+  <w:num w:numId="32">
+    <w:abstractNumId w:val="10"/>
+  </w:num>
+  <w:num w:numId="33">
     <w:abstractNumId w:val="29"/>
   </w:num>
-  <w:num w:numId="27">
-    <w:abstractNumId w:val="26"/>
-  </w:num>
-  <w:num w:numId="28">
-    <w:abstractNumId w:val="31"/>
-  </w:num>
-  <w:num w:numId="29">
-    <w:abstractNumId w:val="32"/>
-  </w:num>
-  <w:num w:numId="30">
-    <w:abstractNumId w:val="5"/>
-  </w:num>
-  <w:num w:numId="31">
-    <w:abstractNumId w:val="8"/>
-  </w:num>
-  <w:num w:numId="32">
-    <w:abstractNumId w:val="9"/>
-  </w:num>
-  <w:num w:numId="33">
-    <w:abstractNumId w:val="28"/>
-  </w:num>
   <w:num w:numId="34">
-    <w:abstractNumId w:val="15"/>
+    <w:abstractNumId w:val="16"/>
   </w:num>
   <w:num w:numId="35">
-    <w:abstractNumId w:val="42"/>
+    <w:abstractNumId w:val="43"/>
   </w:num>
   <w:num w:numId="36">
     <w:abstractNumId w:val="3"/>
   </w:num>
   <w:num w:numId="37">
-    <w:abstractNumId w:val="22"/>
+    <w:abstractNumId w:val="23"/>
   </w:num>
   <w:num w:numId="38">
     <w:abstractNumId w:val="2"/>
   </w:num>
   <w:num w:numId="39">
+    <w:abstractNumId w:val="36"/>
+  </w:num>
+  <w:num w:numId="40">
+    <w:abstractNumId w:val="17"/>
+  </w:num>
+  <w:num w:numId="41">
+    <w:abstractNumId w:val="11"/>
+  </w:num>
+  <w:num w:numId="42">
+    <w:abstractNumId w:val="22"/>
+  </w:num>
+  <w:num w:numId="43">
     <w:abstractNumId w:val="35"/>
   </w:num>
-  <w:num w:numId="40">
-    <w:abstractNumId w:val="16"/>
-  </w:num>
-  <w:num w:numId="41">
-    <w:abstractNumId w:val="10"/>
-  </w:num>
-  <w:num w:numId="42">
-    <w:abstractNumId w:val="21"/>
-  </w:num>
-  <w:num w:numId="43">
-    <w:abstractNumId w:val="34"/>
+  <w:num w:numId="44">
+    <w:abstractNumId w:val="5"/>
   </w:num>
   <w:numIdMacAtCleanup w:val="12"/>
 </w:numbering>
@@ -17822,7 +18163,7 @@
 </file>
 
 <file path=customXml/itemProps1.xml><?xml version="1.0" encoding="utf-8"?>
-<ds:datastoreItem xmlns:ds="http://schemas.openxmlformats.org/officeDocument/2006/customXml" ds:itemID="{3BDE57B1-3F02-EB44-ABB1-0CA19EC49D2A}">
+<ds:datastoreItem xmlns:ds="http://schemas.openxmlformats.org/officeDocument/2006/customXml" ds:itemID="{C9276126-B1C5-A542-9396-527B33757172}">
   <ds:schemaRefs>
     <ds:schemaRef ds:uri="http://schemas.openxmlformats.org/officeDocument/2006/bibliography"/>
   </ds:schemaRefs>

</xml_diff>

<commit_message>
Small update to doc before releasing 1.3
</commit_message>
<xml_diff>
--- a/doc/Documentation.docx
+++ b/doc/Documentation.docx
@@ -207,7 +207,7 @@
               <w:rPr>
                 <w:lang w:val="en-GB"/>
               </w:rPr>
-              <w:t>21</w:t>
+              <w:t>17</w:t>
             </w:r>
             <w:r>
               <w:rPr>
@@ -219,7 +219,7 @@
               <w:rPr>
                 <w:lang w:val="en-GB"/>
               </w:rPr>
-              <w:t>09</w:t>
+              <w:t>05</w:t>
             </w:r>
             <w:r>
               <w:rPr>
@@ -231,7 +231,13 @@
               <w:rPr>
                 <w:lang w:val="en-GB"/>
               </w:rPr>
-              <w:t>2015</w:t>
+              <w:t>201</w:t>
+            </w:r>
+            <w:r>
+              <w:rPr>
+                <w:lang w:val="en-GB"/>
+              </w:rPr>
+              <w:t>6</w:t>
             </w:r>
           </w:p>
         </w:tc>
@@ -369,14 +375,58 @@
               <w:rPr>
                 <w:lang w:val="en-GB"/>
               </w:rPr>
-              <w:t>Oskar Truffer</w:t>
-            </w:r>
+              <w:t xml:space="preserve">Oskar </w:t>
+            </w:r>
+            <w:proofErr w:type="spellStart"/>
             <w:r>
               <w:rPr>
                 <w:lang w:val="en-GB"/>
               </w:rPr>
-              <w:t>, studer + raimann ag</w:t>
-            </w:r>
+              <w:t>Truffer</w:t>
+            </w:r>
+            <w:proofErr w:type="spellEnd"/>
+            <w:r>
+              <w:rPr>
+                <w:lang w:val="en-GB"/>
+              </w:rPr>
+              <w:t xml:space="preserve">, </w:t>
+            </w:r>
+            <w:proofErr w:type="spellStart"/>
+            <w:r>
+              <w:rPr>
+                <w:lang w:val="en-GB"/>
+              </w:rPr>
+              <w:t>studer</w:t>
+            </w:r>
+            <w:proofErr w:type="spellEnd"/>
+            <w:r>
+              <w:rPr>
+                <w:lang w:val="en-GB"/>
+              </w:rPr>
+              <w:t xml:space="preserve"> + </w:t>
+            </w:r>
+            <w:proofErr w:type="spellStart"/>
+            <w:r>
+              <w:rPr>
+                <w:lang w:val="en-GB"/>
+              </w:rPr>
+              <w:t>raimann</w:t>
+            </w:r>
+            <w:proofErr w:type="spellEnd"/>
+            <w:r>
+              <w:rPr>
+                <w:lang w:val="en-GB"/>
+              </w:rPr>
+              <w:t xml:space="preserve"> </w:t>
+            </w:r>
+            <w:proofErr w:type="spellStart"/>
+            <w:r>
+              <w:rPr>
+                <w:lang w:val="en-GB"/>
+              </w:rPr>
+              <w:t>ag</w:t>
+            </w:r>
+            <w:proofErr w:type="spellEnd"/>
           </w:p>
           <w:p>
             <w:pPr>
@@ -390,8 +440,58 @@
               <w:rPr>
                 <w:lang w:val="en-GB"/>
               </w:rPr>
-              <w:t>Stefan Wanzenried, studer + raimann ag</w:t>
-            </w:r>
+              <w:t xml:space="preserve">Stefan </w:t>
+            </w:r>
+            <w:proofErr w:type="spellStart"/>
+            <w:r>
+              <w:rPr>
+                <w:lang w:val="en-GB"/>
+              </w:rPr>
+              <w:t>Wanzenried</w:t>
+            </w:r>
+            <w:proofErr w:type="spellEnd"/>
+            <w:r>
+              <w:rPr>
+                <w:lang w:val="en-GB"/>
+              </w:rPr>
+              <w:t xml:space="preserve">, </w:t>
+            </w:r>
+            <w:proofErr w:type="spellStart"/>
+            <w:r>
+              <w:rPr>
+                <w:lang w:val="en-GB"/>
+              </w:rPr>
+              <w:t>studer</w:t>
+            </w:r>
+            <w:proofErr w:type="spellEnd"/>
+            <w:r>
+              <w:rPr>
+                <w:lang w:val="en-GB"/>
+              </w:rPr>
+              <w:t xml:space="preserve"> + </w:t>
+            </w:r>
+            <w:proofErr w:type="spellStart"/>
+            <w:r>
+              <w:rPr>
+                <w:lang w:val="en-GB"/>
+              </w:rPr>
+              <w:t>raimann</w:t>
+            </w:r>
+            <w:proofErr w:type="spellEnd"/>
+            <w:r>
+              <w:rPr>
+                <w:lang w:val="en-GB"/>
+              </w:rPr>
+              <w:t xml:space="preserve"> </w:t>
+            </w:r>
+            <w:proofErr w:type="spellStart"/>
+            <w:r>
+              <w:rPr>
+                <w:lang w:val="en-GB"/>
+              </w:rPr>
+              <w:t>ag</w:t>
+            </w:r>
+            <w:proofErr w:type="spellEnd"/>
           </w:p>
         </w:tc>
       </w:tr>
@@ -537,12 +637,14 @@
               </w:rPr>
               <w:t xml:space="preserve"> </w:t>
             </w:r>
+            <w:proofErr w:type="spellStart"/>
             <w:r>
               <w:rPr>
                 <w:lang w:val="en-GB"/>
               </w:rPr>
               <w:t>Wanzenried</w:t>
             </w:r>
+            <w:proofErr w:type="spellEnd"/>
           </w:p>
         </w:tc>
         <w:tc>
@@ -603,8 +705,16 @@
               <w:rPr>
                 <w:lang w:val="en-GB"/>
               </w:rPr>
-              <w:t>Stefan Wanzenried</w:t>
-            </w:r>
+              <w:t xml:space="preserve">Stefan </w:t>
+            </w:r>
+            <w:proofErr w:type="spellStart"/>
+            <w:r>
+              <w:rPr>
+                <w:lang w:val="en-GB"/>
+              </w:rPr>
+              <w:t>Wanzenried</w:t>
+            </w:r>
+            <w:proofErr w:type="spellEnd"/>
           </w:p>
         </w:tc>
         <w:tc>
@@ -665,16 +775,16 @@
               <w:rPr>
                 <w:lang w:val="en-GB"/>
               </w:rPr>
-              <w:t>Stefan Wa</w:t>
-            </w:r>
-            <w:bookmarkStart w:id="0" w:name="_GoBack"/>
-            <w:bookmarkEnd w:id="0"/>
+              <w:t xml:space="preserve">Stefan </w:t>
+            </w:r>
+            <w:proofErr w:type="spellStart"/>
             <w:r>
               <w:rPr>
                 <w:lang w:val="en-GB"/>
               </w:rPr>
-              <w:t>nzenried</w:t>
-            </w:r>
+              <w:t>Wanzenried</w:t>
+            </w:r>
+            <w:proofErr w:type="spellEnd"/>
           </w:p>
         </w:tc>
         <w:tc>
@@ -702,6 +812,13 @@
               <w:br/>
               <w:t>Describe meaning of different certificate status</w:t>
             </w:r>
+            <w:r>
+              <w:rPr>
+                <w:lang w:val="en-GB"/>
+              </w:rPr>
+              <w:br/>
+              <w:t>Add section on how to update the plugin</w:t>
+            </w:r>
           </w:p>
         </w:tc>
       </w:tr>
@@ -713,6 +830,8 @@
           <w:lang w:val="en-GB"/>
         </w:rPr>
       </w:pPr>
+      <w:bookmarkStart w:id="0" w:name="_GoBack"/>
+      <w:bookmarkEnd w:id="0"/>
     </w:p>
     <w:p>
       <w:pPr>
@@ -835,7 +954,7 @@
         <w:rPr>
           <w:noProof/>
         </w:rPr>
-        <w:instrText xml:space="preserve"> PAGEREF _Toc304456546 \h </w:instrText>
+        <w:instrText xml:space="preserve"> PAGEREF _Toc325113784 \h </w:instrText>
       </w:r>
       <w:r>
         <w:rPr>
@@ -915,7 +1034,7 @@
         <w:rPr>
           <w:noProof/>
         </w:rPr>
-        <w:instrText xml:space="preserve"> PAGEREF _Toc304456547 \h </w:instrText>
+        <w:instrText xml:space="preserve"> PAGEREF _Toc325113785 \h </w:instrText>
       </w:r>
       <w:r>
         <w:rPr>
@@ -994,7 +1113,7 @@
         <w:rPr>
           <w:noProof/>
         </w:rPr>
-        <w:instrText xml:space="preserve"> PAGEREF _Toc304456548 \h </w:instrText>
+        <w:instrText xml:space="preserve"> PAGEREF _Toc325113786 \h </w:instrText>
       </w:r>
       <w:r>
         <w:rPr>
@@ -1073,7 +1192,7 @@
         <w:rPr>
           <w:noProof/>
         </w:rPr>
-        <w:instrText xml:space="preserve"> PAGEREF _Toc304456549 \h </w:instrText>
+        <w:instrText xml:space="preserve"> PAGEREF _Toc325113787 \h </w:instrText>
       </w:r>
       <w:r>
         <w:rPr>
@@ -1152,7 +1271,7 @@
         <w:rPr>
           <w:noProof/>
         </w:rPr>
-        <w:instrText xml:space="preserve"> PAGEREF _Toc304456550 \h </w:instrText>
+        <w:instrText xml:space="preserve"> PAGEREF _Toc325113788 \h </w:instrText>
       </w:r>
       <w:r>
         <w:rPr>
@@ -1231,7 +1350,7 @@
         <w:rPr>
           <w:noProof/>
         </w:rPr>
-        <w:instrText xml:space="preserve"> PAGEREF _Toc304456551 \h </w:instrText>
+        <w:instrText xml:space="preserve"> PAGEREF _Toc325113789 \h </w:instrText>
       </w:r>
       <w:r>
         <w:rPr>
@@ -1310,7 +1429,7 @@
         <w:rPr>
           <w:noProof/>
         </w:rPr>
-        <w:instrText xml:space="preserve"> PAGEREF _Toc304456552 \h </w:instrText>
+        <w:instrText xml:space="preserve"> PAGEREF _Toc325113790 \h </w:instrText>
       </w:r>
       <w:r>
         <w:rPr>
@@ -1389,7 +1508,7 @@
         <w:rPr>
           <w:noProof/>
         </w:rPr>
-        <w:instrText xml:space="preserve"> PAGEREF _Toc304456553 \h </w:instrText>
+        <w:instrText xml:space="preserve"> PAGEREF _Toc325113791 \h </w:instrText>
       </w:r>
       <w:r>
         <w:rPr>
@@ -1468,7 +1587,7 @@
         <w:rPr>
           <w:noProof/>
         </w:rPr>
-        <w:instrText xml:space="preserve"> PAGEREF _Toc304456554 \h </w:instrText>
+        <w:instrText xml:space="preserve"> PAGEREF _Toc325113792 \h </w:instrText>
       </w:r>
       <w:r>
         <w:rPr>
@@ -1486,84 +1605,6 @@
           <w:noProof/>
         </w:rPr>
         <w:t>11</w:t>
-      </w:r>
-      <w:r>
-        <w:rPr>
-          <w:noProof/>
-        </w:rPr>
-        <w:fldChar w:fldCharType="end"/>
-      </w:r>
-    </w:p>
-    <w:p>
-      <w:pPr>
-        <w:pStyle w:val="Verzeichnis1"/>
-        <w:tabs>
-          <w:tab w:val="left" w:pos="351"/>
-        </w:tabs>
-        <w:rPr>
-          <w:rFonts w:asciiTheme="minorHAnsi" w:eastAsiaTheme="minorEastAsia" w:hAnsiTheme="minorHAnsi"/>
-          <w:noProof/>
-          <w:sz w:val="24"/>
-          <w:szCs w:val="24"/>
-          <w:lang w:val="de-CH" w:eastAsia="ja-JP"/>
-        </w:rPr>
-      </w:pPr>
-      <w:r>
-        <w:rPr>
-          <w:noProof/>
-        </w:rPr>
-        <w:t>3</w:t>
-      </w:r>
-      <w:r>
-        <w:rPr>
-          <w:rFonts w:asciiTheme="minorHAnsi" w:eastAsiaTheme="minorEastAsia" w:hAnsiTheme="minorHAnsi"/>
-          <w:noProof/>
-          <w:sz w:val="24"/>
-          <w:szCs w:val="24"/>
-          <w:lang w:val="de-CH" w:eastAsia="ja-JP"/>
-        </w:rPr>
-        <w:tab/>
-      </w:r>
-      <w:r>
-        <w:rPr>
-          <w:noProof/>
-        </w:rPr>
-        <w:t>User Manual</w:t>
-      </w:r>
-      <w:r>
-        <w:rPr>
-          <w:noProof/>
-        </w:rPr>
-        <w:tab/>
-      </w:r>
-      <w:r>
-        <w:rPr>
-          <w:noProof/>
-        </w:rPr>
-        <w:fldChar w:fldCharType="begin"/>
-      </w:r>
-      <w:r>
-        <w:rPr>
-          <w:noProof/>
-        </w:rPr>
-        <w:instrText xml:space="preserve"> PAGEREF _Toc304456555 \h </w:instrText>
-      </w:r>
-      <w:r>
-        <w:rPr>
-          <w:noProof/>
-        </w:rPr>
-      </w:r>
-      <w:r>
-        <w:rPr>
-          <w:noProof/>
-        </w:rPr>
-        <w:fldChar w:fldCharType="separate"/>
-      </w:r>
-      <w:r>
-        <w:rPr>
-          <w:noProof/>
-        </w:rPr>
-        <w:t>13</w:t>
       </w:r>
       <w:r>
         <w:rPr>
@@ -1591,7 +1632,7 @@
         <w:rPr>
           <w:noProof/>
         </w:rPr>
-        <w:t>3.1</w:t>
+        <w:t>2.6</w:t>
       </w:r>
       <w:r>
         <w:rPr>
@@ -1607,7 +1648,7 @@
         <w:rPr>
           <w:noProof/>
         </w:rPr>
-        <w:t>Plugin configuration</w:t>
+        <w:t>Update the plugin</w:t>
       </w:r>
       <w:r>
         <w:rPr>
@@ -1625,7 +1666,7 @@
         <w:rPr>
           <w:noProof/>
         </w:rPr>
-        <w:instrText xml:space="preserve"> PAGEREF _Toc304456556 \h </w:instrText>
+        <w:instrText xml:space="preserve"> PAGEREF _Toc325113793 \h </w:instrText>
       </w:r>
       <w:r>
         <w:rPr>
@@ -1642,7 +1683,85 @@
         <w:rPr>
           <w:noProof/>
         </w:rPr>
-        <w:t>13</w:t>
+        <w:t>12</w:t>
+      </w:r>
+      <w:r>
+        <w:rPr>
+          <w:noProof/>
+        </w:rPr>
+        <w:fldChar w:fldCharType="end"/>
+      </w:r>
+    </w:p>
+    <w:p>
+      <w:pPr>
+        <w:pStyle w:val="Verzeichnis1"/>
+        <w:tabs>
+          <w:tab w:val="left" w:pos="351"/>
+        </w:tabs>
+        <w:rPr>
+          <w:rFonts w:asciiTheme="minorHAnsi" w:eastAsiaTheme="minorEastAsia" w:hAnsiTheme="minorHAnsi"/>
+          <w:noProof/>
+          <w:sz w:val="24"/>
+          <w:szCs w:val="24"/>
+          <w:lang w:val="de-CH" w:eastAsia="ja-JP"/>
+        </w:rPr>
+      </w:pPr>
+      <w:r>
+        <w:rPr>
+          <w:noProof/>
+        </w:rPr>
+        <w:t>3</w:t>
+      </w:r>
+      <w:r>
+        <w:rPr>
+          <w:rFonts w:asciiTheme="minorHAnsi" w:eastAsiaTheme="minorEastAsia" w:hAnsiTheme="minorHAnsi"/>
+          <w:noProof/>
+          <w:sz w:val="24"/>
+          <w:szCs w:val="24"/>
+          <w:lang w:val="de-CH" w:eastAsia="ja-JP"/>
+        </w:rPr>
+        <w:tab/>
+      </w:r>
+      <w:r>
+        <w:rPr>
+          <w:noProof/>
+        </w:rPr>
+        <w:t>User Manual</w:t>
+      </w:r>
+      <w:r>
+        <w:rPr>
+          <w:noProof/>
+        </w:rPr>
+        <w:tab/>
+      </w:r>
+      <w:r>
+        <w:rPr>
+          <w:noProof/>
+        </w:rPr>
+        <w:fldChar w:fldCharType="begin"/>
+      </w:r>
+      <w:r>
+        <w:rPr>
+          <w:noProof/>
+        </w:rPr>
+        <w:instrText xml:space="preserve"> PAGEREF _Toc325113794 \h </w:instrText>
+      </w:r>
+      <w:r>
+        <w:rPr>
+          <w:noProof/>
+        </w:rPr>
+      </w:r>
+      <w:r>
+        <w:rPr>
+          <w:noProof/>
+        </w:rPr>
+        <w:fldChar w:fldCharType="separate"/>
+      </w:r>
+      <w:r>
+        <w:rPr>
+          <w:noProof/>
+        </w:rPr>
+        <w:t>12</w:t>
       </w:r>
       <w:r>
         <w:rPr>
@@ -1670,7 +1789,7 @@
         <w:rPr>
           <w:noProof/>
         </w:rPr>
-        <w:t>3.2</w:t>
+        <w:t>3.1</w:t>
       </w:r>
       <w:r>
         <w:rPr>
@@ -1686,6 +1805,85 @@
         <w:rPr>
           <w:noProof/>
         </w:rPr>
+        <w:t>Plugin configuration</w:t>
+      </w:r>
+      <w:r>
+        <w:rPr>
+          <w:noProof/>
+        </w:rPr>
+        <w:tab/>
+      </w:r>
+      <w:r>
+        <w:rPr>
+          <w:noProof/>
+        </w:rPr>
+        <w:fldChar w:fldCharType="begin"/>
+      </w:r>
+      <w:r>
+        <w:rPr>
+          <w:noProof/>
+        </w:rPr>
+        <w:instrText xml:space="preserve"> PAGEREF _Toc325113795 \h </w:instrText>
+      </w:r>
+      <w:r>
+        <w:rPr>
+          <w:noProof/>
+        </w:rPr>
+      </w:r>
+      <w:r>
+        <w:rPr>
+          <w:noProof/>
+        </w:rPr>
+        <w:fldChar w:fldCharType="separate"/>
+      </w:r>
+      <w:r>
+        <w:rPr>
+          <w:noProof/>
+        </w:rPr>
+        <w:t>12</w:t>
+      </w:r>
+      <w:r>
+        <w:rPr>
+          <w:noProof/>
+        </w:rPr>
+        <w:fldChar w:fldCharType="end"/>
+      </w:r>
+    </w:p>
+    <w:p>
+      <w:pPr>
+        <w:pStyle w:val="Verzeichnis2"/>
+        <w:tabs>
+          <w:tab w:val="left" w:pos="738"/>
+          <w:tab w:val="right" w:leader="dot" w:pos="9060"/>
+        </w:tabs>
+        <w:rPr>
+          <w:rFonts w:asciiTheme="minorHAnsi" w:eastAsiaTheme="minorEastAsia" w:hAnsiTheme="minorHAnsi"/>
+          <w:noProof/>
+          <w:sz w:val="24"/>
+          <w:szCs w:val="24"/>
+          <w:lang w:val="de-CH" w:eastAsia="ja-JP"/>
+        </w:rPr>
+      </w:pPr>
+      <w:r>
+        <w:rPr>
+          <w:noProof/>
+        </w:rPr>
+        <w:t>3.2</w:t>
+      </w:r>
+      <w:r>
+        <w:rPr>
+          <w:rFonts w:asciiTheme="minorHAnsi" w:eastAsiaTheme="minorEastAsia" w:hAnsiTheme="minorHAnsi"/>
+          <w:noProof/>
+          <w:sz w:val="24"/>
+          <w:szCs w:val="24"/>
+          <w:lang w:val="de-CH" w:eastAsia="ja-JP"/>
+        </w:rPr>
+        <w:tab/>
+      </w:r>
+      <w:r>
+        <w:rPr>
+          <w:noProof/>
+        </w:rPr>
         <w:t>Certificate types</w:t>
       </w:r>
       <w:r>
@@ -1704,7 +1902,7 @@
         <w:rPr>
           <w:noProof/>
         </w:rPr>
-        <w:instrText xml:space="preserve"> PAGEREF _Toc304456557 \h </w:instrText>
+        <w:instrText xml:space="preserve"> PAGEREF _Toc325113796 \h </w:instrText>
       </w:r>
       <w:r>
         <w:rPr>
@@ -1783,7 +1981,7 @@
         <w:rPr>
           <w:noProof/>
         </w:rPr>
-        <w:instrText xml:space="preserve"> PAGEREF _Toc304456558 \h </w:instrText>
+        <w:instrText xml:space="preserve"> PAGEREF _Toc325113797 \h </w:instrText>
       </w:r>
       <w:r>
         <w:rPr>
@@ -1862,7 +2060,7 @@
         <w:rPr>
           <w:noProof/>
         </w:rPr>
-        <w:instrText xml:space="preserve"> PAGEREF _Toc304456559 \h </w:instrText>
+        <w:instrText xml:space="preserve"> PAGEREF _Toc325113798 \h </w:instrText>
       </w:r>
       <w:r>
         <w:rPr>
@@ -1941,7 +2139,7 @@
         <w:rPr>
           <w:noProof/>
         </w:rPr>
-        <w:instrText xml:space="preserve"> PAGEREF _Toc304456560 \h </w:instrText>
+        <w:instrText xml:space="preserve"> PAGEREF _Toc325113799 \h </w:instrText>
       </w:r>
       <w:r>
         <w:rPr>
@@ -2020,7 +2218,7 @@
         <w:rPr>
           <w:noProof/>
         </w:rPr>
-        <w:instrText xml:space="preserve"> PAGEREF _Toc304456561 \h </w:instrText>
+        <w:instrText xml:space="preserve"> PAGEREF _Toc325113800 \h </w:instrText>
       </w:r>
       <w:r>
         <w:rPr>
@@ -2099,7 +2297,7 @@
         <w:rPr>
           <w:noProof/>
         </w:rPr>
-        <w:instrText xml:space="preserve"> PAGEREF _Toc304456562 \h </w:instrText>
+        <w:instrText xml:space="preserve"> PAGEREF _Toc325113801 \h </w:instrText>
       </w:r>
       <w:r>
         <w:rPr>
@@ -2178,7 +2376,7 @@
         <w:rPr>
           <w:noProof/>
         </w:rPr>
-        <w:instrText xml:space="preserve"> PAGEREF _Toc304456563 \h </w:instrText>
+        <w:instrText xml:space="preserve"> PAGEREF _Toc325113802 \h </w:instrText>
       </w:r>
       <w:r>
         <w:rPr>
@@ -2257,7 +2455,7 @@
         <w:rPr>
           <w:noProof/>
         </w:rPr>
-        <w:instrText xml:space="preserve"> PAGEREF _Toc304456564 \h </w:instrText>
+        <w:instrText xml:space="preserve"> PAGEREF _Toc325113803 \h </w:instrText>
       </w:r>
       <w:r>
         <w:rPr>
@@ -2336,7 +2534,7 @@
         <w:rPr>
           <w:noProof/>
         </w:rPr>
-        <w:instrText xml:space="preserve"> PAGEREF _Toc304456565 \h </w:instrText>
+        <w:instrText xml:space="preserve"> PAGEREF _Toc325113804 \h </w:instrText>
       </w:r>
       <w:r>
         <w:rPr>
@@ -2415,7 +2613,7 @@
         <w:rPr>
           <w:noProof/>
         </w:rPr>
-        <w:instrText xml:space="preserve"> PAGEREF _Toc304456566 \h </w:instrText>
+        <w:instrText xml:space="preserve"> PAGEREF _Toc325113805 \h </w:instrText>
       </w:r>
       <w:r>
         <w:rPr>
@@ -2494,7 +2692,7 @@
         <w:rPr>
           <w:noProof/>
         </w:rPr>
-        <w:instrText xml:space="preserve"> PAGEREF _Toc304456567 \h </w:instrText>
+        <w:instrText xml:space="preserve"> PAGEREF _Toc325113806 \h </w:instrText>
       </w:r>
       <w:r>
         <w:rPr>
@@ -2573,7 +2771,7 @@
         <w:rPr>
           <w:noProof/>
         </w:rPr>
-        <w:instrText xml:space="preserve"> PAGEREF _Toc304456568 \h </w:instrText>
+        <w:instrText xml:space="preserve"> PAGEREF _Toc325113807 \h </w:instrText>
       </w:r>
       <w:r>
         <w:rPr>
@@ -2652,7 +2850,7 @@
         <w:rPr>
           <w:noProof/>
         </w:rPr>
-        <w:instrText xml:space="preserve"> PAGEREF _Toc304456569 \h </w:instrText>
+        <w:instrText xml:space="preserve"> PAGEREF _Toc325113808 \h </w:instrText>
       </w:r>
       <w:r>
         <w:rPr>
@@ -2731,7 +2929,7 @@
         <w:rPr>
           <w:noProof/>
         </w:rPr>
-        <w:instrText xml:space="preserve"> PAGEREF _Toc304456570 \h </w:instrText>
+        <w:instrText xml:space="preserve"> PAGEREF _Toc325113809 \h </w:instrText>
       </w:r>
       <w:r>
         <w:rPr>
@@ -2810,7 +3008,7 @@
         <w:rPr>
           <w:noProof/>
         </w:rPr>
-        <w:instrText xml:space="preserve"> PAGEREF _Toc304456571 \h </w:instrText>
+        <w:instrText xml:space="preserve"> PAGEREF _Toc325113810 \h </w:instrText>
       </w:r>
       <w:r>
         <w:rPr>
@@ -2828,6 +3026,86 @@
           <w:noProof/>
         </w:rPr>
         <w:t>26</w:t>
+      </w:r>
+      <w:r>
+        <w:rPr>
+          <w:noProof/>
+        </w:rPr>
+        <w:fldChar w:fldCharType="end"/>
+      </w:r>
+    </w:p>
+    <w:p>
+      <w:pPr>
+        <w:pStyle w:val="Verzeichnis2"/>
+        <w:tabs>
+          <w:tab w:val="left" w:pos="738"/>
+          <w:tab w:val="right" w:leader="dot" w:pos="9060"/>
+        </w:tabs>
+        <w:rPr>
+          <w:rFonts w:asciiTheme="minorHAnsi" w:eastAsiaTheme="minorEastAsia" w:hAnsiTheme="minorHAnsi"/>
+          <w:noProof/>
+          <w:sz w:val="24"/>
+          <w:szCs w:val="24"/>
+          <w:lang w:val="de-CH" w:eastAsia="ja-JP"/>
+        </w:rPr>
+      </w:pPr>
+      <w:r>
+        <w:rPr>
+          <w:noProof/>
+        </w:rPr>
+        <w:lastRenderedPageBreak/>
+        <w:t>3.6</w:t>
+      </w:r>
+      <w:r>
+        <w:rPr>
+          <w:rFonts w:asciiTheme="minorHAnsi" w:eastAsiaTheme="minorEastAsia" w:hAnsiTheme="minorHAnsi"/>
+          <w:noProof/>
+          <w:sz w:val="24"/>
+          <w:szCs w:val="24"/>
+          <w:lang w:val="de-CH" w:eastAsia="ja-JP"/>
+        </w:rPr>
+        <w:tab/>
+      </w:r>
+      <w:r>
+        <w:rPr>
+          <w:noProof/>
+        </w:rPr>
+        <w:t>Meaning of different certificate status</w:t>
+      </w:r>
+      <w:r>
+        <w:rPr>
+          <w:noProof/>
+        </w:rPr>
+        <w:tab/>
+      </w:r>
+      <w:r>
+        <w:rPr>
+          <w:noProof/>
+        </w:rPr>
+        <w:fldChar w:fldCharType="begin"/>
+      </w:r>
+      <w:r>
+        <w:rPr>
+          <w:noProof/>
+        </w:rPr>
+        <w:instrText xml:space="preserve"> PAGEREF _Toc325113811 \h </w:instrText>
+      </w:r>
+      <w:r>
+        <w:rPr>
+          <w:noProof/>
+        </w:rPr>
+      </w:r>
+      <w:r>
+        <w:rPr>
+          <w:noProof/>
+        </w:rPr>
+        <w:fldChar w:fldCharType="separate"/>
+      </w:r>
+      <w:r>
+        <w:rPr>
+          <w:noProof/>
+        </w:rPr>
+        <w:t>27</w:t>
       </w:r>
       <w:r>
         <w:rPr>
@@ -2869,7 +3147,6 @@
         <w:rPr>
           <w:lang w:val="en-GB"/>
         </w:rPr>
-        <w:lastRenderedPageBreak/>
         <w:br w:type="page"/>
       </w:r>
     </w:p>
@@ -2879,7 +3156,7 @@
       </w:pPr>
       <w:bookmarkStart w:id="2" w:name="_Toc280877324"/>
       <w:bookmarkStart w:id="3" w:name="_Toc280880964"/>
-      <w:bookmarkStart w:id="4" w:name="_Toc304456546"/>
+      <w:bookmarkStart w:id="4" w:name="_Toc325113784"/>
       <w:r>
         <w:lastRenderedPageBreak/>
         <w:t>Introduction</w:t>
@@ -2967,6 +3244,7 @@
         <w:t xml:space="preserve">Generate pretty PDF layouts with </w:t>
       </w:r>
       <w:hyperlink r:id="rId9" w:history="1">
+        <w:proofErr w:type="spellStart"/>
         <w:r>
           <w:rPr>
             <w:rStyle w:val="Link"/>
@@ -2974,6 +3252,7 @@
           </w:rPr>
           <w:t>JasperReports</w:t>
         </w:r>
+        <w:proofErr w:type="spellEnd"/>
       </w:hyperlink>
       <w:r>
         <w:rPr>
@@ -3331,7 +3610,7 @@
       </w:pPr>
       <w:bookmarkStart w:id="5" w:name="_Toc280877325"/>
       <w:bookmarkStart w:id="6" w:name="_Toc280880965"/>
-      <w:bookmarkStart w:id="7" w:name="_Toc304456547"/>
+      <w:bookmarkStart w:id="7" w:name="_Toc325113785"/>
       <w:r>
         <w:rPr>
           <w:lang w:val="en-GB"/>
@@ -3349,7 +3628,7 @@
       </w:pPr>
       <w:bookmarkStart w:id="8" w:name="_Toc280877326"/>
       <w:bookmarkStart w:id="9" w:name="_Toc280880966"/>
-      <w:bookmarkStart w:id="10" w:name="_Toc304456548"/>
+      <w:bookmarkStart w:id="10" w:name="_Toc325113786"/>
       <w:r>
         <w:t>Preparing ILIAS Core Patches</w:t>
       </w:r>
@@ -3380,7 +3659,15 @@
         <w:t>t</w:t>
       </w:r>
       <w:r>
-        <w:t>he GitHub ReadMe:</w:t>
+        <w:t xml:space="preserve">he </w:t>
+      </w:r>
+      <w:proofErr w:type="spellStart"/>
+      <w:r>
+        <w:t>GitHub</w:t>
+      </w:r>
+      <w:proofErr w:type="spellEnd"/>
+      <w:r>
+        <w:t xml:space="preserve"> ReadMe:</w:t>
       </w:r>
     </w:p>
     <w:p>
@@ -3399,7 +3686,7 @@
       </w:pPr>
       <w:bookmarkStart w:id="11" w:name="_Toc280877327"/>
       <w:bookmarkStart w:id="12" w:name="_Toc280880967"/>
-      <w:bookmarkStart w:id="13" w:name="_Toc304456549"/>
+      <w:bookmarkStart w:id="13" w:name="_Toc325113787"/>
       <w:r>
         <w:t xml:space="preserve">Install </w:t>
       </w:r>
@@ -3459,6 +3746,7 @@
           <w:lang w:val="de-CH" w:eastAsia="de-DE"/>
         </w:rPr>
       </w:pPr>
+      <w:proofErr w:type="spellStart"/>
       <w:r>
         <w:rPr>
           <w:rFonts w:ascii="Courier" w:eastAsia="Calibri" w:hAnsi="Courier" w:cs="Courier"/>
@@ -3466,7 +3754,17 @@
           <w:szCs w:val="20"/>
           <w:lang w:val="de-CH" w:eastAsia="de-DE"/>
         </w:rPr>
-        <w:t>mkdir -p</w:t>
+        <w:t>mkdir</w:t>
+      </w:r>
+      <w:proofErr w:type="spellEnd"/>
+      <w:r>
+        <w:rPr>
+          <w:rFonts w:ascii="Courier" w:eastAsia="Calibri" w:hAnsi="Courier" w:cs="Courier"/>
+          <w:color w:val="4F81BD" w:themeColor="accent1"/>
+          <w:szCs w:val="20"/>
+          <w:lang w:val="de-CH" w:eastAsia="de-DE"/>
+        </w:rPr>
+        <w:t xml:space="preserve"> -p</w:t>
       </w:r>
       <w:r>
         <w:rPr>
@@ -3565,6 +3863,7 @@
           <w:lang w:val="de-CH" w:eastAsia="de-DE"/>
         </w:rPr>
       </w:pPr>
+      <w:proofErr w:type="spellStart"/>
       <w:r>
         <w:rPr>
           <w:rFonts w:ascii="Courier" w:eastAsia="Calibri" w:hAnsi="Courier" w:cs="Courier"/>
@@ -3572,8 +3871,29 @@
           <w:szCs w:val="20"/>
           <w:lang w:val="de-CH" w:eastAsia="de-DE"/>
         </w:rPr>
-        <w:t>git clone</w:t>
-      </w:r>
+        <w:t>git</w:t>
+      </w:r>
+      <w:proofErr w:type="spellEnd"/>
+      <w:r>
+        <w:rPr>
+          <w:rFonts w:ascii="Courier" w:eastAsia="Calibri" w:hAnsi="Courier" w:cs="Courier"/>
+          <w:color w:val="4F81BD" w:themeColor="accent1"/>
+          <w:szCs w:val="20"/>
+          <w:lang w:val="de-CH" w:eastAsia="de-DE"/>
+        </w:rPr>
+        <w:t xml:space="preserve"> </w:t>
+      </w:r>
+      <w:proofErr w:type="spellStart"/>
+      <w:r>
+        <w:rPr>
+          <w:rFonts w:ascii="Courier" w:eastAsia="Calibri" w:hAnsi="Courier" w:cs="Courier"/>
+          <w:color w:val="4F81BD" w:themeColor="accent1"/>
+          <w:szCs w:val="20"/>
+          <w:lang w:val="de-CH" w:eastAsia="de-DE"/>
+        </w:rPr>
+        <w:t>clone</w:t>
+      </w:r>
+      <w:proofErr w:type="spellEnd"/>
       <w:r>
         <w:rPr>
           <w:rFonts w:ascii="Courier" w:eastAsia="Calibri" w:hAnsi="Courier" w:cs="Courier"/>
@@ -3595,7 +3915,15 @@
         <w:t xml:space="preserve"> </w:t>
       </w:r>
       <w:r>
-        <w:t>“CertificateEvents”</w:t>
+        <w:t>“</w:t>
+      </w:r>
+      <w:proofErr w:type="spellStart"/>
+      <w:r>
+        <w:t>CertificateEvents</w:t>
+      </w:r>
+      <w:proofErr w:type="spellEnd"/>
+      <w:r>
+        <w:t>”</w:t>
       </w:r>
       <w:r>
         <w:t xml:space="preserve"> plugin.</w:t>
@@ -3613,14 +3941,46 @@
         <w:shd w:val="clear" w:color="auto" w:fill="EEEEEE"/>
         <w:ind w:left="-289" w:right="289"/>
       </w:pPr>
+      <w:proofErr w:type="spellStart"/>
       <w:r>
         <w:rPr>
           <w:color w:val="4F81BD" w:themeColor="accent1"/>
         </w:rPr>
-        <w:t>mkdir -p</w:t>
-      </w:r>
-      <w:r>
-        <w:t xml:space="preserve"> Customizing/global/plugins/Services/EventHandling/EventHook </w:t>
+        <w:t>mkdir</w:t>
+      </w:r>
+      <w:proofErr w:type="spellEnd"/>
+      <w:r>
+        <w:rPr>
+          <w:color w:val="4F81BD" w:themeColor="accent1"/>
+        </w:rPr>
+        <w:t xml:space="preserve"> -p</w:t>
+      </w:r>
+      <w:r>
+        <w:t xml:space="preserve"> Customizing/global/</w:t>
+      </w:r>
+      <w:proofErr w:type="spellStart"/>
+      <w:r>
+        <w:t>plugins</w:t>
+      </w:r>
+      <w:proofErr w:type="spellEnd"/>
+      <w:r>
+        <w:t>/Services/</w:t>
+      </w:r>
+      <w:proofErr w:type="spellStart"/>
+      <w:r>
+        <w:t>EventHandling</w:t>
+      </w:r>
+      <w:proofErr w:type="spellEnd"/>
+      <w:r>
+        <w:t>/</w:t>
+      </w:r>
+      <w:proofErr w:type="spellStart"/>
+      <w:r>
+        <w:t>EventHook</w:t>
+      </w:r>
+      <w:proofErr w:type="spellEnd"/>
+      <w:r>
+        <w:t xml:space="preserve"> </w:t>
       </w:r>
     </w:p>
     <w:p>
@@ -3642,7 +4002,31 @@
         <w:t>cd</w:t>
       </w:r>
       <w:r>
-        <w:t xml:space="preserve"> Customizing/global/plugins/Services/EventHandling/EventHook </w:t>
+        <w:t xml:space="preserve"> Customizing/global/</w:t>
+      </w:r>
+      <w:proofErr w:type="spellStart"/>
+      <w:r>
+        <w:t>plugins</w:t>
+      </w:r>
+      <w:proofErr w:type="spellEnd"/>
+      <w:r>
+        <w:t>/Services/</w:t>
+      </w:r>
+      <w:proofErr w:type="spellStart"/>
+      <w:r>
+        <w:t>EventHandling</w:t>
+      </w:r>
+      <w:proofErr w:type="spellEnd"/>
+      <w:r>
+        <w:t>/</w:t>
+      </w:r>
+      <w:proofErr w:type="spellStart"/>
+      <w:r>
+        <w:t>EventHook</w:t>
+      </w:r>
+      <w:proofErr w:type="spellEnd"/>
+      <w:r>
+        <w:t xml:space="preserve"> </w:t>
       </w:r>
     </w:p>
     <w:p>
@@ -3657,12 +4041,28 @@
         <w:shd w:val="clear" w:color="auto" w:fill="EEEEEE"/>
         <w:ind w:left="-289" w:right="289"/>
       </w:pPr>
+      <w:proofErr w:type="spellStart"/>
       <w:r>
         <w:rPr>
           <w:color w:val="4F81BD" w:themeColor="accent1"/>
         </w:rPr>
-        <w:t>git clone</w:t>
-      </w:r>
+        <w:t>git</w:t>
+      </w:r>
+      <w:proofErr w:type="spellEnd"/>
+      <w:r>
+        <w:rPr>
+          <w:color w:val="4F81BD" w:themeColor="accent1"/>
+        </w:rPr>
+        <w:t xml:space="preserve"> </w:t>
+      </w:r>
+      <w:proofErr w:type="spellStart"/>
+      <w:r>
+        <w:rPr>
+          <w:color w:val="4F81BD" w:themeColor="accent1"/>
+        </w:rPr>
+        <w:t>clone</w:t>
+      </w:r>
+      <w:proofErr w:type="spellEnd"/>
       <w:r>
         <w:t xml:space="preserve"> https://github.com/studer-raimann/CertificateEvents.git</w:t>
       </w:r>
@@ -3693,7 +4093,15 @@
         <w:t>→</w:t>
       </w:r>
       <w:r>
-        <w:t xml:space="preserve"> Plugins”. If the steps mentioned above were executed correctly you should see the two plugins “Certificate” and “CertificateEvents”. Use the actions menu to install and activate the plugins. Make sure you activate </w:t>
+        <w:t xml:space="preserve"> Plugins”. If the steps mentioned above were executed correctly you should see the two plugins “Certificate” and “</w:t>
+      </w:r>
+      <w:proofErr w:type="spellStart"/>
+      <w:r>
+        <w:t>CertificateEvents</w:t>
+      </w:r>
+      <w:proofErr w:type="spellEnd"/>
+      <w:r>
+        <w:t xml:space="preserve">”. Use the actions menu to install and activate the plugins. Make sure you activate </w:t>
       </w:r>
       <w:r>
         <w:t>the plugins in the following order:</w:t>
@@ -3707,9 +4115,11 @@
           <w:numId w:val="36"/>
         </w:numPr>
       </w:pPr>
+      <w:proofErr w:type="spellStart"/>
       <w:r>
         <w:t>CertificateEvents</w:t>
       </w:r>
+      <w:proofErr w:type="spellEnd"/>
     </w:p>
     <w:p>
       <w:pPr>
@@ -3794,7 +4204,7 @@
       </w:pPr>
       <w:bookmarkStart w:id="14" w:name="_Toc280877328"/>
       <w:bookmarkStart w:id="15" w:name="_Toc280880968"/>
-      <w:bookmarkStart w:id="16" w:name="_Toc304456550"/>
+      <w:bookmarkStart w:id="16" w:name="_Toc325113788"/>
       <w:r>
         <w:t xml:space="preserve">Install </w:t>
       </w:r>
@@ -3831,7 +4241,7 @@
       </w:pPr>
       <w:bookmarkStart w:id="17" w:name="_Toc280877329"/>
       <w:bookmarkStart w:id="18" w:name="_Toc280880969"/>
-      <w:bookmarkStart w:id="19" w:name="_Toc304456551"/>
+      <w:bookmarkStart w:id="19" w:name="_Toc325113789"/>
       <w:r>
         <w:t>Plugins</w:t>
       </w:r>
@@ -3926,9 +4336,11 @@
             <w:pPr>
               <w:cnfStyle w:val="000000100000" w:firstRow="0" w:lastRow="0" w:firstColumn="0" w:lastColumn="0" w:oddVBand="0" w:evenVBand="0" w:oddHBand="1" w:evenHBand="0" w:firstRowFirstColumn="0" w:firstRowLastColumn="0" w:lastRowFirstColumn="0" w:lastRowLastColumn="0"/>
             </w:pPr>
+            <w:proofErr w:type="spellStart"/>
             <w:r>
               <w:t>CtrlMainMenu</w:t>
             </w:r>
+            <w:proofErr w:type="spellEnd"/>
           </w:p>
         </w:tc>
         <w:tc>
@@ -3955,7 +4367,7 @@
       </w:pPr>
       <w:bookmarkStart w:id="20" w:name="_Toc280877330"/>
       <w:bookmarkStart w:id="21" w:name="_Toc280880970"/>
-      <w:bookmarkStart w:id="22" w:name="_Toc304456552"/>
+      <w:bookmarkStart w:id="22" w:name="_Toc325113790"/>
       <w:r>
         <w:t>Services</w:t>
       </w:r>
@@ -4115,9 +4527,11 @@
             <w:pPr>
               <w:cnfStyle w:val="000000010000" w:firstRow="0" w:lastRow="0" w:firstColumn="0" w:lastColumn="0" w:oddVBand="0" w:evenVBand="0" w:oddHBand="0" w:evenHBand="1" w:firstRowFirstColumn="0" w:firstRowLastColumn="0" w:lastRowFirstColumn="0" w:lastRowLastColumn="0"/>
             </w:pPr>
+            <w:proofErr w:type="spellStart"/>
             <w:r>
               <w:t>ActiveRecord</w:t>
             </w:r>
+            <w:proofErr w:type="spellEnd"/>
           </w:p>
         </w:tc>
         <w:tc>
@@ -4159,9 +4573,11 @@
             <w:pPr>
               <w:cnfStyle w:val="000000100000" w:firstRow="0" w:lastRow="0" w:firstColumn="0" w:lastColumn="0" w:oddVBand="0" w:evenVBand="0" w:oddHBand="1" w:evenHBand="0" w:firstRowFirstColumn="0" w:firstRowLastColumn="0" w:lastRowFirstColumn="0" w:lastRowLastColumn="0"/>
             </w:pPr>
+            <w:proofErr w:type="spellStart"/>
             <w:r>
               <w:t>RouterService</w:t>
             </w:r>
+            <w:proofErr w:type="spellEnd"/>
           </w:p>
         </w:tc>
         <w:tc>
@@ -4188,9 +4604,17 @@
       </w:pPr>
       <w:bookmarkStart w:id="23" w:name="_Toc280877331"/>
       <w:bookmarkStart w:id="24" w:name="_Toc280880971"/>
-      <w:bookmarkStart w:id="25" w:name="_Toc304456553"/>
-      <w:r>
-        <w:t>Add MainMenu Entry</w:t>
+      <w:bookmarkStart w:id="25" w:name="_Toc325113791"/>
+      <w:r>
+        <w:t xml:space="preserve">Add </w:t>
+      </w:r>
+      <w:proofErr w:type="spellStart"/>
+      <w:r>
+        <w:t>MainMenu</w:t>
+      </w:r>
+      <w:proofErr w:type="spellEnd"/>
+      <w:r>
+        <w:t xml:space="preserve"> Entry</w:t>
       </w:r>
       <w:bookmarkEnd w:id="23"/>
       <w:bookmarkEnd w:id="24"/>
@@ -4218,9 +4642,11 @@
       <w:r>
         <w:t xml:space="preserve"> will add a new dropdown menu in the ILIAS </w:t>
       </w:r>
+      <w:proofErr w:type="spellStart"/>
       <w:r>
         <w:t>MainMenu</w:t>
       </w:r>
+      <w:proofErr w:type="spellEnd"/>
       <w:r>
         <w:t>, where users and administrators can see and manage their certificates.</w:t>
       </w:r>
@@ -4245,7 +4671,15 @@
         <w:t>→</w:t>
       </w:r>
       <w:r>
-        <w:t xml:space="preserve"> CtrlMainMenu Action</w:t>
+        <w:t xml:space="preserve"> </w:t>
+      </w:r>
+      <w:proofErr w:type="spellStart"/>
+      <w:r>
+        <w:t>CtrlMainMenu</w:t>
+      </w:r>
+      <w:proofErr w:type="spellEnd"/>
+      <w:r>
+        <w:t xml:space="preserve"> Action</w:t>
       </w:r>
       <w:r>
         <w:t>s</w:t>
@@ -4327,7 +4761,15 @@
         <w:t>You will</w:t>
       </w:r>
       <w:r>
-        <w:t xml:space="preserve"> be back on the CtrlMainMenu configuration page as shown above but with one additional entry. </w:t>
+        <w:t xml:space="preserve"> be back on the </w:t>
+      </w:r>
+      <w:proofErr w:type="spellStart"/>
+      <w:r>
+        <w:t>CtrlMainMenu</w:t>
+      </w:r>
+      <w:proofErr w:type="spellEnd"/>
+      <w:r>
+        <w:t xml:space="preserve"> configuration page as shown above but with one additional entry. </w:t>
       </w:r>
     </w:p>
     <w:p>
@@ -4486,8 +4928,18 @@
               <w:t>4.x</w:t>
             </w:r>
             <w:r>
-              <w:t>: ilRouterGUI,srCertificateUserGUI</w:t>
-            </w:r>
+              <w:t xml:space="preserve">: </w:t>
+            </w:r>
+            <w:proofErr w:type="spellStart"/>
+            <w:r>
+              <w:t>ilRouterGUI</w:t>
+            </w:r>
+            <w:proofErr w:type="gramStart"/>
+            <w:r>
+              <w:t>,srCertificateUserGUI</w:t>
+            </w:r>
+            <w:proofErr w:type="spellEnd"/>
+            <w:proofErr w:type="gramEnd"/>
             <w:r>
               <w:br/>
               <w:t>ILIAS</w:t>
@@ -4499,8 +4951,13 @@
               <w:t xml:space="preserve"> 5.x</w:t>
             </w:r>
             <w:r>
-              <w:t>: ilUIPluginRouterGUI,srCertificateUserGUI</w:t>
-            </w:r>
+              <w:t xml:space="preserve">: </w:t>
+            </w:r>
+            <w:proofErr w:type="spellStart"/>
+            <w:r>
+              <w:t>ilUIPluginRouterGUI,srCertificateUserGUI</w:t>
+            </w:r>
+            <w:proofErr w:type="spellEnd"/>
           </w:p>
         </w:tc>
       </w:tr>
@@ -4653,11 +5110,24 @@
               <w:t>4.x</w:t>
             </w:r>
             <w:r>
-              <w:t>: ilRouterGUI,</w:t>
-            </w:r>
-            <w:r>
-              <w:t xml:space="preserve"> srCertificateAdministrationGUI</w:t>
-            </w:r>
+              <w:t xml:space="preserve">: </w:t>
+            </w:r>
+            <w:proofErr w:type="spellStart"/>
+            <w:r>
+              <w:t>ilRouterGUI</w:t>
+            </w:r>
+            <w:proofErr w:type="spellEnd"/>
+            <w:r>
+              <w:t>,</w:t>
+            </w:r>
+            <w:r>
+              <w:t xml:space="preserve"> </w:t>
+            </w:r>
+            <w:proofErr w:type="spellStart"/>
+            <w:r>
+              <w:t>srCertificateAdministrationGUI</w:t>
+            </w:r>
+            <w:proofErr w:type="spellEnd"/>
             <w:r>
               <w:br/>
               <w:t>ILIAS</w:t>
@@ -4669,11 +5139,24 @@
               <w:t xml:space="preserve"> 5.x</w:t>
             </w:r>
             <w:r>
-              <w:t>: ilUIPluginRouterGUI,</w:t>
-            </w:r>
-            <w:r>
-              <w:t xml:space="preserve"> srCertificateAdministrationGUI</w:t>
-            </w:r>
+              <w:t xml:space="preserve">: </w:t>
+            </w:r>
+            <w:proofErr w:type="spellStart"/>
+            <w:r>
+              <w:t>ilUIPluginRouterGUI</w:t>
+            </w:r>
+            <w:proofErr w:type="spellEnd"/>
+            <w:r>
+              <w:t>,</w:t>
+            </w:r>
+            <w:r>
+              <w:t xml:space="preserve"> </w:t>
+            </w:r>
+            <w:proofErr w:type="spellStart"/>
+            <w:r>
+              <w:t>srCertificateAdministrationGUI</w:t>
+            </w:r>
+            <w:proofErr w:type="spellEnd"/>
           </w:p>
         </w:tc>
       </w:tr>
@@ -4816,11 +5299,24 @@
               <w:t>4.x</w:t>
             </w:r>
             <w:r>
-              <w:t>: ilRouterGUI,</w:t>
-            </w:r>
-            <w:r>
-              <w:t xml:space="preserve"> srCertificateTypeGUI</w:t>
-            </w:r>
+              <w:t xml:space="preserve">: </w:t>
+            </w:r>
+            <w:proofErr w:type="spellStart"/>
+            <w:r>
+              <w:t>ilRouterGUI</w:t>
+            </w:r>
+            <w:proofErr w:type="spellEnd"/>
+            <w:r>
+              <w:t>,</w:t>
+            </w:r>
+            <w:r>
+              <w:t xml:space="preserve"> </w:t>
+            </w:r>
+            <w:proofErr w:type="spellStart"/>
+            <w:r>
+              <w:t>srCertificateTypeGUI</w:t>
+            </w:r>
+            <w:proofErr w:type="spellEnd"/>
             <w:r>
               <w:br/>
               <w:t>ILIAS</w:t>
@@ -4832,11 +5328,24 @@
               <w:t xml:space="preserve"> 5.x</w:t>
             </w:r>
             <w:r>
-              <w:t>: ilUIPluginRouterGUI,</w:t>
-            </w:r>
-            <w:r>
-              <w:t xml:space="preserve"> srCertificateTypeGUI</w:t>
-            </w:r>
+              <w:t xml:space="preserve">: </w:t>
+            </w:r>
+            <w:proofErr w:type="spellStart"/>
+            <w:r>
+              <w:t>ilUIPluginRouterGUI</w:t>
+            </w:r>
+            <w:proofErr w:type="spellEnd"/>
+            <w:r>
+              <w:t>,</w:t>
+            </w:r>
+            <w:r>
+              <w:t xml:space="preserve"> </w:t>
+            </w:r>
+            <w:proofErr w:type="spellStart"/>
+            <w:r>
+              <w:t>srCertificateTypeGUI</w:t>
+            </w:r>
+            <w:proofErr w:type="spellEnd"/>
           </w:p>
         </w:tc>
       </w:tr>
@@ -4876,7 +5385,15 @@
         <w:t xml:space="preserve"> </w:t>
       </w:r>
       <w:r>
-        <w:t>Also take a look at the MainMenu with the newly created dropdown and the sub-entries:</w:t>
+        <w:t xml:space="preserve">Also take a look at the </w:t>
+      </w:r>
+      <w:proofErr w:type="spellStart"/>
+      <w:r>
+        <w:t>MainMenu</w:t>
+      </w:r>
+      <w:proofErr w:type="spellEnd"/>
+      <w:r>
+        <w:t xml:space="preserve"> with the newly created dropdown and the sub-entries:</w:t>
       </w:r>
     </w:p>
     <w:p>
@@ -4942,9 +5459,17 @@
       </w:pPr>
       <w:bookmarkStart w:id="26" w:name="_Toc280877332"/>
       <w:bookmarkStart w:id="27" w:name="_Toc280880972"/>
-      <w:bookmarkStart w:id="28" w:name="_Toc304456554"/>
-      <w:r>
-        <w:t>Installing the Cron-Job</w:t>
+      <w:bookmarkStart w:id="28" w:name="_Toc325113792"/>
+      <w:r>
+        <w:t xml:space="preserve">Installing the </w:t>
+      </w:r>
+      <w:proofErr w:type="spellStart"/>
+      <w:r>
+        <w:t>Cron</w:t>
+      </w:r>
+      <w:proofErr w:type="spellEnd"/>
+      <w:r>
+        <w:t>-Job</w:t>
       </w:r>
       <w:bookmarkEnd w:id="26"/>
       <w:bookmarkEnd w:id="27"/>
@@ -4964,7 +5489,39 @@
         <w:t xml:space="preserve">PDF </w:t>
       </w:r>
       <w:r>
-        <w:t xml:space="preserve">will be generated by a cron-job. This documentation will instruct you on how to install the cron-job on a Debian/Ubuntu distribution, which might also work for CentOS and some other Linux </w:t>
+        <w:t xml:space="preserve">will be generated by a </w:t>
+      </w:r>
+      <w:proofErr w:type="spellStart"/>
+      <w:r>
+        <w:t>cron</w:t>
+      </w:r>
+      <w:proofErr w:type="spellEnd"/>
+      <w:r>
+        <w:t xml:space="preserve">-job. This documentation will instruct you on how to install the </w:t>
+      </w:r>
+      <w:proofErr w:type="spellStart"/>
+      <w:r>
+        <w:t>cron</w:t>
+      </w:r>
+      <w:proofErr w:type="spellEnd"/>
+      <w:r>
+        <w:t xml:space="preserve">-job on a </w:t>
+      </w:r>
+      <w:proofErr w:type="spellStart"/>
+      <w:r>
+        <w:t>Debian</w:t>
+      </w:r>
+      <w:proofErr w:type="spellEnd"/>
+      <w:r>
+        <w:t xml:space="preserve">/Ubuntu distribution, which might also work for </w:t>
+      </w:r>
+      <w:proofErr w:type="spellStart"/>
+      <w:r>
+        <w:t>CentOS</w:t>
+      </w:r>
+      <w:proofErr w:type="spellEnd"/>
+      <w:r>
+        <w:t xml:space="preserve"> and some other Linux </w:t>
       </w:r>
       <w:r>
         <w:t>distributions.</w:t>
@@ -4982,7 +5539,15 @@
         <w:t>,</w:t>
       </w:r>
       <w:r>
-        <w:t xml:space="preserve"> you might want to consult further resources in order to get your cron-job running.</w:t>
+        <w:t xml:space="preserve"> you might want to consult further resources in order to get your </w:t>
+      </w:r>
+      <w:proofErr w:type="spellStart"/>
+      <w:r>
+        <w:t>cron</w:t>
+      </w:r>
+      <w:proofErr w:type="spellEnd"/>
+      <w:r>
+        <w:t>-job running.</w:t>
       </w:r>
     </w:p>
     <w:p>
@@ -5016,8 +5581,44 @@
         <w:rPr>
           <w:b/>
         </w:rPr>
-        <w:t>/etc/cron.d/ilias_cert_cron</w:t>
-      </w:r>
+        <w:t>/</w:t>
+      </w:r>
+      <w:proofErr w:type="spellStart"/>
+      <w:r>
+        <w:rPr>
+          <w:b/>
+        </w:rPr>
+        <w:t>etc</w:t>
+      </w:r>
+      <w:proofErr w:type="spellEnd"/>
+      <w:r>
+        <w:rPr>
+          <w:b/>
+        </w:rPr>
+        <w:t>/</w:t>
+      </w:r>
+      <w:proofErr w:type="spellStart"/>
+      <w:r>
+        <w:rPr>
+          <w:b/>
+        </w:rPr>
+        <w:t>cron.d</w:t>
+      </w:r>
+      <w:proofErr w:type="spellEnd"/>
+      <w:r>
+        <w:rPr>
+          <w:b/>
+        </w:rPr>
+        <w:t>/</w:t>
+      </w:r>
+      <w:proofErr w:type="spellStart"/>
+      <w:r>
+        <w:rPr>
+          <w:b/>
+        </w:rPr>
+        <w:t>ilias_cert_cron</w:t>
+      </w:r>
+      <w:proofErr w:type="spellEnd"/>
       <w:r>
         <w:rPr>
           <w:b/>
@@ -5080,7 +5681,21 @@
         <w:rPr>
           <w:rFonts w:ascii="Courier" w:hAnsi="Courier"/>
         </w:rPr>
-        <w:t xml:space="preserve">*/15 * * * * www-data php </w:t>
+        <w:t xml:space="preserve">*/15 * * * * www-data </w:t>
+      </w:r>
+      <w:proofErr w:type="spellStart"/>
+      <w:r>
+        <w:rPr>
+          <w:rFonts w:ascii="Courier" w:hAnsi="Courier"/>
+        </w:rPr>
+        <w:t>php</w:t>
+      </w:r>
+      <w:proofErr w:type="spellEnd"/>
+      <w:r>
+        <w:rPr>
+          <w:rFonts w:ascii="Courier" w:hAnsi="Courier"/>
+        </w:rPr>
+        <w:t xml:space="preserve"> </w:t>
       </w:r>
       <w:r>
         <w:rPr>
@@ -5140,10 +5755,18 @@
         <w:t>open the</w:t>
       </w:r>
       <w:r>
-        <w:t xml:space="preserve"> ILIAS setup (you can find it under yourdomain.com/setup/set</w:t>
-      </w:r>
-      <w:r>
-        <w:t>up.php).</w:t>
+        <w:t xml:space="preserve"> ILIAS setup (you can find it under yourdomain.com/setup/</w:t>
+      </w:r>
+      <w:proofErr w:type="spellStart"/>
+      <w:r>
+        <w:t>set</w:t>
+      </w:r>
+      <w:r>
+        <w:t>up.php</w:t>
+      </w:r>
+      <w:proofErr w:type="spellEnd"/>
+      <w:r>
+        <w:t>).</w:t>
       </w:r>
     </w:p>
     <w:p>
@@ -5167,288 +5790,60 @@
       <w:pPr>
         <w:pStyle w:val="berschrift2"/>
       </w:pPr>
-      <w:r>
-        <w:t>Meaning of different certificate status</w:t>
-      </w:r>
+      <w:bookmarkStart w:id="29" w:name="_Toc325113793"/>
+      <w:r>
+        <w:t>Update the plugin</w:t>
+      </w:r>
+      <w:bookmarkEnd w:id="29"/>
     </w:p>
     <w:p>
       <w:r>
-        <w:t xml:space="preserve">A certificate object can have one of the following </w:t>
-      </w:r>
-      <w:r>
-        <w:t>statuses</w:t>
-      </w:r>
-      <w:r>
-        <w:t>:</w:t>
+        <w:t>If you want to update the certificate plugin after a new release, make sure you also update the plugin “</w:t>
+      </w:r>
+      <w:proofErr w:type="spellStart"/>
+      <w:r>
+        <w:t>CertificateEvents</w:t>
+      </w:r>
+      <w:proofErr w:type="spellEnd"/>
+      <w:r>
+        <w:t>” to its latest version. Also you may want to check if there are any updates for the “</w:t>
+      </w:r>
+      <w:proofErr w:type="spellStart"/>
+      <w:r>
+        <w:t>JasperSoft</w:t>
+      </w:r>
+      <w:proofErr w:type="spellEnd"/>
+      <w:r>
+        <w:t>” Service available. After updating the plugins, install them in the ILIAS plugin-administration.</w:t>
       </w:r>
     </w:p>
-    <w:tbl>
-      <w:tblPr>
-        <w:tblStyle w:val="FarbigesRaster-Akzent2"/>
-        <w:tblW w:w="0" w:type="auto"/>
-        <w:tblLook w:val="04A0" w:firstRow="1" w:lastRow="0" w:firstColumn="1" w:lastColumn="0" w:noHBand="0" w:noVBand="1"/>
-      </w:tblPr>
-      <w:tblGrid>
-        <w:gridCol w:w="1526"/>
-        <w:gridCol w:w="7684"/>
-      </w:tblGrid>
-      <w:tr>
-        <w:trPr>
-          <w:cnfStyle w:val="100000000000" w:firstRow="1" w:lastRow="0" w:firstColumn="0" w:lastColumn="0" w:oddVBand="0" w:evenVBand="0" w:oddHBand="0" w:evenHBand="0" w:firstRowFirstColumn="0" w:firstRowLastColumn="0" w:lastRowFirstColumn="0" w:lastRowLastColumn="0"/>
-        </w:trPr>
-        <w:tc>
-          <w:tcPr>
-            <w:cnfStyle w:val="001000000000" w:firstRow="0" w:lastRow="0" w:firstColumn="1" w:lastColumn="0" w:oddVBand="0" w:evenVBand="0" w:oddHBand="0" w:evenHBand="0" w:firstRowFirstColumn="0" w:firstRowLastColumn="0" w:lastRowFirstColumn="0" w:lastRowLastColumn="0"/>
-            <w:tcW w:w="1526" w:type="dxa"/>
-          </w:tcPr>
-          <w:p>
-            <w:r>
-              <w:t>Status</w:t>
-            </w:r>
-          </w:p>
-        </w:tc>
-        <w:tc>
-          <w:tcPr>
-            <w:tcW w:w="7684" w:type="dxa"/>
-          </w:tcPr>
-          <w:p>
-            <w:pPr>
-              <w:cnfStyle w:val="100000000000" w:firstRow="1" w:lastRow="0" w:firstColumn="0" w:lastColumn="0" w:oddVBand="0" w:evenVBand="0" w:oddHBand="0" w:evenHBand="0" w:firstRowFirstColumn="0" w:firstRowLastColumn="0" w:lastRowFirstColumn="0" w:lastRowLastColumn="0"/>
-            </w:pPr>
-            <w:r>
-              <w:t>Description</w:t>
-            </w:r>
-          </w:p>
-        </w:tc>
-      </w:tr>
-      <w:tr>
-        <w:trPr>
-          <w:cnfStyle w:val="000000100000" w:firstRow="0" w:lastRow="0" w:firstColumn="0" w:lastColumn="0" w:oddVBand="0" w:evenVBand="0" w:oddHBand="1" w:evenHBand="0" w:firstRowFirstColumn="0" w:firstRowLastColumn="0" w:lastRowFirstColumn="0" w:lastRowLastColumn="0"/>
-        </w:trPr>
-        <w:tc>
-          <w:tcPr>
-            <w:cnfStyle w:val="001000000000" w:firstRow="0" w:lastRow="0" w:firstColumn="1" w:lastColumn="0" w:oddVBand="0" w:evenVBand="0" w:oddHBand="0" w:evenHBand="0" w:firstRowFirstColumn="0" w:firstRowLastColumn="0" w:lastRowFirstColumn="0" w:lastRowLastColumn="0"/>
-            <w:tcW w:w="1526" w:type="dxa"/>
-          </w:tcPr>
-          <w:p>
-            <w:r>
-              <w:t>DRAFT</w:t>
-            </w:r>
-          </w:p>
-        </w:tc>
-        <w:tc>
-          <w:tcPr>
-            <w:tcW w:w="7684" w:type="dxa"/>
-          </w:tcPr>
-          <w:p>
-            <w:pPr>
-              <w:cnfStyle w:val="000000100000" w:firstRow="0" w:lastRow="0" w:firstColumn="0" w:lastColumn="0" w:oddVBand="0" w:evenVBand="0" w:oddHBand="1" w:evenHBand="0" w:firstRowFirstColumn="0" w:firstRowLastColumn="0" w:lastRowFirstColumn="0" w:lastRowLastColumn="0"/>
-            </w:pPr>
-            <w:r>
-              <w:t xml:space="preserve">Initial status when the user has passed a course and a certificate is generated. Certificates with the </w:t>
-            </w:r>
-            <w:r>
-              <w:t>DRAFT</w:t>
-            </w:r>
-            <w:r>
-              <w:t xml:space="preserve"> status are not picked up by the cronjob to generate a PDF file. The next possible status (NEW) will be set by the cronjob according to the plugin configuration setting “</w:t>
-            </w:r>
-            <w:r>
-              <w:t>Time Range Certificate PDF Generation”.</w:t>
-            </w:r>
-          </w:p>
-        </w:tc>
-      </w:tr>
-      <w:tr>
-        <w:trPr>
-          <w:cnfStyle w:val="000000010000" w:firstRow="0" w:lastRow="0" w:firstColumn="0" w:lastColumn="0" w:oddVBand="0" w:evenVBand="0" w:oddHBand="0" w:evenHBand="1" w:firstRowFirstColumn="0" w:firstRowLastColumn="0" w:lastRowFirstColumn="0" w:lastRowLastColumn="0"/>
-        </w:trPr>
-        <w:tc>
-          <w:tcPr>
-            <w:cnfStyle w:val="001000000000" w:firstRow="0" w:lastRow="0" w:firstColumn="1" w:lastColumn="0" w:oddVBand="0" w:evenVBand="0" w:oddHBand="0" w:evenHBand="0" w:firstRowFirstColumn="0" w:firstRowLastColumn="0" w:lastRowFirstColumn="0" w:lastRowLastColumn="0"/>
-            <w:tcW w:w="1526" w:type="dxa"/>
-          </w:tcPr>
-          <w:p>
-            <w:r>
-              <w:t>NEW</w:t>
-            </w:r>
-          </w:p>
-        </w:tc>
-        <w:tc>
-          <w:tcPr>
-            <w:tcW w:w="7684" w:type="dxa"/>
-          </w:tcPr>
-          <w:p>
-            <w:pPr>
-              <w:cnfStyle w:val="000000010000" w:firstRow="0" w:lastRow="0" w:firstColumn="0" w:lastColumn="0" w:oddVBand="0" w:evenVBand="0" w:oddHBand="0" w:evenHBand="1" w:firstRowFirstColumn="0" w:firstRowLastColumn="0" w:lastRowFirstColumn="0" w:lastRowLastColumn="0"/>
-            </w:pPr>
-            <w:r>
-              <w:t xml:space="preserve">Certificates with the status NEW are picked up by the </w:t>
-            </w:r>
-            <w:r>
-              <w:t>cronjob, which</w:t>
-            </w:r>
-            <w:r>
-              <w:t xml:space="preserve"> will try to generate a PDF file.</w:t>
-            </w:r>
-          </w:p>
-        </w:tc>
-      </w:tr>
-      <w:tr>
-        <w:trPr>
-          <w:cnfStyle w:val="000000100000" w:firstRow="0" w:lastRow="0" w:firstColumn="0" w:lastColumn="0" w:oddVBand="0" w:evenVBand="0" w:oddHBand="1" w:evenHBand="0" w:firstRowFirstColumn="0" w:firstRowLastColumn="0" w:lastRowFirstColumn="0" w:lastRowLastColumn="0"/>
-        </w:trPr>
-        <w:tc>
-          <w:tcPr>
-            <w:cnfStyle w:val="001000000000" w:firstRow="0" w:lastRow="0" w:firstColumn="1" w:lastColumn="0" w:oddVBand="0" w:evenVBand="0" w:oddHBand="0" w:evenHBand="0" w:firstRowFirstColumn="0" w:firstRowLastColumn="0" w:lastRowFirstColumn="0" w:lastRowLastColumn="0"/>
-            <w:tcW w:w="1526" w:type="dxa"/>
-          </w:tcPr>
-          <w:p>
-            <w:r>
-              <w:t>WORKING</w:t>
-            </w:r>
-          </w:p>
-        </w:tc>
-        <w:tc>
-          <w:tcPr>
-            <w:tcW w:w="7684" w:type="dxa"/>
-          </w:tcPr>
-          <w:p>
-            <w:pPr>
-              <w:cnfStyle w:val="000000100000" w:firstRow="0" w:lastRow="0" w:firstColumn="0" w:lastColumn="0" w:oddVBand="0" w:evenVBand="0" w:oddHBand="1" w:evenHBand="0" w:firstRowFirstColumn="0" w:firstRowLastColumn="0" w:lastRowFirstColumn="0" w:lastRowLastColumn="0"/>
-            </w:pPr>
-            <w:r>
-              <w:t>This status is applied if the certificate is currently being processed (PDF generation is in progress).</w:t>
-            </w:r>
-          </w:p>
-        </w:tc>
-      </w:tr>
-      <w:tr>
-        <w:trPr>
-          <w:cnfStyle w:val="000000010000" w:firstRow="0" w:lastRow="0" w:firstColumn="0" w:lastColumn="0" w:oddVBand="0" w:evenVBand="0" w:oddHBand="0" w:evenHBand="1" w:firstRowFirstColumn="0" w:firstRowLastColumn="0" w:lastRowFirstColumn="0" w:lastRowLastColumn="0"/>
-        </w:trPr>
-        <w:tc>
-          <w:tcPr>
-            <w:cnfStyle w:val="001000000000" w:firstRow="0" w:lastRow="0" w:firstColumn="1" w:lastColumn="0" w:oddVBand="0" w:evenVBand="0" w:oddHBand="0" w:evenHBand="0" w:firstRowFirstColumn="0" w:firstRowLastColumn="0" w:lastRowFirstColumn="0" w:lastRowLastColumn="0"/>
-            <w:tcW w:w="1526" w:type="dxa"/>
-          </w:tcPr>
-          <w:p>
-            <w:r>
-              <w:t>PROCESSED</w:t>
-            </w:r>
-          </w:p>
-        </w:tc>
-        <w:tc>
-          <w:tcPr>
-            <w:tcW w:w="7684" w:type="dxa"/>
-          </w:tcPr>
-          <w:p>
-            <w:pPr>
-              <w:cnfStyle w:val="000000010000" w:firstRow="0" w:lastRow="0" w:firstColumn="0" w:lastColumn="0" w:oddVBand="0" w:evenVBand="0" w:oddHBand="0" w:evenHBand="1" w:firstRowFirstColumn="0" w:firstRowLastColumn="0" w:lastRowFirstColumn="0" w:lastRowLastColumn="0"/>
-            </w:pPr>
-            <w:r>
-              <w:t>The PDF generation was successful and a PDF file does exist. Certificates with this status are also downloadable via the user interface.</w:t>
-            </w:r>
-          </w:p>
-        </w:tc>
-      </w:tr>
-      <w:tr>
-        <w:trPr>
-          <w:cnfStyle w:val="000000100000" w:firstRow="0" w:lastRow="0" w:firstColumn="0" w:lastColumn="0" w:oddVBand="0" w:evenVBand="0" w:oddHBand="1" w:evenHBand="0" w:firstRowFirstColumn="0" w:firstRowLastColumn="0" w:lastRowFirstColumn="0" w:lastRowLastColumn="0"/>
-        </w:trPr>
-        <w:tc>
-          <w:tcPr>
-            <w:cnfStyle w:val="001000000000" w:firstRow="0" w:lastRow="0" w:firstColumn="1" w:lastColumn="0" w:oddVBand="0" w:evenVBand="0" w:oddHBand="0" w:evenHBand="0" w:firstRowFirstColumn="0" w:firstRowLastColumn="0" w:lastRowFirstColumn="0" w:lastRowLastColumn="0"/>
-            <w:tcW w:w="1526" w:type="dxa"/>
-          </w:tcPr>
-          <w:p>
-            <w:r>
-              <w:t>FAILED</w:t>
-            </w:r>
-          </w:p>
-        </w:tc>
-        <w:tc>
-          <w:tcPr>
-            <w:tcW w:w="7684" w:type="dxa"/>
-          </w:tcPr>
-          <w:p>
-            <w:pPr>
-              <w:cnfStyle w:val="000000100000" w:firstRow="0" w:lastRow="0" w:firstColumn="0" w:lastColumn="0" w:oddVBand="0" w:evenVBand="0" w:oddHBand="1" w:evenHBand="0" w:firstRowFirstColumn="0" w:firstRowLastColumn="0" w:lastRowFirstColumn="0" w:lastRowLastColumn="0"/>
-            </w:pPr>
-            <w:r>
-              <w:t>The system failed to generate the PDF file due to any errors.</w:t>
-            </w:r>
-          </w:p>
-        </w:tc>
-      </w:tr>
-      <w:tr>
-        <w:trPr>
-          <w:cnfStyle w:val="000000010000" w:firstRow="0" w:lastRow="0" w:firstColumn="0" w:lastColumn="0" w:oddVBand="0" w:evenVBand="0" w:oddHBand="0" w:evenHBand="1" w:firstRowFirstColumn="0" w:firstRowLastColumn="0" w:lastRowFirstColumn="0" w:lastRowLastColumn="0"/>
-        </w:trPr>
-        <w:tc>
-          <w:tcPr>
-            <w:cnfStyle w:val="001000000000" w:firstRow="0" w:lastRow="0" w:firstColumn="1" w:lastColumn="0" w:oddVBand="0" w:evenVBand="0" w:oddHBand="0" w:evenHBand="0" w:firstRowFirstColumn="0" w:firstRowLastColumn="0" w:lastRowFirstColumn="0" w:lastRowLastColumn="0"/>
-            <w:tcW w:w="1526" w:type="dxa"/>
-          </w:tcPr>
-          <w:p>
-            <w:r>
-              <w:t>CALLED BACK</w:t>
-            </w:r>
-          </w:p>
-        </w:tc>
-        <w:tc>
-          <w:tcPr>
-            <w:tcW w:w="7684" w:type="dxa"/>
-          </w:tcPr>
-          <w:p>
-            <w:pPr>
-              <w:cnfStyle w:val="000000010000" w:firstRow="0" w:lastRow="0" w:firstColumn="0" w:lastColumn="0" w:oddVBand="0" w:evenVBand="0" w:oddHBand="0" w:evenHBand="1" w:firstRowFirstColumn="0" w:firstRowLastColumn="0" w:lastRowFirstColumn="0" w:lastRowLastColumn="0"/>
-            </w:pPr>
-            <w:r>
-              <w:t>A certificate administrator can apply this status</w:t>
-            </w:r>
-            <w:r>
-              <w:t xml:space="preserve"> if a certificate was created by mistake. Any certificate with a CALLED BACK status is no longer downloadable (and can </w:t>
-            </w:r>
-            <w:r>
-              <w:t xml:space="preserve">therefore </w:t>
-            </w:r>
-            <w:r>
-              <w:t>be seen as “invalid”)</w:t>
-            </w:r>
-          </w:p>
-        </w:tc>
-      </w:tr>
-    </w:tbl>
-    <w:p/>
     <w:p>
       <w:pPr>
         <w:pStyle w:val="berschrift1"/>
       </w:pPr>
-      <w:bookmarkStart w:id="29" w:name="_Toc280877333"/>
-      <w:bookmarkStart w:id="30" w:name="_Toc280880973"/>
-      <w:bookmarkStart w:id="31" w:name="_Toc304456555"/>
-      <w:r>
-        <w:lastRenderedPageBreak/>
+      <w:bookmarkStart w:id="30" w:name="_Toc280877333"/>
+      <w:bookmarkStart w:id="31" w:name="_Toc280880973"/>
+      <w:bookmarkStart w:id="32" w:name="_Toc325113794"/>
+      <w:r>
         <w:t>User Manual</w:t>
       </w:r>
-      <w:bookmarkEnd w:id="29"/>
       <w:bookmarkEnd w:id="30"/>
       <w:bookmarkEnd w:id="31"/>
+      <w:bookmarkEnd w:id="32"/>
     </w:p>
     <w:p>
       <w:pPr>
         <w:pStyle w:val="berschrift2"/>
       </w:pPr>
-      <w:bookmarkStart w:id="32" w:name="_Toc280877334"/>
-      <w:bookmarkStart w:id="33" w:name="_Toc280880974"/>
-      <w:bookmarkStart w:id="34" w:name="_Toc304456556"/>
+      <w:bookmarkStart w:id="33" w:name="_Toc280877334"/>
+      <w:bookmarkStart w:id="34" w:name="_Toc280880974"/>
+      <w:bookmarkStart w:id="35" w:name="_Toc325113795"/>
       <w:r>
         <w:t>Plugin configuration</w:t>
       </w:r>
-      <w:bookmarkEnd w:id="32"/>
       <w:bookmarkEnd w:id="33"/>
       <w:bookmarkEnd w:id="34"/>
+      <w:bookmarkEnd w:id="35"/>
     </w:p>
     <w:p>
       <w:r>
@@ -5537,8 +5932,13 @@
           </w:tcPr>
           <w:p>
             <w:r>
-              <w:t>Print Date/Times on Certificate in UTC-Timezone</w:t>
-            </w:r>
+              <w:t>Print Date/Times on Certificate in UTC-</w:t>
+            </w:r>
+            <w:proofErr w:type="spellStart"/>
+            <w:r>
+              <w:t>Timezone</w:t>
+            </w:r>
+            <w:proofErr w:type="spellEnd"/>
           </w:p>
         </w:tc>
         <w:tc>
@@ -5591,8 +5991,14 @@
             <w:tcW w:w="3227" w:type="dxa"/>
           </w:tcPr>
           <w:p>
-            <w:r>
-              <w:t>Datetime Format</w:t>
+            <w:proofErr w:type="spellStart"/>
+            <w:r>
+              <w:lastRenderedPageBreak/>
+              <w:t>Datetime</w:t>
+            </w:r>
+            <w:proofErr w:type="spellEnd"/>
+            <w:r>
+              <w:t xml:space="preserve"> Format</w:t>
             </w:r>
           </w:p>
         </w:tc>
@@ -5663,11 +6069,43 @@
               <w:cnfStyle w:val="000000010000" w:firstRow="0" w:lastRow="0" w:firstColumn="0" w:lastColumn="0" w:oddVBand="0" w:evenVBand="0" w:oddHBand="0" w:evenHBand="1" w:firstRowFirstColumn="0" w:firstRowLastColumn="0" w:lastRowFirstColumn="0" w:lastRowLastColumn="0"/>
             </w:pPr>
             <w:r>
-              <w:t>Path to the class 'srCertificateCustomHooks', e.g. './Customizing/global/Certificate/class.srCertificateCustomHooks.php'.</w:t>
+              <w:t>Path to the class '</w:t>
+            </w:r>
+            <w:proofErr w:type="spellStart"/>
+            <w:r>
+              <w:t>srCertificateCustomHooks</w:t>
+            </w:r>
+            <w:proofErr w:type="spellEnd"/>
+            <w:r>
+              <w:t>', e.g. '</w:t>
+            </w:r>
+            <w:proofErr w:type="gramStart"/>
+            <w:r>
+              <w:t>./</w:t>
+            </w:r>
+            <w:proofErr w:type="gramEnd"/>
+            <w:r>
+              <w:t>Customizing/global/Certificate/class.srCertificateCustomHooks.php'.</w:t>
             </w:r>
             <w:r>
               <w:br/>
-              <w:t>This class can be used to modify the standard behaviour of this plugin at various points. Must extend srCertificateHooks (see class description for more information).</w:t>
+              <w:t xml:space="preserve">This class can be used to modify the standard </w:t>
+            </w:r>
+            <w:proofErr w:type="spellStart"/>
+            <w:r>
+              <w:t>behaviour</w:t>
+            </w:r>
+            <w:proofErr w:type="spellEnd"/>
+            <w:r>
+              <w:t xml:space="preserve"> of this plugin at various points. Must extend </w:t>
+            </w:r>
+            <w:proofErr w:type="spellStart"/>
+            <w:r>
+              <w:t>srCertificateHooks</w:t>
+            </w:r>
+            <w:proofErr w:type="spellEnd"/>
+            <w:r>
+              <w:t xml:space="preserve"> (see class description for more information).</w:t>
             </w:r>
           </w:p>
         </w:tc>
@@ -5851,15 +6289,15 @@
       <w:pPr>
         <w:pStyle w:val="berschrift2"/>
       </w:pPr>
-      <w:bookmarkStart w:id="35" w:name="_Toc280877335"/>
-      <w:bookmarkStart w:id="36" w:name="_Toc280880975"/>
-      <w:bookmarkStart w:id="37" w:name="_Toc304456557"/>
+      <w:bookmarkStart w:id="36" w:name="_Toc280877335"/>
+      <w:bookmarkStart w:id="37" w:name="_Toc280880975"/>
+      <w:bookmarkStart w:id="38" w:name="_Toc325113796"/>
       <w:r>
         <w:t>Certificate types</w:t>
       </w:r>
-      <w:bookmarkEnd w:id="35"/>
       <w:bookmarkEnd w:id="36"/>
       <w:bookmarkEnd w:id="37"/>
+      <w:bookmarkEnd w:id="38"/>
     </w:p>
     <w:p>
       <w:r>
@@ -5885,19 +6323,27 @@
       <w:pPr>
         <w:pStyle w:val="berschrift3"/>
       </w:pPr>
-      <w:bookmarkStart w:id="38" w:name="_Toc280877336"/>
-      <w:bookmarkStart w:id="39" w:name="_Toc280880976"/>
-      <w:bookmarkStart w:id="40" w:name="_Toc304456558"/>
+      <w:bookmarkStart w:id="39" w:name="_Toc280877336"/>
+      <w:bookmarkStart w:id="40" w:name="_Toc280880976"/>
+      <w:bookmarkStart w:id="41" w:name="_Toc325113797"/>
       <w:r>
         <w:t>General settings</w:t>
       </w:r>
-      <w:bookmarkEnd w:id="38"/>
       <w:bookmarkEnd w:id="39"/>
       <w:bookmarkEnd w:id="40"/>
+      <w:bookmarkEnd w:id="41"/>
     </w:p>
     <w:p>
       <w:r>
-        <w:t>Open the GUI for managing the Certificate types over the previous installed MainMenu entry. Edit the “Default Certificate” type.</w:t>
+        <w:t xml:space="preserve">Open the GUI for managing the Certificate types over the previous installed </w:t>
+      </w:r>
+      <w:proofErr w:type="spellStart"/>
+      <w:r>
+        <w:t>MainMenu</w:t>
+      </w:r>
+      <w:proofErr w:type="spellEnd"/>
+      <w:r>
+        <w:t xml:space="preserve"> entry. Edit the “Default Certificate” type.</w:t>
       </w:r>
     </w:p>
     <w:p>
@@ -5961,26 +6407,34 @@
       <w:pPr>
         <w:pStyle w:val="berschrift3"/>
       </w:pPr>
-      <w:bookmarkStart w:id="41" w:name="_Toc280877337"/>
-      <w:bookmarkStart w:id="42" w:name="_Toc280880977"/>
-      <w:bookmarkStart w:id="43" w:name="_Toc304456559"/>
+      <w:bookmarkStart w:id="42" w:name="_Toc280877337"/>
+      <w:bookmarkStart w:id="43" w:name="_Toc280880977"/>
+      <w:bookmarkStart w:id="44" w:name="_Toc325113798"/>
       <w:r>
         <w:t>Template</w:t>
       </w:r>
-      <w:bookmarkEnd w:id="41"/>
       <w:bookmarkEnd w:id="42"/>
       <w:bookmarkEnd w:id="43"/>
+      <w:bookmarkEnd w:id="44"/>
     </w:p>
     <w:p>
       <w:r>
         <w:t xml:space="preserve">The certificate template defines the layout of the PDF file. Although the plugin is designed to support multiple template types, it is recommended to use “Jasper Report”. This type allows designing nice PDF layouts with the help of the software </w:t>
       </w:r>
       <w:hyperlink r:id="rId22" w:history="1">
+        <w:proofErr w:type="spellStart"/>
         <w:r>
           <w:rPr>
             <w:rStyle w:val="Link"/>
           </w:rPr>
-          <w:t>Jaspersoft Studio</w:t>
+          <w:t>Jaspersoft</w:t>
+        </w:r>
+        <w:proofErr w:type="spellEnd"/>
+        <w:r>
+          <w:rPr>
+            <w:rStyle w:val="Link"/>
+          </w:rPr>
+          <w:t xml:space="preserve"> Studio</w:t>
         </w:r>
       </w:hyperlink>
       <w:r>
@@ -6001,7 +6455,15 @@
         </w:numPr>
       </w:pPr>
       <w:r>
-        <w:t>Download the Default Template file. This jrxml file contains a sample XML structure which you can customize further by adding text, images and placeholders</w:t>
+        <w:t xml:space="preserve">Download the Default Template file. This </w:t>
+      </w:r>
+      <w:proofErr w:type="spellStart"/>
+      <w:r>
+        <w:t>jrxml</w:t>
+      </w:r>
+      <w:proofErr w:type="spellEnd"/>
+      <w:r>
+        <w:t xml:space="preserve"> file contains a sample XML structure which you can customize further by adding text, images and placeholders</w:t>
       </w:r>
     </w:p>
     <w:p>
@@ -6015,11 +6477,24 @@
       <w:r>
         <w:t xml:space="preserve">Open the </w:t>
       </w:r>
-      <w:r>
-        <w:t>jrxml file</w:t>
-      </w:r>
-      <w:r>
-        <w:t xml:space="preserve"> with “Jaspersoft Studio”. </w:t>
+      <w:proofErr w:type="spellStart"/>
+      <w:r>
+        <w:t>jrxml</w:t>
+      </w:r>
+      <w:proofErr w:type="spellEnd"/>
+      <w:r>
+        <w:t xml:space="preserve"> file</w:t>
+      </w:r>
+      <w:r>
+        <w:t xml:space="preserve"> with “</w:t>
+      </w:r>
+      <w:proofErr w:type="spellStart"/>
+      <w:r>
+        <w:t>Jaspersoft</w:t>
+      </w:r>
+      <w:proofErr w:type="spellEnd"/>
+      <w:r>
+        <w:t xml:space="preserve"> Studio”. </w:t>
       </w:r>
       <w:r>
         <w:t>Make your modifications and save the file.</w:t>
@@ -6034,7 +6509,15 @@
         </w:numPr>
       </w:pPr>
       <w:r>
-        <w:t>Upload the jrxml file again</w:t>
+        <w:t xml:space="preserve">Upload the </w:t>
+      </w:r>
+      <w:proofErr w:type="spellStart"/>
+      <w:r>
+        <w:t>jrxml</w:t>
+      </w:r>
+      <w:proofErr w:type="spellEnd"/>
+      <w:r>
+        <w:t xml:space="preserve"> file again</w:t>
       </w:r>
     </w:p>
     <w:p>
@@ -6120,7 +6603,15 @@
     </w:p>
     <w:p>
       <w:r>
-        <w:t>The screenshot below shows the Jaspersoft Studio with the default template:</w:t>
+        <w:t xml:space="preserve">The screenshot below shows the </w:t>
+      </w:r>
+      <w:proofErr w:type="spellStart"/>
+      <w:r>
+        <w:t>Jaspersoft</w:t>
+      </w:r>
+      <w:proofErr w:type="spellEnd"/>
+      <w:r>
+        <w:t xml:space="preserve"> Studio with the default template:</w:t>
       </w:r>
     </w:p>
     <w:p>
@@ -6183,15 +6674,15 @@
       <w:pPr>
         <w:pStyle w:val="berschrift3"/>
       </w:pPr>
-      <w:bookmarkStart w:id="44" w:name="_Toc280877338"/>
-      <w:bookmarkStart w:id="45" w:name="_Toc280880978"/>
-      <w:bookmarkStart w:id="46" w:name="_Toc304456560"/>
+      <w:bookmarkStart w:id="45" w:name="_Toc280877338"/>
+      <w:bookmarkStart w:id="46" w:name="_Toc280880978"/>
+      <w:bookmarkStart w:id="47" w:name="_Toc325113799"/>
       <w:r>
         <w:t>Settings</w:t>
       </w:r>
-      <w:bookmarkEnd w:id="44"/>
       <w:bookmarkEnd w:id="45"/>
       <w:bookmarkEnd w:id="46"/>
+      <w:bookmarkEnd w:id="47"/>
     </w:p>
     <w:p>
       <w:r>
@@ -6593,19 +7084,40 @@
       <w:pPr>
         <w:pStyle w:val="berschrift3"/>
       </w:pPr>
-      <w:bookmarkStart w:id="47" w:name="_Toc280877339"/>
-      <w:bookmarkStart w:id="48" w:name="_Toc280880979"/>
-      <w:bookmarkStart w:id="49" w:name="_Toc304456561"/>
+      <w:bookmarkStart w:id="48" w:name="_Toc280877339"/>
+      <w:bookmarkStart w:id="49" w:name="_Toc280880979"/>
+      <w:bookmarkStart w:id="50" w:name="_Toc325113800"/>
       <w:r>
         <w:t>Placeholders</w:t>
       </w:r>
-      <w:bookmarkEnd w:id="47"/>
       <w:bookmarkEnd w:id="48"/>
       <w:bookmarkEnd w:id="49"/>
+      <w:bookmarkEnd w:id="50"/>
     </w:p>
     <w:p>
       <w:r>
-        <w:t>Placeholders are variables you can use in your certificate template, e.g. a .jrxml file for the JasperSoft Studio. A placeholder variable is replaced by a value at runtime, when generating the certificate PDF. The plugin offers a decent amount of so called “Standard placeholders”. These placeholders come out of the box. Beside those placeholders, you are also free to create your own placeholders, which are fillable by a course administrator when defining a certificate on course level.</w:t>
+        <w:t xml:space="preserve">Placeholders are variables you can use in your certificate template, e.g. </w:t>
+      </w:r>
+      <w:proofErr w:type="gramStart"/>
+      <w:r>
+        <w:t>a .</w:t>
+      </w:r>
+      <w:proofErr w:type="spellStart"/>
+      <w:r>
+        <w:t>jrxml</w:t>
+      </w:r>
+      <w:proofErr w:type="spellEnd"/>
+      <w:proofErr w:type="gramEnd"/>
+      <w:r>
+        <w:t xml:space="preserve"> file for the </w:t>
+      </w:r>
+      <w:proofErr w:type="spellStart"/>
+      <w:r>
+        <w:t>JasperSoft</w:t>
+      </w:r>
+      <w:proofErr w:type="spellEnd"/>
+      <w:r>
+        <w:t xml:space="preserve"> Studio. A placeholder variable is replaced by a value at runtime, when generating the certificate PDF. The plugin offers a decent amount of so called “Standard placeholders”. These placeholders come out of the box. Beside those placeholders, you are also free to create your own placeholders, which are fillable by a course administrator when defining a certificate on course level.</w:t>
       </w:r>
     </w:p>
     <w:p>
@@ -7023,7 +7535,21 @@
               <w:rPr>
                 <w:rFonts w:ascii="Courier New" w:hAnsi="Courier New" w:cs="Courier New"/>
               </w:rPr>
-              <w:t>[[trainer]]</w:t>
+              <w:t>[[</w:t>
+            </w:r>
+            <w:proofErr w:type="gramStart"/>
+            <w:r>
+              <w:rPr>
+                <w:rFonts w:ascii="Courier New" w:hAnsi="Courier New" w:cs="Courier New"/>
+              </w:rPr>
+              <w:t>trainer</w:t>
+            </w:r>
+            <w:proofErr w:type="gramEnd"/>
+            <w:r>
+              <w:rPr>
+                <w:rFonts w:ascii="Courier New" w:hAnsi="Courier New" w:cs="Courier New"/>
+              </w:rPr>
+              <w:t>]]</w:t>
             </w:r>
           </w:p>
           <w:p>
@@ -7259,18 +7785,34 @@
       <w:pPr>
         <w:pStyle w:val="berschrift3"/>
       </w:pPr>
-      <w:bookmarkStart w:id="50" w:name="_Toc304456562"/>
+      <w:bookmarkStart w:id="51" w:name="_Toc325113801"/>
       <w:r>
         <w:t>Signatures</w:t>
       </w:r>
-      <w:bookmarkEnd w:id="50"/>
+      <w:bookmarkEnd w:id="51"/>
     </w:p>
     <w:p>
       <w:r>
         <w:t xml:space="preserve">This feature is mainly useful if your certificate should display a signature dynamically. The certificate type can hold multiple signatures. </w:t>
       </w:r>
       <w:r>
-        <w:t xml:space="preserve">Signatures consist of a signature image, firstname and lastname of a person. </w:t>
+        <w:t xml:space="preserve">Signatures consist of a signature image, </w:t>
+      </w:r>
+      <w:proofErr w:type="spellStart"/>
+      <w:r>
+        <w:t>firstname</w:t>
+      </w:r>
+      <w:proofErr w:type="spellEnd"/>
+      <w:r>
+        <w:t xml:space="preserve"> and </w:t>
+      </w:r>
+      <w:proofErr w:type="spellStart"/>
+      <w:r>
+        <w:t>lastname</w:t>
+      </w:r>
+      <w:proofErr w:type="spellEnd"/>
+      <w:r>
+        <w:t xml:space="preserve"> of a person. </w:t>
       </w:r>
       <w:r>
         <w:t xml:space="preserve">When defining a </w:t>
@@ -7303,7 +7845,15 @@
         <w:t>[[SIGNATURE_FIRSTNAME]]</w:t>
       </w:r>
       <w:r>
-        <w:t xml:space="preserve"> Firstname of the person</w:t>
+        <w:t xml:space="preserve"> </w:t>
+      </w:r>
+      <w:proofErr w:type="spellStart"/>
+      <w:r>
+        <w:t>Firstname</w:t>
+      </w:r>
+      <w:proofErr w:type="spellEnd"/>
+      <w:r>
+        <w:t xml:space="preserve"> of the person</w:t>
       </w:r>
     </w:p>
     <w:p>
@@ -7321,7 +7871,15 @@
         <w:t>[[SIGNATURE_LASTNAME]]</w:t>
       </w:r>
       <w:r>
-        <w:t xml:space="preserve"> Lastname of the person</w:t>
+        <w:t xml:space="preserve"> </w:t>
+      </w:r>
+      <w:proofErr w:type="spellStart"/>
+      <w:r>
+        <w:t>Lastname</w:t>
+      </w:r>
+      <w:proofErr w:type="spellEnd"/>
+      <w:r>
+        <w:t xml:space="preserve"> of the person</w:t>
       </w:r>
     </w:p>
     <w:p>
@@ -7339,8 +7897,13 @@
         <w:t xml:space="preserve">[[SIGNATURE_NAME]] </w:t>
       </w:r>
       <w:r>
-        <w:t>Combines first- and lastname</w:t>
-      </w:r>
+        <w:t xml:space="preserve">Combines first- and </w:t>
+      </w:r>
+      <w:proofErr w:type="spellStart"/>
+      <w:r>
+        <w:t>lastname</w:t>
+      </w:r>
+      <w:proofErr w:type="spellEnd"/>
     </w:p>
     <w:p>
       <w:pPr>
@@ -7387,7 +7950,23 @@
         <w:t>Suffix of the image</w:t>
       </w:r>
       <w:r>
-        <w:t>, e.g. “jpg”, “svg”, “png”</w:t>
+        <w:t>, e.g. “jpg”, “</w:t>
+      </w:r>
+      <w:proofErr w:type="spellStart"/>
+      <w:r>
+        <w:t>svg</w:t>
+      </w:r>
+      <w:proofErr w:type="spellEnd"/>
+      <w:r>
+        <w:t>”, “</w:t>
+      </w:r>
+      <w:proofErr w:type="spellStart"/>
+      <w:r>
+        <w:t>png</w:t>
+      </w:r>
+      <w:proofErr w:type="spellEnd"/>
+      <w:r>
+        <w:t>”</w:t>
       </w:r>
     </w:p>
     <w:p>
@@ -7451,15 +8030,15 @@
       <w:pPr>
         <w:pStyle w:val="berschrift2"/>
       </w:pPr>
-      <w:bookmarkStart w:id="51" w:name="_Toc280877340"/>
-      <w:bookmarkStart w:id="52" w:name="_Toc280880980"/>
-      <w:bookmarkStart w:id="53" w:name="_Toc304456563"/>
+      <w:bookmarkStart w:id="52" w:name="_Toc280877340"/>
+      <w:bookmarkStart w:id="53" w:name="_Toc280880980"/>
+      <w:bookmarkStart w:id="54" w:name="_Toc325113802"/>
       <w:r>
         <w:t>Certificate definitions</w:t>
       </w:r>
-      <w:bookmarkEnd w:id="51"/>
       <w:bookmarkEnd w:id="52"/>
       <w:bookmarkEnd w:id="53"/>
+      <w:bookmarkEnd w:id="54"/>
     </w:p>
     <w:p>
       <w:r>
@@ -7476,15 +8055,15 @@
       <w:pPr>
         <w:pStyle w:val="berschrift3"/>
       </w:pPr>
-      <w:bookmarkStart w:id="54" w:name="_Toc280877341"/>
-      <w:bookmarkStart w:id="55" w:name="_Toc280880981"/>
-      <w:bookmarkStart w:id="56" w:name="_Toc304456564"/>
+      <w:bookmarkStart w:id="55" w:name="_Toc280877341"/>
+      <w:bookmarkStart w:id="56" w:name="_Toc280880981"/>
+      <w:bookmarkStart w:id="57" w:name="_Toc325113803"/>
       <w:r>
         <w:t>Configure certificate for a course</w:t>
       </w:r>
-      <w:bookmarkEnd w:id="54"/>
       <w:bookmarkEnd w:id="55"/>
       <w:bookmarkEnd w:id="56"/>
+      <w:bookmarkEnd w:id="57"/>
     </w:p>
     <w:p>
       <w:r>
@@ -7568,15 +8147,15 @@
       <w:pPr>
         <w:pStyle w:val="berschrift3"/>
       </w:pPr>
-      <w:bookmarkStart w:id="57" w:name="_Toc280877342"/>
-      <w:bookmarkStart w:id="58" w:name="_Toc280880982"/>
-      <w:bookmarkStart w:id="59" w:name="_Toc304456565"/>
+      <w:bookmarkStart w:id="58" w:name="_Toc280877342"/>
+      <w:bookmarkStart w:id="59" w:name="_Toc280880982"/>
+      <w:bookmarkStart w:id="60" w:name="_Toc325113804"/>
       <w:r>
         <w:t>Settings</w:t>
       </w:r>
-      <w:bookmarkEnd w:id="57"/>
       <w:bookmarkEnd w:id="58"/>
       <w:bookmarkEnd w:id="59"/>
+      <w:bookmarkEnd w:id="60"/>
     </w:p>
     <w:p>
       <w:r>
@@ -7667,15 +8246,15 @@
       <w:pPr>
         <w:pStyle w:val="berschrift3"/>
       </w:pPr>
-      <w:bookmarkStart w:id="60" w:name="_Toc280877343"/>
-      <w:bookmarkStart w:id="61" w:name="_Toc280880983"/>
-      <w:bookmarkStart w:id="62" w:name="_Toc304456566"/>
+      <w:bookmarkStart w:id="61" w:name="_Toc280877343"/>
+      <w:bookmarkStart w:id="62" w:name="_Toc280880983"/>
+      <w:bookmarkStart w:id="63" w:name="_Toc325113805"/>
       <w:r>
         <w:t>Placeholders</w:t>
       </w:r>
-      <w:bookmarkEnd w:id="60"/>
       <w:bookmarkEnd w:id="61"/>
       <w:bookmarkEnd w:id="62"/>
+      <w:bookmarkEnd w:id="63"/>
     </w:p>
     <w:p>
       <w:r>
@@ -7695,8 +8274,13 @@
       <w:r>
         <w:t xml:space="preserve">printed </w:t>
       </w:r>
-      <w:r>
-        <w:t>anonymized.</w:t>
+      <w:proofErr w:type="spellStart"/>
+      <w:r>
+        <w:t>anonymized</w:t>
+      </w:r>
+      <w:proofErr w:type="spellEnd"/>
+      <w:r>
+        <w:t>.</w:t>
       </w:r>
     </w:p>
     <w:p>
@@ -7765,15 +8349,15 @@
       <w:pPr>
         <w:pStyle w:val="berschrift3"/>
       </w:pPr>
-      <w:bookmarkStart w:id="63" w:name="_Toc280877344"/>
-      <w:bookmarkStart w:id="64" w:name="_Toc280880984"/>
-      <w:bookmarkStart w:id="65" w:name="_Toc304456567"/>
+      <w:bookmarkStart w:id="64" w:name="_Toc280877344"/>
+      <w:bookmarkStart w:id="65" w:name="_Toc280880984"/>
+      <w:bookmarkStart w:id="66" w:name="_Toc325113806"/>
       <w:r>
         <w:t>Show certificates</w:t>
       </w:r>
-      <w:bookmarkEnd w:id="63"/>
       <w:bookmarkEnd w:id="64"/>
       <w:bookmarkEnd w:id="65"/>
+      <w:bookmarkEnd w:id="66"/>
     </w:p>
     <w:p>
       <w:r>
@@ -7838,15 +8422,15 @@
       <w:pPr>
         <w:pStyle w:val="berschrift3"/>
       </w:pPr>
-      <w:bookmarkStart w:id="66" w:name="_Toc280877345"/>
-      <w:bookmarkStart w:id="67" w:name="_Toc280880985"/>
-      <w:bookmarkStart w:id="68" w:name="_Toc304456568"/>
+      <w:bookmarkStart w:id="67" w:name="_Toc280877345"/>
+      <w:bookmarkStart w:id="68" w:name="_Toc280880985"/>
+      <w:bookmarkStart w:id="69" w:name="_Toc325113807"/>
       <w:r>
         <w:t>Print new version of a certificate</w:t>
       </w:r>
-      <w:bookmarkEnd w:id="66"/>
       <w:bookmarkEnd w:id="67"/>
       <w:bookmarkEnd w:id="68"/>
+      <w:bookmarkEnd w:id="69"/>
     </w:p>
     <w:p>
       <w:r>
@@ -7962,19 +8546,27 @@
       <w:pPr>
         <w:pStyle w:val="berschrift2"/>
       </w:pPr>
-      <w:bookmarkStart w:id="69" w:name="_Toc280877346"/>
-      <w:bookmarkStart w:id="70" w:name="_Toc280880986"/>
-      <w:bookmarkStart w:id="71" w:name="_Toc304456569"/>
+      <w:bookmarkStart w:id="70" w:name="_Toc280877346"/>
+      <w:bookmarkStart w:id="71" w:name="_Toc280880986"/>
+      <w:bookmarkStart w:id="72" w:name="_Toc325113808"/>
       <w:r>
         <w:t>Global certificate administration</w:t>
       </w:r>
-      <w:bookmarkEnd w:id="69"/>
       <w:bookmarkEnd w:id="70"/>
       <w:bookmarkEnd w:id="71"/>
+      <w:bookmarkEnd w:id="72"/>
     </w:p>
     <w:p>
       <w:r>
-        <w:t xml:space="preserve">Administrators have the possibility to globally search and download certificates. If you followed the installation section of this manual, we created some new main menu entries with the help of the CtrlMainMenu plugin. </w:t>
+        <w:t xml:space="preserve">Administrators have the possibility to globally search and download certificates. If you followed the installation section of this manual, we created some new main menu entries with the help of the </w:t>
+      </w:r>
+      <w:proofErr w:type="spellStart"/>
+      <w:r>
+        <w:t>CtrlMainMenu</w:t>
+      </w:r>
+      <w:proofErr w:type="spellEnd"/>
+      <w:r>
+        <w:t xml:space="preserve"> plugin. </w:t>
       </w:r>
       <w:r>
         <w:t>Open the certificate administration by choosing the main menu entry “Administrate Certificates”.</w:t>
@@ -8295,7 +8887,7 @@
       <w:pPr>
         <w:pStyle w:val="berschrift3"/>
       </w:pPr>
-      <w:bookmarkStart w:id="72" w:name="_Toc304456570"/>
+      <w:bookmarkStart w:id="73" w:name="_Toc325113809"/>
       <w:r>
         <w:t xml:space="preserve">Call </w:t>
       </w:r>
@@ -8305,7 +8897,7 @@
       <w:r>
         <w:t>ack a certificate</w:t>
       </w:r>
-      <w:bookmarkEnd w:id="72"/>
+      <w:bookmarkEnd w:id="73"/>
     </w:p>
     <w:p>
       <w:r>
@@ -8328,15 +8920,15 @@
       <w:pPr>
         <w:pStyle w:val="berschrift2"/>
       </w:pPr>
-      <w:bookmarkStart w:id="73" w:name="_Toc280877347"/>
-      <w:bookmarkStart w:id="74" w:name="_Toc280880987"/>
-      <w:bookmarkStart w:id="75" w:name="_Toc304456571"/>
+      <w:bookmarkStart w:id="74" w:name="_Toc280877347"/>
+      <w:bookmarkStart w:id="75" w:name="_Toc280880987"/>
+      <w:bookmarkStart w:id="76" w:name="_Toc325113810"/>
       <w:r>
         <w:t>Overview of received certificates for users</w:t>
       </w:r>
-      <w:bookmarkEnd w:id="73"/>
       <w:bookmarkEnd w:id="74"/>
       <w:bookmarkEnd w:id="75"/>
+      <w:bookmarkEnd w:id="76"/>
     </w:p>
     <w:p>
       <w:r>
@@ -8417,6 +9009,261 @@
         </w:drawing>
       </w:r>
     </w:p>
+    <w:p>
+      <w:pPr>
+        <w:pStyle w:val="berschrift2"/>
+      </w:pPr>
+      <w:bookmarkStart w:id="77" w:name="_Toc325113811"/>
+      <w:r>
+        <w:lastRenderedPageBreak/>
+        <w:t>Meaning of different certificate status</w:t>
+      </w:r>
+      <w:bookmarkEnd w:id="77"/>
+    </w:p>
+    <w:p>
+      <w:r>
+        <w:t>A certificate object can have one of the following statuses:</w:t>
+      </w:r>
+    </w:p>
+    <w:tbl>
+      <w:tblPr>
+        <w:tblStyle w:val="FarbigesRaster-Akzent2"/>
+        <w:tblW w:w="0" w:type="auto"/>
+        <w:tblLook w:val="04A0" w:firstRow="1" w:lastRow="0" w:firstColumn="1" w:lastColumn="0" w:noHBand="0" w:noVBand="1"/>
+      </w:tblPr>
+      <w:tblGrid>
+        <w:gridCol w:w="1526"/>
+        <w:gridCol w:w="7684"/>
+      </w:tblGrid>
+      <w:tr>
+        <w:trPr>
+          <w:cnfStyle w:val="100000000000" w:firstRow="1" w:lastRow="0" w:firstColumn="0" w:lastColumn="0" w:oddVBand="0" w:evenVBand="0" w:oddHBand="0" w:evenHBand="0" w:firstRowFirstColumn="0" w:firstRowLastColumn="0" w:lastRowFirstColumn="0" w:lastRowLastColumn="0"/>
+        </w:trPr>
+        <w:tc>
+          <w:tcPr>
+            <w:cnfStyle w:val="001000000000" w:firstRow="0" w:lastRow="0" w:firstColumn="1" w:lastColumn="0" w:oddVBand="0" w:evenVBand="0" w:oddHBand="0" w:evenHBand="0" w:firstRowFirstColumn="0" w:firstRowLastColumn="0" w:lastRowFirstColumn="0" w:lastRowLastColumn="0"/>
+            <w:tcW w:w="1526" w:type="dxa"/>
+          </w:tcPr>
+          <w:p>
+            <w:r>
+              <w:t>Status</w:t>
+            </w:r>
+          </w:p>
+        </w:tc>
+        <w:tc>
+          <w:tcPr>
+            <w:tcW w:w="7684" w:type="dxa"/>
+          </w:tcPr>
+          <w:p>
+            <w:pPr>
+              <w:cnfStyle w:val="100000000000" w:firstRow="1" w:lastRow="0" w:firstColumn="0" w:lastColumn="0" w:oddVBand="0" w:evenVBand="0" w:oddHBand="0" w:evenHBand="0" w:firstRowFirstColumn="0" w:firstRowLastColumn="0" w:lastRowFirstColumn="0" w:lastRowLastColumn="0"/>
+            </w:pPr>
+            <w:r>
+              <w:t>Description</w:t>
+            </w:r>
+          </w:p>
+        </w:tc>
+      </w:tr>
+      <w:tr>
+        <w:trPr>
+          <w:cnfStyle w:val="000000100000" w:firstRow="0" w:lastRow="0" w:firstColumn="0" w:lastColumn="0" w:oddVBand="0" w:evenVBand="0" w:oddHBand="1" w:evenHBand="0" w:firstRowFirstColumn="0" w:firstRowLastColumn="0" w:lastRowFirstColumn="0" w:lastRowLastColumn="0"/>
+        </w:trPr>
+        <w:tc>
+          <w:tcPr>
+            <w:cnfStyle w:val="001000000000" w:firstRow="0" w:lastRow="0" w:firstColumn="1" w:lastColumn="0" w:oddVBand="0" w:evenVBand="0" w:oddHBand="0" w:evenHBand="0" w:firstRowFirstColumn="0" w:firstRowLastColumn="0" w:lastRowFirstColumn="0" w:lastRowLastColumn="0"/>
+            <w:tcW w:w="1526" w:type="dxa"/>
+          </w:tcPr>
+          <w:p>
+            <w:r>
+              <w:t>DRAFT</w:t>
+            </w:r>
+          </w:p>
+        </w:tc>
+        <w:tc>
+          <w:tcPr>
+            <w:tcW w:w="7684" w:type="dxa"/>
+          </w:tcPr>
+          <w:p>
+            <w:pPr>
+              <w:cnfStyle w:val="000000100000" w:firstRow="0" w:lastRow="0" w:firstColumn="0" w:lastColumn="0" w:oddVBand="0" w:evenVBand="0" w:oddHBand="1" w:evenHBand="0" w:firstRowFirstColumn="0" w:firstRowLastColumn="0" w:lastRowFirstColumn="0" w:lastRowLastColumn="0"/>
+            </w:pPr>
+            <w:r>
+              <w:t xml:space="preserve">Initial status when the user has passed a course and a certificate is generated. Certificates with the DRAFT status are not picked up by the </w:t>
+            </w:r>
+            <w:proofErr w:type="spellStart"/>
+            <w:r>
+              <w:t>cronjob</w:t>
+            </w:r>
+            <w:proofErr w:type="spellEnd"/>
+            <w:r>
+              <w:t xml:space="preserve"> to generate a PDF file. The next possible status (NEW) will be set by the </w:t>
+            </w:r>
+            <w:proofErr w:type="spellStart"/>
+            <w:r>
+              <w:t>cronjob</w:t>
+            </w:r>
+            <w:proofErr w:type="spellEnd"/>
+            <w:r>
+              <w:t xml:space="preserve"> according to the plugin configuration setting “Time Range Certificate PDF Generation”.</w:t>
+            </w:r>
+          </w:p>
+        </w:tc>
+      </w:tr>
+      <w:tr>
+        <w:trPr>
+          <w:cnfStyle w:val="000000010000" w:firstRow="0" w:lastRow="0" w:firstColumn="0" w:lastColumn="0" w:oddVBand="0" w:evenVBand="0" w:oddHBand="0" w:evenHBand="1" w:firstRowFirstColumn="0" w:firstRowLastColumn="0" w:lastRowFirstColumn="0" w:lastRowLastColumn="0"/>
+        </w:trPr>
+        <w:tc>
+          <w:tcPr>
+            <w:cnfStyle w:val="001000000000" w:firstRow="0" w:lastRow="0" w:firstColumn="1" w:lastColumn="0" w:oddVBand="0" w:evenVBand="0" w:oddHBand="0" w:evenHBand="0" w:firstRowFirstColumn="0" w:firstRowLastColumn="0" w:lastRowFirstColumn="0" w:lastRowLastColumn="0"/>
+            <w:tcW w:w="1526" w:type="dxa"/>
+          </w:tcPr>
+          <w:p>
+            <w:r>
+              <w:t>NEW</w:t>
+            </w:r>
+          </w:p>
+        </w:tc>
+        <w:tc>
+          <w:tcPr>
+            <w:tcW w:w="7684" w:type="dxa"/>
+          </w:tcPr>
+          <w:p>
+            <w:pPr>
+              <w:cnfStyle w:val="000000010000" w:firstRow="0" w:lastRow="0" w:firstColumn="0" w:lastColumn="0" w:oddVBand="0" w:evenVBand="0" w:oddHBand="0" w:evenHBand="1" w:firstRowFirstColumn="0" w:firstRowLastColumn="0" w:lastRowFirstColumn="0" w:lastRowLastColumn="0"/>
+            </w:pPr>
+            <w:r>
+              <w:t xml:space="preserve">Certificates with the status NEW are picked up by the </w:t>
+            </w:r>
+            <w:proofErr w:type="spellStart"/>
+            <w:r>
+              <w:t>cronjob</w:t>
+            </w:r>
+            <w:proofErr w:type="spellEnd"/>
+            <w:r>
+              <w:t>, which will try to generate a PDF file.</w:t>
+            </w:r>
+          </w:p>
+        </w:tc>
+      </w:tr>
+      <w:tr>
+        <w:trPr>
+          <w:cnfStyle w:val="000000100000" w:firstRow="0" w:lastRow="0" w:firstColumn="0" w:lastColumn="0" w:oddVBand="0" w:evenVBand="0" w:oddHBand="1" w:evenHBand="0" w:firstRowFirstColumn="0" w:firstRowLastColumn="0" w:lastRowFirstColumn="0" w:lastRowLastColumn="0"/>
+        </w:trPr>
+        <w:tc>
+          <w:tcPr>
+            <w:cnfStyle w:val="001000000000" w:firstRow="0" w:lastRow="0" w:firstColumn="1" w:lastColumn="0" w:oddVBand="0" w:evenVBand="0" w:oddHBand="0" w:evenHBand="0" w:firstRowFirstColumn="0" w:firstRowLastColumn="0" w:lastRowFirstColumn="0" w:lastRowLastColumn="0"/>
+            <w:tcW w:w="1526" w:type="dxa"/>
+          </w:tcPr>
+          <w:p>
+            <w:r>
+              <w:t>WORKING</w:t>
+            </w:r>
+          </w:p>
+        </w:tc>
+        <w:tc>
+          <w:tcPr>
+            <w:tcW w:w="7684" w:type="dxa"/>
+          </w:tcPr>
+          <w:p>
+            <w:pPr>
+              <w:cnfStyle w:val="000000100000" w:firstRow="0" w:lastRow="0" w:firstColumn="0" w:lastColumn="0" w:oddVBand="0" w:evenVBand="0" w:oddHBand="1" w:evenHBand="0" w:firstRowFirstColumn="0" w:firstRowLastColumn="0" w:lastRowFirstColumn="0" w:lastRowLastColumn="0"/>
+            </w:pPr>
+            <w:r>
+              <w:t>This status is applied if the certificate is currently being processed (PDF generation is in progress).</w:t>
+            </w:r>
+          </w:p>
+        </w:tc>
+      </w:tr>
+      <w:tr>
+        <w:trPr>
+          <w:cnfStyle w:val="000000010000" w:firstRow="0" w:lastRow="0" w:firstColumn="0" w:lastColumn="0" w:oddVBand="0" w:evenVBand="0" w:oddHBand="0" w:evenHBand="1" w:firstRowFirstColumn="0" w:firstRowLastColumn="0" w:lastRowFirstColumn="0" w:lastRowLastColumn="0"/>
+        </w:trPr>
+        <w:tc>
+          <w:tcPr>
+            <w:cnfStyle w:val="001000000000" w:firstRow="0" w:lastRow="0" w:firstColumn="1" w:lastColumn="0" w:oddVBand="0" w:evenVBand="0" w:oddHBand="0" w:evenHBand="0" w:firstRowFirstColumn="0" w:firstRowLastColumn="0" w:lastRowFirstColumn="0" w:lastRowLastColumn="0"/>
+            <w:tcW w:w="1526" w:type="dxa"/>
+          </w:tcPr>
+          <w:p>
+            <w:r>
+              <w:t>PROCESSED</w:t>
+            </w:r>
+          </w:p>
+        </w:tc>
+        <w:tc>
+          <w:tcPr>
+            <w:tcW w:w="7684" w:type="dxa"/>
+          </w:tcPr>
+          <w:p>
+            <w:pPr>
+              <w:cnfStyle w:val="000000010000" w:firstRow="0" w:lastRow="0" w:firstColumn="0" w:lastColumn="0" w:oddVBand="0" w:evenVBand="0" w:oddHBand="0" w:evenHBand="1" w:firstRowFirstColumn="0" w:firstRowLastColumn="0" w:lastRowFirstColumn="0" w:lastRowLastColumn="0"/>
+            </w:pPr>
+            <w:r>
+              <w:t>The PDF generation was successful and a PDF file does exist. Certificates with this status are also downloadable via the user interface.</w:t>
+            </w:r>
+          </w:p>
+        </w:tc>
+      </w:tr>
+      <w:tr>
+        <w:trPr>
+          <w:cnfStyle w:val="000000100000" w:firstRow="0" w:lastRow="0" w:firstColumn="0" w:lastColumn="0" w:oddVBand="0" w:evenVBand="0" w:oddHBand="1" w:evenHBand="0" w:firstRowFirstColumn="0" w:firstRowLastColumn="0" w:lastRowFirstColumn="0" w:lastRowLastColumn="0"/>
+        </w:trPr>
+        <w:tc>
+          <w:tcPr>
+            <w:cnfStyle w:val="001000000000" w:firstRow="0" w:lastRow="0" w:firstColumn="1" w:lastColumn="0" w:oddVBand="0" w:evenVBand="0" w:oddHBand="0" w:evenHBand="0" w:firstRowFirstColumn="0" w:firstRowLastColumn="0" w:lastRowFirstColumn="0" w:lastRowLastColumn="0"/>
+            <w:tcW w:w="1526" w:type="dxa"/>
+          </w:tcPr>
+          <w:p>
+            <w:r>
+              <w:t>FAILED</w:t>
+            </w:r>
+          </w:p>
+        </w:tc>
+        <w:tc>
+          <w:tcPr>
+            <w:tcW w:w="7684" w:type="dxa"/>
+          </w:tcPr>
+          <w:p>
+            <w:pPr>
+              <w:cnfStyle w:val="000000100000" w:firstRow="0" w:lastRow="0" w:firstColumn="0" w:lastColumn="0" w:oddVBand="0" w:evenVBand="0" w:oddHBand="1" w:evenHBand="0" w:firstRowFirstColumn="0" w:firstRowLastColumn="0" w:lastRowFirstColumn="0" w:lastRowLastColumn="0"/>
+            </w:pPr>
+            <w:r>
+              <w:t>The system failed to generate the PDF file due to any errors.</w:t>
+            </w:r>
+          </w:p>
+        </w:tc>
+      </w:tr>
+      <w:tr>
+        <w:trPr>
+          <w:cnfStyle w:val="000000010000" w:firstRow="0" w:lastRow="0" w:firstColumn="0" w:lastColumn="0" w:oddVBand="0" w:evenVBand="0" w:oddHBand="0" w:evenHBand="1" w:firstRowFirstColumn="0" w:firstRowLastColumn="0" w:lastRowFirstColumn="0" w:lastRowLastColumn="0"/>
+        </w:trPr>
+        <w:tc>
+          <w:tcPr>
+            <w:cnfStyle w:val="001000000000" w:firstRow="0" w:lastRow="0" w:firstColumn="1" w:lastColumn="0" w:oddVBand="0" w:evenVBand="0" w:oddHBand="0" w:evenHBand="0" w:firstRowFirstColumn="0" w:firstRowLastColumn="0" w:lastRowFirstColumn="0" w:lastRowLastColumn="0"/>
+            <w:tcW w:w="1526" w:type="dxa"/>
+          </w:tcPr>
+          <w:p>
+            <w:r>
+              <w:t>CALLED BACK</w:t>
+            </w:r>
+          </w:p>
+        </w:tc>
+        <w:tc>
+          <w:tcPr>
+            <w:tcW w:w="7684" w:type="dxa"/>
+          </w:tcPr>
+          <w:p>
+            <w:pPr>
+              <w:cnfStyle w:val="000000010000" w:firstRow="0" w:lastRow="0" w:firstColumn="0" w:lastColumn="0" w:oddVBand="0" w:evenVBand="0" w:oddHBand="0" w:evenHBand="1" w:firstRowFirstColumn="0" w:firstRowLastColumn="0" w:lastRowFirstColumn="0" w:lastRowLastColumn="0"/>
+            </w:pPr>
+            <w:r>
+              <w:t>A certificate administrator can apply this status if a certificate was created by mistake. Any certificate with a CALLED BACK status is no longer downloadable (and can therefore be seen as “invalid”)</w:t>
+            </w:r>
+          </w:p>
+        </w:tc>
+      </w:tr>
+    </w:tbl>
+    <w:p/>
     <w:sectPr>
       <w:headerReference w:type="default" r:id="rId36"/>
       <w:footerReference w:type="default" r:id="rId37"/>
@@ -8491,13 +9338,73 @@
       </w:rPr>
       <w:tab/>
     </w:r>
+    <w:proofErr w:type="spellStart"/>
     <w:r>
       <w:rPr>
         <w:rFonts w:cs="Helvetica"/>
         <w:sz w:val="15"/>
         <w:szCs w:val="15"/>
       </w:rPr>
-      <w:t>Letzte Freigabe: 21.09.2015</w:t>
+      <w:t>Letzte</w:t>
+    </w:r>
+    <w:proofErr w:type="spellEnd"/>
+    <w:r>
+      <w:rPr>
+        <w:rFonts w:cs="Helvetica"/>
+        <w:sz w:val="15"/>
+        <w:szCs w:val="15"/>
+      </w:rPr>
+      <w:t xml:space="preserve"> </w:t>
+    </w:r>
+    <w:proofErr w:type="spellStart"/>
+    <w:r>
+      <w:rPr>
+        <w:rFonts w:cs="Helvetica"/>
+        <w:sz w:val="15"/>
+        <w:szCs w:val="15"/>
+      </w:rPr>
+      <w:t>Freigabe</w:t>
+    </w:r>
+    <w:proofErr w:type="spellEnd"/>
+    <w:r>
+      <w:rPr>
+        <w:rFonts w:cs="Helvetica"/>
+        <w:sz w:val="15"/>
+        <w:szCs w:val="15"/>
+      </w:rPr>
+      <w:t xml:space="preserve">: </w:t>
+    </w:r>
+    <w:r>
+      <w:rPr>
+        <w:rFonts w:cs="Helvetica"/>
+        <w:sz w:val="15"/>
+        <w:szCs w:val="15"/>
+      </w:rPr>
+      <w:t>17</w:t>
+    </w:r>
+    <w:r>
+      <w:rPr>
+        <w:rFonts w:cs="Helvetica"/>
+        <w:sz w:val="15"/>
+        <w:szCs w:val="15"/>
+      </w:rPr>
+      <w:t>.</w:t>
+    </w:r>
+    <w:r>
+      <w:rPr>
+        <w:rFonts w:cs="Helvetica"/>
+        <w:sz w:val="15"/>
+        <w:szCs w:val="15"/>
+      </w:rPr>
+      <w:t>05</w:t>
+    </w:r>
+    <w:r>
+      <w:rPr>
+        <w:rFonts w:cs="Helvetica"/>
+        <w:sz w:val="15"/>
+        <w:szCs w:val="15"/>
+      </w:rPr>
+      <w:t>.2015</w:t>
     </w:r>
     <w:r>
       <w:rPr>
@@ -8619,7 +9526,7 @@
         <w:sz w:val="15"/>
         <w:szCs w:val="15"/>
       </w:rPr>
-      <w:t>19</w:t>
+      <w:t>27</w:t>
     </w:r>
     <w:r>
       <w:rPr>
@@ -8770,6 +9677,14 @@
         <w:szCs w:val="15"/>
       </w:rPr>
       <w:tab/>
+    </w:r>
+    <w:proofErr w:type="spellStart"/>
+    <w:r>
+      <w:rPr>
+        <w:color w:val="434E59"/>
+        <w:sz w:val="15"/>
+        <w:szCs w:val="15"/>
+      </w:rPr>
       <w:t>Waldeggstr</w:t>
     </w:r>
     <w:r>
@@ -8780,6 +9695,7 @@
       </w:rPr>
       <w:t>asse</w:t>
     </w:r>
+    <w:proofErr w:type="spellEnd"/>
     <w:r>
       <w:rPr>
         <w:color w:val="434E59"/>
@@ -9079,7 +9995,24 @@
         <w:szCs w:val="15"/>
       </w:rPr>
       <w:tab/>
-      <w:t xml:space="preserve">Waldeggstr. </w:t>
+    </w:r>
+    <w:proofErr w:type="spellStart"/>
+    <w:r>
+      <w:rPr>
+        <w:color w:val="434E59"/>
+        <w:sz w:val="15"/>
+        <w:szCs w:val="15"/>
+      </w:rPr>
+      <w:t>Waldeggstr</w:t>
+    </w:r>
+    <w:proofErr w:type="spellEnd"/>
+    <w:r>
+      <w:rPr>
+        <w:color w:val="434E59"/>
+        <w:sz w:val="15"/>
+        <w:szCs w:val="15"/>
+      </w:rPr>
+      <w:t xml:space="preserve">. </w:t>
     </w:r>
     <w:r>
       <w:rPr>
@@ -18663,7 +19596,7 @@
 </file>
 
 <file path=customXml/itemProps1.xml><?xml version="1.0" encoding="utf-8"?>
-<ds:datastoreItem xmlns:ds="http://schemas.openxmlformats.org/officeDocument/2006/customXml" ds:itemID="{BEB15027-10FA-AB4C-92DD-CD1B4B41EED9}">
+<ds:datastoreItem xmlns:ds="http://schemas.openxmlformats.org/officeDocument/2006/customXml" ds:itemID="{3B669E58-A8C1-5C48-95AA-755B18B3D6D8}">
   <ds:schemaRefs>
     <ds:schemaRef ds:uri="http://schemas.openxmlformats.org/officeDocument/2006/bibliography"/>
   </ds:schemaRefs>

</xml_diff>

<commit_message>
Update to documentation including JasperReport examples on how to display images/SVGs
</commit_message>
<xml_diff>
--- a/doc/Documentation.docx
+++ b/doc/Documentation.docx
@@ -207,7 +207,13 @@
               <w:rPr>
                 <w:lang w:val="en-GB"/>
               </w:rPr>
-              <w:t>17</w:t>
+              <w:t>1</w:t>
+            </w:r>
+            <w:r>
+              <w:rPr>
+                <w:lang w:val="en-GB"/>
+              </w:rPr>
+              <w:t>8</w:t>
             </w:r>
             <w:r>
               <w:rPr>
@@ -285,7 +291,7 @@
               <w:rPr>
                 <w:lang w:val="en-GB"/>
               </w:rPr>
-              <w:t>2</w:t>
+              <w:t>3</w:t>
             </w:r>
           </w:p>
         </w:tc>
@@ -375,58 +381,14 @@
               <w:rPr>
                 <w:lang w:val="en-GB"/>
               </w:rPr>
-              <w:t xml:space="preserve">Oskar </w:t>
-            </w:r>
-            <w:proofErr w:type="spellStart"/>
+              <w:t>Oskar Truffer</w:t>
+            </w:r>
             <w:r>
               <w:rPr>
                 <w:lang w:val="en-GB"/>
               </w:rPr>
-              <w:t>Truffer</w:t>
-            </w:r>
-            <w:proofErr w:type="spellEnd"/>
-            <w:r>
-              <w:rPr>
-                <w:lang w:val="en-GB"/>
-              </w:rPr>
-              <w:t xml:space="preserve">, </w:t>
-            </w:r>
-            <w:proofErr w:type="spellStart"/>
-            <w:r>
-              <w:rPr>
-                <w:lang w:val="en-GB"/>
-              </w:rPr>
-              <w:t>studer</w:t>
-            </w:r>
-            <w:proofErr w:type="spellEnd"/>
-            <w:r>
-              <w:rPr>
-                <w:lang w:val="en-GB"/>
-              </w:rPr>
-              <w:t xml:space="preserve"> + </w:t>
-            </w:r>
-            <w:proofErr w:type="spellStart"/>
-            <w:r>
-              <w:rPr>
-                <w:lang w:val="en-GB"/>
-              </w:rPr>
-              <w:t>raimann</w:t>
-            </w:r>
-            <w:proofErr w:type="spellEnd"/>
-            <w:r>
-              <w:rPr>
-                <w:lang w:val="en-GB"/>
-              </w:rPr>
-              <w:t xml:space="preserve"> </w:t>
-            </w:r>
-            <w:proofErr w:type="spellStart"/>
-            <w:r>
-              <w:rPr>
-                <w:lang w:val="en-GB"/>
-              </w:rPr>
-              <w:t>ag</w:t>
-            </w:r>
-            <w:proofErr w:type="spellEnd"/>
+              <w:t>, studer + raimann ag</w:t>
+            </w:r>
           </w:p>
           <w:p>
             <w:pPr>
@@ -440,58 +402,8 @@
               <w:rPr>
                 <w:lang w:val="en-GB"/>
               </w:rPr>
-              <w:t xml:space="preserve">Stefan </w:t>
-            </w:r>
-            <w:proofErr w:type="spellStart"/>
-            <w:r>
-              <w:rPr>
-                <w:lang w:val="en-GB"/>
-              </w:rPr>
-              <w:t>Wanzenried</w:t>
-            </w:r>
-            <w:proofErr w:type="spellEnd"/>
-            <w:r>
-              <w:rPr>
-                <w:lang w:val="en-GB"/>
-              </w:rPr>
-              <w:t xml:space="preserve">, </w:t>
-            </w:r>
-            <w:proofErr w:type="spellStart"/>
-            <w:r>
-              <w:rPr>
-                <w:lang w:val="en-GB"/>
-              </w:rPr>
-              <w:t>studer</w:t>
-            </w:r>
-            <w:proofErr w:type="spellEnd"/>
-            <w:r>
-              <w:rPr>
-                <w:lang w:val="en-GB"/>
-              </w:rPr>
-              <w:t xml:space="preserve"> + </w:t>
-            </w:r>
-            <w:proofErr w:type="spellStart"/>
-            <w:r>
-              <w:rPr>
-                <w:lang w:val="en-GB"/>
-              </w:rPr>
-              <w:t>raimann</w:t>
-            </w:r>
-            <w:proofErr w:type="spellEnd"/>
-            <w:r>
-              <w:rPr>
-                <w:lang w:val="en-GB"/>
-              </w:rPr>
-              <w:t xml:space="preserve"> </w:t>
-            </w:r>
-            <w:proofErr w:type="spellStart"/>
-            <w:r>
-              <w:rPr>
-                <w:lang w:val="en-GB"/>
-              </w:rPr>
-              <w:t>ag</w:t>
-            </w:r>
-            <w:proofErr w:type="spellEnd"/>
+              <w:t>Stefan Wanzenried, studer + raimann ag</w:t>
+            </w:r>
           </w:p>
         </w:tc>
       </w:tr>
@@ -637,14 +549,12 @@
               </w:rPr>
               <w:t xml:space="preserve"> </w:t>
             </w:r>
-            <w:proofErr w:type="spellStart"/>
             <w:r>
               <w:rPr>
                 <w:lang w:val="en-GB"/>
               </w:rPr>
               <w:t>Wanzenried</w:t>
             </w:r>
-            <w:proofErr w:type="spellEnd"/>
           </w:p>
         </w:tc>
         <w:tc>
@@ -705,16 +615,8 @@
               <w:rPr>
                 <w:lang w:val="en-GB"/>
               </w:rPr>
-              <w:t xml:space="preserve">Stefan </w:t>
-            </w:r>
-            <w:proofErr w:type="spellStart"/>
-            <w:r>
-              <w:rPr>
-                <w:lang w:val="en-GB"/>
-              </w:rPr>
-              <w:t>Wanzenried</w:t>
-            </w:r>
-            <w:proofErr w:type="spellEnd"/>
+              <w:t>Stefan Wanzenried</w:t>
+            </w:r>
           </w:p>
         </w:tc>
         <w:tc>
@@ -775,16 +677,8 @@
               <w:rPr>
                 <w:lang w:val="en-GB"/>
               </w:rPr>
-              <w:t xml:space="preserve">Stefan </w:t>
-            </w:r>
-            <w:proofErr w:type="spellStart"/>
-            <w:r>
-              <w:rPr>
-                <w:lang w:val="en-GB"/>
-              </w:rPr>
-              <w:t>Wanzenried</w:t>
-            </w:r>
-            <w:proofErr w:type="spellEnd"/>
+              <w:t>Stefan Wanzenried</w:t>
+            </w:r>
           </w:p>
         </w:tc>
         <w:tc>
@@ -822,6 +716,75 @@
           </w:p>
         </w:tc>
       </w:tr>
+      <w:tr>
+        <w:tc>
+          <w:tcPr>
+            <w:cnfStyle w:val="001000000000" w:firstRow="0" w:lastRow="0" w:firstColumn="1" w:lastColumn="0" w:oddVBand="0" w:evenVBand="0" w:oddHBand="0" w:evenHBand="0" w:firstRowFirstColumn="0" w:firstRowLastColumn="0" w:lastRowFirstColumn="0" w:lastRowLastColumn="0"/>
+            <w:tcW w:w="1289" w:type="dxa"/>
+          </w:tcPr>
+          <w:p>
+            <w:pPr>
+              <w:spacing w:line="276" w:lineRule="auto"/>
+              <w:rPr>
+                <w:lang w:val="en-GB"/>
+              </w:rPr>
+            </w:pPr>
+            <w:r>
+              <w:rPr>
+                <w:lang w:val="en-GB"/>
+              </w:rPr>
+              <w:t>1.3</w:t>
+            </w:r>
+          </w:p>
+        </w:tc>
+        <w:tc>
+          <w:tcPr>
+            <w:tcW w:w="3007" w:type="dxa"/>
+          </w:tcPr>
+          <w:p>
+            <w:pPr>
+              <w:spacing w:line="276" w:lineRule="auto"/>
+              <w:cnfStyle w:val="000000000000" w:firstRow="0" w:lastRow="0" w:firstColumn="0" w:lastColumn="0" w:oddVBand="0" w:evenVBand="0" w:oddHBand="0" w:evenHBand="0" w:firstRowFirstColumn="0" w:firstRowLastColumn="0" w:lastRowFirstColumn="0" w:lastRowLastColumn="0"/>
+              <w:rPr>
+                <w:lang w:val="en-GB"/>
+              </w:rPr>
+            </w:pPr>
+            <w:r>
+              <w:rPr>
+                <w:lang w:val="en-GB"/>
+              </w:rPr>
+              <w:t>Stefan Wanzenried</w:t>
+            </w:r>
+          </w:p>
+        </w:tc>
+        <w:tc>
+          <w:tcPr>
+            <w:tcW w:w="5168" w:type="dxa"/>
+          </w:tcPr>
+          <w:p>
+            <w:pPr>
+              <w:spacing w:line="276" w:lineRule="auto"/>
+              <w:cnfStyle w:val="000000000000" w:firstRow="0" w:lastRow="0" w:firstColumn="0" w:lastColumn="0" w:oddVBand="0" w:evenVBand="0" w:oddHBand="0" w:evenHBand="0" w:firstRowFirstColumn="0" w:firstRowLastColumn="0" w:lastRowFirstColumn="0" w:lastRowLastColumn="0"/>
+              <w:rPr>
+                <w:lang w:val="en-GB"/>
+              </w:rPr>
+            </w:pPr>
+            <w:r>
+              <w:rPr>
+                <w:lang w:val="en-GB"/>
+              </w:rPr>
+              <w:t>Add section on custom settings</w:t>
+            </w:r>
+            <w:r>
+              <w:rPr>
+                <w:lang w:val="en-GB"/>
+              </w:rPr>
+              <w:br/>
+              <w:t>Add section “Jasper Report” with some examples how to structure certificate templates</w:t>
+            </w:r>
+          </w:p>
+        </w:tc>
+      </w:tr>
     </w:tbl>
     <w:p>
       <w:pPr>
@@ -830,8 +793,6 @@
           <w:lang w:val="en-GB"/>
         </w:rPr>
       </w:pPr>
-      <w:bookmarkStart w:id="0" w:name="_GoBack"/>
-      <w:bookmarkEnd w:id="0"/>
     </w:p>
     <w:p>
       <w:pPr>
@@ -861,7 +822,7 @@
           <w:szCs w:val="36"/>
         </w:rPr>
       </w:pPr>
-      <w:bookmarkStart w:id="1" w:name="_Toc404363163"/>
+      <w:bookmarkStart w:id="0" w:name="_Toc404363163"/>
       <w:r>
         <w:rPr>
           <w:sz w:val="36"/>
@@ -870,7 +831,7 @@
         <w:lastRenderedPageBreak/>
         <w:t>Table of contents</w:t>
       </w:r>
-      <w:bookmarkEnd w:id="1"/>
+      <w:bookmarkEnd w:id="0"/>
     </w:p>
     <w:p>
       <w:pPr>
@@ -954,7 +915,7 @@
         <w:rPr>
           <w:noProof/>
         </w:rPr>
-        <w:instrText xml:space="preserve"> PAGEREF _Toc325113784 \h </w:instrText>
+        <w:instrText xml:space="preserve"> PAGEREF _Toc325187430 \h </w:instrText>
       </w:r>
       <w:r>
         <w:rPr>
@@ -1034,7 +995,7 @@
         <w:rPr>
           <w:noProof/>
         </w:rPr>
-        <w:instrText xml:space="preserve"> PAGEREF _Toc325113785 \h </w:instrText>
+        <w:instrText xml:space="preserve"> PAGEREF _Toc325187431 \h </w:instrText>
       </w:r>
       <w:r>
         <w:rPr>
@@ -1113,7 +1074,7 @@
         <w:rPr>
           <w:noProof/>
         </w:rPr>
-        <w:instrText xml:space="preserve"> PAGEREF _Toc325113786 \h </w:instrText>
+        <w:instrText xml:space="preserve"> PAGEREF _Toc325187432 \h </w:instrText>
       </w:r>
       <w:r>
         <w:rPr>
@@ -1192,7 +1153,7 @@
         <w:rPr>
           <w:noProof/>
         </w:rPr>
-        <w:instrText xml:space="preserve"> PAGEREF _Toc325113787 \h </w:instrText>
+        <w:instrText xml:space="preserve"> PAGEREF _Toc325187433 \h </w:instrText>
       </w:r>
       <w:r>
         <w:rPr>
@@ -1271,7 +1232,7 @@
         <w:rPr>
           <w:noProof/>
         </w:rPr>
-        <w:instrText xml:space="preserve"> PAGEREF _Toc325113788 \h </w:instrText>
+        <w:instrText xml:space="preserve"> PAGEREF _Toc325187434 \h </w:instrText>
       </w:r>
       <w:r>
         <w:rPr>
@@ -1350,7 +1311,7 @@
         <w:rPr>
           <w:noProof/>
         </w:rPr>
-        <w:instrText xml:space="preserve"> PAGEREF _Toc325113789 \h </w:instrText>
+        <w:instrText xml:space="preserve"> PAGEREF _Toc325187435 \h </w:instrText>
       </w:r>
       <w:r>
         <w:rPr>
@@ -1429,7 +1390,7 @@
         <w:rPr>
           <w:noProof/>
         </w:rPr>
-        <w:instrText xml:space="preserve"> PAGEREF _Toc325113790 \h </w:instrText>
+        <w:instrText xml:space="preserve"> PAGEREF _Toc325187436 \h </w:instrText>
       </w:r>
       <w:r>
         <w:rPr>
@@ -1508,7 +1469,7 @@
         <w:rPr>
           <w:noProof/>
         </w:rPr>
-        <w:instrText xml:space="preserve"> PAGEREF _Toc325113791 \h </w:instrText>
+        <w:instrText xml:space="preserve"> PAGEREF _Toc325187437 \h </w:instrText>
       </w:r>
       <w:r>
         <w:rPr>
@@ -1587,7 +1548,7 @@
         <w:rPr>
           <w:noProof/>
         </w:rPr>
-        <w:instrText xml:space="preserve"> PAGEREF _Toc325113792 \h </w:instrText>
+        <w:instrText xml:space="preserve"> PAGEREF _Toc325187438 \h </w:instrText>
       </w:r>
       <w:r>
         <w:rPr>
@@ -1666,7 +1627,7 @@
         <w:rPr>
           <w:noProof/>
         </w:rPr>
-        <w:instrText xml:space="preserve"> PAGEREF _Toc325113793 \h </w:instrText>
+        <w:instrText xml:space="preserve"> PAGEREF _Toc325187439 \h </w:instrText>
       </w:r>
       <w:r>
         <w:rPr>
@@ -1744,7 +1705,7 @@
         <w:rPr>
           <w:noProof/>
         </w:rPr>
-        <w:instrText xml:space="preserve"> PAGEREF _Toc325113794 \h </w:instrText>
+        <w:instrText xml:space="preserve"> PAGEREF _Toc325187440 \h </w:instrText>
       </w:r>
       <w:r>
         <w:rPr>
@@ -1823,7 +1784,7 @@
         <w:rPr>
           <w:noProof/>
         </w:rPr>
-        <w:instrText xml:space="preserve"> PAGEREF _Toc325113795 \h </w:instrText>
+        <w:instrText xml:space="preserve"> PAGEREF _Toc325187441 \h </w:instrText>
       </w:r>
       <w:r>
         <w:rPr>
@@ -1902,7 +1863,7 @@
         <w:rPr>
           <w:noProof/>
         </w:rPr>
-        <w:instrText xml:space="preserve"> PAGEREF _Toc325113796 \h </w:instrText>
+        <w:instrText xml:space="preserve"> PAGEREF _Toc325187442 \h </w:instrText>
       </w:r>
       <w:r>
         <w:rPr>
@@ -1981,7 +1942,7 @@
         <w:rPr>
           <w:noProof/>
         </w:rPr>
-        <w:instrText xml:space="preserve"> PAGEREF _Toc325113797 \h </w:instrText>
+        <w:instrText xml:space="preserve"> PAGEREF _Toc325187443 \h </w:instrText>
       </w:r>
       <w:r>
         <w:rPr>
@@ -2060,7 +2021,7 @@
         <w:rPr>
           <w:noProof/>
         </w:rPr>
-        <w:instrText xml:space="preserve"> PAGEREF _Toc325113798 \h </w:instrText>
+        <w:instrText xml:space="preserve"> PAGEREF _Toc325187444 \h </w:instrText>
       </w:r>
       <w:r>
         <w:rPr>
@@ -2139,7 +2100,7 @@
         <w:rPr>
           <w:noProof/>
         </w:rPr>
-        <w:instrText xml:space="preserve"> PAGEREF _Toc325113799 \h </w:instrText>
+        <w:instrText xml:space="preserve"> PAGEREF _Toc325187445 \h </w:instrText>
       </w:r>
       <w:r>
         <w:rPr>
@@ -2200,7 +2161,7 @@
         <w:rPr>
           <w:noProof/>
         </w:rPr>
-        <w:t>Placeholders</w:t>
+        <w:t>Custom Settings</w:t>
       </w:r>
       <w:r>
         <w:rPr>
@@ -2218,7 +2179,7 @@
         <w:rPr>
           <w:noProof/>
         </w:rPr>
-        <w:instrText xml:space="preserve"> PAGEREF _Toc325113800 \h </w:instrText>
+        <w:instrText xml:space="preserve"> PAGEREF _Toc325187446 \h </w:instrText>
       </w:r>
       <w:r>
         <w:rPr>
@@ -2279,6 +2240,85 @@
         <w:rPr>
           <w:noProof/>
         </w:rPr>
+        <w:t>Placeholders</w:t>
+      </w:r>
+      <w:r>
+        <w:rPr>
+          <w:noProof/>
+        </w:rPr>
+        <w:tab/>
+      </w:r>
+      <w:r>
+        <w:rPr>
+          <w:noProof/>
+        </w:rPr>
+        <w:fldChar w:fldCharType="begin"/>
+      </w:r>
+      <w:r>
+        <w:rPr>
+          <w:noProof/>
+        </w:rPr>
+        <w:instrText xml:space="preserve"> PAGEREF _Toc325187447 \h </w:instrText>
+      </w:r>
+      <w:r>
+        <w:rPr>
+          <w:noProof/>
+        </w:rPr>
+      </w:r>
+      <w:r>
+        <w:rPr>
+          <w:noProof/>
+        </w:rPr>
+        <w:fldChar w:fldCharType="separate"/>
+      </w:r>
+      <w:r>
+        <w:rPr>
+          <w:noProof/>
+        </w:rPr>
+        <w:t>19</w:t>
+      </w:r>
+      <w:r>
+        <w:rPr>
+          <w:noProof/>
+        </w:rPr>
+        <w:fldChar w:fldCharType="end"/>
+      </w:r>
+    </w:p>
+    <w:p>
+      <w:pPr>
+        <w:pStyle w:val="Verzeichnis3"/>
+        <w:tabs>
+          <w:tab w:val="left" w:pos="1125"/>
+          <w:tab w:val="right" w:leader="dot" w:pos="9060"/>
+        </w:tabs>
+        <w:rPr>
+          <w:rFonts w:asciiTheme="minorHAnsi" w:eastAsiaTheme="minorEastAsia" w:hAnsiTheme="minorHAnsi"/>
+          <w:noProof/>
+          <w:sz w:val="24"/>
+          <w:szCs w:val="24"/>
+          <w:lang w:val="de-CH" w:eastAsia="ja-JP"/>
+        </w:rPr>
+      </w:pPr>
+      <w:r>
+        <w:rPr>
+          <w:noProof/>
+        </w:rPr>
+        <w:t>3.2.6</w:t>
+      </w:r>
+      <w:r>
+        <w:rPr>
+          <w:rFonts w:asciiTheme="minorHAnsi" w:eastAsiaTheme="minorEastAsia" w:hAnsiTheme="minorHAnsi"/>
+          <w:noProof/>
+          <w:sz w:val="24"/>
+          <w:szCs w:val="24"/>
+          <w:lang w:val="de-CH" w:eastAsia="ja-JP"/>
+        </w:rPr>
+        <w:tab/>
+      </w:r>
+      <w:r>
+        <w:rPr>
+          <w:noProof/>
+        </w:rPr>
         <w:t>Signatures</w:t>
       </w:r>
       <w:r>
@@ -2297,7 +2337,7 @@
         <w:rPr>
           <w:noProof/>
         </w:rPr>
-        <w:instrText xml:space="preserve"> PAGEREF _Toc325113801 \h </w:instrText>
+        <w:instrText xml:space="preserve"> PAGEREF _Toc325187448 \h </w:instrText>
       </w:r>
       <w:r>
         <w:rPr>
@@ -2314,7 +2354,7 @@
         <w:rPr>
           <w:noProof/>
         </w:rPr>
-        <w:t>21</w:t>
+        <w:t>22</w:t>
       </w:r>
       <w:r>
         <w:rPr>
@@ -2376,7 +2416,7 @@
         <w:rPr>
           <w:noProof/>
         </w:rPr>
-        <w:instrText xml:space="preserve"> PAGEREF _Toc325113802 \h </w:instrText>
+        <w:instrText xml:space="preserve"> PAGEREF _Toc325187449 \h </w:instrText>
       </w:r>
       <w:r>
         <w:rPr>
@@ -2393,7 +2433,7 @@
         <w:rPr>
           <w:noProof/>
         </w:rPr>
-        <w:t>22</w:t>
+        <w:t>23</w:t>
       </w:r>
       <w:r>
         <w:rPr>
@@ -2455,7 +2495,7 @@
         <w:rPr>
           <w:noProof/>
         </w:rPr>
-        <w:instrText xml:space="preserve"> PAGEREF _Toc325113803 \h </w:instrText>
+        <w:instrText xml:space="preserve"> PAGEREF _Toc325187450 \h </w:instrText>
       </w:r>
       <w:r>
         <w:rPr>
@@ -2472,7 +2512,7 @@
         <w:rPr>
           <w:noProof/>
         </w:rPr>
-        <w:t>22</w:t>
+        <w:t>23</w:t>
       </w:r>
       <w:r>
         <w:rPr>
@@ -2534,7 +2574,7 @@
         <w:rPr>
           <w:noProof/>
         </w:rPr>
-        <w:instrText xml:space="preserve"> PAGEREF _Toc325113804 \h </w:instrText>
+        <w:instrText xml:space="preserve"> PAGEREF _Toc325187451 \h </w:instrText>
       </w:r>
       <w:r>
         <w:rPr>
@@ -2551,7 +2591,7 @@
         <w:rPr>
           <w:noProof/>
         </w:rPr>
-        <w:t>22</w:t>
+        <w:t>23</w:t>
       </w:r>
       <w:r>
         <w:rPr>
@@ -2613,7 +2653,7 @@
         <w:rPr>
           <w:noProof/>
         </w:rPr>
-        <w:instrText xml:space="preserve"> PAGEREF _Toc325113805 \h </w:instrText>
+        <w:instrText xml:space="preserve"> PAGEREF _Toc325187452 \h </w:instrText>
       </w:r>
       <w:r>
         <w:rPr>
@@ -2630,7 +2670,7 @@
         <w:rPr>
           <w:noProof/>
         </w:rPr>
-        <w:t>23</w:t>
+        <w:t>24</w:t>
       </w:r>
       <w:r>
         <w:rPr>
@@ -2692,7 +2732,7 @@
         <w:rPr>
           <w:noProof/>
         </w:rPr>
-        <w:instrText xml:space="preserve"> PAGEREF _Toc325113806 \h </w:instrText>
+        <w:instrText xml:space="preserve"> PAGEREF _Toc325187453 \h </w:instrText>
       </w:r>
       <w:r>
         <w:rPr>
@@ -2709,7 +2749,7 @@
         <w:rPr>
           <w:noProof/>
         </w:rPr>
-        <w:t>24</w:t>
+        <w:t>25</w:t>
       </w:r>
       <w:r>
         <w:rPr>
@@ -2771,7 +2811,7 @@
         <w:rPr>
           <w:noProof/>
         </w:rPr>
-        <w:instrText xml:space="preserve"> PAGEREF _Toc325113807 \h </w:instrText>
+        <w:instrText xml:space="preserve"> PAGEREF _Toc325187454 \h </w:instrText>
       </w:r>
       <w:r>
         <w:rPr>
@@ -2788,7 +2828,7 @@
         <w:rPr>
           <w:noProof/>
         </w:rPr>
-        <w:t>24</w:t>
+        <w:t>25</w:t>
       </w:r>
       <w:r>
         <w:rPr>
@@ -2850,7 +2890,7 @@
         <w:rPr>
           <w:noProof/>
         </w:rPr>
-        <w:instrText xml:space="preserve"> PAGEREF _Toc325113808 \h </w:instrText>
+        <w:instrText xml:space="preserve"> PAGEREF _Toc325187455 \h </w:instrText>
       </w:r>
       <w:r>
         <w:rPr>
@@ -2867,7 +2907,7 @@
         <w:rPr>
           <w:noProof/>
         </w:rPr>
-        <w:t>25</w:t>
+        <w:t>26</w:t>
       </w:r>
       <w:r>
         <w:rPr>
@@ -2929,7 +2969,7 @@
         <w:rPr>
           <w:noProof/>
         </w:rPr>
-        <w:instrText xml:space="preserve"> PAGEREF _Toc325113809 \h </w:instrText>
+        <w:instrText xml:space="preserve"> PAGEREF _Toc325187456 \h </w:instrText>
       </w:r>
       <w:r>
         <w:rPr>
@@ -2946,7 +2986,7 @@
         <w:rPr>
           <w:noProof/>
         </w:rPr>
-        <w:t>26</w:t>
+        <w:t>27</w:t>
       </w:r>
       <w:r>
         <w:rPr>
@@ -2974,6 +3014,7 @@
         <w:rPr>
           <w:noProof/>
         </w:rPr>
+        <w:lastRenderedPageBreak/>
         <w:t>3.5</w:t>
       </w:r>
       <w:r>
@@ -3008,7 +3049,7 @@
         <w:rPr>
           <w:noProof/>
         </w:rPr>
-        <w:instrText xml:space="preserve"> PAGEREF _Toc325113810 \h </w:instrText>
+        <w:instrText xml:space="preserve"> PAGEREF _Toc325187457 \h </w:instrText>
       </w:r>
       <w:r>
         <w:rPr>
@@ -3025,7 +3066,7 @@
         <w:rPr>
           <w:noProof/>
         </w:rPr>
-        <w:t>26</w:t>
+        <w:t>27</w:t>
       </w:r>
       <w:r>
         <w:rPr>
@@ -3053,7 +3094,6 @@
         <w:rPr>
           <w:noProof/>
         </w:rPr>
-        <w:lastRenderedPageBreak/>
         <w:t>3.6</w:t>
       </w:r>
       <w:r>
@@ -3088,7 +3128,7 @@
         <w:rPr>
           <w:noProof/>
         </w:rPr>
-        <w:instrText xml:space="preserve"> PAGEREF _Toc325113811 \h </w:instrText>
+        <w:instrText xml:space="preserve"> PAGEREF _Toc325187458 \h </w:instrText>
       </w:r>
       <w:r>
         <w:rPr>
@@ -3105,7 +3145,323 @@
         <w:rPr>
           <w:noProof/>
         </w:rPr>
-        <w:t>27</w:t>
+        <w:t>28</w:t>
+      </w:r>
+      <w:r>
+        <w:rPr>
+          <w:noProof/>
+        </w:rPr>
+        <w:fldChar w:fldCharType="end"/>
+      </w:r>
+    </w:p>
+    <w:p>
+      <w:pPr>
+        <w:pStyle w:val="Verzeichnis2"/>
+        <w:tabs>
+          <w:tab w:val="left" w:pos="738"/>
+          <w:tab w:val="right" w:leader="dot" w:pos="9060"/>
+        </w:tabs>
+        <w:rPr>
+          <w:rFonts w:asciiTheme="minorHAnsi" w:eastAsiaTheme="minorEastAsia" w:hAnsiTheme="minorHAnsi"/>
+          <w:noProof/>
+          <w:sz w:val="24"/>
+          <w:szCs w:val="24"/>
+          <w:lang w:val="de-CH" w:eastAsia="ja-JP"/>
+        </w:rPr>
+      </w:pPr>
+      <w:r>
+        <w:rPr>
+          <w:noProof/>
+        </w:rPr>
+        <w:t>3.7</w:t>
+      </w:r>
+      <w:r>
+        <w:rPr>
+          <w:rFonts w:asciiTheme="minorHAnsi" w:eastAsiaTheme="minorEastAsia" w:hAnsiTheme="minorHAnsi"/>
+          <w:noProof/>
+          <w:sz w:val="24"/>
+          <w:szCs w:val="24"/>
+          <w:lang w:val="de-CH" w:eastAsia="ja-JP"/>
+        </w:rPr>
+        <w:tab/>
+      </w:r>
+      <w:r>
+        <w:rPr>
+          <w:noProof/>
+        </w:rPr>
+        <w:t>Jasper Reports Templates</w:t>
+      </w:r>
+      <w:r>
+        <w:rPr>
+          <w:noProof/>
+        </w:rPr>
+        <w:tab/>
+      </w:r>
+      <w:r>
+        <w:rPr>
+          <w:noProof/>
+        </w:rPr>
+        <w:fldChar w:fldCharType="begin"/>
+      </w:r>
+      <w:r>
+        <w:rPr>
+          <w:noProof/>
+        </w:rPr>
+        <w:instrText xml:space="preserve"> PAGEREF _Toc325187459 \h </w:instrText>
+      </w:r>
+      <w:r>
+        <w:rPr>
+          <w:noProof/>
+        </w:rPr>
+      </w:r>
+      <w:r>
+        <w:rPr>
+          <w:noProof/>
+        </w:rPr>
+        <w:fldChar w:fldCharType="separate"/>
+      </w:r>
+      <w:r>
+        <w:rPr>
+          <w:noProof/>
+        </w:rPr>
+        <w:t>28</w:t>
+      </w:r>
+      <w:r>
+        <w:rPr>
+          <w:noProof/>
+        </w:rPr>
+        <w:fldChar w:fldCharType="end"/>
+      </w:r>
+    </w:p>
+    <w:p>
+      <w:pPr>
+        <w:pStyle w:val="Verzeichnis3"/>
+        <w:tabs>
+          <w:tab w:val="left" w:pos="1125"/>
+          <w:tab w:val="right" w:leader="dot" w:pos="9060"/>
+        </w:tabs>
+        <w:rPr>
+          <w:rFonts w:asciiTheme="minorHAnsi" w:eastAsiaTheme="minorEastAsia" w:hAnsiTheme="minorHAnsi"/>
+          <w:noProof/>
+          <w:sz w:val="24"/>
+          <w:szCs w:val="24"/>
+          <w:lang w:val="de-CH" w:eastAsia="ja-JP"/>
+        </w:rPr>
+      </w:pPr>
+      <w:r>
+        <w:rPr>
+          <w:noProof/>
+        </w:rPr>
+        <w:t>3.7.1</w:t>
+      </w:r>
+      <w:r>
+        <w:rPr>
+          <w:rFonts w:asciiTheme="minorHAnsi" w:eastAsiaTheme="minorEastAsia" w:hAnsiTheme="minorHAnsi"/>
+          <w:noProof/>
+          <w:sz w:val="24"/>
+          <w:szCs w:val="24"/>
+          <w:lang w:val="de-CH" w:eastAsia="ja-JP"/>
+        </w:rPr>
+        <w:tab/>
+      </w:r>
+      <w:r>
+        <w:rPr>
+          <w:noProof/>
+        </w:rPr>
+        <w:t>Parameters</w:t>
+      </w:r>
+      <w:r>
+        <w:rPr>
+          <w:noProof/>
+        </w:rPr>
+        <w:tab/>
+      </w:r>
+      <w:r>
+        <w:rPr>
+          <w:noProof/>
+        </w:rPr>
+        <w:fldChar w:fldCharType="begin"/>
+      </w:r>
+      <w:r>
+        <w:rPr>
+          <w:noProof/>
+        </w:rPr>
+        <w:instrText xml:space="preserve"> PAGEREF _Toc325187460 \h </w:instrText>
+      </w:r>
+      <w:r>
+        <w:rPr>
+          <w:noProof/>
+        </w:rPr>
+      </w:r>
+      <w:r>
+        <w:rPr>
+          <w:noProof/>
+        </w:rPr>
+        <w:fldChar w:fldCharType="separate"/>
+      </w:r>
+      <w:r>
+        <w:rPr>
+          <w:noProof/>
+        </w:rPr>
+        <w:t>28</w:t>
+      </w:r>
+      <w:r>
+        <w:rPr>
+          <w:noProof/>
+        </w:rPr>
+        <w:fldChar w:fldCharType="end"/>
+      </w:r>
+    </w:p>
+    <w:p>
+      <w:pPr>
+        <w:pStyle w:val="Verzeichnis3"/>
+        <w:tabs>
+          <w:tab w:val="left" w:pos="1125"/>
+          <w:tab w:val="right" w:leader="dot" w:pos="9060"/>
+        </w:tabs>
+        <w:rPr>
+          <w:rFonts w:asciiTheme="minorHAnsi" w:eastAsiaTheme="minorEastAsia" w:hAnsiTheme="minorHAnsi"/>
+          <w:noProof/>
+          <w:sz w:val="24"/>
+          <w:szCs w:val="24"/>
+          <w:lang w:val="de-CH" w:eastAsia="ja-JP"/>
+        </w:rPr>
+      </w:pPr>
+      <w:r>
+        <w:rPr>
+          <w:noProof/>
+        </w:rPr>
+        <w:t>3.7.2</w:t>
+      </w:r>
+      <w:r>
+        <w:rPr>
+          <w:rFonts w:asciiTheme="minorHAnsi" w:eastAsiaTheme="minorEastAsia" w:hAnsiTheme="minorHAnsi"/>
+          <w:noProof/>
+          <w:sz w:val="24"/>
+          <w:szCs w:val="24"/>
+          <w:lang w:val="de-CH" w:eastAsia="ja-JP"/>
+        </w:rPr>
+        <w:tab/>
+      </w:r>
+      <w:r>
+        <w:rPr>
+          <w:noProof/>
+        </w:rPr>
+        <w:t>Images</w:t>
+      </w:r>
+      <w:r>
+        <w:rPr>
+          <w:noProof/>
+        </w:rPr>
+        <w:tab/>
+      </w:r>
+      <w:r>
+        <w:rPr>
+          <w:noProof/>
+        </w:rPr>
+        <w:fldChar w:fldCharType="begin"/>
+      </w:r>
+      <w:r>
+        <w:rPr>
+          <w:noProof/>
+        </w:rPr>
+        <w:instrText xml:space="preserve"> PAGEREF _Toc325187461 \h </w:instrText>
+      </w:r>
+      <w:r>
+        <w:rPr>
+          <w:noProof/>
+        </w:rPr>
+      </w:r>
+      <w:r>
+        <w:rPr>
+          <w:noProof/>
+        </w:rPr>
+        <w:fldChar w:fldCharType="separate"/>
+      </w:r>
+      <w:r>
+        <w:rPr>
+          <w:noProof/>
+        </w:rPr>
+        <w:t>29</w:t>
+      </w:r>
+      <w:r>
+        <w:rPr>
+          <w:noProof/>
+        </w:rPr>
+        <w:fldChar w:fldCharType="end"/>
+      </w:r>
+    </w:p>
+    <w:p>
+      <w:pPr>
+        <w:pStyle w:val="Verzeichnis3"/>
+        <w:tabs>
+          <w:tab w:val="left" w:pos="1125"/>
+          <w:tab w:val="right" w:leader="dot" w:pos="9060"/>
+        </w:tabs>
+        <w:rPr>
+          <w:rFonts w:asciiTheme="minorHAnsi" w:eastAsiaTheme="minorEastAsia" w:hAnsiTheme="minorHAnsi"/>
+          <w:noProof/>
+          <w:sz w:val="24"/>
+          <w:szCs w:val="24"/>
+          <w:lang w:val="de-CH" w:eastAsia="ja-JP"/>
+        </w:rPr>
+      </w:pPr>
+      <w:r>
+        <w:rPr>
+          <w:noProof/>
+        </w:rPr>
+        <w:t>3.7.3</w:t>
+      </w:r>
+      <w:r>
+        <w:rPr>
+          <w:rFonts w:asciiTheme="minorHAnsi" w:eastAsiaTheme="minorEastAsia" w:hAnsiTheme="minorHAnsi"/>
+          <w:noProof/>
+          <w:sz w:val="24"/>
+          <w:szCs w:val="24"/>
+          <w:lang w:val="de-CH" w:eastAsia="ja-JP"/>
+        </w:rPr>
+        <w:tab/>
+      </w:r>
+      <w:r>
+        <w:rPr>
+          <w:noProof/>
+        </w:rPr>
+        <w:t>Signatures</w:t>
+      </w:r>
+      <w:r>
+        <w:rPr>
+          <w:noProof/>
+        </w:rPr>
+        <w:tab/>
+      </w:r>
+      <w:r>
+        <w:rPr>
+          <w:noProof/>
+        </w:rPr>
+        <w:fldChar w:fldCharType="begin"/>
+      </w:r>
+      <w:r>
+        <w:rPr>
+          <w:noProof/>
+        </w:rPr>
+        <w:instrText xml:space="preserve"> PAGEREF _Toc325187462 \h </w:instrText>
+      </w:r>
+      <w:r>
+        <w:rPr>
+          <w:noProof/>
+        </w:rPr>
+      </w:r>
+      <w:r>
+        <w:rPr>
+          <w:noProof/>
+        </w:rPr>
+        <w:fldChar w:fldCharType="separate"/>
+      </w:r>
+      <w:r>
+        <w:rPr>
+          <w:noProof/>
+        </w:rPr>
+        <w:t>29</w:t>
       </w:r>
       <w:r>
         <w:rPr>
@@ -3154,16 +3510,16 @@
       <w:pPr>
         <w:pStyle w:val="berschrift1"/>
       </w:pPr>
-      <w:bookmarkStart w:id="2" w:name="_Toc280877324"/>
-      <w:bookmarkStart w:id="3" w:name="_Toc280880964"/>
-      <w:bookmarkStart w:id="4" w:name="_Toc325113784"/>
+      <w:bookmarkStart w:id="1" w:name="_Toc280877324"/>
+      <w:bookmarkStart w:id="2" w:name="_Toc280880964"/>
+      <w:bookmarkStart w:id="3" w:name="_Toc325187430"/>
       <w:r>
         <w:lastRenderedPageBreak/>
         <w:t>Introduction</w:t>
       </w:r>
+      <w:bookmarkEnd w:id="1"/>
       <w:bookmarkEnd w:id="2"/>
       <w:bookmarkEnd w:id="3"/>
-      <w:bookmarkEnd w:id="4"/>
     </w:p>
     <w:p>
       <w:pPr>
@@ -3244,7 +3600,6 @@
         <w:t xml:space="preserve">Generate pretty PDF layouts with </w:t>
       </w:r>
       <w:hyperlink r:id="rId9" w:history="1">
-        <w:proofErr w:type="spellStart"/>
         <w:r>
           <w:rPr>
             <w:rStyle w:val="Link"/>
@@ -3252,7 +3607,6 @@
           </w:rPr>
           <w:t>JasperReports</w:t>
         </w:r>
-        <w:proofErr w:type="spellEnd"/>
       </w:hyperlink>
       <w:r>
         <w:rPr>
@@ -3608,9 +3962,9 @@
           <w:lang w:val="en-GB"/>
         </w:rPr>
       </w:pPr>
-      <w:bookmarkStart w:id="5" w:name="_Toc280877325"/>
-      <w:bookmarkStart w:id="6" w:name="_Toc280880965"/>
-      <w:bookmarkStart w:id="7" w:name="_Toc325113785"/>
+      <w:bookmarkStart w:id="4" w:name="_Toc280877325"/>
+      <w:bookmarkStart w:id="5" w:name="_Toc280880965"/>
+      <w:bookmarkStart w:id="6" w:name="_Toc325187431"/>
       <w:r>
         <w:rPr>
           <w:lang w:val="en-GB"/>
@@ -3618,23 +3972,23 @@
         <w:lastRenderedPageBreak/>
         <w:t>Installation</w:t>
       </w:r>
+      <w:bookmarkEnd w:id="4"/>
       <w:bookmarkEnd w:id="5"/>
       <w:bookmarkEnd w:id="6"/>
+    </w:p>
+    <w:p>
+      <w:pPr>
+        <w:pStyle w:val="berschrift2"/>
+      </w:pPr>
+      <w:bookmarkStart w:id="7" w:name="_Toc280877326"/>
+      <w:bookmarkStart w:id="8" w:name="_Toc280880966"/>
+      <w:bookmarkStart w:id="9" w:name="_Toc325187432"/>
+      <w:r>
+        <w:t>Preparing ILIAS Core Patches</w:t>
+      </w:r>
       <w:bookmarkEnd w:id="7"/>
-    </w:p>
-    <w:p>
-      <w:pPr>
-        <w:pStyle w:val="berschrift2"/>
-      </w:pPr>
-      <w:bookmarkStart w:id="8" w:name="_Toc280877326"/>
-      <w:bookmarkStart w:id="9" w:name="_Toc280880966"/>
-      <w:bookmarkStart w:id="10" w:name="_Toc325113786"/>
-      <w:r>
-        <w:t>Preparing ILIAS Core Patches</w:t>
-      </w:r>
       <w:bookmarkEnd w:id="8"/>
       <w:bookmarkEnd w:id="9"/>
-      <w:bookmarkEnd w:id="10"/>
     </w:p>
     <w:p>
       <w:r>
@@ -3659,15 +4013,7 @@
         <w:t>t</w:t>
       </w:r>
       <w:r>
-        <w:t xml:space="preserve">he </w:t>
-      </w:r>
-      <w:proofErr w:type="spellStart"/>
-      <w:r>
-        <w:t>GitHub</w:t>
-      </w:r>
-      <w:proofErr w:type="spellEnd"/>
-      <w:r>
-        <w:t xml:space="preserve"> ReadMe:</w:t>
+        <w:t>he GitHub ReadMe:</w:t>
       </w:r>
     </w:p>
     <w:p>
@@ -3684,9 +4030,9 @@
       <w:pPr>
         <w:pStyle w:val="berschrift2"/>
       </w:pPr>
-      <w:bookmarkStart w:id="11" w:name="_Toc280877327"/>
-      <w:bookmarkStart w:id="12" w:name="_Toc280880967"/>
-      <w:bookmarkStart w:id="13" w:name="_Toc325113787"/>
+      <w:bookmarkStart w:id="10" w:name="_Toc280877327"/>
+      <w:bookmarkStart w:id="11" w:name="_Toc280880967"/>
+      <w:bookmarkStart w:id="12" w:name="_Toc325187433"/>
       <w:r>
         <w:t xml:space="preserve">Install </w:t>
       </w:r>
@@ -3696,9 +4042,9 @@
       <w:r>
         <w:t xml:space="preserve"> using GIT</w:t>
       </w:r>
+      <w:bookmarkEnd w:id="10"/>
       <w:bookmarkEnd w:id="11"/>
       <w:bookmarkEnd w:id="12"/>
-      <w:bookmarkEnd w:id="13"/>
     </w:p>
     <w:p>
       <w:r>
@@ -4202,9 +4548,9 @@
       <w:pPr>
         <w:pStyle w:val="berschrift2"/>
       </w:pPr>
-      <w:bookmarkStart w:id="14" w:name="_Toc280877328"/>
-      <w:bookmarkStart w:id="15" w:name="_Toc280880968"/>
-      <w:bookmarkStart w:id="16" w:name="_Toc325113788"/>
+      <w:bookmarkStart w:id="13" w:name="_Toc280877328"/>
+      <w:bookmarkStart w:id="14" w:name="_Toc280880968"/>
+      <w:bookmarkStart w:id="15" w:name="_Toc325187434"/>
       <w:r>
         <w:t xml:space="preserve">Install </w:t>
       </w:r>
@@ -4214,40 +4560,40 @@
       <w:r>
         <w:t xml:space="preserve"> plugins</w:t>
       </w:r>
+      <w:bookmarkEnd w:id="13"/>
       <w:bookmarkEnd w:id="14"/>
       <w:bookmarkEnd w:id="15"/>
+    </w:p>
+    <w:p>
+      <w:r>
+        <w:t>The Certificate plugin depends on some other plugins</w:t>
+      </w:r>
+      <w:r>
+        <w:t xml:space="preserve"> and services</w:t>
+      </w:r>
+      <w:r>
+        <w:t>.</w:t>
+      </w:r>
+      <w:r>
+        <w:t xml:space="preserve"> Please install them by following the provided links.</w:t>
+      </w:r>
+      <w:r>
+        <w:t xml:space="preserve"> </w:t>
+      </w:r>
+    </w:p>
+    <w:p>
+      <w:pPr>
+        <w:pStyle w:val="berschrift3"/>
+      </w:pPr>
+      <w:bookmarkStart w:id="16" w:name="_Toc280877329"/>
+      <w:bookmarkStart w:id="17" w:name="_Toc280880969"/>
+      <w:bookmarkStart w:id="18" w:name="_Toc325187435"/>
+      <w:r>
+        <w:t>Plugins</w:t>
+      </w:r>
       <w:bookmarkEnd w:id="16"/>
-    </w:p>
-    <w:p>
-      <w:r>
-        <w:t>The Certificate plugin depends on some other plugins</w:t>
-      </w:r>
-      <w:r>
-        <w:t xml:space="preserve"> and services</w:t>
-      </w:r>
-      <w:r>
-        <w:t>.</w:t>
-      </w:r>
-      <w:r>
-        <w:t xml:space="preserve"> Please install them by following the provided links.</w:t>
-      </w:r>
-      <w:r>
-        <w:t xml:space="preserve"> </w:t>
-      </w:r>
-    </w:p>
-    <w:p>
-      <w:pPr>
-        <w:pStyle w:val="berschrift3"/>
-      </w:pPr>
-      <w:bookmarkStart w:id="17" w:name="_Toc280877329"/>
-      <w:bookmarkStart w:id="18" w:name="_Toc280880969"/>
-      <w:bookmarkStart w:id="19" w:name="_Toc325113789"/>
-      <w:r>
-        <w:t>Plugins</w:t>
-      </w:r>
       <w:bookmarkEnd w:id="17"/>
       <w:bookmarkEnd w:id="18"/>
-      <w:bookmarkEnd w:id="19"/>
     </w:p>
     <w:tbl>
       <w:tblPr>
@@ -4365,15 +4711,15 @@
       <w:pPr>
         <w:pStyle w:val="berschrift3"/>
       </w:pPr>
-      <w:bookmarkStart w:id="20" w:name="_Toc280877330"/>
-      <w:bookmarkStart w:id="21" w:name="_Toc280880970"/>
-      <w:bookmarkStart w:id="22" w:name="_Toc325113790"/>
+      <w:bookmarkStart w:id="19" w:name="_Toc280877330"/>
+      <w:bookmarkStart w:id="20" w:name="_Toc280880970"/>
+      <w:bookmarkStart w:id="21" w:name="_Toc325187436"/>
       <w:r>
         <w:t>Services</w:t>
       </w:r>
+      <w:bookmarkEnd w:id="19"/>
       <w:bookmarkEnd w:id="20"/>
       <w:bookmarkEnd w:id="21"/>
-      <w:bookmarkEnd w:id="22"/>
     </w:p>
     <w:p>
       <w:r>
@@ -4602,9 +4948,9 @@
       <w:pPr>
         <w:pStyle w:val="berschrift2"/>
       </w:pPr>
-      <w:bookmarkStart w:id="23" w:name="_Toc280877331"/>
-      <w:bookmarkStart w:id="24" w:name="_Toc280880971"/>
-      <w:bookmarkStart w:id="25" w:name="_Toc325113791"/>
+      <w:bookmarkStart w:id="22" w:name="_Toc280877331"/>
+      <w:bookmarkStart w:id="23" w:name="_Toc280880971"/>
+      <w:bookmarkStart w:id="24" w:name="_Toc325187437"/>
       <w:r>
         <w:t xml:space="preserve">Add </w:t>
       </w:r>
@@ -4616,9 +4962,9 @@
       <w:r>
         <w:t xml:space="preserve"> Entry</w:t>
       </w:r>
+      <w:bookmarkEnd w:id="22"/>
       <w:bookmarkEnd w:id="23"/>
       <w:bookmarkEnd w:id="24"/>
-      <w:bookmarkEnd w:id="25"/>
     </w:p>
     <w:p>
       <w:r>
@@ -5457,9 +5803,9 @@
       <w:pPr>
         <w:pStyle w:val="berschrift2"/>
       </w:pPr>
-      <w:bookmarkStart w:id="26" w:name="_Toc280877332"/>
-      <w:bookmarkStart w:id="27" w:name="_Toc280880972"/>
-      <w:bookmarkStart w:id="28" w:name="_Toc325113792"/>
+      <w:bookmarkStart w:id="25" w:name="_Toc280877332"/>
+      <w:bookmarkStart w:id="26" w:name="_Toc280880972"/>
+      <w:bookmarkStart w:id="27" w:name="_Toc325187438"/>
       <w:r>
         <w:t xml:space="preserve">Installing the </w:t>
       </w:r>
@@ -5471,9 +5817,9 @@
       <w:r>
         <w:t>-Job</w:t>
       </w:r>
+      <w:bookmarkEnd w:id="25"/>
       <w:bookmarkEnd w:id="26"/>
       <w:bookmarkEnd w:id="27"/>
-      <w:bookmarkEnd w:id="28"/>
     </w:p>
     <w:p>
       <w:r>
@@ -5790,60 +6136,60 @@
       <w:pPr>
         <w:pStyle w:val="berschrift2"/>
       </w:pPr>
-      <w:bookmarkStart w:id="29" w:name="_Toc325113793"/>
+      <w:bookmarkStart w:id="28" w:name="_Toc325187439"/>
       <w:r>
         <w:t>Update the plugin</w:t>
       </w:r>
+      <w:bookmarkEnd w:id="28"/>
+    </w:p>
+    <w:p>
+      <w:r>
+        <w:t>If you want to update the certificate plugin after a new release, make sure you also update the plugin “</w:t>
+      </w:r>
+      <w:proofErr w:type="spellStart"/>
+      <w:r>
+        <w:t>CertificateEvents</w:t>
+      </w:r>
+      <w:proofErr w:type="spellEnd"/>
+      <w:r>
+        <w:t>” to its latest version. Also you may want to check if there are any updates for the “</w:t>
+      </w:r>
+      <w:proofErr w:type="spellStart"/>
+      <w:r>
+        <w:t>JasperSoft</w:t>
+      </w:r>
+      <w:proofErr w:type="spellEnd"/>
+      <w:r>
+        <w:t>” Service available. After updating the plugins, install them in the ILIAS plugin-administration.</w:t>
+      </w:r>
+    </w:p>
+    <w:p>
+      <w:pPr>
+        <w:pStyle w:val="berschrift1"/>
+      </w:pPr>
+      <w:bookmarkStart w:id="29" w:name="_Toc280877333"/>
+      <w:bookmarkStart w:id="30" w:name="_Toc280880973"/>
+      <w:bookmarkStart w:id="31" w:name="_Toc325187440"/>
+      <w:r>
+        <w:t>User Manual</w:t>
+      </w:r>
       <w:bookmarkEnd w:id="29"/>
-    </w:p>
-    <w:p>
-      <w:r>
-        <w:t>If you want to update the certificate plugin after a new release, make sure you also update the plugin “</w:t>
-      </w:r>
-      <w:proofErr w:type="spellStart"/>
-      <w:r>
-        <w:t>CertificateEvents</w:t>
-      </w:r>
-      <w:proofErr w:type="spellEnd"/>
-      <w:r>
-        <w:t>” to its latest version. Also you may want to check if there are any updates for the “</w:t>
-      </w:r>
-      <w:proofErr w:type="spellStart"/>
-      <w:r>
-        <w:t>JasperSoft</w:t>
-      </w:r>
-      <w:proofErr w:type="spellEnd"/>
-      <w:r>
-        <w:t>” Service available. After updating the plugins, install them in the ILIAS plugin-administration.</w:t>
-      </w:r>
-    </w:p>
-    <w:p>
-      <w:pPr>
-        <w:pStyle w:val="berschrift1"/>
-      </w:pPr>
-      <w:bookmarkStart w:id="30" w:name="_Toc280877333"/>
-      <w:bookmarkStart w:id="31" w:name="_Toc280880973"/>
-      <w:bookmarkStart w:id="32" w:name="_Toc325113794"/>
-      <w:r>
-        <w:t>User Manual</w:t>
-      </w:r>
       <w:bookmarkEnd w:id="30"/>
       <w:bookmarkEnd w:id="31"/>
+    </w:p>
+    <w:p>
+      <w:pPr>
+        <w:pStyle w:val="berschrift2"/>
+      </w:pPr>
+      <w:bookmarkStart w:id="32" w:name="_Toc280877334"/>
+      <w:bookmarkStart w:id="33" w:name="_Toc280880974"/>
+      <w:bookmarkStart w:id="34" w:name="_Toc325187441"/>
+      <w:r>
+        <w:t>Plugin configuration</w:t>
+      </w:r>
       <w:bookmarkEnd w:id="32"/>
-    </w:p>
-    <w:p>
-      <w:pPr>
-        <w:pStyle w:val="berschrift2"/>
-      </w:pPr>
-      <w:bookmarkStart w:id="33" w:name="_Toc280877334"/>
-      <w:bookmarkStart w:id="34" w:name="_Toc280880974"/>
-      <w:bookmarkStart w:id="35" w:name="_Toc325113795"/>
-      <w:r>
-        <w:t>Plugin configuration</w:t>
-      </w:r>
       <w:bookmarkEnd w:id="33"/>
       <w:bookmarkEnd w:id="34"/>
-      <w:bookmarkEnd w:id="35"/>
     </w:p>
     <w:p>
       <w:r>
@@ -6289,49 +6635,49 @@
       <w:pPr>
         <w:pStyle w:val="berschrift2"/>
       </w:pPr>
-      <w:bookmarkStart w:id="36" w:name="_Toc280877335"/>
-      <w:bookmarkStart w:id="37" w:name="_Toc280880975"/>
-      <w:bookmarkStart w:id="38" w:name="_Toc325113796"/>
+      <w:bookmarkStart w:id="35" w:name="_Toc280877335"/>
+      <w:bookmarkStart w:id="36" w:name="_Toc280880975"/>
+      <w:bookmarkStart w:id="37" w:name="_Toc325187442"/>
       <w:r>
         <w:t>Certificate types</w:t>
       </w:r>
+      <w:bookmarkEnd w:id="35"/>
       <w:bookmarkEnd w:id="36"/>
       <w:bookmarkEnd w:id="37"/>
+    </w:p>
+    <w:p>
+      <w:r>
+        <w:t xml:space="preserve">Certificate types “describe” a certificate by defining settings, placeholders and the certificate layout. They are available for course administrators when choosing a certificate for the course. The Certificate plugin comes with one pre-installed type called “Default Certificate”. You may modify this type </w:t>
+      </w:r>
+      <w:r>
+        <w:t>according</w:t>
+      </w:r>
+      <w:r>
+        <w:t xml:space="preserve"> to your needs or create </w:t>
+      </w:r>
+      <w:r>
+        <w:t>additional</w:t>
+      </w:r>
+      <w:r>
+        <w:t xml:space="preserve"> types</w:t>
+      </w:r>
+      <w:r>
+        <w:t>.</w:t>
+      </w:r>
+    </w:p>
+    <w:p>
+      <w:pPr>
+        <w:pStyle w:val="berschrift3"/>
+      </w:pPr>
+      <w:bookmarkStart w:id="38" w:name="_Toc280877336"/>
+      <w:bookmarkStart w:id="39" w:name="_Toc280880976"/>
+      <w:bookmarkStart w:id="40" w:name="_Toc325187443"/>
+      <w:r>
+        <w:t>General settings</w:t>
+      </w:r>
       <w:bookmarkEnd w:id="38"/>
-    </w:p>
-    <w:p>
-      <w:r>
-        <w:t xml:space="preserve">Certificate types “describe” a certificate by defining settings, placeholders and the certificate layout. They are available for course administrators when choosing a certificate for the course. The Certificate plugin comes with one pre-installed type called “Default Certificate”. You may modify this type </w:t>
-      </w:r>
-      <w:r>
-        <w:t>according</w:t>
-      </w:r>
-      <w:r>
-        <w:t xml:space="preserve"> to your needs or create </w:t>
-      </w:r>
-      <w:r>
-        <w:t>additional</w:t>
-      </w:r>
-      <w:r>
-        <w:t xml:space="preserve"> types</w:t>
-      </w:r>
-      <w:r>
-        <w:t>.</w:t>
-      </w:r>
-    </w:p>
-    <w:p>
-      <w:pPr>
-        <w:pStyle w:val="berschrift3"/>
-      </w:pPr>
-      <w:bookmarkStart w:id="39" w:name="_Toc280877336"/>
-      <w:bookmarkStart w:id="40" w:name="_Toc280880976"/>
-      <w:bookmarkStart w:id="41" w:name="_Toc325113797"/>
-      <w:r>
-        <w:t>General settings</w:t>
-      </w:r>
       <w:bookmarkEnd w:id="39"/>
       <w:bookmarkEnd w:id="40"/>
-      <w:bookmarkEnd w:id="41"/>
     </w:p>
     <w:p>
       <w:r>
@@ -6407,15 +6753,15 @@
       <w:pPr>
         <w:pStyle w:val="berschrift3"/>
       </w:pPr>
-      <w:bookmarkStart w:id="42" w:name="_Toc280877337"/>
-      <w:bookmarkStart w:id="43" w:name="_Toc280880977"/>
-      <w:bookmarkStart w:id="44" w:name="_Toc325113798"/>
+      <w:bookmarkStart w:id="41" w:name="_Toc280877337"/>
+      <w:bookmarkStart w:id="42" w:name="_Toc280880977"/>
+      <w:bookmarkStart w:id="43" w:name="_Toc325187444"/>
       <w:r>
         <w:t>Template</w:t>
       </w:r>
+      <w:bookmarkEnd w:id="41"/>
       <w:bookmarkEnd w:id="42"/>
       <w:bookmarkEnd w:id="43"/>
-      <w:bookmarkEnd w:id="44"/>
     </w:p>
     <w:p>
       <w:r>
@@ -6674,15 +7020,15 @@
       <w:pPr>
         <w:pStyle w:val="berschrift3"/>
       </w:pPr>
-      <w:bookmarkStart w:id="45" w:name="_Toc280877338"/>
-      <w:bookmarkStart w:id="46" w:name="_Toc280880978"/>
-      <w:bookmarkStart w:id="47" w:name="_Toc325113799"/>
+      <w:bookmarkStart w:id="44" w:name="_Toc280877338"/>
+      <w:bookmarkStart w:id="45" w:name="_Toc280880978"/>
+      <w:bookmarkStart w:id="46" w:name="_Toc325187445"/>
       <w:r>
         <w:t>Settings</w:t>
       </w:r>
+      <w:bookmarkEnd w:id="44"/>
       <w:bookmarkEnd w:id="45"/>
       <w:bookmarkEnd w:id="46"/>
-      <w:bookmarkEnd w:id="47"/>
     </w:p>
     <w:p>
       <w:r>
@@ -7020,18 +7366,26 @@
         <w:t>Note that by default all settings can be overridden on course level, e.g. when a course administrator chooses a certificate type. If a setting should not be changeable</w:t>
       </w:r>
       <w:r>
-        <w:t>, remove the checkbox “Editable In” for the appropriate object. ATM, certificates are only supported for ILIAS courses.</w:t>
-      </w:r>
-    </w:p>
-    <w:p>
+        <w:t xml:space="preserve">, remove the checkbox “Editable In” for </w:t>
+      </w:r>
+      <w:r>
+        <w:lastRenderedPageBreak/>
+        <w:t>the appropriate object. ATM, certificates are only supported for ILIAS courses.</w:t>
+      </w:r>
       <w:r>
         <w:rPr>
           <w:noProof/>
           <w:lang w:val="de-DE" w:eastAsia="de-DE"/>
         </w:rPr>
-        <w:lastRenderedPageBreak/>
+        <w:t xml:space="preserve"> </w:t>
+      </w:r>
+      <w:r>
+        <w:rPr>
+          <w:noProof/>
+          <w:lang w:val="de-DE" w:eastAsia="de-DE"/>
+        </w:rPr>
         <w:drawing>
-          <wp:inline distT="0" distB="0" distL="0" distR="0" wp14:anchorId="7C9899E9" wp14:editId="1B18D88F">
+          <wp:inline distT="0" distB="0" distL="0" distR="0" wp14:anchorId="3047625B" wp14:editId="3D9514E0">
             <wp:extent cx="5748655" cy="3962400"/>
             <wp:effectExtent l="0" t="0" r="0" b="0"/>
             <wp:docPr id="11" name="Bild 11" descr="Macintosh HD:Users:Wanze:Desktop:Bildschirmfoto 2014-12-21 um 13.27.32.png"/>
@@ -7084,15 +7438,239 @@
       <w:pPr>
         <w:pStyle w:val="berschrift3"/>
       </w:pPr>
-      <w:bookmarkStart w:id="48" w:name="_Toc280877339"/>
-      <w:bookmarkStart w:id="49" w:name="_Toc280880979"/>
-      <w:bookmarkStart w:id="50" w:name="_Toc325113800"/>
+      <w:bookmarkStart w:id="47" w:name="_Toc325187446"/>
+      <w:r>
+        <w:t>Custom Settings</w:t>
+      </w:r>
+      <w:bookmarkEnd w:id="47"/>
+    </w:p>
+    <w:p>
+      <w:r>
+        <w:t>This feature allows you to create custom settings</w:t>
+      </w:r>
+      <w:r>
+        <w:t xml:space="preserve"> that are available when configuring a certificate definition</w:t>
+      </w:r>
+      <w:r>
+        <w:t xml:space="preserve">. </w:t>
+      </w:r>
+      <w:r>
+        <w:t>Two setting types are available:</w:t>
+      </w:r>
+    </w:p>
+    <w:p>
+      <w:pPr>
+        <w:pStyle w:val="Listenabsatz"/>
+        <w:numPr>
+          <w:ilvl w:val="0"/>
+          <w:numId w:val="45"/>
+        </w:numPr>
+      </w:pPr>
+      <w:r>
+        <w:t>Boolean (Checkbox): This setting appears as checkbox in the definition and can either be checked or unchecked.</w:t>
+      </w:r>
+    </w:p>
+    <w:p>
+      <w:pPr>
+        <w:pStyle w:val="Listenabsatz"/>
+        <w:numPr>
+          <w:ilvl w:val="0"/>
+          <w:numId w:val="45"/>
+        </w:numPr>
+      </w:pPr>
+      <w:r>
+        <w:t xml:space="preserve">Value (Dropdown): This setting type allows to define key-value pairs that are selectable from a dropdown </w:t>
+      </w:r>
+    </w:p>
+    <w:p>
+      <w:r>
+        <w:t xml:space="preserve">Each setting must have a unique identifier and label. When creating a setting, one can choose to update existing certificate definitions with the new setting. If this option is selected, the setting is created for all certificate definitions with its default value (see </w:t>
+      </w:r>
+      <w:r>
+        <w:fldChar w:fldCharType="begin"/>
+      </w:r>
+      <w:r>
+        <w:instrText xml:space="preserve"> REF _Ref325121566 \h </w:instrText>
+      </w:r>
+      <w:r>
+        <w:fldChar w:fldCharType="separate"/>
+      </w:r>
+      <w:r>
+        <w:t xml:space="preserve">Figure </w:t>
+      </w:r>
+      <w:r>
+        <w:rPr>
+          <w:noProof/>
+        </w:rPr>
+        <w:t>1</w:t>
+      </w:r>
+      <w:r>
+        <w:fldChar w:fldCharType="end"/>
+      </w:r>
+      <w:r>
+        <w:t>)</w:t>
+      </w:r>
+      <w:r>
+        <w:t>.</w:t>
+      </w:r>
+    </w:p>
+    <w:p>
+      <w:r>
+        <w:t xml:space="preserve">The setting is passed as parameter to the certificate template. It is the developer’s responsibility to execute additional logic based on the value of a setting. </w:t>
+      </w:r>
+      <w:r>
+        <w:t>The parameter is identified with a prefix “setting_” and the identifier of the setting, e.g. “[[</w:t>
+      </w:r>
+      <w:proofErr w:type="spellStart"/>
+      <w:r>
+        <w:t>setting</w:t>
+      </w:r>
+      <w:bookmarkStart w:id="48" w:name="_GoBack"/>
+      <w:r>
+        <w:t>_</w:t>
+      </w:r>
+      <w:bookmarkEnd w:id="48"/>
+      <w:r>
+        <w:t>weather_forecast</w:t>
+      </w:r>
+      <w:proofErr w:type="spellEnd"/>
+      <w:r>
+        <w:t xml:space="preserve">]]” from </w:t>
+      </w:r>
+      <w:r>
+        <w:fldChar w:fldCharType="begin"/>
+      </w:r>
+      <w:r>
+        <w:instrText xml:space="preserve"> REF _Ref325121566 \h </w:instrText>
+      </w:r>
+      <w:r>
+        <w:fldChar w:fldCharType="separate"/>
+      </w:r>
+      <w:r>
+        <w:t xml:space="preserve">Figure </w:t>
+      </w:r>
+      <w:r>
+        <w:rPr>
+          <w:noProof/>
+        </w:rPr>
+        <w:t>1</w:t>
+      </w:r>
+      <w:r>
+        <w:fldChar w:fldCharType="end"/>
+      </w:r>
+      <w:r>
+        <w:t>.</w:t>
+      </w:r>
+    </w:p>
+    <w:p>
+      <w:pPr>
+        <w:keepNext/>
+      </w:pPr>
+      <w:r>
+        <w:rPr>
+          <w:noProof/>
+          <w:lang w:val="de-DE" w:eastAsia="de-DE"/>
+        </w:rPr>
+        <w:lastRenderedPageBreak/>
+        <w:drawing>
+          <wp:inline distT="0" distB="0" distL="0" distR="0" wp14:anchorId="1F2AE6E3" wp14:editId="7E580E1F">
+            <wp:extent cx="5755640" cy="4171950"/>
+            <wp:effectExtent l="0" t="0" r="10160" b="0"/>
+            <wp:docPr id="16" name="Bild 16" descr="Macintosh HD:Users:Wanze:Desktop:Bildschirmfoto 2016-05-18 um 10.47.10.png"/>
+            <wp:cNvGraphicFramePr>
+              <a:graphicFrameLocks xmlns:a="http://schemas.openxmlformats.org/drawingml/2006/main" noChangeAspect="1"/>
+            </wp:cNvGraphicFramePr>
+            <a:graphic xmlns:a="http://schemas.openxmlformats.org/drawingml/2006/main">
+              <a:graphicData uri="http://schemas.openxmlformats.org/drawingml/2006/picture">
+                <pic:pic xmlns:pic="http://schemas.openxmlformats.org/drawingml/2006/picture">
+                  <pic:nvPicPr>
+                    <pic:cNvPr id="0" name="Picture 1" descr="Macintosh HD:Users:Wanze:Desktop:Bildschirmfoto 2016-05-18 um 10.47.10.png"/>
+                    <pic:cNvPicPr>
+                      <a:picLocks noChangeAspect="1" noChangeArrowheads="1"/>
+                    </pic:cNvPicPr>
+                  </pic:nvPicPr>
+                  <pic:blipFill>
+                    <a:blip r:embed="rId26">
+                      <a:extLst>
+                        <a:ext uri="{28A0092B-C50C-407E-A947-70E740481C1C}">
+                          <a14:useLocalDpi xmlns:a14="http://schemas.microsoft.com/office/drawing/2010/main" val="0"/>
+                        </a:ext>
+                      </a:extLst>
+                    </a:blip>
+                    <a:srcRect/>
+                    <a:stretch>
+                      <a:fillRect/>
+                    </a:stretch>
+                  </pic:blipFill>
+                  <pic:spPr bwMode="auto">
+                    <a:xfrm>
+                      <a:off x="0" y="0"/>
+                      <a:ext cx="5755640" cy="4171950"/>
+                    </a:xfrm>
+                    <a:prstGeom prst="rect">
+                      <a:avLst/>
+                    </a:prstGeom>
+                    <a:noFill/>
+                    <a:ln>
+                      <a:noFill/>
+                    </a:ln>
+                  </pic:spPr>
+                </pic:pic>
+              </a:graphicData>
+            </a:graphic>
+          </wp:inline>
+        </w:drawing>
+      </w:r>
+    </w:p>
+    <w:p>
+      <w:pPr>
+        <w:pStyle w:val="Beschriftung"/>
+      </w:pPr>
+      <w:bookmarkStart w:id="49" w:name="_Ref325121566"/>
+      <w:bookmarkStart w:id="50" w:name="_Ref325121556"/>
+      <w:r>
+        <w:t xml:space="preserve">Figure </w:t>
+      </w:r>
+      <w:r>
+        <w:fldChar w:fldCharType="begin"/>
+      </w:r>
+      <w:r>
+        <w:instrText xml:space="preserve"> SEQ Abbildung \* ARABIC </w:instrText>
+      </w:r>
+      <w:r>
+        <w:fldChar w:fldCharType="separate"/>
+      </w:r>
+      <w:r>
+        <w:rPr>
+          <w:noProof/>
+        </w:rPr>
+        <w:t>1</w:t>
+      </w:r>
+      <w:r>
+        <w:fldChar w:fldCharType="end"/>
+      </w:r>
+      <w:bookmarkEnd w:id="49"/>
+      <w:r>
+        <w:t xml:space="preserve">: </w:t>
+      </w:r>
+      <w:bookmarkEnd w:id="50"/>
+      <w:r>
+        <w:t>Creating a custom setting</w:t>
+      </w:r>
+    </w:p>
+    <w:p>
+      <w:pPr>
+        <w:pStyle w:val="berschrift3"/>
+      </w:pPr>
+      <w:bookmarkStart w:id="51" w:name="_Toc280877339"/>
+      <w:bookmarkStart w:id="52" w:name="_Toc280880979"/>
+      <w:bookmarkStart w:id="53" w:name="_Toc325187447"/>
       <w:r>
         <w:t>Placeholders</w:t>
       </w:r>
-      <w:bookmarkEnd w:id="48"/>
-      <w:bookmarkEnd w:id="49"/>
-      <w:bookmarkEnd w:id="50"/>
+      <w:bookmarkEnd w:id="51"/>
+      <w:bookmarkEnd w:id="52"/>
+      <w:bookmarkEnd w:id="53"/>
     </w:p>
     <w:p>
       <w:r>
@@ -7270,6 +7848,7 @@
           </w:tcPr>
           <w:p>
             <w:r>
+              <w:lastRenderedPageBreak/>
               <w:t>CERT_VALID_TO</w:t>
             </w:r>
           </w:p>
@@ -7283,11 +7862,7 @@
               <w:cnfStyle w:val="000000010000" w:firstRow="0" w:lastRow="0" w:firstColumn="0" w:lastColumn="0" w:oddVBand="0" w:evenVBand="0" w:oddHBand="0" w:evenHBand="1" w:firstRowFirstColumn="0" w:firstRowLastColumn="0" w:lastRowFirstColumn="0" w:lastRowLastColumn="0"/>
             </w:pPr>
             <w:r>
-              <w:t xml:space="preserve">Date how long the certificate is valid, if the validity type is not </w:t>
-            </w:r>
-            <w:r>
-              <w:lastRenderedPageBreak/>
-              <w:t>set to “Always”</w:t>
+              <w:t>Date how long the certificate is valid, if the validity type is not set to “Always”</w:t>
             </w:r>
           </w:p>
         </w:tc>
@@ -7303,7 +7878,6 @@
           </w:tcPr>
           <w:p>
             <w:r>
-              <w:lastRenderedPageBreak/>
               <w:t>COURSE_TITLE</w:t>
             </w:r>
           </w:p>
@@ -7347,7 +7921,7 @@
                     </pic:cNvPicPr>
                   </pic:nvPicPr>
                   <pic:blipFill>
-                    <a:blip r:embed="rId26">
+                    <a:blip r:embed="rId27">
                       <a:extLst>
                         <a:ext uri="{28A0092B-C50C-407E-A947-70E740481C1C}">
                           <a14:useLocalDpi xmlns:a14="http://schemas.microsoft.com/office/drawing/2010/main" val="0"/>
@@ -7412,7 +7986,7 @@
                     </pic:cNvPicPr>
                   </pic:nvPicPr>
                   <pic:blipFill>
-                    <a:blip r:embed="rId27">
+                    <a:blip r:embed="rId28">
                       <a:extLst>
                         <a:ext uri="{28A0092B-C50C-407E-A947-70E740481C1C}">
                           <a14:useLocalDpi xmlns:a14="http://schemas.microsoft.com/office/drawing/2010/main" val="0"/>
@@ -7749,7 +8323,7 @@
                     </pic:cNvPicPr>
                   </pic:nvPicPr>
                   <pic:blipFill>
-                    <a:blip r:embed="rId28">
+                    <a:blip r:embed="rId29">
                       <a:extLst>
                         <a:ext uri="{28A0092B-C50C-407E-A947-70E740481C1C}">
                           <a14:useLocalDpi xmlns:a14="http://schemas.microsoft.com/office/drawing/2010/main" val="0"/>
@@ -7785,34 +8359,22 @@
       <w:pPr>
         <w:pStyle w:val="berschrift3"/>
       </w:pPr>
-      <w:bookmarkStart w:id="51" w:name="_Toc325113801"/>
+      <w:bookmarkStart w:id="54" w:name="_Ref325124495"/>
+      <w:bookmarkStart w:id="55" w:name="_Ref325124502"/>
+      <w:bookmarkStart w:id="56" w:name="_Toc325187448"/>
       <w:r>
         <w:t>Signatures</w:t>
       </w:r>
-      <w:bookmarkEnd w:id="51"/>
+      <w:bookmarkEnd w:id="54"/>
+      <w:bookmarkEnd w:id="55"/>
+      <w:bookmarkEnd w:id="56"/>
     </w:p>
     <w:p>
       <w:r>
         <w:t xml:space="preserve">This feature is mainly useful if your certificate should display a signature dynamically. The certificate type can hold multiple signatures. </w:t>
       </w:r>
       <w:r>
-        <w:t xml:space="preserve">Signatures consist of a signature image, </w:t>
-      </w:r>
-      <w:proofErr w:type="spellStart"/>
-      <w:r>
-        <w:t>firstname</w:t>
-      </w:r>
-      <w:proofErr w:type="spellEnd"/>
-      <w:r>
-        <w:t xml:space="preserve"> and </w:t>
-      </w:r>
-      <w:proofErr w:type="spellStart"/>
-      <w:r>
-        <w:t>lastname</w:t>
-      </w:r>
-      <w:proofErr w:type="spellEnd"/>
-      <w:r>
-        <w:t xml:space="preserve"> of a person. </w:t>
+        <w:t xml:space="preserve">Signatures consist of a signature image, firstname and lastname of a person. </w:t>
       </w:r>
       <w:r>
         <w:t xml:space="preserve">When defining a </w:t>
@@ -7845,15 +8407,7 @@
         <w:t>[[SIGNATURE_FIRSTNAME]]</w:t>
       </w:r>
       <w:r>
-        <w:t xml:space="preserve"> </w:t>
-      </w:r>
-      <w:proofErr w:type="spellStart"/>
-      <w:r>
-        <w:t>Firstname</w:t>
-      </w:r>
-      <w:proofErr w:type="spellEnd"/>
-      <w:r>
-        <w:t xml:space="preserve"> of the person</w:t>
+        <w:t xml:space="preserve"> Firstname of the person</w:t>
       </w:r>
     </w:p>
     <w:p>
@@ -7871,15 +8425,7 @@
         <w:t>[[SIGNATURE_LASTNAME]]</w:t>
       </w:r>
       <w:r>
-        <w:t xml:space="preserve"> </w:t>
-      </w:r>
-      <w:proofErr w:type="spellStart"/>
-      <w:r>
-        <w:t>Lastname</w:t>
-      </w:r>
-      <w:proofErr w:type="spellEnd"/>
-      <w:r>
-        <w:t xml:space="preserve"> of the person</w:t>
+        <w:t xml:space="preserve"> Lastname of the person</w:t>
       </w:r>
     </w:p>
     <w:p>
@@ -7897,13 +8443,8 @@
         <w:t xml:space="preserve">[[SIGNATURE_NAME]] </w:t>
       </w:r>
       <w:r>
-        <w:t xml:space="preserve">Combines first- and </w:t>
-      </w:r>
-      <w:proofErr w:type="spellStart"/>
-      <w:r>
-        <w:t>lastname</w:t>
-      </w:r>
-      <w:proofErr w:type="spellEnd"/>
+        <w:t>Combines first- and lastname</w:t>
+      </w:r>
     </w:p>
     <w:p>
       <w:pPr>
@@ -7994,7 +8535,7 @@
                     </pic:cNvPicPr>
                   </pic:nvPicPr>
                   <pic:blipFill>
-                    <a:blip r:embed="rId29">
+                    <a:blip r:embed="rId30">
                       <a:extLst>
                         <a:ext uri="{28A0092B-C50C-407E-A947-70E740481C1C}">
                           <a14:useLocalDpi xmlns:a14="http://schemas.microsoft.com/office/drawing/2010/main" val="0"/>
@@ -8030,15 +8571,15 @@
       <w:pPr>
         <w:pStyle w:val="berschrift2"/>
       </w:pPr>
-      <w:bookmarkStart w:id="52" w:name="_Toc280877340"/>
-      <w:bookmarkStart w:id="53" w:name="_Toc280880980"/>
-      <w:bookmarkStart w:id="54" w:name="_Toc325113802"/>
+      <w:bookmarkStart w:id="57" w:name="_Toc280877340"/>
+      <w:bookmarkStart w:id="58" w:name="_Toc280880980"/>
+      <w:bookmarkStart w:id="59" w:name="_Toc325187449"/>
       <w:r>
         <w:t>Certificate definitions</w:t>
       </w:r>
-      <w:bookmarkEnd w:id="52"/>
-      <w:bookmarkEnd w:id="53"/>
-      <w:bookmarkEnd w:id="54"/>
+      <w:bookmarkEnd w:id="57"/>
+      <w:bookmarkEnd w:id="58"/>
+      <w:bookmarkEnd w:id="59"/>
     </w:p>
     <w:p>
       <w:r>
@@ -8055,15 +8596,15 @@
       <w:pPr>
         <w:pStyle w:val="berschrift3"/>
       </w:pPr>
-      <w:bookmarkStart w:id="55" w:name="_Toc280877341"/>
-      <w:bookmarkStart w:id="56" w:name="_Toc280880981"/>
-      <w:bookmarkStart w:id="57" w:name="_Toc325113803"/>
+      <w:bookmarkStart w:id="60" w:name="_Toc280877341"/>
+      <w:bookmarkStart w:id="61" w:name="_Toc280880981"/>
+      <w:bookmarkStart w:id="62" w:name="_Toc325187450"/>
       <w:r>
         <w:t>Configure certificate for a course</w:t>
       </w:r>
-      <w:bookmarkEnd w:id="55"/>
-      <w:bookmarkEnd w:id="56"/>
-      <w:bookmarkEnd w:id="57"/>
+      <w:bookmarkEnd w:id="60"/>
+      <w:bookmarkEnd w:id="61"/>
+      <w:bookmarkEnd w:id="62"/>
     </w:p>
     <w:p>
       <w:r>
@@ -8100,7 +8641,7 @@
                     </pic:cNvPicPr>
                   </pic:nvPicPr>
                   <pic:blipFill>
-                    <a:blip r:embed="rId30">
+                    <a:blip r:embed="rId31">
                       <a:extLst>
                         <a:ext uri="{28A0092B-C50C-407E-A947-70E740481C1C}">
                           <a14:useLocalDpi xmlns:a14="http://schemas.microsoft.com/office/drawing/2010/main" val="0"/>
@@ -8147,15 +8688,15 @@
       <w:pPr>
         <w:pStyle w:val="berschrift3"/>
       </w:pPr>
-      <w:bookmarkStart w:id="58" w:name="_Toc280877342"/>
-      <w:bookmarkStart w:id="59" w:name="_Toc280880982"/>
-      <w:bookmarkStart w:id="60" w:name="_Toc325113804"/>
+      <w:bookmarkStart w:id="63" w:name="_Toc280877342"/>
+      <w:bookmarkStart w:id="64" w:name="_Toc280880982"/>
+      <w:bookmarkStart w:id="65" w:name="_Toc325187451"/>
       <w:r>
         <w:t>Settings</w:t>
       </w:r>
-      <w:bookmarkEnd w:id="58"/>
-      <w:bookmarkEnd w:id="59"/>
-      <w:bookmarkEnd w:id="60"/>
+      <w:bookmarkEnd w:id="63"/>
+      <w:bookmarkEnd w:id="64"/>
+      <w:bookmarkEnd w:id="65"/>
     </w:p>
     <w:p>
       <w:r>
@@ -8199,7 +8740,7 @@
                     </pic:cNvPicPr>
                   </pic:nvPicPr>
                   <pic:blipFill>
-                    <a:blip r:embed="rId31">
+                    <a:blip r:embed="rId32">
                       <a:extLst>
                         <a:ext uri="{28A0092B-C50C-407E-A947-70E740481C1C}">
                           <a14:useLocalDpi xmlns:a14="http://schemas.microsoft.com/office/drawing/2010/main" val="0"/>
@@ -8246,15 +8787,15 @@
       <w:pPr>
         <w:pStyle w:val="berschrift3"/>
       </w:pPr>
-      <w:bookmarkStart w:id="61" w:name="_Toc280877343"/>
-      <w:bookmarkStart w:id="62" w:name="_Toc280880983"/>
-      <w:bookmarkStart w:id="63" w:name="_Toc325113805"/>
+      <w:bookmarkStart w:id="66" w:name="_Toc280877343"/>
+      <w:bookmarkStart w:id="67" w:name="_Toc280880983"/>
+      <w:bookmarkStart w:id="68" w:name="_Toc325187452"/>
       <w:r>
         <w:t>Placeholders</w:t>
       </w:r>
-      <w:bookmarkEnd w:id="61"/>
-      <w:bookmarkEnd w:id="62"/>
-      <w:bookmarkEnd w:id="63"/>
+      <w:bookmarkEnd w:id="66"/>
+      <w:bookmarkEnd w:id="67"/>
+      <w:bookmarkEnd w:id="68"/>
     </w:p>
     <w:p>
       <w:r>
@@ -8313,7 +8854,7 @@
                     </pic:cNvPicPr>
                   </pic:nvPicPr>
                   <pic:blipFill>
-                    <a:blip r:embed="rId32">
+                    <a:blip r:embed="rId33">
                       <a:extLst>
                         <a:ext uri="{28A0092B-C50C-407E-A947-70E740481C1C}">
                           <a14:useLocalDpi xmlns:a14="http://schemas.microsoft.com/office/drawing/2010/main" val="0"/>
@@ -8349,15 +8890,15 @@
       <w:pPr>
         <w:pStyle w:val="berschrift3"/>
       </w:pPr>
-      <w:bookmarkStart w:id="64" w:name="_Toc280877344"/>
-      <w:bookmarkStart w:id="65" w:name="_Toc280880984"/>
-      <w:bookmarkStart w:id="66" w:name="_Toc325113806"/>
+      <w:bookmarkStart w:id="69" w:name="_Toc280877344"/>
+      <w:bookmarkStart w:id="70" w:name="_Toc280880984"/>
+      <w:bookmarkStart w:id="71" w:name="_Toc325187453"/>
       <w:r>
         <w:t>Show certificates</w:t>
       </w:r>
-      <w:bookmarkEnd w:id="64"/>
-      <w:bookmarkEnd w:id="65"/>
-      <w:bookmarkEnd w:id="66"/>
+      <w:bookmarkEnd w:id="69"/>
+      <w:bookmarkEnd w:id="70"/>
+      <w:bookmarkEnd w:id="71"/>
     </w:p>
     <w:p>
       <w:r>
@@ -8386,7 +8927,7 @@
                     </pic:cNvPicPr>
                   </pic:nvPicPr>
                   <pic:blipFill>
-                    <a:blip r:embed="rId33">
+                    <a:blip r:embed="rId34">
                       <a:extLst>
                         <a:ext uri="{28A0092B-C50C-407E-A947-70E740481C1C}">
                           <a14:useLocalDpi xmlns:a14="http://schemas.microsoft.com/office/drawing/2010/main" val="0"/>
@@ -8422,15 +8963,15 @@
       <w:pPr>
         <w:pStyle w:val="berschrift3"/>
       </w:pPr>
-      <w:bookmarkStart w:id="67" w:name="_Toc280877345"/>
-      <w:bookmarkStart w:id="68" w:name="_Toc280880985"/>
-      <w:bookmarkStart w:id="69" w:name="_Toc325113807"/>
+      <w:bookmarkStart w:id="72" w:name="_Toc280877345"/>
+      <w:bookmarkStart w:id="73" w:name="_Toc280880985"/>
+      <w:bookmarkStart w:id="74" w:name="_Toc325187454"/>
       <w:r>
         <w:t>Print new version of a certificate</w:t>
       </w:r>
-      <w:bookmarkEnd w:id="67"/>
-      <w:bookmarkEnd w:id="68"/>
-      <w:bookmarkEnd w:id="69"/>
+      <w:bookmarkEnd w:id="72"/>
+      <w:bookmarkEnd w:id="73"/>
+      <w:bookmarkEnd w:id="74"/>
     </w:p>
     <w:p>
       <w:r>
@@ -8546,15 +9087,15 @@
       <w:pPr>
         <w:pStyle w:val="berschrift2"/>
       </w:pPr>
-      <w:bookmarkStart w:id="70" w:name="_Toc280877346"/>
-      <w:bookmarkStart w:id="71" w:name="_Toc280880986"/>
-      <w:bookmarkStart w:id="72" w:name="_Toc325113808"/>
+      <w:bookmarkStart w:id="75" w:name="_Toc280877346"/>
+      <w:bookmarkStart w:id="76" w:name="_Toc280880986"/>
+      <w:bookmarkStart w:id="77" w:name="_Toc325187455"/>
       <w:r>
         <w:t>Global certificate administration</w:t>
       </w:r>
-      <w:bookmarkEnd w:id="70"/>
-      <w:bookmarkEnd w:id="71"/>
-      <w:bookmarkEnd w:id="72"/>
+      <w:bookmarkEnd w:id="75"/>
+      <w:bookmarkEnd w:id="76"/>
+      <w:bookmarkEnd w:id="77"/>
     </w:p>
     <w:p>
       <w:r>
@@ -8851,7 +9392,7 @@
                     </pic:cNvPicPr>
                   </pic:nvPicPr>
                   <pic:blipFill>
-                    <a:blip r:embed="rId34">
+                    <a:blip r:embed="rId35">
                       <a:extLst>
                         <a:ext uri="{28A0092B-C50C-407E-A947-70E740481C1C}">
                           <a14:useLocalDpi xmlns:a14="http://schemas.microsoft.com/office/drawing/2010/main" val="0"/>
@@ -8887,7 +9428,7 @@
       <w:pPr>
         <w:pStyle w:val="berschrift3"/>
       </w:pPr>
-      <w:bookmarkStart w:id="73" w:name="_Toc325113809"/>
+      <w:bookmarkStart w:id="78" w:name="_Toc325187456"/>
       <w:r>
         <w:t xml:space="preserve">Call </w:t>
       </w:r>
@@ -8897,7 +9438,7 @@
       <w:r>
         <w:t>ack a certificate</w:t>
       </w:r>
-      <w:bookmarkEnd w:id="73"/>
+      <w:bookmarkEnd w:id="78"/>
     </w:p>
     <w:p>
       <w:r>
@@ -8920,15 +9461,15 @@
       <w:pPr>
         <w:pStyle w:val="berschrift2"/>
       </w:pPr>
-      <w:bookmarkStart w:id="74" w:name="_Toc280877347"/>
-      <w:bookmarkStart w:id="75" w:name="_Toc280880987"/>
-      <w:bookmarkStart w:id="76" w:name="_Toc325113810"/>
+      <w:bookmarkStart w:id="79" w:name="_Toc280877347"/>
+      <w:bookmarkStart w:id="80" w:name="_Toc280880987"/>
+      <w:bookmarkStart w:id="81" w:name="_Toc325187457"/>
       <w:r>
         <w:t>Overview of received certificates for users</w:t>
       </w:r>
-      <w:bookmarkEnd w:id="74"/>
-      <w:bookmarkEnd w:id="75"/>
-      <w:bookmarkEnd w:id="76"/>
+      <w:bookmarkEnd w:id="79"/>
+      <w:bookmarkEnd w:id="80"/>
+      <w:bookmarkEnd w:id="81"/>
     </w:p>
     <w:p>
       <w:r>
@@ -8977,7 +9518,7 @@
                     </pic:cNvPicPr>
                   </pic:nvPicPr>
                   <pic:blipFill>
-                    <a:blip r:embed="rId35">
+                    <a:blip r:embed="rId36">
                       <a:extLst>
                         <a:ext uri="{28A0092B-C50C-407E-A947-70E740481C1C}">
                           <a14:useLocalDpi xmlns:a14="http://schemas.microsoft.com/office/drawing/2010/main" val="0"/>
@@ -9013,12 +9554,12 @@
       <w:pPr>
         <w:pStyle w:val="berschrift2"/>
       </w:pPr>
-      <w:bookmarkStart w:id="77" w:name="_Toc325113811"/>
+      <w:bookmarkStart w:id="82" w:name="_Toc325187458"/>
       <w:r>
         <w:lastRenderedPageBreak/>
         <w:t>Meaning of different certificate status</w:t>
       </w:r>
-      <w:bookmarkEnd w:id="77"/>
+      <w:bookmarkEnd w:id="82"/>
     </w:p>
     <w:p>
       <w:r>
@@ -9264,10 +9805,1628 @@
       </w:tr>
     </w:tbl>
     <w:p/>
+    <w:p>
+      <w:pPr>
+        <w:pStyle w:val="berschrift2"/>
+      </w:pPr>
+      <w:bookmarkStart w:id="83" w:name="_Toc325187459"/>
+      <w:r>
+        <w:t>Jasper Reports</w:t>
+      </w:r>
+      <w:r>
+        <w:t xml:space="preserve"> Templates</w:t>
+      </w:r>
+      <w:bookmarkEnd w:id="83"/>
+    </w:p>
+    <w:p>
+      <w:r>
+        <w:t xml:space="preserve">Use the </w:t>
+      </w:r>
+      <w:hyperlink r:id="rId37" w:history="1">
+        <w:proofErr w:type="spellStart"/>
+        <w:r>
+          <w:rPr>
+            <w:rStyle w:val="Link"/>
+          </w:rPr>
+          <w:t>Jaspersoft</w:t>
+        </w:r>
+        <w:proofErr w:type="spellEnd"/>
+        <w:r>
+          <w:rPr>
+            <w:rStyle w:val="Link"/>
+          </w:rPr>
+          <w:t xml:space="preserve"> Studio</w:t>
+        </w:r>
+      </w:hyperlink>
+      <w:r>
+        <w:t xml:space="preserve"> to design your PDF layouts. A good starting point is the default template included in the plugin. You can download it by navigating to your certificate types &gt; edit any type &gt; click on </w:t>
+      </w:r>
+      <w:proofErr w:type="spellStart"/>
+      <w:r>
+        <w:t>tha</w:t>
+      </w:r>
+      <w:proofErr w:type="spellEnd"/>
+      <w:r>
+        <w:t xml:space="preserve"> tab “Template” and then “Download Default Template”. The format of these templates is XML</w:t>
+      </w:r>
+      <w:r>
+        <w:t>,</w:t>
+      </w:r>
+      <w:r>
+        <w:t xml:space="preserve"> which gets auto-generated by using the </w:t>
+      </w:r>
+      <w:proofErr w:type="spellStart"/>
+      <w:r>
+        <w:rPr>
+          <w:i/>
+        </w:rPr>
+        <w:t>Jaspersoft</w:t>
+      </w:r>
+      <w:proofErr w:type="spellEnd"/>
+      <w:r>
+        <w:rPr>
+          <w:i/>
+        </w:rPr>
+        <w:t xml:space="preserve"> Studio</w:t>
+      </w:r>
+      <w:r>
+        <w:t xml:space="preserve"> software.</w:t>
+      </w:r>
+    </w:p>
+    <w:p>
+      <w:pPr>
+        <w:pStyle w:val="berschrift3"/>
+      </w:pPr>
+      <w:bookmarkStart w:id="84" w:name="_Toc325187460"/>
+      <w:r>
+        <w:t>Parameters</w:t>
+      </w:r>
+      <w:bookmarkEnd w:id="84"/>
+    </w:p>
+    <w:p>
+      <w:r>
+        <w:t xml:space="preserve">It is important that any certificate parameter that are referenced later in the document </w:t>
+      </w:r>
+      <w:r>
+        <w:t>is</w:t>
+      </w:r>
+      <w:r>
+        <w:t xml:space="preserve"> declared with the corresponding type in Java, otherwise the PDF can’t be rendered.</w:t>
+      </w:r>
+    </w:p>
+    <w:p>
+      <w:pPr>
+        <w:shd w:val="clear" w:color="auto" w:fill="282C34"/>
+        <w:tabs>
+          <w:tab w:val="left" w:pos="916"/>
+          <w:tab w:val="left" w:pos="1832"/>
+          <w:tab w:val="left" w:pos="2748"/>
+          <w:tab w:val="left" w:pos="3664"/>
+          <w:tab w:val="left" w:pos="4580"/>
+          <w:tab w:val="left" w:pos="5496"/>
+          <w:tab w:val="left" w:pos="6412"/>
+          <w:tab w:val="left" w:pos="7328"/>
+          <w:tab w:val="left" w:pos="8244"/>
+          <w:tab w:val="left" w:pos="9160"/>
+          <w:tab w:val="left" w:pos="10076"/>
+          <w:tab w:val="left" w:pos="10992"/>
+          <w:tab w:val="left" w:pos="11908"/>
+          <w:tab w:val="left" w:pos="12824"/>
+          <w:tab w:val="left" w:pos="13740"/>
+          <w:tab w:val="left" w:pos="14656"/>
+        </w:tabs>
+        <w:spacing w:after="0" w:line="240" w:lineRule="auto"/>
+        <w:rPr>
+          <w:rFonts w:ascii="Consolas" w:eastAsia="Calibri" w:hAnsi="Consolas" w:cs="Courier"/>
+          <w:color w:val="6B707A"/>
+          <w:sz w:val="18"/>
+          <w:szCs w:val="18"/>
+          <w:lang w:val="de-CH" w:eastAsia="de-DE"/>
+        </w:rPr>
+      </w:pPr>
+      <w:r>
+        <w:rPr>
+          <w:rFonts w:ascii="Consolas" w:eastAsia="Calibri" w:hAnsi="Consolas" w:cs="Courier"/>
+          <w:color w:val="6B707A"/>
+          <w:sz w:val="18"/>
+          <w:szCs w:val="18"/>
+          <w:lang w:val="de-CH" w:eastAsia="de-DE"/>
+        </w:rPr>
+        <w:t>&lt;</w:t>
+      </w:r>
+      <w:proofErr w:type="spellStart"/>
+      <w:r>
+        <w:rPr>
+          <w:rFonts w:ascii="Consolas" w:eastAsia="Calibri" w:hAnsi="Consolas" w:cs="Courier"/>
+          <w:color w:val="C983DE"/>
+          <w:sz w:val="18"/>
+          <w:szCs w:val="18"/>
+          <w:lang w:val="de-CH" w:eastAsia="de-DE"/>
+        </w:rPr>
+        <w:t>parameter</w:t>
+      </w:r>
+      <w:proofErr w:type="spellEnd"/>
+      <w:r>
+        <w:rPr>
+          <w:rFonts w:ascii="Consolas" w:eastAsia="Calibri" w:hAnsi="Consolas" w:cs="Courier"/>
+          <w:color w:val="C983DE"/>
+          <w:sz w:val="18"/>
+          <w:szCs w:val="18"/>
+          <w:lang w:val="de-CH" w:eastAsia="de-DE"/>
+        </w:rPr>
+        <w:t xml:space="preserve"> </w:t>
+      </w:r>
+      <w:proofErr w:type="spellStart"/>
+      <w:r>
+        <w:rPr>
+          <w:rFonts w:ascii="Consolas" w:eastAsia="Calibri" w:hAnsi="Consolas" w:cs="Courier"/>
+          <w:color w:val="6B707A"/>
+          <w:sz w:val="18"/>
+          <w:szCs w:val="18"/>
+          <w:lang w:val="de-CH" w:eastAsia="de-DE"/>
+        </w:rPr>
+        <w:t>name</w:t>
+      </w:r>
+      <w:proofErr w:type="spellEnd"/>
+      <w:r>
+        <w:rPr>
+          <w:rFonts w:ascii="Consolas" w:eastAsia="Calibri" w:hAnsi="Consolas" w:cs="Courier"/>
+          <w:color w:val="A0C782"/>
+          <w:sz w:val="18"/>
+          <w:szCs w:val="18"/>
+          <w:lang w:val="de-CH" w:eastAsia="de-DE"/>
+        </w:rPr>
+        <w:t xml:space="preserve">="[[USER_FIRSTNAME]]" </w:t>
+      </w:r>
+      <w:proofErr w:type="spellStart"/>
+      <w:r>
+        <w:rPr>
+          <w:rFonts w:ascii="Consolas" w:eastAsia="Calibri" w:hAnsi="Consolas" w:cs="Courier"/>
+          <w:color w:val="6B707A"/>
+          <w:sz w:val="18"/>
+          <w:szCs w:val="18"/>
+          <w:lang w:val="de-CH" w:eastAsia="de-DE"/>
+        </w:rPr>
+        <w:t>class</w:t>
+      </w:r>
+      <w:proofErr w:type="spellEnd"/>
+      <w:r>
+        <w:rPr>
+          <w:rFonts w:ascii="Consolas" w:eastAsia="Calibri" w:hAnsi="Consolas" w:cs="Courier"/>
+          <w:color w:val="A0C782"/>
+          <w:sz w:val="18"/>
+          <w:szCs w:val="18"/>
+          <w:lang w:val="de-CH" w:eastAsia="de-DE"/>
+        </w:rPr>
+        <w:t>="</w:t>
+      </w:r>
+      <w:proofErr w:type="spellStart"/>
+      <w:r>
+        <w:rPr>
+          <w:rFonts w:ascii="Consolas" w:eastAsia="Calibri" w:hAnsi="Consolas" w:cs="Courier"/>
+          <w:color w:val="A0C782"/>
+          <w:sz w:val="18"/>
+          <w:szCs w:val="18"/>
+          <w:lang w:val="de-CH" w:eastAsia="de-DE"/>
+        </w:rPr>
+        <w:t>java.lang.String</w:t>
+      </w:r>
+      <w:proofErr w:type="spellEnd"/>
+      <w:r>
+        <w:rPr>
+          <w:rFonts w:ascii="Consolas" w:eastAsia="Calibri" w:hAnsi="Consolas" w:cs="Courier"/>
+          <w:color w:val="A0C782"/>
+          <w:sz w:val="18"/>
+          <w:szCs w:val="18"/>
+          <w:lang w:val="de-CH" w:eastAsia="de-DE"/>
+        </w:rPr>
+        <w:t>"</w:t>
+      </w:r>
+      <w:r>
+        <w:rPr>
+          <w:rFonts w:ascii="Consolas" w:eastAsia="Calibri" w:hAnsi="Consolas" w:cs="Courier"/>
+          <w:color w:val="6B707A"/>
+          <w:sz w:val="18"/>
+          <w:szCs w:val="18"/>
+          <w:lang w:val="de-CH" w:eastAsia="de-DE"/>
+        </w:rPr>
+        <w:t>&gt;</w:t>
+      </w:r>
+    </w:p>
+    <w:p>
+      <w:pPr>
+        <w:shd w:val="clear" w:color="auto" w:fill="282C34"/>
+        <w:tabs>
+          <w:tab w:val="left" w:pos="916"/>
+          <w:tab w:val="left" w:pos="1832"/>
+          <w:tab w:val="left" w:pos="2748"/>
+          <w:tab w:val="left" w:pos="3664"/>
+          <w:tab w:val="left" w:pos="4580"/>
+          <w:tab w:val="left" w:pos="5496"/>
+          <w:tab w:val="left" w:pos="6412"/>
+          <w:tab w:val="left" w:pos="7328"/>
+          <w:tab w:val="left" w:pos="8244"/>
+          <w:tab w:val="left" w:pos="9160"/>
+          <w:tab w:val="left" w:pos="10076"/>
+          <w:tab w:val="left" w:pos="10992"/>
+          <w:tab w:val="left" w:pos="11908"/>
+          <w:tab w:val="left" w:pos="12824"/>
+          <w:tab w:val="left" w:pos="13740"/>
+          <w:tab w:val="left" w:pos="14656"/>
+        </w:tabs>
+        <w:spacing w:after="0" w:line="240" w:lineRule="auto"/>
+        <w:rPr>
+          <w:rFonts w:ascii="Consolas" w:eastAsia="Calibri" w:hAnsi="Consolas" w:cs="Courier"/>
+          <w:color w:val="6B707A"/>
+          <w:sz w:val="18"/>
+          <w:szCs w:val="18"/>
+          <w:lang w:val="de-CH" w:eastAsia="de-DE"/>
+        </w:rPr>
+      </w:pPr>
+      <w:r>
+        <w:rPr>
+          <w:rFonts w:ascii="Consolas" w:eastAsia="Calibri" w:hAnsi="Consolas" w:cs="Courier"/>
+          <w:color w:val="6B707A"/>
+          <w:sz w:val="18"/>
+          <w:szCs w:val="18"/>
+          <w:lang w:val="de-CH" w:eastAsia="de-DE"/>
+        </w:rPr>
+        <w:t>&lt;</w:t>
+      </w:r>
+      <w:proofErr w:type="spellStart"/>
+      <w:r>
+        <w:rPr>
+          <w:rFonts w:ascii="Consolas" w:eastAsia="Calibri" w:hAnsi="Consolas" w:cs="Courier"/>
+          <w:color w:val="C983DE"/>
+          <w:sz w:val="18"/>
+          <w:szCs w:val="18"/>
+          <w:lang w:val="de-CH" w:eastAsia="de-DE"/>
+        </w:rPr>
+        <w:t>parameter</w:t>
+      </w:r>
+      <w:proofErr w:type="spellEnd"/>
+      <w:r>
+        <w:rPr>
+          <w:rFonts w:ascii="Consolas" w:eastAsia="Calibri" w:hAnsi="Consolas" w:cs="Courier"/>
+          <w:color w:val="C983DE"/>
+          <w:sz w:val="18"/>
+          <w:szCs w:val="18"/>
+          <w:lang w:val="de-CH" w:eastAsia="de-DE"/>
+        </w:rPr>
+        <w:t xml:space="preserve"> </w:t>
+      </w:r>
+      <w:proofErr w:type="spellStart"/>
+      <w:r>
+        <w:rPr>
+          <w:rFonts w:ascii="Consolas" w:eastAsia="Calibri" w:hAnsi="Consolas" w:cs="Courier"/>
+          <w:color w:val="6B707A"/>
+          <w:sz w:val="18"/>
+          <w:szCs w:val="18"/>
+          <w:lang w:val="de-CH" w:eastAsia="de-DE"/>
+        </w:rPr>
+        <w:t>name</w:t>
+      </w:r>
+      <w:proofErr w:type="spellEnd"/>
+      <w:r>
+        <w:rPr>
+          <w:rFonts w:ascii="Consolas" w:eastAsia="Calibri" w:hAnsi="Consolas" w:cs="Courier"/>
+          <w:color w:val="A0C782"/>
+          <w:sz w:val="18"/>
+          <w:szCs w:val="18"/>
+          <w:lang w:val="de-CH" w:eastAsia="de-DE"/>
+        </w:rPr>
+        <w:t xml:space="preserve">="[[CERT_ID]]" </w:t>
+      </w:r>
+      <w:proofErr w:type="spellStart"/>
+      <w:r>
+        <w:rPr>
+          <w:rFonts w:ascii="Consolas" w:eastAsia="Calibri" w:hAnsi="Consolas" w:cs="Courier"/>
+          <w:color w:val="6B707A"/>
+          <w:sz w:val="18"/>
+          <w:szCs w:val="18"/>
+          <w:lang w:val="de-CH" w:eastAsia="de-DE"/>
+        </w:rPr>
+        <w:t>class</w:t>
+      </w:r>
+      <w:proofErr w:type="spellEnd"/>
+      <w:r>
+        <w:rPr>
+          <w:rFonts w:ascii="Consolas" w:eastAsia="Calibri" w:hAnsi="Consolas" w:cs="Courier"/>
+          <w:color w:val="A0C782"/>
+          <w:sz w:val="18"/>
+          <w:szCs w:val="18"/>
+          <w:lang w:val="de-CH" w:eastAsia="de-DE"/>
+        </w:rPr>
+        <w:t>="</w:t>
+      </w:r>
+      <w:proofErr w:type="spellStart"/>
+      <w:r>
+        <w:rPr>
+          <w:rFonts w:ascii="Consolas" w:eastAsia="Calibri" w:hAnsi="Consolas" w:cs="Courier"/>
+          <w:color w:val="A0C782"/>
+          <w:sz w:val="18"/>
+          <w:szCs w:val="18"/>
+          <w:lang w:val="de-CH" w:eastAsia="de-DE"/>
+        </w:rPr>
+        <w:t>java.lang.String</w:t>
+      </w:r>
+      <w:proofErr w:type="spellEnd"/>
+      <w:r>
+        <w:rPr>
+          <w:rFonts w:ascii="Consolas" w:eastAsia="Calibri" w:hAnsi="Consolas" w:cs="Courier"/>
+          <w:color w:val="A0C782"/>
+          <w:sz w:val="18"/>
+          <w:szCs w:val="18"/>
+          <w:lang w:val="de-CH" w:eastAsia="de-DE"/>
+        </w:rPr>
+        <w:t>"</w:t>
+      </w:r>
+      <w:r>
+        <w:rPr>
+          <w:rFonts w:ascii="Consolas" w:eastAsia="Calibri" w:hAnsi="Consolas" w:cs="Courier"/>
+          <w:color w:val="6B707A"/>
+          <w:sz w:val="18"/>
+          <w:szCs w:val="18"/>
+          <w:lang w:val="de-CH" w:eastAsia="de-DE"/>
+        </w:rPr>
+        <w:t>/&gt;</w:t>
+      </w:r>
+    </w:p>
+    <w:p>
+      <w:r>
+        <w:br/>
+        <w:t xml:space="preserve">These parameters can also be added in the GUI of the </w:t>
+      </w:r>
+      <w:proofErr w:type="spellStart"/>
+      <w:r>
+        <w:rPr>
+          <w:i/>
+        </w:rPr>
+        <w:t>Jaspersoft</w:t>
+      </w:r>
+      <w:proofErr w:type="spellEnd"/>
+      <w:r>
+        <w:rPr>
+          <w:i/>
+        </w:rPr>
+        <w:t xml:space="preserve"> Studio</w:t>
+      </w:r>
+      <w:r>
+        <w:t>.</w:t>
+      </w:r>
+    </w:p>
+    <w:p>
+      <w:pPr>
+        <w:pStyle w:val="berschrift3"/>
+      </w:pPr>
+      <w:bookmarkStart w:id="85" w:name="_Toc325187461"/>
+      <w:r>
+        <w:lastRenderedPageBreak/>
+        <w:t>Images</w:t>
+      </w:r>
+      <w:bookmarkEnd w:id="85"/>
+    </w:p>
+    <w:p>
+      <w:r>
+        <w:t>You can output images</w:t>
+      </w:r>
+      <w:r>
+        <w:t xml:space="preserve"> (jpg, </w:t>
+      </w:r>
+      <w:proofErr w:type="spellStart"/>
+      <w:r>
+        <w:t>png</w:t>
+      </w:r>
+      <w:proofErr w:type="spellEnd"/>
+      <w:r>
+        <w:t xml:space="preserve">, </w:t>
+      </w:r>
+      <w:proofErr w:type="spellStart"/>
+      <w:r>
+        <w:t>svg</w:t>
+      </w:r>
+      <w:proofErr w:type="spellEnd"/>
+      <w:r>
+        <w:t>)</w:t>
+      </w:r>
+      <w:r>
+        <w:t xml:space="preserve"> in the PDF by following these steps:</w:t>
+      </w:r>
+    </w:p>
+    <w:p>
+      <w:pPr>
+        <w:pStyle w:val="Listenabsatz"/>
+        <w:numPr>
+          <w:ilvl w:val="0"/>
+          <w:numId w:val="46"/>
+        </w:numPr>
+      </w:pPr>
+      <w:r>
+        <w:t>Upload the image as asset in the certificate type administration.</w:t>
+      </w:r>
+    </w:p>
+    <w:p>
+      <w:pPr>
+        <w:pStyle w:val="Listenabsatz"/>
+        <w:numPr>
+          <w:ilvl w:val="0"/>
+          <w:numId w:val="46"/>
+        </w:numPr>
+      </w:pPr>
+      <w:r>
+        <w:t>When editing your template, make sure that you define the parameter [[CERT_TEMPLATE_PATH]]. This placeholder contains the absolute path to the folder where the images are stored.</w:t>
+      </w:r>
+    </w:p>
+    <w:p>
+      <w:pPr>
+        <w:pStyle w:val="Listenabsatz"/>
+        <w:numPr>
+          <w:ilvl w:val="0"/>
+          <w:numId w:val="46"/>
+        </w:numPr>
+      </w:pPr>
+      <w:r>
+        <w:t>Use an</w:t>
+      </w:r>
+      <w:r>
+        <w:t xml:space="preserve"> </w:t>
+      </w:r>
+      <w:r>
+        <w:rPr>
+          <w:i/>
+        </w:rPr>
+        <w:t>image</w:t>
+      </w:r>
+      <w:r>
+        <w:t xml:space="preserve"> element with an</w:t>
+      </w:r>
+      <w:r>
+        <w:t xml:space="preserve"> </w:t>
+      </w:r>
+      <w:proofErr w:type="spellStart"/>
+      <w:r>
+        <w:rPr>
+          <w:i/>
+        </w:rPr>
+        <w:t>imageExpression</w:t>
+      </w:r>
+      <w:proofErr w:type="spellEnd"/>
+      <w:r>
+        <w:t xml:space="preserve">. Inside the expression, concatenate the path placeholder with the image name you want to display, like this: </w:t>
+      </w:r>
+      <w:r>
+        <w:rPr>
+          <w:rFonts w:ascii="Courier New" w:hAnsi="Courier New" w:cs="Courier New"/>
+        </w:rPr>
+        <w:t>$</w:t>
+      </w:r>
+      <w:proofErr w:type="gramStart"/>
+      <w:r>
+        <w:rPr>
+          <w:rFonts w:ascii="Courier New" w:hAnsi="Courier New" w:cs="Courier New"/>
+        </w:rPr>
+        <w:t>P{</w:t>
+      </w:r>
+      <w:proofErr w:type="gramEnd"/>
+      <w:r>
+        <w:rPr>
+          <w:rFonts w:ascii="Courier New" w:hAnsi="Courier New" w:cs="Courier New"/>
+        </w:rPr>
+        <w:t xml:space="preserve">[[CERT_TEMPLATE_PATH]]} + </w:t>
+      </w:r>
+      <w:r>
+        <w:rPr>
+          <w:rFonts w:ascii="Courier New" w:hAnsi="Courier New" w:cs="Courier New"/>
+        </w:rPr>
+        <w:t>“</w:t>
+      </w:r>
+      <w:r>
+        <w:rPr>
+          <w:rFonts w:ascii="Courier New" w:hAnsi="Courier New" w:cs="Courier New"/>
+        </w:rPr>
+        <w:t>/</w:t>
+      </w:r>
+      <w:r>
+        <w:rPr>
+          <w:rFonts w:ascii="Courier New" w:hAnsi="Courier New" w:cs="Courier New"/>
+        </w:rPr>
+        <w:t>image.jpg”</w:t>
+      </w:r>
+    </w:p>
+    <w:p>
+      <w:r>
+        <w:t>Here is an example how the generated XML code looks like</w:t>
+      </w:r>
+      <w:r>
+        <w:t xml:space="preserve"> for raster images (jpg, </w:t>
+      </w:r>
+      <w:proofErr w:type="spellStart"/>
+      <w:r>
+        <w:t>png</w:t>
+      </w:r>
+      <w:proofErr w:type="spellEnd"/>
+      <w:r>
+        <w:t>)</w:t>
+      </w:r>
+      <w:r>
+        <w:t>:</w:t>
+      </w:r>
+    </w:p>
+    <w:p>
+      <w:pPr>
+        <w:shd w:val="clear" w:color="auto" w:fill="282C34"/>
+        <w:tabs>
+          <w:tab w:val="left" w:pos="916"/>
+          <w:tab w:val="left" w:pos="1832"/>
+          <w:tab w:val="left" w:pos="2748"/>
+          <w:tab w:val="left" w:pos="3664"/>
+          <w:tab w:val="left" w:pos="4580"/>
+          <w:tab w:val="left" w:pos="5496"/>
+          <w:tab w:val="left" w:pos="6412"/>
+          <w:tab w:val="left" w:pos="7328"/>
+          <w:tab w:val="left" w:pos="8244"/>
+          <w:tab w:val="left" w:pos="9160"/>
+          <w:tab w:val="left" w:pos="10076"/>
+          <w:tab w:val="left" w:pos="10992"/>
+          <w:tab w:val="left" w:pos="11908"/>
+          <w:tab w:val="left" w:pos="12824"/>
+          <w:tab w:val="left" w:pos="13740"/>
+          <w:tab w:val="left" w:pos="14656"/>
+        </w:tabs>
+        <w:spacing w:after="0" w:line="240" w:lineRule="auto"/>
+        <w:rPr>
+          <w:rFonts w:ascii="Consolas" w:eastAsia="Calibri" w:hAnsi="Consolas" w:cs="Courier"/>
+          <w:color w:val="6B707A"/>
+          <w:sz w:val="18"/>
+          <w:szCs w:val="18"/>
+          <w:lang w:val="de-CH" w:eastAsia="de-DE"/>
+        </w:rPr>
+      </w:pPr>
+      <w:r>
+        <w:rPr>
+          <w:rFonts w:ascii="Consolas" w:eastAsia="Calibri" w:hAnsi="Consolas" w:cs="Courier"/>
+          <w:color w:val="6B707A"/>
+          <w:sz w:val="18"/>
+          <w:szCs w:val="18"/>
+          <w:lang w:val="de-CH" w:eastAsia="de-DE"/>
+        </w:rPr>
+        <w:t>&lt;</w:t>
+      </w:r>
+      <w:r>
+        <w:rPr>
+          <w:rFonts w:ascii="Consolas" w:eastAsia="Calibri" w:hAnsi="Consolas" w:cs="Courier"/>
+          <w:color w:val="C983DE"/>
+          <w:sz w:val="18"/>
+          <w:szCs w:val="18"/>
+          <w:lang w:val="de-CH" w:eastAsia="de-DE"/>
+        </w:rPr>
+        <w:t>image</w:t>
+      </w:r>
+      <w:r>
+        <w:rPr>
+          <w:rFonts w:ascii="Consolas" w:eastAsia="Calibri" w:hAnsi="Consolas" w:cs="Courier"/>
+          <w:color w:val="6B707A"/>
+          <w:sz w:val="18"/>
+          <w:szCs w:val="18"/>
+          <w:lang w:val="de-CH" w:eastAsia="de-DE"/>
+        </w:rPr>
+        <w:t>&gt;</w:t>
+      </w:r>
+      <w:r>
+        <w:rPr>
+          <w:rFonts w:ascii="Consolas" w:eastAsia="Calibri" w:hAnsi="Consolas" w:cs="Courier"/>
+          <w:color w:val="6B707A"/>
+          <w:sz w:val="18"/>
+          <w:szCs w:val="18"/>
+          <w:lang w:val="de-CH" w:eastAsia="de-DE"/>
+        </w:rPr>
+        <w:br/>
+        <w:t xml:space="preserve">   &lt;</w:t>
+      </w:r>
+      <w:r>
+        <w:rPr>
+          <w:rFonts w:ascii="Consolas" w:eastAsia="Calibri" w:hAnsi="Consolas" w:cs="Courier"/>
+          <w:color w:val="C983DE"/>
+          <w:sz w:val="18"/>
+          <w:szCs w:val="18"/>
+          <w:lang w:val="de-CH" w:eastAsia="de-DE"/>
+        </w:rPr>
+        <w:t xml:space="preserve">reportElement </w:t>
+      </w:r>
+      <w:r>
+        <w:rPr>
+          <w:rFonts w:ascii="Consolas" w:eastAsia="Calibri" w:hAnsi="Consolas" w:cs="Courier"/>
+          <w:color w:val="6B707A"/>
+          <w:sz w:val="18"/>
+          <w:szCs w:val="18"/>
+          <w:lang w:val="de-CH" w:eastAsia="de-DE"/>
+        </w:rPr>
+        <w:t>x</w:t>
+      </w:r>
+      <w:r>
+        <w:rPr>
+          <w:rFonts w:ascii="Consolas" w:eastAsia="Calibri" w:hAnsi="Consolas" w:cs="Courier"/>
+          <w:color w:val="A0C782"/>
+          <w:sz w:val="18"/>
+          <w:szCs w:val="18"/>
+          <w:lang w:val="de-CH" w:eastAsia="de-DE"/>
+        </w:rPr>
+        <w:t xml:space="preserve">="380" </w:t>
+      </w:r>
+      <w:r>
+        <w:rPr>
+          <w:rFonts w:ascii="Consolas" w:eastAsia="Calibri" w:hAnsi="Consolas" w:cs="Courier"/>
+          <w:color w:val="6B707A"/>
+          <w:sz w:val="18"/>
+          <w:szCs w:val="18"/>
+          <w:lang w:val="de-CH" w:eastAsia="de-DE"/>
+        </w:rPr>
+        <w:t>y</w:t>
+      </w:r>
+      <w:r>
+        <w:rPr>
+          <w:rFonts w:ascii="Consolas" w:eastAsia="Calibri" w:hAnsi="Consolas" w:cs="Courier"/>
+          <w:color w:val="A0C782"/>
+          <w:sz w:val="18"/>
+          <w:szCs w:val="18"/>
+          <w:lang w:val="de-CH" w:eastAsia="de-DE"/>
+        </w:rPr>
+        <w:t xml:space="preserve">="0" </w:t>
+      </w:r>
+      <w:r>
+        <w:rPr>
+          <w:rFonts w:ascii="Consolas" w:eastAsia="Calibri" w:hAnsi="Consolas" w:cs="Courier"/>
+          <w:color w:val="6B707A"/>
+          <w:sz w:val="18"/>
+          <w:szCs w:val="18"/>
+          <w:lang w:val="de-CH" w:eastAsia="de-DE"/>
+        </w:rPr>
+        <w:t>width</w:t>
+      </w:r>
+      <w:r>
+        <w:rPr>
+          <w:rFonts w:ascii="Consolas" w:eastAsia="Calibri" w:hAnsi="Consolas" w:cs="Courier"/>
+          <w:color w:val="A0C782"/>
+          <w:sz w:val="18"/>
+          <w:szCs w:val="18"/>
+          <w:lang w:val="de-CH" w:eastAsia="de-DE"/>
+        </w:rPr>
+        <w:t xml:space="preserve">="175" </w:t>
+      </w:r>
+      <w:r>
+        <w:rPr>
+          <w:rFonts w:ascii="Consolas" w:eastAsia="Calibri" w:hAnsi="Consolas" w:cs="Courier"/>
+          <w:color w:val="6B707A"/>
+          <w:sz w:val="18"/>
+          <w:szCs w:val="18"/>
+          <w:lang w:val="de-CH" w:eastAsia="de-DE"/>
+        </w:rPr>
+        <w:t>height</w:t>
+      </w:r>
+      <w:r>
+        <w:rPr>
+          <w:rFonts w:ascii="Consolas" w:eastAsia="Calibri" w:hAnsi="Consolas" w:cs="Courier"/>
+          <w:color w:val="A0C782"/>
+          <w:sz w:val="18"/>
+          <w:szCs w:val="18"/>
+          <w:lang w:val="de-CH" w:eastAsia="de-DE"/>
+        </w:rPr>
+        <w:t>="100"</w:t>
+      </w:r>
+      <w:r>
+        <w:rPr>
+          <w:rFonts w:ascii="Consolas" w:eastAsia="Calibri" w:hAnsi="Consolas" w:cs="Courier"/>
+          <w:color w:val="6B707A"/>
+          <w:sz w:val="18"/>
+          <w:szCs w:val="18"/>
+          <w:lang w:val="de-CH" w:eastAsia="de-DE"/>
+        </w:rPr>
+        <w:t>/&gt;</w:t>
+      </w:r>
+      <w:r>
+        <w:rPr>
+          <w:rFonts w:ascii="Consolas" w:eastAsia="Calibri" w:hAnsi="Consolas" w:cs="Courier"/>
+          <w:color w:val="6B707A"/>
+          <w:sz w:val="18"/>
+          <w:szCs w:val="18"/>
+          <w:lang w:val="de-CH" w:eastAsia="de-DE"/>
+        </w:rPr>
+        <w:br/>
+        <w:t xml:space="preserve">   &lt;</w:t>
+      </w:r>
+      <w:r>
+        <w:rPr>
+          <w:rFonts w:ascii="Consolas" w:eastAsia="Calibri" w:hAnsi="Consolas" w:cs="Courier"/>
+          <w:color w:val="C983DE"/>
+          <w:sz w:val="18"/>
+          <w:szCs w:val="18"/>
+          <w:lang w:val="de-CH" w:eastAsia="de-DE"/>
+        </w:rPr>
+        <w:t>imageExpression</w:t>
+      </w:r>
+      <w:r>
+        <w:rPr>
+          <w:rFonts w:ascii="Consolas" w:eastAsia="Calibri" w:hAnsi="Consolas" w:cs="Courier"/>
+          <w:color w:val="6B707A"/>
+          <w:sz w:val="18"/>
+          <w:szCs w:val="18"/>
+          <w:lang w:val="de-CH" w:eastAsia="de-DE"/>
+        </w:rPr>
+        <w:t>&gt;&lt;!</w:t>
+      </w:r>
+      <w:proofErr w:type="gramStart"/>
+      <w:r>
+        <w:rPr>
+          <w:rFonts w:ascii="Consolas" w:eastAsia="Calibri" w:hAnsi="Consolas" w:cs="Courier"/>
+          <w:color w:val="6B707A"/>
+          <w:sz w:val="18"/>
+          <w:szCs w:val="18"/>
+          <w:lang w:val="de-CH" w:eastAsia="de-DE"/>
+        </w:rPr>
+        <w:t>[</w:t>
+      </w:r>
+      <w:proofErr w:type="gramEnd"/>
+      <w:r>
+        <w:rPr>
+          <w:rFonts w:ascii="Consolas" w:eastAsia="Calibri" w:hAnsi="Consolas" w:cs="Courier"/>
+          <w:color w:val="6B707A"/>
+          <w:sz w:val="18"/>
+          <w:szCs w:val="18"/>
+          <w:lang w:val="de-CH" w:eastAsia="de-DE"/>
+        </w:rPr>
+        <w:t>CDATA[$P{[[CERT_TEMPLATE_PATH]]} + "/</w:t>
+      </w:r>
+      <w:r>
+        <w:rPr>
+          <w:rFonts w:ascii="Consolas" w:eastAsia="Calibri" w:hAnsi="Consolas" w:cs="Courier"/>
+          <w:color w:val="6B707A"/>
+          <w:sz w:val="18"/>
+          <w:szCs w:val="18"/>
+          <w:lang w:val="de-CH" w:eastAsia="de-DE"/>
+        </w:rPr>
+        <w:t>image</w:t>
+      </w:r>
+      <w:r>
+        <w:rPr>
+          <w:rFonts w:ascii="Consolas" w:eastAsia="Calibri" w:hAnsi="Consolas" w:cs="Courier"/>
+          <w:color w:val="6B707A"/>
+          <w:sz w:val="18"/>
+          <w:szCs w:val="18"/>
+          <w:lang w:val="de-CH" w:eastAsia="de-DE"/>
+        </w:rPr>
+        <w:t>.jpg"]]&gt;&lt;/</w:t>
+      </w:r>
+      <w:r>
+        <w:rPr>
+          <w:rFonts w:ascii="Consolas" w:eastAsia="Calibri" w:hAnsi="Consolas" w:cs="Courier"/>
+          <w:color w:val="C983DE"/>
+          <w:sz w:val="18"/>
+          <w:szCs w:val="18"/>
+          <w:lang w:val="de-CH" w:eastAsia="de-DE"/>
+        </w:rPr>
+        <w:t>imageExpression</w:t>
+      </w:r>
+      <w:r>
+        <w:rPr>
+          <w:rFonts w:ascii="Consolas" w:eastAsia="Calibri" w:hAnsi="Consolas" w:cs="Courier"/>
+          <w:color w:val="6B707A"/>
+          <w:sz w:val="18"/>
+          <w:szCs w:val="18"/>
+          <w:lang w:val="de-CH" w:eastAsia="de-DE"/>
+        </w:rPr>
+        <w:t>&gt;</w:t>
+      </w:r>
+      <w:r>
+        <w:rPr>
+          <w:rFonts w:ascii="Consolas" w:eastAsia="Calibri" w:hAnsi="Consolas" w:cs="Courier"/>
+          <w:color w:val="6B707A"/>
+          <w:sz w:val="18"/>
+          <w:szCs w:val="18"/>
+          <w:lang w:val="de-CH" w:eastAsia="de-DE"/>
+        </w:rPr>
+        <w:br/>
+        <w:t>&lt;/</w:t>
+      </w:r>
+      <w:r>
+        <w:rPr>
+          <w:rFonts w:ascii="Consolas" w:eastAsia="Calibri" w:hAnsi="Consolas" w:cs="Courier"/>
+          <w:color w:val="C983DE"/>
+          <w:sz w:val="18"/>
+          <w:szCs w:val="18"/>
+          <w:lang w:val="de-CH" w:eastAsia="de-DE"/>
+        </w:rPr>
+        <w:t>image</w:t>
+      </w:r>
+      <w:r>
+        <w:rPr>
+          <w:rFonts w:ascii="Consolas" w:eastAsia="Calibri" w:hAnsi="Consolas" w:cs="Courier"/>
+          <w:color w:val="6B707A"/>
+          <w:sz w:val="18"/>
+          <w:szCs w:val="18"/>
+          <w:lang w:val="de-CH" w:eastAsia="de-DE"/>
+        </w:rPr>
+        <w:t>&gt;</w:t>
+      </w:r>
+    </w:p>
+    <w:p>
+      <w:r>
+        <w:br/>
+        <w:t>Vector images (</w:t>
+      </w:r>
+      <w:proofErr w:type="spellStart"/>
+      <w:r>
+        <w:t>svg</w:t>
+      </w:r>
+      <w:proofErr w:type="spellEnd"/>
+      <w:r>
+        <w:t xml:space="preserve">) need another </w:t>
+      </w:r>
+      <w:proofErr w:type="spellStart"/>
+      <w:r>
+        <w:rPr>
+          <w:i/>
+        </w:rPr>
+        <w:t>imageExpression</w:t>
+      </w:r>
+      <w:proofErr w:type="spellEnd"/>
+      <w:r>
+        <w:t xml:space="preserve"> so that they are displayed in the PDF:</w:t>
+      </w:r>
+    </w:p>
+    <w:p>
+      <w:pPr>
+        <w:shd w:val="clear" w:color="auto" w:fill="282C34"/>
+        <w:tabs>
+          <w:tab w:val="left" w:pos="916"/>
+          <w:tab w:val="left" w:pos="1832"/>
+          <w:tab w:val="left" w:pos="2748"/>
+          <w:tab w:val="left" w:pos="3664"/>
+          <w:tab w:val="left" w:pos="4580"/>
+          <w:tab w:val="left" w:pos="5496"/>
+          <w:tab w:val="left" w:pos="6412"/>
+          <w:tab w:val="left" w:pos="7328"/>
+          <w:tab w:val="left" w:pos="8244"/>
+          <w:tab w:val="left" w:pos="9160"/>
+          <w:tab w:val="left" w:pos="10076"/>
+          <w:tab w:val="left" w:pos="10992"/>
+          <w:tab w:val="left" w:pos="11908"/>
+          <w:tab w:val="left" w:pos="12824"/>
+          <w:tab w:val="left" w:pos="13740"/>
+          <w:tab w:val="left" w:pos="14656"/>
+        </w:tabs>
+        <w:spacing w:after="0" w:line="240" w:lineRule="auto"/>
+        <w:rPr>
+          <w:rFonts w:ascii="Consolas" w:eastAsia="Calibri" w:hAnsi="Consolas" w:cs="Courier"/>
+          <w:color w:val="6B707A"/>
+          <w:sz w:val="18"/>
+          <w:szCs w:val="18"/>
+          <w:lang w:val="de-CH" w:eastAsia="de-DE"/>
+        </w:rPr>
+      </w:pPr>
+      <w:r>
+        <w:rPr>
+          <w:rFonts w:ascii="Consolas" w:eastAsia="Calibri" w:hAnsi="Consolas" w:cs="Courier"/>
+          <w:color w:val="6B707A"/>
+          <w:sz w:val="18"/>
+          <w:szCs w:val="18"/>
+          <w:lang w:val="de-CH" w:eastAsia="de-DE"/>
+        </w:rPr>
+        <w:t>&lt;</w:t>
+      </w:r>
+      <w:r>
+        <w:rPr>
+          <w:rFonts w:ascii="Consolas" w:eastAsia="Calibri" w:hAnsi="Consolas" w:cs="Courier"/>
+          <w:color w:val="C983DE"/>
+          <w:sz w:val="18"/>
+          <w:szCs w:val="18"/>
+          <w:lang w:val="de-CH" w:eastAsia="de-DE"/>
+        </w:rPr>
+        <w:t>image</w:t>
+      </w:r>
+      <w:r>
+        <w:rPr>
+          <w:rFonts w:ascii="Consolas" w:eastAsia="Calibri" w:hAnsi="Consolas" w:cs="Courier"/>
+          <w:color w:val="6B707A"/>
+          <w:sz w:val="18"/>
+          <w:szCs w:val="18"/>
+          <w:lang w:val="de-CH" w:eastAsia="de-DE"/>
+        </w:rPr>
+        <w:t>&gt;</w:t>
+      </w:r>
+      <w:r>
+        <w:rPr>
+          <w:rFonts w:ascii="Consolas" w:eastAsia="Calibri" w:hAnsi="Consolas" w:cs="Courier"/>
+          <w:color w:val="6B707A"/>
+          <w:sz w:val="18"/>
+          <w:szCs w:val="18"/>
+          <w:lang w:val="de-CH" w:eastAsia="de-DE"/>
+        </w:rPr>
+        <w:br/>
+        <w:t xml:space="preserve">   &lt;</w:t>
+      </w:r>
+      <w:r>
+        <w:rPr>
+          <w:rFonts w:ascii="Consolas" w:eastAsia="Calibri" w:hAnsi="Consolas" w:cs="Courier"/>
+          <w:color w:val="C983DE"/>
+          <w:sz w:val="18"/>
+          <w:szCs w:val="18"/>
+          <w:lang w:val="de-CH" w:eastAsia="de-DE"/>
+        </w:rPr>
+        <w:t xml:space="preserve">reportElement </w:t>
+      </w:r>
+      <w:r>
+        <w:rPr>
+          <w:rFonts w:ascii="Consolas" w:eastAsia="Calibri" w:hAnsi="Consolas" w:cs="Courier"/>
+          <w:color w:val="6B707A"/>
+          <w:sz w:val="18"/>
+          <w:szCs w:val="18"/>
+          <w:lang w:val="de-CH" w:eastAsia="de-DE"/>
+        </w:rPr>
+        <w:t>x</w:t>
+      </w:r>
+      <w:r>
+        <w:rPr>
+          <w:rFonts w:ascii="Consolas" w:eastAsia="Calibri" w:hAnsi="Consolas" w:cs="Courier"/>
+          <w:color w:val="A0C782"/>
+          <w:sz w:val="18"/>
+          <w:szCs w:val="18"/>
+          <w:lang w:val="de-CH" w:eastAsia="de-DE"/>
+        </w:rPr>
+        <w:t xml:space="preserve">="380" </w:t>
+      </w:r>
+      <w:r>
+        <w:rPr>
+          <w:rFonts w:ascii="Consolas" w:eastAsia="Calibri" w:hAnsi="Consolas" w:cs="Courier"/>
+          <w:color w:val="6B707A"/>
+          <w:sz w:val="18"/>
+          <w:szCs w:val="18"/>
+          <w:lang w:val="de-CH" w:eastAsia="de-DE"/>
+        </w:rPr>
+        <w:t>y</w:t>
+      </w:r>
+      <w:r>
+        <w:rPr>
+          <w:rFonts w:ascii="Consolas" w:eastAsia="Calibri" w:hAnsi="Consolas" w:cs="Courier"/>
+          <w:color w:val="A0C782"/>
+          <w:sz w:val="18"/>
+          <w:szCs w:val="18"/>
+          <w:lang w:val="de-CH" w:eastAsia="de-DE"/>
+        </w:rPr>
+        <w:t xml:space="preserve">="0" </w:t>
+      </w:r>
+      <w:r>
+        <w:rPr>
+          <w:rFonts w:ascii="Consolas" w:eastAsia="Calibri" w:hAnsi="Consolas" w:cs="Courier"/>
+          <w:color w:val="6B707A"/>
+          <w:sz w:val="18"/>
+          <w:szCs w:val="18"/>
+          <w:lang w:val="de-CH" w:eastAsia="de-DE"/>
+        </w:rPr>
+        <w:t>width</w:t>
+      </w:r>
+      <w:r>
+        <w:rPr>
+          <w:rFonts w:ascii="Consolas" w:eastAsia="Calibri" w:hAnsi="Consolas" w:cs="Courier"/>
+          <w:color w:val="A0C782"/>
+          <w:sz w:val="18"/>
+          <w:szCs w:val="18"/>
+          <w:lang w:val="de-CH" w:eastAsia="de-DE"/>
+        </w:rPr>
+        <w:t xml:space="preserve">="175" </w:t>
+      </w:r>
+      <w:r>
+        <w:rPr>
+          <w:rFonts w:ascii="Consolas" w:eastAsia="Calibri" w:hAnsi="Consolas" w:cs="Courier"/>
+          <w:color w:val="6B707A"/>
+          <w:sz w:val="18"/>
+          <w:szCs w:val="18"/>
+          <w:lang w:val="de-CH" w:eastAsia="de-DE"/>
+        </w:rPr>
+        <w:t>height</w:t>
+      </w:r>
+      <w:r>
+        <w:rPr>
+          <w:rFonts w:ascii="Consolas" w:eastAsia="Calibri" w:hAnsi="Consolas" w:cs="Courier"/>
+          <w:color w:val="A0C782"/>
+          <w:sz w:val="18"/>
+          <w:szCs w:val="18"/>
+          <w:lang w:val="de-CH" w:eastAsia="de-DE"/>
+        </w:rPr>
+        <w:t>="100"</w:t>
+      </w:r>
+      <w:r>
+        <w:rPr>
+          <w:rFonts w:ascii="Consolas" w:eastAsia="Calibri" w:hAnsi="Consolas" w:cs="Courier"/>
+          <w:color w:val="6B707A"/>
+          <w:sz w:val="18"/>
+          <w:szCs w:val="18"/>
+          <w:lang w:val="de-CH" w:eastAsia="de-DE"/>
+        </w:rPr>
+        <w:t>/&gt;</w:t>
+      </w:r>
+      <w:r>
+        <w:rPr>
+          <w:rFonts w:ascii="Consolas" w:eastAsia="Calibri" w:hAnsi="Consolas" w:cs="Courier"/>
+          <w:color w:val="6B707A"/>
+          <w:sz w:val="18"/>
+          <w:szCs w:val="18"/>
+          <w:lang w:val="de-CH" w:eastAsia="de-DE"/>
+        </w:rPr>
+        <w:br/>
+        <w:t xml:space="preserve">   &lt;</w:t>
+      </w:r>
+      <w:r>
+        <w:rPr>
+          <w:rFonts w:ascii="Consolas" w:eastAsia="Calibri" w:hAnsi="Consolas" w:cs="Courier"/>
+          <w:color w:val="C983DE"/>
+          <w:sz w:val="18"/>
+          <w:szCs w:val="18"/>
+          <w:lang w:val="de-CH" w:eastAsia="de-DE"/>
+        </w:rPr>
+        <w:t>imageExpression</w:t>
+      </w:r>
+      <w:r>
+        <w:rPr>
+          <w:rFonts w:ascii="Consolas" w:eastAsia="Calibri" w:hAnsi="Consolas" w:cs="Courier"/>
+          <w:color w:val="C983DE"/>
+          <w:sz w:val="18"/>
+          <w:szCs w:val="18"/>
+          <w:lang w:val="de-CH" w:eastAsia="de-DE"/>
+        </w:rPr>
+        <w:t xml:space="preserve"> </w:t>
+      </w:r>
+      <w:proofErr w:type="spellStart"/>
+      <w:r>
+        <w:rPr>
+          <w:rFonts w:ascii="Consolas" w:eastAsia="Calibri" w:hAnsi="Consolas" w:cs="Courier"/>
+          <w:color w:val="6B707A"/>
+          <w:sz w:val="18"/>
+          <w:szCs w:val="18"/>
+          <w:lang w:val="de-CH" w:eastAsia="de-DE"/>
+        </w:rPr>
+        <w:t>class</w:t>
+      </w:r>
+      <w:proofErr w:type="spellEnd"/>
+      <w:r>
+        <w:rPr>
+          <w:rFonts w:ascii="Consolas" w:eastAsia="Calibri" w:hAnsi="Consolas" w:cs="Courier"/>
+          <w:color w:val="6B707A"/>
+          <w:sz w:val="18"/>
+          <w:szCs w:val="18"/>
+          <w:lang w:val="de-CH" w:eastAsia="de-DE"/>
+        </w:rPr>
+        <w:t>="</w:t>
+      </w:r>
+      <w:proofErr w:type="spellStart"/>
+      <w:r>
+        <w:rPr>
+          <w:rFonts w:ascii="Consolas" w:eastAsia="Calibri" w:hAnsi="Consolas" w:cs="Courier"/>
+          <w:color w:val="6B707A"/>
+          <w:sz w:val="18"/>
+          <w:szCs w:val="18"/>
+          <w:lang w:val="de-CH" w:eastAsia="de-DE"/>
+        </w:rPr>
+        <w:t>net.sf.jasperreports.engine.JRRenderable</w:t>
+      </w:r>
+      <w:proofErr w:type="spellEnd"/>
+      <w:r>
+        <w:rPr>
+          <w:rFonts w:ascii="Consolas" w:eastAsia="Calibri" w:hAnsi="Consolas" w:cs="Courier"/>
+          <w:color w:val="6B707A"/>
+          <w:sz w:val="18"/>
+          <w:szCs w:val="18"/>
+          <w:lang w:val="de-CH" w:eastAsia="de-DE"/>
+        </w:rPr>
+        <w:t>"&gt;&lt;!</w:t>
+      </w:r>
+      <w:proofErr w:type="gramStart"/>
+      <w:r>
+        <w:rPr>
+          <w:rFonts w:ascii="Consolas" w:eastAsia="Calibri" w:hAnsi="Consolas" w:cs="Courier"/>
+          <w:color w:val="6B707A"/>
+          <w:sz w:val="18"/>
+          <w:szCs w:val="18"/>
+          <w:lang w:val="de-CH" w:eastAsia="de-DE"/>
+        </w:rPr>
+        <w:t>[</w:t>
+      </w:r>
+      <w:proofErr w:type="gramEnd"/>
+      <w:r>
+        <w:rPr>
+          <w:rFonts w:ascii="Consolas" w:eastAsia="Calibri" w:hAnsi="Consolas" w:cs="Courier"/>
+          <w:color w:val="6B707A"/>
+          <w:sz w:val="18"/>
+          <w:szCs w:val="18"/>
+          <w:lang w:val="de-CH" w:eastAsia="de-DE"/>
+        </w:rPr>
+        <w:t>CDATA[</w:t>
+      </w:r>
+      <w:proofErr w:type="spellStart"/>
+      <w:r>
+        <w:rPr>
+          <w:rFonts w:ascii="Consolas" w:eastAsia="Calibri" w:hAnsi="Consolas" w:cs="Courier"/>
+          <w:color w:val="6B707A"/>
+          <w:sz w:val="18"/>
+          <w:szCs w:val="18"/>
+          <w:lang w:val="de-CH" w:eastAsia="de-DE"/>
+        </w:rPr>
+        <w:t>net.sf.jasperreports.renderers.BatikRenderer.getInstance</w:t>
+      </w:r>
+      <w:proofErr w:type="spellEnd"/>
+      <w:r>
+        <w:rPr>
+          <w:rFonts w:ascii="Consolas" w:eastAsia="Calibri" w:hAnsi="Consolas" w:cs="Courier"/>
+          <w:color w:val="6B707A"/>
+          <w:sz w:val="18"/>
+          <w:szCs w:val="18"/>
+          <w:lang w:val="de-CH" w:eastAsia="de-DE"/>
+        </w:rPr>
+        <w:t>(</w:t>
+      </w:r>
+      <w:proofErr w:type="spellStart"/>
+      <w:r>
+        <w:rPr>
+          <w:rFonts w:ascii="Consolas" w:eastAsia="Calibri" w:hAnsi="Consolas" w:cs="Courier"/>
+          <w:color w:val="6B707A"/>
+          <w:sz w:val="18"/>
+          <w:szCs w:val="18"/>
+          <w:lang w:val="de-CH" w:eastAsia="de-DE"/>
+        </w:rPr>
+        <w:t>new</w:t>
+      </w:r>
+      <w:proofErr w:type="spellEnd"/>
+      <w:r>
+        <w:rPr>
+          <w:rFonts w:ascii="Consolas" w:eastAsia="Calibri" w:hAnsi="Consolas" w:cs="Courier"/>
+          <w:color w:val="6B707A"/>
+          <w:sz w:val="18"/>
+          <w:szCs w:val="18"/>
+          <w:lang w:val="de-CH" w:eastAsia="de-DE"/>
+        </w:rPr>
+        <w:t xml:space="preserve"> </w:t>
+      </w:r>
+      <w:proofErr w:type="spellStart"/>
+      <w:r>
+        <w:rPr>
+          <w:rFonts w:ascii="Consolas" w:eastAsia="Calibri" w:hAnsi="Consolas" w:cs="Courier"/>
+          <w:color w:val="6B707A"/>
+          <w:sz w:val="18"/>
+          <w:szCs w:val="18"/>
+          <w:lang w:val="de-CH" w:eastAsia="de-DE"/>
+        </w:rPr>
+        <w:t>java.io.File</w:t>
+      </w:r>
+      <w:proofErr w:type="spellEnd"/>
+      <w:r>
+        <w:rPr>
+          <w:rFonts w:ascii="Consolas" w:eastAsia="Calibri" w:hAnsi="Consolas" w:cs="Courier"/>
+          <w:color w:val="6B707A"/>
+          <w:sz w:val="18"/>
+          <w:szCs w:val="18"/>
+          <w:lang w:val="de-CH" w:eastAsia="de-DE"/>
+        </w:rPr>
+        <w:t>($P{[[CERT_TEMPLATE_PATH]]} + "/</w:t>
+      </w:r>
+      <w:proofErr w:type="spellStart"/>
+      <w:r>
+        <w:rPr>
+          <w:rFonts w:ascii="Consolas" w:eastAsia="Calibri" w:hAnsi="Consolas" w:cs="Courier"/>
+          <w:color w:val="6B707A"/>
+          <w:sz w:val="18"/>
+          <w:szCs w:val="18"/>
+          <w:lang w:val="de-CH" w:eastAsia="de-DE"/>
+        </w:rPr>
+        <w:t>image</w:t>
+      </w:r>
+      <w:r>
+        <w:rPr>
+          <w:rFonts w:ascii="Consolas" w:eastAsia="Calibri" w:hAnsi="Consolas" w:cs="Courier"/>
+          <w:color w:val="6B707A"/>
+          <w:sz w:val="18"/>
+          <w:szCs w:val="18"/>
+          <w:lang w:val="de-CH" w:eastAsia="de-DE"/>
+        </w:rPr>
+        <w:t>.svg</w:t>
+      </w:r>
+      <w:proofErr w:type="spellEnd"/>
+      <w:r>
+        <w:rPr>
+          <w:rFonts w:ascii="Consolas" w:eastAsia="Calibri" w:hAnsi="Consolas" w:cs="Courier"/>
+          <w:color w:val="6B707A"/>
+          <w:sz w:val="18"/>
+          <w:szCs w:val="18"/>
+          <w:lang w:val="de-CH" w:eastAsia="de-DE"/>
+        </w:rPr>
+        <w:t>"))]]&gt;</w:t>
+      </w:r>
+      <w:r>
+        <w:rPr>
+          <w:rFonts w:ascii="Consolas" w:eastAsia="Calibri" w:hAnsi="Consolas" w:cs="Courier"/>
+          <w:color w:val="6B707A"/>
+          <w:sz w:val="18"/>
+          <w:szCs w:val="18"/>
+          <w:lang w:val="de-CH" w:eastAsia="de-DE"/>
+        </w:rPr>
+        <w:t>&lt;/</w:t>
+      </w:r>
+      <w:proofErr w:type="spellStart"/>
+      <w:r>
+        <w:rPr>
+          <w:rFonts w:ascii="Consolas" w:eastAsia="Calibri" w:hAnsi="Consolas" w:cs="Courier"/>
+          <w:color w:val="C983DE"/>
+          <w:sz w:val="18"/>
+          <w:szCs w:val="18"/>
+          <w:lang w:val="de-CH" w:eastAsia="de-DE"/>
+        </w:rPr>
+        <w:t>imageExpression</w:t>
+      </w:r>
+      <w:proofErr w:type="spellEnd"/>
+      <w:r>
+        <w:rPr>
+          <w:rFonts w:ascii="Consolas" w:eastAsia="Calibri" w:hAnsi="Consolas" w:cs="Courier"/>
+          <w:color w:val="6B707A"/>
+          <w:sz w:val="18"/>
+          <w:szCs w:val="18"/>
+          <w:lang w:val="de-CH" w:eastAsia="de-DE"/>
+        </w:rPr>
+        <w:t>&gt;</w:t>
+      </w:r>
+      <w:r>
+        <w:rPr>
+          <w:rFonts w:ascii="Consolas" w:eastAsia="Calibri" w:hAnsi="Consolas" w:cs="Courier"/>
+          <w:color w:val="6B707A"/>
+          <w:sz w:val="18"/>
+          <w:szCs w:val="18"/>
+          <w:lang w:val="de-CH" w:eastAsia="de-DE"/>
+        </w:rPr>
+        <w:br/>
+        <w:t>&lt;/</w:t>
+      </w:r>
+      <w:r>
+        <w:rPr>
+          <w:rFonts w:ascii="Consolas" w:eastAsia="Calibri" w:hAnsi="Consolas" w:cs="Courier"/>
+          <w:color w:val="C983DE"/>
+          <w:sz w:val="18"/>
+          <w:szCs w:val="18"/>
+          <w:lang w:val="de-CH" w:eastAsia="de-DE"/>
+        </w:rPr>
+        <w:t>image</w:t>
+      </w:r>
+      <w:r>
+        <w:rPr>
+          <w:rFonts w:ascii="Consolas" w:eastAsia="Calibri" w:hAnsi="Consolas" w:cs="Courier"/>
+          <w:color w:val="6B707A"/>
+          <w:sz w:val="18"/>
+          <w:szCs w:val="18"/>
+          <w:lang w:val="de-CH" w:eastAsia="de-DE"/>
+        </w:rPr>
+        <w:t>&gt;</w:t>
+      </w:r>
+    </w:p>
+    <w:p/>
+    <w:p>
+      <w:pPr>
+        <w:pStyle w:val="berschrift3"/>
+      </w:pPr>
+      <w:bookmarkStart w:id="86" w:name="_Toc325187462"/>
+      <w:r>
+        <w:t>Signatures</w:t>
+      </w:r>
+      <w:bookmarkEnd w:id="86"/>
+    </w:p>
+    <w:p>
+      <w:r>
+        <w:t xml:space="preserve">If the certificate definition has selected a signature, additional placeholders are available in the template (see Section </w:t>
+      </w:r>
+      <w:r>
+        <w:fldChar w:fldCharType="begin"/>
+      </w:r>
+      <w:r>
+        <w:instrText xml:space="preserve"> REF _Ref325124502 \w \h </w:instrText>
+      </w:r>
+      <w:r>
+        <w:fldChar w:fldCharType="separate"/>
+      </w:r>
+      <w:r>
+        <w:t>3.2.6</w:t>
+      </w:r>
+      <w:r>
+        <w:fldChar w:fldCharType="end"/>
+      </w:r>
+      <w:r>
+        <w:t>). Don’t forget to</w:t>
+      </w:r>
+      <w:r>
+        <w:t xml:space="preserve"> define the desired signature placeholders you want to display</w:t>
+      </w:r>
+      <w:r>
+        <w:t xml:space="preserve">. </w:t>
+      </w:r>
+      <w:r>
+        <w:t xml:space="preserve">The signature </w:t>
+      </w:r>
+      <w:r>
+        <w:t xml:space="preserve">image </w:t>
+      </w:r>
+      <w:r>
+        <w:t>can be displayed with the following code:</w:t>
+      </w:r>
+    </w:p>
+    <w:p>
+      <w:pPr>
+        <w:shd w:val="clear" w:color="auto" w:fill="282C34"/>
+        <w:tabs>
+          <w:tab w:val="left" w:pos="916"/>
+          <w:tab w:val="left" w:pos="1832"/>
+          <w:tab w:val="left" w:pos="2748"/>
+          <w:tab w:val="left" w:pos="3664"/>
+          <w:tab w:val="left" w:pos="4580"/>
+          <w:tab w:val="left" w:pos="5496"/>
+          <w:tab w:val="left" w:pos="6412"/>
+          <w:tab w:val="left" w:pos="7328"/>
+          <w:tab w:val="left" w:pos="8244"/>
+          <w:tab w:val="left" w:pos="9160"/>
+          <w:tab w:val="left" w:pos="10076"/>
+          <w:tab w:val="left" w:pos="10992"/>
+          <w:tab w:val="left" w:pos="11908"/>
+          <w:tab w:val="left" w:pos="12824"/>
+          <w:tab w:val="left" w:pos="13740"/>
+          <w:tab w:val="left" w:pos="14656"/>
+        </w:tabs>
+        <w:spacing w:after="0" w:line="240" w:lineRule="auto"/>
+        <w:rPr>
+          <w:rFonts w:ascii="Consolas" w:eastAsia="Calibri" w:hAnsi="Consolas" w:cs="Courier"/>
+          <w:color w:val="6B707A"/>
+          <w:sz w:val="18"/>
+          <w:szCs w:val="18"/>
+          <w:lang w:val="de-CH" w:eastAsia="de-DE"/>
+        </w:rPr>
+      </w:pPr>
+      <w:r>
+        <w:rPr>
+          <w:rFonts w:ascii="Consolas" w:eastAsia="Calibri" w:hAnsi="Consolas" w:cs="Courier"/>
+          <w:color w:val="6B707A"/>
+          <w:sz w:val="18"/>
+          <w:szCs w:val="18"/>
+          <w:lang w:val="de-CH" w:eastAsia="de-DE"/>
+        </w:rPr>
+        <w:t>&lt;</w:t>
+      </w:r>
+      <w:r>
+        <w:rPr>
+          <w:rFonts w:ascii="Consolas" w:eastAsia="Calibri" w:hAnsi="Consolas" w:cs="Courier"/>
+          <w:color w:val="C983DE"/>
+          <w:sz w:val="18"/>
+          <w:szCs w:val="18"/>
+          <w:lang w:val="de-CH" w:eastAsia="de-DE"/>
+        </w:rPr>
+        <w:t>image</w:t>
+      </w:r>
+      <w:r>
+        <w:rPr>
+          <w:rFonts w:ascii="Consolas" w:eastAsia="Calibri" w:hAnsi="Consolas" w:cs="Courier"/>
+          <w:color w:val="6B707A"/>
+          <w:sz w:val="18"/>
+          <w:szCs w:val="18"/>
+          <w:lang w:val="de-CH" w:eastAsia="de-DE"/>
+        </w:rPr>
+        <w:t>&gt;</w:t>
+      </w:r>
+      <w:r>
+        <w:rPr>
+          <w:rFonts w:ascii="Consolas" w:eastAsia="Calibri" w:hAnsi="Consolas" w:cs="Courier"/>
+          <w:color w:val="6B707A"/>
+          <w:sz w:val="18"/>
+          <w:szCs w:val="18"/>
+          <w:lang w:val="de-CH" w:eastAsia="de-DE"/>
+        </w:rPr>
+        <w:br/>
+        <w:t xml:space="preserve">   &lt;</w:t>
+      </w:r>
+      <w:r>
+        <w:rPr>
+          <w:rFonts w:ascii="Consolas" w:eastAsia="Calibri" w:hAnsi="Consolas" w:cs="Courier"/>
+          <w:color w:val="C983DE"/>
+          <w:sz w:val="18"/>
+          <w:szCs w:val="18"/>
+          <w:lang w:val="de-CH" w:eastAsia="de-DE"/>
+        </w:rPr>
+        <w:t xml:space="preserve">reportElement </w:t>
+      </w:r>
+      <w:r>
+        <w:rPr>
+          <w:rFonts w:ascii="Consolas" w:eastAsia="Calibri" w:hAnsi="Consolas" w:cs="Courier"/>
+          <w:color w:val="6B707A"/>
+          <w:sz w:val="18"/>
+          <w:szCs w:val="18"/>
+          <w:lang w:val="de-CH" w:eastAsia="de-DE"/>
+        </w:rPr>
+        <w:t>x</w:t>
+      </w:r>
+      <w:r>
+        <w:rPr>
+          <w:rFonts w:ascii="Consolas" w:eastAsia="Calibri" w:hAnsi="Consolas" w:cs="Courier"/>
+          <w:color w:val="A0C782"/>
+          <w:sz w:val="18"/>
+          <w:szCs w:val="18"/>
+          <w:lang w:val="de-CH" w:eastAsia="de-DE"/>
+        </w:rPr>
+        <w:t xml:space="preserve">="50" </w:t>
+      </w:r>
+      <w:r>
+        <w:rPr>
+          <w:rFonts w:ascii="Consolas" w:eastAsia="Calibri" w:hAnsi="Consolas" w:cs="Courier"/>
+          <w:color w:val="6B707A"/>
+          <w:sz w:val="18"/>
+          <w:szCs w:val="18"/>
+          <w:lang w:val="de-CH" w:eastAsia="de-DE"/>
+        </w:rPr>
+        <w:t>y</w:t>
+      </w:r>
+      <w:r>
+        <w:rPr>
+          <w:rFonts w:ascii="Consolas" w:eastAsia="Calibri" w:hAnsi="Consolas" w:cs="Courier"/>
+          <w:color w:val="A0C782"/>
+          <w:sz w:val="18"/>
+          <w:szCs w:val="18"/>
+          <w:lang w:val="de-CH" w:eastAsia="de-DE"/>
+        </w:rPr>
+        <w:t xml:space="preserve">="50" </w:t>
+      </w:r>
+      <w:r>
+        <w:rPr>
+          <w:rFonts w:ascii="Consolas" w:eastAsia="Calibri" w:hAnsi="Consolas" w:cs="Courier"/>
+          <w:color w:val="6B707A"/>
+          <w:sz w:val="18"/>
+          <w:szCs w:val="18"/>
+          <w:lang w:val="de-CH" w:eastAsia="de-DE"/>
+        </w:rPr>
+        <w:t>width</w:t>
+      </w:r>
+      <w:r>
+        <w:rPr>
+          <w:rFonts w:ascii="Consolas" w:eastAsia="Calibri" w:hAnsi="Consolas" w:cs="Courier"/>
+          <w:color w:val="A0C782"/>
+          <w:sz w:val="18"/>
+          <w:szCs w:val="18"/>
+          <w:lang w:val="de-CH" w:eastAsia="de-DE"/>
+        </w:rPr>
+        <w:t xml:space="preserve">="175" </w:t>
+      </w:r>
+      <w:r>
+        <w:rPr>
+          <w:rFonts w:ascii="Consolas" w:eastAsia="Calibri" w:hAnsi="Consolas" w:cs="Courier"/>
+          <w:color w:val="6B707A"/>
+          <w:sz w:val="18"/>
+          <w:szCs w:val="18"/>
+          <w:lang w:val="de-CH" w:eastAsia="de-DE"/>
+        </w:rPr>
+        <w:t>height</w:t>
+      </w:r>
+      <w:r>
+        <w:rPr>
+          <w:rFonts w:ascii="Consolas" w:eastAsia="Calibri" w:hAnsi="Consolas" w:cs="Courier"/>
+          <w:color w:val="A0C782"/>
+          <w:sz w:val="18"/>
+          <w:szCs w:val="18"/>
+          <w:lang w:val="de-CH" w:eastAsia="de-DE"/>
+        </w:rPr>
+        <w:t>="100"</w:t>
+      </w:r>
+      <w:r>
+        <w:rPr>
+          <w:rFonts w:ascii="Consolas" w:eastAsia="Calibri" w:hAnsi="Consolas" w:cs="Courier"/>
+          <w:color w:val="6B707A"/>
+          <w:sz w:val="18"/>
+          <w:szCs w:val="18"/>
+          <w:lang w:val="de-CH" w:eastAsia="de-DE"/>
+        </w:rPr>
+        <w:t>/&gt;</w:t>
+      </w:r>
+      <w:r>
+        <w:rPr>
+          <w:rFonts w:ascii="Consolas" w:eastAsia="Calibri" w:hAnsi="Consolas" w:cs="Courier"/>
+          <w:color w:val="6B707A"/>
+          <w:sz w:val="18"/>
+          <w:szCs w:val="18"/>
+          <w:lang w:val="de-CH" w:eastAsia="de-DE"/>
+        </w:rPr>
+        <w:br/>
+        <w:t xml:space="preserve">   &lt;</w:t>
+      </w:r>
+      <w:r>
+        <w:rPr>
+          <w:rFonts w:ascii="Consolas" w:eastAsia="Calibri" w:hAnsi="Consolas" w:cs="Courier"/>
+          <w:color w:val="C983DE"/>
+          <w:sz w:val="18"/>
+          <w:szCs w:val="18"/>
+          <w:lang w:val="de-CH" w:eastAsia="de-DE"/>
+        </w:rPr>
+        <w:t>imageExpression</w:t>
+      </w:r>
+      <w:r>
+        <w:rPr>
+          <w:rFonts w:ascii="Consolas" w:eastAsia="Calibri" w:hAnsi="Consolas" w:cs="Courier"/>
+          <w:color w:val="6B707A"/>
+          <w:sz w:val="18"/>
+          <w:szCs w:val="18"/>
+          <w:lang w:val="de-CH" w:eastAsia="de-DE"/>
+        </w:rPr>
+        <w:t>&gt;&lt;![CDATA[$P{[[SIGNATURE_IMAGE]]}]]&gt;&lt;/</w:t>
+      </w:r>
+      <w:r>
+        <w:rPr>
+          <w:rFonts w:ascii="Consolas" w:eastAsia="Calibri" w:hAnsi="Consolas" w:cs="Courier"/>
+          <w:color w:val="C983DE"/>
+          <w:sz w:val="18"/>
+          <w:szCs w:val="18"/>
+          <w:lang w:val="de-CH" w:eastAsia="de-DE"/>
+        </w:rPr>
+        <w:t>imageExpression</w:t>
+      </w:r>
+      <w:r>
+        <w:rPr>
+          <w:rFonts w:ascii="Consolas" w:eastAsia="Calibri" w:hAnsi="Consolas" w:cs="Courier"/>
+          <w:color w:val="6B707A"/>
+          <w:sz w:val="18"/>
+          <w:szCs w:val="18"/>
+          <w:lang w:val="de-CH" w:eastAsia="de-DE"/>
+        </w:rPr>
+        <w:t>&gt;</w:t>
+      </w:r>
+      <w:r>
+        <w:rPr>
+          <w:rFonts w:ascii="Consolas" w:eastAsia="Calibri" w:hAnsi="Consolas" w:cs="Courier"/>
+          <w:color w:val="6B707A"/>
+          <w:sz w:val="18"/>
+          <w:szCs w:val="18"/>
+          <w:lang w:val="de-CH" w:eastAsia="de-DE"/>
+        </w:rPr>
+        <w:br/>
+        <w:t>&lt;/</w:t>
+      </w:r>
+      <w:r>
+        <w:rPr>
+          <w:rFonts w:ascii="Consolas" w:eastAsia="Calibri" w:hAnsi="Consolas" w:cs="Courier"/>
+          <w:color w:val="C983DE"/>
+          <w:sz w:val="18"/>
+          <w:szCs w:val="18"/>
+          <w:lang w:val="de-CH" w:eastAsia="de-DE"/>
+        </w:rPr>
+        <w:t>image</w:t>
+      </w:r>
+      <w:r>
+        <w:rPr>
+          <w:rFonts w:ascii="Consolas" w:eastAsia="Calibri" w:hAnsi="Consolas" w:cs="Courier"/>
+          <w:color w:val="6B707A"/>
+          <w:sz w:val="18"/>
+          <w:szCs w:val="18"/>
+          <w:lang w:val="de-CH" w:eastAsia="de-DE"/>
+        </w:rPr>
+        <w:t>&gt;</w:t>
+      </w:r>
+    </w:p>
+    <w:p>
+      <w:r>
+        <w:br/>
+        <w:t xml:space="preserve">As mentioned above, for vector images, the </w:t>
+      </w:r>
+      <w:proofErr w:type="spellStart"/>
+      <w:r>
+        <w:rPr>
+          <w:i/>
+        </w:rPr>
+        <w:t>imageExpression</w:t>
+      </w:r>
+      <w:proofErr w:type="spellEnd"/>
+      <w:r>
+        <w:t xml:space="preserve"> needs to be changed.</w:t>
+      </w:r>
+    </w:p>
     <w:sectPr>
-      <w:headerReference w:type="default" r:id="rId36"/>
-      <w:footerReference w:type="default" r:id="rId37"/>
-      <w:headerReference w:type="first" r:id="rId38"/>
+      <w:headerReference w:type="default" r:id="rId38"/>
+      <w:footerReference w:type="default" r:id="rId39"/>
+      <w:headerReference w:type="first" r:id="rId40"/>
       <w:pgSz w:w="11906" w:h="16838"/>
       <w:pgMar w:top="1418" w:right="1418" w:bottom="1418" w:left="1418" w:header="680" w:footer="907" w:gutter="0"/>
       <w:cols w:space="708"/>
@@ -9372,7 +11531,7 @@
         <w:sz w:val="15"/>
         <w:szCs w:val="15"/>
       </w:rPr>
-      <w:t xml:space="preserve">: </w:t>
+      <w:t>: 1</w:t>
     </w:r>
     <w:r>
       <w:rPr>
@@ -9380,7 +11539,7 @@
         <w:sz w:val="15"/>
         <w:szCs w:val="15"/>
       </w:rPr>
-      <w:t>17</w:t>
+      <w:t>8</w:t>
     </w:r>
     <w:r>
       <w:rPr>
@@ -9388,23 +11547,7 @@
         <w:sz w:val="15"/>
         <w:szCs w:val="15"/>
       </w:rPr>
-      <w:t>.</w:t>
-    </w:r>
-    <w:r>
-      <w:rPr>
-        <w:rFonts w:cs="Helvetica"/>
-        <w:sz w:val="15"/>
-        <w:szCs w:val="15"/>
-      </w:rPr>
-      <w:t>05</w:t>
-    </w:r>
-    <w:r>
-      <w:rPr>
-        <w:rFonts w:cs="Helvetica"/>
-        <w:sz w:val="15"/>
-        <w:szCs w:val="15"/>
-      </w:rPr>
-      <w:t>.2015</w:t>
+      <w:t>.05.2015</w:t>
     </w:r>
     <w:r>
       <w:rPr>
@@ -9461,7 +11604,7 @@
         <w:sz w:val="15"/>
         <w:szCs w:val="15"/>
       </w:rPr>
-      <w:t>2</w:t>
+      <w:t>29</w:t>
     </w:r>
     <w:r>
       <w:rPr>
@@ -9526,7 +11669,7 @@
         <w:sz w:val="15"/>
         <w:szCs w:val="15"/>
       </w:rPr>
-      <w:t>27</w:t>
+      <w:t>29</w:t>
     </w:r>
     <w:r>
       <w:rPr>
@@ -10452,6 +12595,92 @@
     </w:lvl>
   </w:abstractNum>
   <w:abstractNum w:abstractNumId="2">
+    <w:nsid w:val="08D8085C"/>
+    <w:multiLevelType w:val="hybridMultilevel"/>
+    <w:tmpl w:val="DA18535A"/>
+    <w:lvl w:ilvl="0" w:tplc="0407000F">
+      <w:start w:val="1"/>
+      <w:numFmt w:val="decimal"/>
+      <w:lvlText w:val="%1."/>
+      <w:lvlJc w:val="left"/>
+      <w:pPr>
+        <w:ind w:left="720" w:hanging="360"/>
+      </w:pPr>
+    </w:lvl>
+    <w:lvl w:ilvl="1" w:tplc="04070019" w:tentative="1">
+      <w:start w:val="1"/>
+      <w:numFmt w:val="lowerLetter"/>
+      <w:lvlText w:val="%2."/>
+      <w:lvlJc w:val="left"/>
+      <w:pPr>
+        <w:ind w:left="1440" w:hanging="360"/>
+      </w:pPr>
+    </w:lvl>
+    <w:lvl w:ilvl="2" w:tplc="0407001B" w:tentative="1">
+      <w:start w:val="1"/>
+      <w:numFmt w:val="lowerRoman"/>
+      <w:lvlText w:val="%3."/>
+      <w:lvlJc w:val="right"/>
+      <w:pPr>
+        <w:ind w:left="2160" w:hanging="180"/>
+      </w:pPr>
+    </w:lvl>
+    <w:lvl w:ilvl="3" w:tplc="0407000F" w:tentative="1">
+      <w:start w:val="1"/>
+      <w:numFmt w:val="decimal"/>
+      <w:lvlText w:val="%4."/>
+      <w:lvlJc w:val="left"/>
+      <w:pPr>
+        <w:ind w:left="2880" w:hanging="360"/>
+      </w:pPr>
+    </w:lvl>
+    <w:lvl w:ilvl="4" w:tplc="04070019" w:tentative="1">
+      <w:start w:val="1"/>
+      <w:numFmt w:val="lowerLetter"/>
+      <w:lvlText w:val="%5."/>
+      <w:lvlJc w:val="left"/>
+      <w:pPr>
+        <w:ind w:left="3600" w:hanging="360"/>
+      </w:pPr>
+    </w:lvl>
+    <w:lvl w:ilvl="5" w:tplc="0407001B" w:tentative="1">
+      <w:start w:val="1"/>
+      <w:numFmt w:val="lowerRoman"/>
+      <w:lvlText w:val="%6."/>
+      <w:lvlJc w:val="right"/>
+      <w:pPr>
+        <w:ind w:left="4320" w:hanging="180"/>
+      </w:pPr>
+    </w:lvl>
+    <w:lvl w:ilvl="6" w:tplc="0407000F" w:tentative="1">
+      <w:start w:val="1"/>
+      <w:numFmt w:val="decimal"/>
+      <w:lvlText w:val="%7."/>
+      <w:lvlJc w:val="left"/>
+      <w:pPr>
+        <w:ind w:left="5040" w:hanging="360"/>
+      </w:pPr>
+    </w:lvl>
+    <w:lvl w:ilvl="7" w:tplc="04070019" w:tentative="1">
+      <w:start w:val="1"/>
+      <w:numFmt w:val="lowerLetter"/>
+      <w:lvlText w:val="%8."/>
+      <w:lvlJc w:val="left"/>
+      <w:pPr>
+        <w:ind w:left="5760" w:hanging="360"/>
+      </w:pPr>
+    </w:lvl>
+    <w:lvl w:ilvl="8" w:tplc="0407001B" w:tentative="1">
+      <w:start w:val="1"/>
+      <w:numFmt w:val="lowerRoman"/>
+      <w:lvlText w:val="%9."/>
+      <w:lvlJc w:val="right"/>
+      <w:pPr>
+        <w:ind w:left="6480" w:hanging="180"/>
+      </w:pPr>
+    </w:lvl>
+  </w:abstractNum>
+  <w:abstractNum w:abstractNumId="3">
     <w:nsid w:val="0A6907D3"/>
     <w:multiLevelType w:val="hybridMultilevel"/>
     <w:tmpl w:val="B6184D1A"/>
@@ -10564,7 +12793,7 @@
       </w:rPr>
     </w:lvl>
   </w:abstractNum>
-  <w:abstractNum w:abstractNumId="3">
+  <w:abstractNum w:abstractNumId="4">
     <w:nsid w:val="124B00B6"/>
     <w:multiLevelType w:val="hybridMultilevel"/>
     <w:tmpl w:val="049C3C70"/>
@@ -10650,7 +12879,7 @@
       </w:pPr>
     </w:lvl>
   </w:abstractNum>
-  <w:abstractNum w:abstractNumId="4">
+  <w:abstractNum w:abstractNumId="5">
     <w:nsid w:val="13001A55"/>
     <w:multiLevelType w:val="hybridMultilevel"/>
     <w:tmpl w:val="E29AB5AC"/>
@@ -10763,7 +12992,7 @@
       </w:rPr>
     </w:lvl>
   </w:abstractNum>
-  <w:abstractNum w:abstractNumId="5">
+  <w:abstractNum w:abstractNumId="6">
     <w:nsid w:val="17A42D7C"/>
     <w:multiLevelType w:val="hybridMultilevel"/>
     <w:tmpl w:val="74BCAB9C"/>
@@ -10876,7 +13105,7 @@
       </w:rPr>
     </w:lvl>
   </w:abstractNum>
-  <w:abstractNum w:abstractNumId="6">
+  <w:abstractNum w:abstractNumId="7">
     <w:nsid w:val="193F4031"/>
     <w:multiLevelType w:val="multilevel"/>
     <w:tmpl w:val="AEFA44CE"/>
@@ -11025,7 +13254,7 @@
       </w:rPr>
     </w:lvl>
   </w:abstractNum>
-  <w:abstractNum w:abstractNumId="7">
+  <w:abstractNum w:abstractNumId="8">
     <w:nsid w:val="1BD7356B"/>
     <w:multiLevelType w:val="hybridMultilevel"/>
     <w:tmpl w:val="04880E2C"/>
@@ -11138,7 +13367,7 @@
       </w:rPr>
     </w:lvl>
   </w:abstractNum>
-  <w:abstractNum w:abstractNumId="8">
+  <w:abstractNum w:abstractNumId="9">
     <w:nsid w:val="1C5A5D37"/>
     <w:multiLevelType w:val="hybridMultilevel"/>
     <w:tmpl w:val="826A9F98"/>
@@ -11251,7 +13480,7 @@
       </w:rPr>
     </w:lvl>
   </w:abstractNum>
-  <w:abstractNum w:abstractNumId="9">
+  <w:abstractNum w:abstractNumId="10">
     <w:nsid w:val="1F942574"/>
     <w:multiLevelType w:val="hybridMultilevel"/>
     <w:tmpl w:val="A3685F0E"/>
@@ -11364,7 +13593,7 @@
       </w:rPr>
     </w:lvl>
   </w:abstractNum>
-  <w:abstractNum w:abstractNumId="10">
+  <w:abstractNum w:abstractNumId="11">
     <w:nsid w:val="26541596"/>
     <w:multiLevelType w:val="hybridMultilevel"/>
     <w:tmpl w:val="41A0E70A"/>
@@ -11477,7 +13706,7 @@
       </w:rPr>
     </w:lvl>
   </w:abstractNum>
-  <w:abstractNum w:abstractNumId="11">
+  <w:abstractNum w:abstractNumId="12">
     <w:nsid w:val="2BC43568"/>
     <w:multiLevelType w:val="hybridMultilevel"/>
     <w:tmpl w:val="47586A64"/>
@@ -11590,7 +13819,7 @@
       </w:rPr>
     </w:lvl>
   </w:abstractNum>
-  <w:abstractNum w:abstractNumId="12">
+  <w:abstractNum w:abstractNumId="13">
     <w:nsid w:val="2BF87753"/>
     <w:multiLevelType w:val="hybridMultilevel"/>
     <w:tmpl w:val="F6F48E24"/>
@@ -11703,7 +13932,7 @@
       </w:rPr>
     </w:lvl>
   </w:abstractNum>
-  <w:abstractNum w:abstractNumId="13">
+  <w:abstractNum w:abstractNumId="14">
     <w:nsid w:val="2DF41958"/>
     <w:multiLevelType w:val="hybridMultilevel"/>
     <w:tmpl w:val="10B695EC"/>
@@ -11816,7 +14045,7 @@
       </w:rPr>
     </w:lvl>
   </w:abstractNum>
-  <w:abstractNum w:abstractNumId="14">
+  <w:abstractNum w:abstractNumId="15">
     <w:nsid w:val="2E437795"/>
     <w:multiLevelType w:val="hybridMultilevel"/>
     <w:tmpl w:val="C55AA880"/>
@@ -11929,7 +14158,7 @@
       </w:rPr>
     </w:lvl>
   </w:abstractNum>
-  <w:abstractNum w:abstractNumId="15">
+  <w:abstractNum w:abstractNumId="16">
     <w:nsid w:val="2E867A4A"/>
     <w:multiLevelType w:val="hybridMultilevel"/>
     <w:tmpl w:val="9AAAD382"/>
@@ -12042,7 +14271,7 @@
       </w:rPr>
     </w:lvl>
   </w:abstractNum>
-  <w:abstractNum w:abstractNumId="16">
+  <w:abstractNum w:abstractNumId="17">
     <w:nsid w:val="2F557DE3"/>
     <w:multiLevelType w:val="hybridMultilevel"/>
     <w:tmpl w:val="83A287DE"/>
@@ -12155,7 +14384,7 @@
       </w:rPr>
     </w:lvl>
   </w:abstractNum>
-  <w:abstractNum w:abstractNumId="17">
+  <w:abstractNum w:abstractNumId="18">
     <w:nsid w:val="310E22B3"/>
     <w:multiLevelType w:val="hybridMultilevel"/>
     <w:tmpl w:val="C35656BC"/>
@@ -12268,7 +14497,7 @@
       </w:rPr>
     </w:lvl>
   </w:abstractNum>
-  <w:abstractNum w:abstractNumId="18">
+  <w:abstractNum w:abstractNumId="19">
     <w:nsid w:val="326A5C9A"/>
     <w:multiLevelType w:val="hybridMultilevel"/>
     <w:tmpl w:val="20327EA6"/>
@@ -12381,7 +14610,7 @@
       </w:rPr>
     </w:lvl>
   </w:abstractNum>
-  <w:abstractNum w:abstractNumId="19">
+  <w:abstractNum w:abstractNumId="20">
     <w:nsid w:val="34FB4877"/>
     <w:multiLevelType w:val="multilevel"/>
     <w:tmpl w:val="08070025"/>
@@ -12476,7 +14705,7 @@
       </w:pPr>
     </w:lvl>
   </w:abstractNum>
-  <w:abstractNum w:abstractNumId="20">
+  <w:abstractNum w:abstractNumId="21">
     <w:nsid w:val="38DA3EF2"/>
     <w:multiLevelType w:val="hybridMultilevel"/>
     <w:tmpl w:val="11A2DF1C"/>
@@ -12589,7 +14818,7 @@
       </w:rPr>
     </w:lvl>
   </w:abstractNum>
-  <w:abstractNum w:abstractNumId="21">
+  <w:abstractNum w:abstractNumId="22">
     <w:nsid w:val="3A2E3E77"/>
     <w:multiLevelType w:val="hybridMultilevel"/>
     <w:tmpl w:val="14C8C2BE"/>
@@ -12702,7 +14931,7 @@
       </w:rPr>
     </w:lvl>
   </w:abstractNum>
-  <w:abstractNum w:abstractNumId="22">
+  <w:abstractNum w:abstractNumId="23">
     <w:nsid w:val="3F543C87"/>
     <w:multiLevelType w:val="hybridMultilevel"/>
     <w:tmpl w:val="8F702A66"/>
@@ -12788,7 +15017,7 @@
       </w:pPr>
     </w:lvl>
   </w:abstractNum>
-  <w:abstractNum w:abstractNumId="23">
+  <w:abstractNum w:abstractNumId="24">
     <w:nsid w:val="44733A6A"/>
     <w:multiLevelType w:val="hybridMultilevel"/>
     <w:tmpl w:val="5696219E"/>
@@ -12901,7 +15130,7 @@
       </w:rPr>
     </w:lvl>
   </w:abstractNum>
-  <w:abstractNum w:abstractNumId="24">
+  <w:abstractNum w:abstractNumId="25">
     <w:nsid w:val="454F33C7"/>
     <w:multiLevelType w:val="hybridMultilevel"/>
     <w:tmpl w:val="26D072A4"/>
@@ -12987,7 +15216,7 @@
       </w:pPr>
     </w:lvl>
   </w:abstractNum>
-  <w:abstractNum w:abstractNumId="25">
+  <w:abstractNum w:abstractNumId="26">
     <w:nsid w:val="49707FA8"/>
     <w:multiLevelType w:val="hybridMultilevel"/>
     <w:tmpl w:val="6B646EBE"/>
@@ -13100,7 +15329,7 @@
       </w:rPr>
     </w:lvl>
   </w:abstractNum>
-  <w:abstractNum w:abstractNumId="26">
+  <w:abstractNum w:abstractNumId="27">
     <w:nsid w:val="501460CF"/>
     <w:multiLevelType w:val="hybridMultilevel"/>
     <w:tmpl w:val="E0802092"/>
@@ -13213,7 +15442,7 @@
       </w:rPr>
     </w:lvl>
   </w:abstractNum>
-  <w:abstractNum w:abstractNumId="27">
+  <w:abstractNum w:abstractNumId="28">
     <w:nsid w:val="502A3017"/>
     <w:multiLevelType w:val="hybridMultilevel"/>
     <w:tmpl w:val="977C0D26"/>
@@ -13326,7 +15555,7 @@
       </w:rPr>
     </w:lvl>
   </w:abstractNum>
-  <w:abstractNum w:abstractNumId="28">
+  <w:abstractNum w:abstractNumId="29">
     <w:nsid w:val="53C86CAB"/>
     <w:multiLevelType w:val="hybridMultilevel"/>
     <w:tmpl w:val="41A270F4"/>
@@ -13439,7 +15668,7 @@
       </w:rPr>
     </w:lvl>
   </w:abstractNum>
-  <w:abstractNum w:abstractNumId="29">
+  <w:abstractNum w:abstractNumId="30">
     <w:nsid w:val="6027015A"/>
     <w:multiLevelType w:val="hybridMultilevel"/>
     <w:tmpl w:val="5268E08C"/>
@@ -13552,7 +15781,7 @@
       </w:rPr>
     </w:lvl>
   </w:abstractNum>
-  <w:abstractNum w:abstractNumId="30">
+  <w:abstractNum w:abstractNumId="31">
     <w:nsid w:val="65233A7B"/>
     <w:multiLevelType w:val="multilevel"/>
     <w:tmpl w:val="9AB4844C"/>
@@ -13711,7 +15940,7 @@
       </w:rPr>
     </w:lvl>
   </w:abstractNum>
-  <w:abstractNum w:abstractNumId="31">
+  <w:abstractNum w:abstractNumId="32">
     <w:nsid w:val="68CF20D4"/>
     <w:multiLevelType w:val="hybridMultilevel"/>
     <w:tmpl w:val="2E886A80"/>
@@ -13824,7 +16053,7 @@
       </w:rPr>
     </w:lvl>
   </w:abstractNum>
-  <w:abstractNum w:abstractNumId="32">
+  <w:abstractNum w:abstractNumId="33">
     <w:nsid w:val="6AB61729"/>
     <w:multiLevelType w:val="hybridMultilevel"/>
     <w:tmpl w:val="47CE29C0"/>
@@ -13937,7 +16166,93 @@
       </w:rPr>
     </w:lvl>
   </w:abstractNum>
-  <w:abstractNum w:abstractNumId="33">
+  <w:abstractNum w:abstractNumId="34">
+    <w:nsid w:val="6E1973A0"/>
+    <w:multiLevelType w:val="hybridMultilevel"/>
+    <w:tmpl w:val="28965ABA"/>
+    <w:lvl w:ilvl="0" w:tplc="0407000F">
+      <w:start w:val="1"/>
+      <w:numFmt w:val="decimal"/>
+      <w:lvlText w:val="%1."/>
+      <w:lvlJc w:val="left"/>
+      <w:pPr>
+        <w:ind w:left="720" w:hanging="360"/>
+      </w:pPr>
+    </w:lvl>
+    <w:lvl w:ilvl="1" w:tplc="04070019" w:tentative="1">
+      <w:start w:val="1"/>
+      <w:numFmt w:val="lowerLetter"/>
+      <w:lvlText w:val="%2."/>
+      <w:lvlJc w:val="left"/>
+      <w:pPr>
+        <w:ind w:left="1440" w:hanging="360"/>
+      </w:pPr>
+    </w:lvl>
+    <w:lvl w:ilvl="2" w:tplc="0407001B" w:tentative="1">
+      <w:start w:val="1"/>
+      <w:numFmt w:val="lowerRoman"/>
+      <w:lvlText w:val="%3."/>
+      <w:lvlJc w:val="right"/>
+      <w:pPr>
+        <w:ind w:left="2160" w:hanging="180"/>
+      </w:pPr>
+    </w:lvl>
+    <w:lvl w:ilvl="3" w:tplc="0407000F" w:tentative="1">
+      <w:start w:val="1"/>
+      <w:numFmt w:val="decimal"/>
+      <w:lvlText w:val="%4."/>
+      <w:lvlJc w:val="left"/>
+      <w:pPr>
+        <w:ind w:left="2880" w:hanging="360"/>
+      </w:pPr>
+    </w:lvl>
+    <w:lvl w:ilvl="4" w:tplc="04070019" w:tentative="1">
+      <w:start w:val="1"/>
+      <w:numFmt w:val="lowerLetter"/>
+      <w:lvlText w:val="%5."/>
+      <w:lvlJc w:val="left"/>
+      <w:pPr>
+        <w:ind w:left="3600" w:hanging="360"/>
+      </w:pPr>
+    </w:lvl>
+    <w:lvl w:ilvl="5" w:tplc="0407001B" w:tentative="1">
+      <w:start w:val="1"/>
+      <w:numFmt w:val="lowerRoman"/>
+      <w:lvlText w:val="%6."/>
+      <w:lvlJc w:val="right"/>
+      <w:pPr>
+        <w:ind w:left="4320" w:hanging="180"/>
+      </w:pPr>
+    </w:lvl>
+    <w:lvl w:ilvl="6" w:tplc="0407000F" w:tentative="1">
+      <w:start w:val="1"/>
+      <w:numFmt w:val="decimal"/>
+      <w:lvlText w:val="%7."/>
+      <w:lvlJc w:val="left"/>
+      <w:pPr>
+        <w:ind w:left="5040" w:hanging="360"/>
+      </w:pPr>
+    </w:lvl>
+    <w:lvl w:ilvl="7" w:tplc="04070019" w:tentative="1">
+      <w:start w:val="1"/>
+      <w:numFmt w:val="lowerLetter"/>
+      <w:lvlText w:val="%8."/>
+      <w:lvlJc w:val="left"/>
+      <w:pPr>
+        <w:ind w:left="5760" w:hanging="360"/>
+      </w:pPr>
+    </w:lvl>
+    <w:lvl w:ilvl="8" w:tplc="0407001B" w:tentative="1">
+      <w:start w:val="1"/>
+      <w:numFmt w:val="lowerRoman"/>
+      <w:lvlText w:val="%9."/>
+      <w:lvlJc w:val="right"/>
+      <w:pPr>
+        <w:ind w:left="6480" w:hanging="180"/>
+      </w:pPr>
+    </w:lvl>
+  </w:abstractNum>
+  <w:abstractNum w:abstractNumId="35">
     <w:nsid w:val="6F3C24EA"/>
     <w:multiLevelType w:val="hybridMultilevel"/>
     <w:tmpl w:val="A74CBAEA"/>
@@ -14050,7 +16365,7 @@
       </w:rPr>
     </w:lvl>
   </w:abstractNum>
-  <w:abstractNum w:abstractNumId="34">
+  <w:abstractNum w:abstractNumId="36">
     <w:nsid w:val="70874CFB"/>
     <w:multiLevelType w:val="hybridMultilevel"/>
     <w:tmpl w:val="2E0289E2"/>
@@ -14163,7 +16478,7 @@
       </w:rPr>
     </w:lvl>
   </w:abstractNum>
-  <w:abstractNum w:abstractNumId="35">
+  <w:abstractNum w:abstractNumId="37">
     <w:nsid w:val="719C4EE2"/>
     <w:multiLevelType w:val="hybridMultilevel"/>
     <w:tmpl w:val="EB2E0282"/>
@@ -14276,7 +16591,7 @@
       </w:rPr>
     </w:lvl>
   </w:abstractNum>
-  <w:abstractNum w:abstractNumId="36">
+  <w:abstractNum w:abstractNumId="38">
     <w:nsid w:val="71A80365"/>
     <w:multiLevelType w:val="hybridMultilevel"/>
     <w:tmpl w:val="DBEA1F36"/>
@@ -14362,7 +16677,7 @@
       </w:pPr>
     </w:lvl>
   </w:abstractNum>
-  <w:abstractNum w:abstractNumId="37">
+  <w:abstractNum w:abstractNumId="39">
     <w:nsid w:val="73666EE4"/>
     <w:multiLevelType w:val="hybridMultilevel"/>
     <w:tmpl w:val="F678F4A4"/>
@@ -14475,7 +16790,7 @@
       </w:rPr>
     </w:lvl>
   </w:abstractNum>
-  <w:abstractNum w:abstractNumId="38">
+  <w:abstractNum w:abstractNumId="40">
     <w:nsid w:val="774E4A24"/>
     <w:multiLevelType w:val="hybridMultilevel"/>
     <w:tmpl w:val="295893FA"/>
@@ -14588,7 +16903,7 @@
       </w:rPr>
     </w:lvl>
   </w:abstractNum>
-  <w:abstractNum w:abstractNumId="39">
+  <w:abstractNum w:abstractNumId="41">
     <w:nsid w:val="7814745D"/>
     <w:multiLevelType w:val="hybridMultilevel"/>
     <w:tmpl w:val="771292B2"/>
@@ -14677,7 +16992,7 @@
       </w:pPr>
     </w:lvl>
   </w:abstractNum>
-  <w:abstractNum w:abstractNumId="40">
+  <w:abstractNum w:abstractNumId="42">
     <w:nsid w:val="79464064"/>
     <w:multiLevelType w:val="hybridMultilevel"/>
     <w:tmpl w:val="18A001E6"/>
@@ -14790,7 +17105,7 @@
       </w:rPr>
     </w:lvl>
   </w:abstractNum>
-  <w:abstractNum w:abstractNumId="41">
+  <w:abstractNum w:abstractNumId="43">
     <w:nsid w:val="7AFC69DB"/>
     <w:multiLevelType w:val="hybridMultilevel"/>
     <w:tmpl w:val="29480092"/>
@@ -14903,7 +17218,7 @@
       </w:rPr>
     </w:lvl>
   </w:abstractNum>
-  <w:abstractNum w:abstractNumId="42">
+  <w:abstractNum w:abstractNumId="44">
     <w:nsid w:val="7C576D36"/>
     <w:multiLevelType w:val="hybridMultilevel"/>
     <w:tmpl w:val="D966A0AE"/>
@@ -15016,7 +17331,7 @@
       </w:rPr>
     </w:lvl>
   </w:abstractNum>
-  <w:abstractNum w:abstractNumId="43">
+  <w:abstractNum w:abstractNumId="45">
     <w:nsid w:val="7EC1163C"/>
     <w:multiLevelType w:val="hybridMultilevel"/>
     <w:tmpl w:val="52702DEA"/>
@@ -15103,136 +17418,142 @@
     </w:lvl>
   </w:abstractNum>
   <w:num w:numId="1">
+    <w:abstractNumId w:val="42"/>
+  </w:num>
+  <w:num w:numId="2">
+    <w:abstractNumId w:val="21"/>
+  </w:num>
+  <w:num w:numId="3">
+    <w:abstractNumId w:val="26"/>
+  </w:num>
+  <w:num w:numId="4">
+    <w:abstractNumId w:val="20"/>
+  </w:num>
+  <w:num w:numId="5">
     <w:abstractNumId w:val="40"/>
   </w:num>
-  <w:num w:numId="2">
-    <w:abstractNumId w:val="20"/>
+  <w:num w:numId="6">
+    <w:abstractNumId w:val="19"/>
   </w:num>
-  <w:num w:numId="3">
+  <w:num w:numId="7">
     <w:abstractNumId w:val="25"/>
   </w:num>
-  <w:num w:numId="4">
-    <w:abstractNumId w:val="19"/>
+  <w:num w:numId="8">
+    <w:abstractNumId w:val="14"/>
   </w:num>
-  <w:num w:numId="5">
-    <w:abstractNumId w:val="38"/>
+  <w:num w:numId="9">
+    <w:abstractNumId w:val="41"/>
   </w:num>
-  <w:num w:numId="6">
-    <w:abstractNumId w:val="18"/>
+  <w:num w:numId="10">
+    <w:abstractNumId w:val="9"/>
   </w:num>
-  <w:num w:numId="7">
-    <w:abstractNumId w:val="24"/>
+  <w:num w:numId="11">
+    <w:abstractNumId w:val="44"/>
   </w:num>
-  <w:num w:numId="8">
+  <w:num w:numId="12">
+    <w:abstractNumId w:val="43"/>
+  </w:num>
+  <w:num w:numId="13">
     <w:abstractNumId w:val="13"/>
   </w:num>
-  <w:num w:numId="9">
+  <w:num w:numId="14">
     <w:abstractNumId w:val="39"/>
   </w:num>
-  <w:num w:numId="10">
-    <w:abstractNumId w:val="8"/>
-  </w:num>
-  <w:num w:numId="11">
-    <w:abstractNumId w:val="42"/>
-  </w:num>
-  <w:num w:numId="12">
-    <w:abstractNumId w:val="41"/>
-  </w:num>
-  <w:num w:numId="13">
-    <w:abstractNumId w:val="12"/>
-  </w:num>
-  <w:num w:numId="14">
-    <w:abstractNumId w:val="37"/>
-  </w:num>
   <w:num w:numId="15">
-    <w:abstractNumId w:val="28"/>
+    <w:abstractNumId w:val="29"/>
   </w:num>
   <w:num w:numId="16">
-    <w:abstractNumId w:val="31"/>
+    <w:abstractNumId w:val="32"/>
   </w:num>
   <w:num w:numId="17">
-    <w:abstractNumId w:val="7"/>
+    <w:abstractNumId w:val="8"/>
   </w:num>
   <w:num w:numId="18">
     <w:abstractNumId w:val="1"/>
   </w:num>
   <w:num w:numId="19">
-    <w:abstractNumId w:val="26"/>
+    <w:abstractNumId w:val="27"/>
   </w:num>
   <w:num w:numId="20">
     <w:abstractNumId w:val="0"/>
   </w:num>
   <w:num w:numId="21">
+    <w:abstractNumId w:val="5"/>
+  </w:num>
+  <w:num w:numId="22">
+    <w:abstractNumId w:val="15"/>
+  </w:num>
+  <w:num w:numId="23">
+    <w:abstractNumId w:val="16"/>
+  </w:num>
+  <w:num w:numId="24">
+    <w:abstractNumId w:val="36"/>
+  </w:num>
+  <w:num w:numId="25">
+    <w:abstractNumId w:val="22"/>
+  </w:num>
+  <w:num w:numId="26">
+    <w:abstractNumId w:val="31"/>
+  </w:num>
+  <w:num w:numId="27">
+    <w:abstractNumId w:val="28"/>
+  </w:num>
+  <w:num w:numId="28">
+    <w:abstractNumId w:val="33"/>
+  </w:num>
+  <w:num w:numId="29">
+    <w:abstractNumId w:val="35"/>
+  </w:num>
+  <w:num w:numId="30">
+    <w:abstractNumId w:val="7"/>
+  </w:num>
+  <w:num w:numId="31">
+    <w:abstractNumId w:val="10"/>
+  </w:num>
+  <w:num w:numId="32">
+    <w:abstractNumId w:val="11"/>
+  </w:num>
+  <w:num w:numId="33">
+    <w:abstractNumId w:val="30"/>
+  </w:num>
+  <w:num w:numId="34">
+    <w:abstractNumId w:val="17"/>
+  </w:num>
+  <w:num w:numId="35">
+    <w:abstractNumId w:val="45"/>
+  </w:num>
+  <w:num w:numId="36">
     <w:abstractNumId w:val="4"/>
   </w:num>
-  <w:num w:numId="22">
-    <w:abstractNumId w:val="14"/>
+  <w:num w:numId="37">
+    <w:abstractNumId w:val="24"/>
   </w:num>
-  <w:num w:numId="23">
-    <w:abstractNumId w:val="15"/>
+  <w:num w:numId="38">
+    <w:abstractNumId w:val="3"/>
   </w:num>
-  <w:num w:numId="24">
-    <w:abstractNumId w:val="34"/>
+  <w:num w:numId="39">
+    <w:abstractNumId w:val="38"/>
   </w:num>
-  <w:num w:numId="25">
-    <w:abstractNumId w:val="21"/>
+  <w:num w:numId="40">
+    <w:abstractNumId w:val="18"/>
   </w:num>
-  <w:num w:numId="26">
-    <w:abstractNumId w:val="30"/>
+  <w:num w:numId="41">
+    <w:abstractNumId w:val="12"/>
   </w:num>
-  <w:num w:numId="27">
-    <w:abstractNumId w:val="27"/>
+  <w:num w:numId="42">
+    <w:abstractNumId w:val="23"/>
   </w:num>
-  <w:num w:numId="28">
-    <w:abstractNumId w:val="32"/>
+  <w:num w:numId="43">
+    <w:abstractNumId w:val="37"/>
   </w:num>
-  <w:num w:numId="29">
-    <w:abstractNumId w:val="33"/>
-  </w:num>
-  <w:num w:numId="30">
+  <w:num w:numId="44">
     <w:abstractNumId w:val="6"/>
   </w:num>
-  <w:num w:numId="31">
-    <w:abstractNumId w:val="9"/>
-  </w:num>
-  <w:num w:numId="32">
-    <w:abstractNumId w:val="10"/>
-  </w:num>
-  <w:num w:numId="33">
-    <w:abstractNumId w:val="29"/>
-  </w:num>
-  <w:num w:numId="34">
-    <w:abstractNumId w:val="16"/>
-  </w:num>
-  <w:num w:numId="35">
-    <w:abstractNumId w:val="43"/>
-  </w:num>
-  <w:num w:numId="36">
-    <w:abstractNumId w:val="3"/>
-  </w:num>
-  <w:num w:numId="37">
-    <w:abstractNumId w:val="23"/>
-  </w:num>
-  <w:num w:numId="38">
+  <w:num w:numId="45">
     <w:abstractNumId w:val="2"/>
   </w:num>
-  <w:num w:numId="39">
-    <w:abstractNumId w:val="36"/>
-  </w:num>
-  <w:num w:numId="40">
-    <w:abstractNumId w:val="17"/>
-  </w:num>
-  <w:num w:numId="41">
-    <w:abstractNumId w:val="11"/>
-  </w:num>
-  <w:num w:numId="42">
-    <w:abstractNumId w:val="22"/>
-  </w:num>
-  <w:num w:numId="43">
-    <w:abstractNumId w:val="35"/>
-  </w:num>
-  <w:num w:numId="44">
-    <w:abstractNumId w:val="5"/>
+  <w:num w:numId="46">
+    <w:abstractNumId w:val="34"/>
   </w:num>
   <w:numIdMacAtCleanup w:val="12"/>
 </w:numbering>
@@ -19596,7 +21917,7 @@
 </file>
 
 <file path=customXml/itemProps1.xml><?xml version="1.0" encoding="utf-8"?>
-<ds:datastoreItem xmlns:ds="http://schemas.openxmlformats.org/officeDocument/2006/customXml" ds:itemID="{3B669E58-A8C1-5C48-95AA-755B18B3D6D8}">
+<ds:datastoreItem xmlns:ds="http://schemas.openxmlformats.org/officeDocument/2006/customXml" ds:itemID="{5384BC7B-0A2A-6F4E-A9D9-A345C16937CC}">
   <ds:schemaRefs>
     <ds:schemaRef ds:uri="http://schemas.openxmlformats.org/officeDocument/2006/bibliography"/>
   </ds:schemaRefs>

</xml_diff>